<commit_message>
Actualización del punto 2.1
</commit_message>
<xml_diff>
--- a/Documentos/PGC.docx
+++ b/Documentos/PGC.docx
@@ -2143,6 +2143,14 @@
                 <w:szCs w:val="20"/>
               </w:rPr>
             </w:pPr>
+            <w:r>
+              <w:rPr>
+                <w:rFonts w:cs="Calibri"/>
+                <w:sz w:val="20"/>
+                <w:szCs w:val="20"/>
+              </w:rPr>
+              <w:t>5.0</w:t>
+            </w:r>
           </w:p>
         </w:tc>
         <w:tc>
@@ -2160,6 +2168,16 @@
                 <w:szCs w:val="20"/>
               </w:rPr>
             </w:pPr>
+            <w:bookmarkStart w:id="2" w:name="_GoBack"/>
+            <w:r>
+              <w:rPr>
+                <w:rFonts w:cs="Calibri"/>
+                <w:sz w:val="20"/>
+                <w:szCs w:val="20"/>
+              </w:rPr>
+              <w:t>Actualización del punto 2.1</w:t>
+            </w:r>
+            <w:bookmarkEnd w:id="2"/>
           </w:p>
         </w:tc>
         <w:tc>
@@ -2177,6 +2195,14 @@
                 <w:szCs w:val="20"/>
               </w:rPr>
             </w:pPr>
+            <w:r>
+              <w:rPr>
+                <w:rFonts w:cs="Calibri"/>
+                <w:sz w:val="20"/>
+                <w:szCs w:val="20"/>
+              </w:rPr>
+              <w:t>21.09.15</w:t>
+            </w:r>
           </w:p>
         </w:tc>
       </w:tr>
@@ -2221,17 +2247,7 @@
           <w:sz w:val="22"/>
           <w:lang w:val="es-PE"/>
         </w:rPr>
-        <w:t>(*) La presente versión substituye completamente a todas las precedentes, de manera que éste sea el</w:t>
-      </w:r>
-      <w:bookmarkStart w:id="2" w:name="_GoBack"/>
-      <w:bookmarkEnd w:id="2"/>
-      <w:r>
-        <w:rPr>
-          <w:rFonts w:asciiTheme="minorHAnsi" w:hAnsiTheme="minorHAnsi" w:cstheme="minorHAnsi"/>
-          <w:sz w:val="22"/>
-          <w:lang w:val="es-PE"/>
-        </w:rPr>
-        <w:t xml:space="preserve"> único documento válido de entre todos los de la serie.</w:t>
+        <w:t>(*) La presente versión substituye completamente a todas las precedentes, de manera que éste sea el único documento válido de entre todos los de la serie.</w:t>
       </w:r>
     </w:p>
     <w:p>
@@ -2445,49 +2461,6 @@
           <w:lang w:eastAsia="en-US"/>
         </w:rPr>
         <w:t>.</w:t>
-      </w:r>
-    </w:p>
-    <w:p>
-      <w:pPr>
-        <w:rPr>
-          <w:lang w:eastAsia="en-US"/>
-        </w:rPr>
-      </w:pPr>
-      <w:r>
-        <w:rPr>
-          <w:lang w:eastAsia="en-US"/>
-        </w:rPr>
-        <w:t xml:space="preserve">Por otro lado, introducimos a </w:t>
-      </w:r>
-      <w:r>
-        <w:rPr>
-          <w:lang w:eastAsia="en-US"/>
-        </w:rPr>
-        <w:t xml:space="preserve">“Sistemas URP” (SURP) </w:t>
-      </w:r>
-      <w:r>
-        <w:rPr>
-          <w:lang w:eastAsia="en-US"/>
-        </w:rPr>
-        <w:t>como</w:t>
-      </w:r>
-      <w:r>
-        <w:rPr>
-          <w:lang w:eastAsia="en-US"/>
-        </w:rPr>
-        <w:t xml:space="preserve"> una entidad privada, financiada por la Universidad Ricardo Palma, cuyo principal cliente es la propia Universidad, pero  también está abierta a </w:t>
-      </w:r>
-      <w:r>
-        <w:rPr>
-          <w:lang w:eastAsia="en-US"/>
-        </w:rPr>
-        <w:t xml:space="preserve">buscar </w:t>
-      </w:r>
-      <w:r>
-        <w:rPr>
-          <w:lang w:eastAsia="en-US"/>
-        </w:rPr>
-        <w:t>nuevos clientes en los diferentes sectores de la actividad productiva del Perú.</w:t>
       </w:r>
     </w:p>
     <w:p>
@@ -2743,7 +2716,6 @@
         <w:rPr>
           <w:lang w:eastAsia="en-US"/>
         </w:rPr>
-        <w:lastRenderedPageBreak/>
         <w:t xml:space="preserve">Los resultados que se esperan alcanzar con este </w:t>
       </w:r>
       <w:r>
@@ -2825,6 +2797,7 @@
         <w:rPr>
           <w:lang w:eastAsia="en-US"/>
         </w:rPr>
+        <w:lastRenderedPageBreak/>
         <w:t xml:space="preserve">Gestionar los posibles cambios que se den, en las diferentes etapas de desarrollo, controlando la integridad del proyecto en conjunto. </w:t>
       </w:r>
     </w:p>
@@ -3383,613 +3356,73 @@
     </w:p>
     <w:p>
       <w:pPr>
-        <w:spacing w:line="360" w:lineRule="auto"/>
-        <w:ind w:left="426"/>
         <w:jc w:val="both"/>
+        <w:rPr>
+          <w:lang w:eastAsia="en-US"/>
+        </w:rPr>
       </w:pPr>
       <w:r>
         <w:rPr>
           <w:noProof/>
           <w:lang w:eastAsia="es-PE"/>
         </w:rPr>
-        <mc:AlternateContent>
-          <mc:Choice Requires="wps">
-            <w:drawing>
-              <wp:anchor distT="45720" distB="45720" distL="114300" distR="114300" simplePos="0" relativeHeight="251659264" behindDoc="0" locked="0" layoutInCell="1" allowOverlap="1">
-                <wp:simplePos x="0" y="0"/>
-                <wp:positionH relativeFrom="column">
-                  <wp:posOffset>3336925</wp:posOffset>
-                </wp:positionH>
-                <wp:positionV relativeFrom="paragraph">
-                  <wp:posOffset>1875790</wp:posOffset>
-                </wp:positionV>
-                <wp:extent cx="2371725" cy="376555"/>
-                <wp:effectExtent l="0" t="0" r="0" b="0"/>
-                <wp:wrapNone/>
-                <wp:docPr id="217" name="Cuadro de texto 217"/>
-                <wp:cNvGraphicFramePr>
-                  <a:graphicFrameLocks xmlns:a="http://schemas.openxmlformats.org/drawingml/2006/main"/>
-                </wp:cNvGraphicFramePr>
-                <a:graphic xmlns:a="http://schemas.openxmlformats.org/drawingml/2006/main">
-                  <a:graphicData uri="http://schemas.microsoft.com/office/word/2010/wordprocessingShape">
-                    <wps:wsp>
-                      <wps:cNvSpPr txBox="1">
-                        <a:spLocks noChangeArrowheads="1"/>
-                      </wps:cNvSpPr>
-                      <wps:spPr bwMode="auto">
-                        <a:xfrm>
-                          <a:off x="0" y="0"/>
-                          <a:ext cx="2371725" cy="376555"/>
-                        </a:xfrm>
-                        <a:prstGeom prst="rect">
-                          <a:avLst/>
-                        </a:prstGeom>
-                        <a:noFill/>
-                        <a:ln w="9525">
-                          <a:noFill/>
-                          <a:miter lim="800000"/>
-                          <a:headEnd/>
-                          <a:tailEnd/>
-                        </a:ln>
-                      </wps:spPr>
-                      <wps:txbx>
-                        <w:txbxContent>
-                          <w:p>
-                            <w:pPr>
-                              <w:rPr>
-                                <w:rFonts w:asciiTheme="minorHAnsi" w:hAnsiTheme="minorHAnsi" w:cstheme="minorHAnsi"/>
-                                <w:sz w:val="32"/>
-                                <w:szCs w:val="40"/>
-                              </w:rPr>
-                            </w:pPr>
-                            <w:r>
-                              <w:rPr>
-                                <w:rFonts w:asciiTheme="minorHAnsi" w:hAnsiTheme="minorHAnsi" w:cstheme="minorHAnsi"/>
-                                <w:sz w:val="32"/>
-                                <w:szCs w:val="40"/>
-                              </w:rPr>
-                              <w:t>Nueva versión</w:t>
-                            </w:r>
-                          </w:p>
-                        </w:txbxContent>
-                      </wps:txbx>
-                      <wps:bodyPr rot="0" vert="horz" wrap="square" lIns="91440" tIns="45720" rIns="91440" bIns="45720" anchor="t" anchorCtr="0">
-                        <a:spAutoFit/>
-                      </wps:bodyPr>
-                    </wps:wsp>
-                  </a:graphicData>
-                </a:graphic>
-                <wp14:sizeRelH relativeFrom="margin">
-                  <wp14:pctWidth>40000</wp14:pctWidth>
-                </wp14:sizeRelH>
-                <wp14:sizeRelV relativeFrom="margin">
-                  <wp14:pctHeight>20000</wp14:pctHeight>
-                </wp14:sizeRelV>
-              </wp:anchor>
-            </w:drawing>
-          </mc:Choice>
-          <mc:Fallback>
-            <w:pict>
-              <v:shapetype id="_x0000_t202" coordsize="21600,21600" o:spt="202" path="m,l,21600r21600,l21600,xe">
-                <v:stroke joinstyle="miter"/>
-                <v:path gradientshapeok="t" o:connecttype="rect"/>
-              </v:shapetype>
-              <v:shape id="Cuadro de texto 217" o:spid="_x0000_s1026" type="#_x0000_t202" style="position:absolute;left:0;text-align:left;margin-left:262.75pt;margin-top:147.7pt;width:186.75pt;height:29.65pt;z-index:251659264;visibility:visible;mso-wrap-style:square;mso-width-percent:400;mso-height-percent:200;mso-wrap-distance-left:9pt;mso-wrap-distance-top:3.6pt;mso-wrap-distance-right:9pt;mso-wrap-distance-bottom:3.6pt;mso-position-horizontal:absolute;mso-position-horizontal-relative:text;mso-position-vertical:absolute;mso-position-vertical-relative:text;mso-width-percent:400;mso-height-percent:200;mso-width-relative:margin;mso-height-relative:margin;v-text-anchor:top" o:gfxdata="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" filled="f" stroked="f">
-                <v:textbox style="mso-fit-shape-to-text:t">
-                  <w:txbxContent>
-                    <w:p>
-                      <w:pPr>
-                        <w:rPr>
-                          <w:rFonts w:asciiTheme="minorHAnsi" w:hAnsiTheme="minorHAnsi" w:cstheme="minorHAnsi"/>
-                          <w:sz w:val="32"/>
-                          <w:szCs w:val="40"/>
-                        </w:rPr>
-                      </w:pPr>
-                      <w:r>
-                        <w:rPr>
-                          <w:rFonts w:asciiTheme="minorHAnsi" w:hAnsiTheme="minorHAnsi" w:cstheme="minorHAnsi"/>
-                          <w:sz w:val="32"/>
-                          <w:szCs w:val="40"/>
-                        </w:rPr>
-                        <w:t>Nueva versión</w:t>
-                      </w:r>
-                    </w:p>
-                  </w:txbxContent>
-                </v:textbox>
-              </v:shape>
-            </w:pict>
-          </mc:Fallback>
-        </mc:AlternateContent>
-      </w:r>
-      <w:r>
-        <w:rPr>
-          <w:noProof/>
-          <w:lang w:eastAsia="es-PE"/>
-        </w:rPr>
-        <mc:AlternateContent>
-          <mc:Choice Requires="wps">
-            <w:drawing>
-              <wp:anchor distT="45720" distB="45720" distL="114300" distR="114300" simplePos="0" relativeHeight="251663360" behindDoc="0" locked="0" layoutInCell="1" allowOverlap="1">
-                <wp:simplePos x="0" y="0"/>
-                <wp:positionH relativeFrom="column">
-                  <wp:posOffset>3345180</wp:posOffset>
-                </wp:positionH>
-                <wp:positionV relativeFrom="paragraph">
-                  <wp:posOffset>644525</wp:posOffset>
-                </wp:positionV>
-                <wp:extent cx="2751455" cy="376555"/>
-                <wp:effectExtent l="0" t="0" r="0" b="0"/>
-                <wp:wrapNone/>
-                <wp:docPr id="12" name="Cuadro de texto 12"/>
-                <wp:cNvGraphicFramePr>
-                  <a:graphicFrameLocks xmlns:a="http://schemas.openxmlformats.org/drawingml/2006/main"/>
-                </wp:cNvGraphicFramePr>
-                <a:graphic xmlns:a="http://schemas.openxmlformats.org/drawingml/2006/main">
-                  <a:graphicData uri="http://schemas.microsoft.com/office/word/2010/wordprocessingShape">
-                    <wps:wsp>
-                      <wps:cNvSpPr txBox="1">
-                        <a:spLocks noChangeArrowheads="1"/>
-                      </wps:cNvSpPr>
-                      <wps:spPr bwMode="auto">
-                        <a:xfrm>
-                          <a:off x="0" y="0"/>
-                          <a:ext cx="2751455" cy="376555"/>
-                        </a:xfrm>
-                        <a:prstGeom prst="rect">
-                          <a:avLst/>
-                        </a:prstGeom>
-                        <a:noFill/>
-                        <a:ln w="9525">
-                          <a:noFill/>
-                          <a:miter lim="800000"/>
-                          <a:headEnd/>
-                          <a:tailEnd/>
-                        </a:ln>
-                      </wps:spPr>
-                      <wps:txbx>
-                        <w:txbxContent>
-                          <w:p>
-                            <w:pPr>
-                              <w:rPr>
-                                <w:rFonts w:asciiTheme="minorHAnsi" w:hAnsiTheme="minorHAnsi" w:cstheme="minorHAnsi"/>
-                                <w:sz w:val="32"/>
-                                <w:szCs w:val="40"/>
-                              </w:rPr>
-                            </w:pPr>
-                            <w:r>
-                              <w:rPr>
-                                <w:rFonts w:asciiTheme="minorHAnsi" w:hAnsiTheme="minorHAnsi" w:cstheme="minorHAnsi"/>
-                                <w:sz w:val="32"/>
-                                <w:szCs w:val="40"/>
-                              </w:rPr>
-                              <w:t>Elemento versionado</w:t>
-                            </w:r>
-                          </w:p>
-                        </w:txbxContent>
-                      </wps:txbx>
-                      <wps:bodyPr rot="0" vert="horz" wrap="square" lIns="91440" tIns="45720" rIns="91440" bIns="45720" anchor="t" anchorCtr="0">
-                        <a:spAutoFit/>
-                      </wps:bodyPr>
-                    </wps:wsp>
-                  </a:graphicData>
-                </a:graphic>
-                <wp14:sizeRelH relativeFrom="margin">
-                  <wp14:pctWidth>0</wp14:pctWidth>
-                </wp14:sizeRelH>
-                <wp14:sizeRelV relativeFrom="margin">
-                  <wp14:pctHeight>20000</wp14:pctHeight>
-                </wp14:sizeRelV>
-              </wp:anchor>
-            </w:drawing>
-          </mc:Choice>
-          <mc:Fallback>
-            <w:pict>
-              <v:shape id="Cuadro de texto 12" o:spid="_x0000_s1027" type="#_x0000_t202" style="position:absolute;left:0;text-align:left;margin-left:263.4pt;margin-top:50.75pt;width:216.65pt;height:29.65pt;z-index:251663360;visibility:visible;mso-wrap-style:square;mso-width-percent:0;mso-height-percent:200;mso-wrap-distance-left:9pt;mso-wrap-distance-top:3.6pt;mso-wrap-distance-right:9pt;mso-wrap-distance-bottom:3.6pt;mso-position-horizontal:absolute;mso-position-horizontal-relative:text;mso-position-vertical:absolute;mso-position-vertical-relative:text;mso-width-percent:0;mso-height-percent:200;mso-width-relative:margin;mso-height-relative:margin;v-text-anchor:top" o:gfxdata="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" filled="f" stroked="f">
-                <v:textbox style="mso-fit-shape-to-text:t">
-                  <w:txbxContent>
-                    <w:p>
-                      <w:pPr>
-                        <w:rPr>
-                          <w:rFonts w:asciiTheme="minorHAnsi" w:hAnsiTheme="minorHAnsi" w:cstheme="minorHAnsi"/>
-                          <w:sz w:val="32"/>
-                          <w:szCs w:val="40"/>
-                        </w:rPr>
-                      </w:pPr>
-                      <w:r>
-                        <w:rPr>
-                          <w:rFonts w:asciiTheme="minorHAnsi" w:hAnsiTheme="minorHAnsi" w:cstheme="minorHAnsi"/>
-                          <w:sz w:val="32"/>
-                          <w:szCs w:val="40"/>
-                        </w:rPr>
-                        <w:t>Elemento versionado</w:t>
-                      </w:r>
-                    </w:p>
-                  </w:txbxContent>
-                </v:textbox>
-              </v:shape>
-            </w:pict>
-          </mc:Fallback>
-        </mc:AlternateContent>
-      </w:r>
-      <w:r>
-        <w:rPr>
-          <w:noProof/>
-          <w:lang w:eastAsia="es-PE"/>
-        </w:rPr>
-        <mc:AlternateContent>
-          <mc:Choice Requires="wps">
-            <w:drawing>
-              <wp:anchor distT="0" distB="0" distL="114300" distR="114300" simplePos="0" relativeHeight="251653120" behindDoc="0" locked="0" layoutInCell="1" allowOverlap="1">
-                <wp:simplePos x="0" y="0"/>
-                <wp:positionH relativeFrom="column">
-                  <wp:posOffset>419100</wp:posOffset>
-                </wp:positionH>
-                <wp:positionV relativeFrom="paragraph">
-                  <wp:posOffset>2000885</wp:posOffset>
-                </wp:positionV>
-                <wp:extent cx="284480" cy="439420"/>
-                <wp:effectExtent l="19050" t="0" r="39370" b="36830"/>
-                <wp:wrapNone/>
-                <wp:docPr id="11" name="Flecha abajo 11"/>
-                <wp:cNvGraphicFramePr>
-                  <a:graphicFrameLocks xmlns:a="http://schemas.openxmlformats.org/drawingml/2006/main"/>
-                </wp:cNvGraphicFramePr>
-                <a:graphic xmlns:a="http://schemas.openxmlformats.org/drawingml/2006/main">
-                  <a:graphicData uri="http://schemas.microsoft.com/office/word/2010/wordprocessingShape">
-                    <wps:wsp>
-                      <wps:cNvSpPr>
-                        <a:spLocks/>
-                      </wps:cNvSpPr>
-                      <wps:spPr>
-                        <a:xfrm>
-                          <a:off x="0" y="0"/>
-                          <a:ext cx="284480" cy="439420"/>
-                        </a:xfrm>
-                        <a:prstGeom prst="downArrow">
-                          <a:avLst/>
-                        </a:prstGeom>
-                        <a:solidFill>
-                          <a:schemeClr val="bg1">
-                            <a:lumMod val="50000"/>
-                          </a:schemeClr>
-                        </a:solidFill>
-                      </wps:spPr>
-                      <wps:style>
-                        <a:lnRef idx="2">
-                          <a:schemeClr val="accent1">
-                            <a:shade val="50000"/>
-                          </a:schemeClr>
-                        </a:lnRef>
-                        <a:fillRef idx="1">
-                          <a:schemeClr val="accent1"/>
-                        </a:fillRef>
-                        <a:effectRef idx="0">
-                          <a:schemeClr val="accent1"/>
-                        </a:effectRef>
-                        <a:fontRef idx="minor">
-                          <a:schemeClr val="lt1"/>
-                        </a:fontRef>
-                      </wps:style>
-                      <wps:bodyPr rot="0" spcFirstLastPara="0" vertOverflow="overflow" horzOverflow="overflow" vert="horz" wrap="square" lIns="91440" tIns="45720" rIns="91440" bIns="45720" numCol="1" spcCol="0" rtlCol="0" fromWordArt="0" anchor="ctr" anchorCtr="0" forceAA="0" compatLnSpc="1">
-                        <a:prstTxWarp prst="textNoShape">
-                          <a:avLst/>
-                        </a:prstTxWarp>
-                        <a:noAutofit/>
-                      </wps:bodyPr>
-                    </wps:wsp>
-                  </a:graphicData>
-                </a:graphic>
-                <wp14:sizeRelH relativeFrom="page">
-                  <wp14:pctWidth>0</wp14:pctWidth>
-                </wp14:sizeRelH>
-                <wp14:sizeRelV relativeFrom="page">
-                  <wp14:pctHeight>0</wp14:pctHeight>
-                </wp14:sizeRelV>
-              </wp:anchor>
-            </w:drawing>
-          </mc:Choice>
-          <mc:Fallback xmlns:w15="http://schemas.microsoft.com/office/word/2012/wordml">
-            <w:pict>
-              <v:shapetype w14:anchorId="4B678CB3" id="_x0000_t67" coordsize="21600,21600" o:spt="67" adj="16200,5400" path="m0@0l@1@0@1,0@2,0@2@0,21600@0,10800,21600xe">
-                <v:stroke joinstyle="miter"/>
-                <v:formulas>
-                  <v:f eqn="val #0"/>
-                  <v:f eqn="val #1"/>
-                  <v:f eqn="sum height 0 #1"/>
-                  <v:f eqn="sum 10800 0 #1"/>
-                  <v:f eqn="sum width 0 #0"/>
-                  <v:f eqn="prod @4 @3 10800"/>
-                  <v:f eqn="sum width 0 @5"/>
-                </v:formulas>
-                <v:path o:connecttype="custom" o:connectlocs="10800,0;0,@0;10800,21600;21600,@0" o:connectangles="270,180,90,0" textboxrect="@1,0,@2,@6"/>
-                <v:handles>
-                  <v:h position="#1,#0" xrange="0,10800" yrange="0,21600"/>
-                </v:handles>
-              </v:shapetype>
-              <v:shape id="Flecha abajo 11" o:spid="_x0000_s1026" type="#_x0000_t67" style="position:absolute;margin-left:33pt;margin-top:157.55pt;width:22.4pt;height:34.6pt;z-index:251653120;visibility:visible;mso-wrap-style:square;mso-width-percent:0;mso-height-percent:0;mso-wrap-distance-left:9pt;mso-wrap-distance-top:0;mso-wrap-distance-right:9pt;mso-wrap-distance-bottom:0;mso-position-horizontal:absolute;mso-position-horizontal-relative:text;mso-position-vertical:absolute;mso-position-vertical-relative:text;mso-width-percent:0;mso-height-percent:0;mso-width-relative:page;mso-height-relative:page;v-text-anchor:middle" o:gfxdata="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" adj="14608" fillcolor="#7f7f7f [1612]" strokecolor="#243f60 [1604]" strokeweight="2pt">
-                <v:path arrowok="t"/>
-              </v:shape>
-            </w:pict>
-          </mc:Fallback>
-        </mc:AlternateContent>
-      </w:r>
-      <w:r>
-        <w:rPr>
-          <w:noProof/>
-          <w:lang w:eastAsia="es-PE"/>
-        </w:rPr>
-        <mc:AlternateContent>
-          <mc:Choice Requires="wps">
-            <w:drawing>
-              <wp:anchor distT="0" distB="0" distL="114300" distR="114300" simplePos="0" relativeHeight="251655168" behindDoc="0" locked="0" layoutInCell="1" allowOverlap="1">
-                <wp:simplePos x="0" y="0"/>
-                <wp:positionH relativeFrom="column">
-                  <wp:posOffset>422275</wp:posOffset>
-                </wp:positionH>
-                <wp:positionV relativeFrom="paragraph">
-                  <wp:posOffset>772160</wp:posOffset>
-                </wp:positionV>
-                <wp:extent cx="284480" cy="439420"/>
-                <wp:effectExtent l="19050" t="0" r="39370" b="36830"/>
-                <wp:wrapNone/>
-                <wp:docPr id="9" name="Flecha abajo 9"/>
-                <wp:cNvGraphicFramePr>
-                  <a:graphicFrameLocks xmlns:a="http://schemas.openxmlformats.org/drawingml/2006/main"/>
-                </wp:cNvGraphicFramePr>
-                <a:graphic xmlns:a="http://schemas.openxmlformats.org/drawingml/2006/main">
-                  <a:graphicData uri="http://schemas.microsoft.com/office/word/2010/wordprocessingShape">
-                    <wps:wsp>
-                      <wps:cNvSpPr>
-                        <a:spLocks/>
-                      </wps:cNvSpPr>
-                      <wps:spPr>
-                        <a:xfrm>
-                          <a:off x="0" y="0"/>
-                          <a:ext cx="284480" cy="439420"/>
-                        </a:xfrm>
-                        <a:prstGeom prst="downArrow">
-                          <a:avLst/>
-                        </a:prstGeom>
-                        <a:solidFill>
-                          <a:schemeClr val="bg1">
-                            <a:lumMod val="50000"/>
-                          </a:schemeClr>
-                        </a:solidFill>
-                      </wps:spPr>
-                      <wps:style>
-                        <a:lnRef idx="2">
-                          <a:schemeClr val="accent1">
-                            <a:shade val="50000"/>
-                          </a:schemeClr>
-                        </a:lnRef>
-                        <a:fillRef idx="1">
-                          <a:schemeClr val="accent1"/>
-                        </a:fillRef>
-                        <a:effectRef idx="0">
-                          <a:schemeClr val="accent1"/>
-                        </a:effectRef>
-                        <a:fontRef idx="minor">
-                          <a:schemeClr val="lt1"/>
-                        </a:fontRef>
-                      </wps:style>
-                      <wps:bodyPr rot="0" spcFirstLastPara="0" vertOverflow="overflow" horzOverflow="overflow" vert="horz" wrap="square" lIns="91440" tIns="45720" rIns="91440" bIns="45720" numCol="1" spcCol="0" rtlCol="0" fromWordArt="0" anchor="ctr" anchorCtr="0" forceAA="0" compatLnSpc="1">
-                        <a:prstTxWarp prst="textNoShape">
-                          <a:avLst/>
-                        </a:prstTxWarp>
-                        <a:noAutofit/>
-                      </wps:bodyPr>
-                    </wps:wsp>
-                  </a:graphicData>
-                </a:graphic>
-                <wp14:sizeRelH relativeFrom="page">
-                  <wp14:pctWidth>0</wp14:pctWidth>
-                </wp14:sizeRelH>
-                <wp14:sizeRelV relativeFrom="page">
-                  <wp14:pctHeight>0</wp14:pctHeight>
-                </wp14:sizeRelV>
-              </wp:anchor>
-            </w:drawing>
-          </mc:Choice>
-          <mc:Fallback xmlns:w15="http://schemas.microsoft.com/office/word/2012/wordml">
-            <w:pict>
-              <v:shape w14:anchorId="00582E40" id="Flecha abajo 9" o:spid="_x0000_s1026" type="#_x0000_t67" style="position:absolute;margin-left:33.25pt;margin-top:60.8pt;width:22.4pt;height:34.6pt;z-index:251655168;visibility:visible;mso-wrap-style:square;mso-width-percent:0;mso-height-percent:0;mso-wrap-distance-left:9pt;mso-wrap-distance-top:0;mso-wrap-distance-right:9pt;mso-wrap-distance-bottom:0;mso-position-horizontal:absolute;mso-position-horizontal-relative:text;mso-position-vertical:absolute;mso-position-vertical-relative:text;mso-width-percent:0;mso-height-percent:0;mso-width-relative:page;mso-height-relative:page;v-text-anchor:middle" o:gfxdata="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" adj="14608" fillcolor="#7f7f7f [1612]" strokecolor="#243f60 [1604]" strokeweight="2pt">
-                <v:path arrowok="t"/>
-              </v:shape>
-            </w:pict>
-          </mc:Fallback>
-        </mc:AlternateContent>
-      </w:r>
-      <w:r>
-        <w:rPr>
-          <w:noProof/>
-          <w:lang w:eastAsia="es-PE"/>
-        </w:rPr>
-        <mc:AlternateContent>
-          <mc:Choice Requires="wps">
-            <w:drawing>
-              <wp:anchor distT="0" distB="0" distL="114300" distR="114300" simplePos="0" relativeHeight="251661312" behindDoc="0" locked="0" layoutInCell="1" allowOverlap="1">
-                <wp:simplePos x="0" y="0"/>
-                <wp:positionH relativeFrom="column">
-                  <wp:posOffset>3033395</wp:posOffset>
-                </wp:positionH>
-                <wp:positionV relativeFrom="paragraph">
-                  <wp:posOffset>751840</wp:posOffset>
-                </wp:positionV>
-                <wp:extent cx="284480" cy="440055"/>
-                <wp:effectExtent l="19050" t="19050" r="39370" b="17145"/>
-                <wp:wrapNone/>
-                <wp:docPr id="8" name="Flecha abajo 8"/>
-                <wp:cNvGraphicFramePr>
-                  <a:graphicFrameLocks xmlns:a="http://schemas.openxmlformats.org/drawingml/2006/main"/>
-                </wp:cNvGraphicFramePr>
-                <a:graphic xmlns:a="http://schemas.openxmlformats.org/drawingml/2006/main">
-                  <a:graphicData uri="http://schemas.microsoft.com/office/word/2010/wordprocessingShape">
-                    <wps:wsp>
-                      <wps:cNvSpPr>
-                        <a:spLocks/>
-                      </wps:cNvSpPr>
-                      <wps:spPr>
-                        <a:xfrm rot="10800000">
-                          <a:off x="0" y="0"/>
-                          <a:ext cx="284480" cy="440055"/>
-                        </a:xfrm>
-                        <a:prstGeom prst="downArrow">
-                          <a:avLst/>
-                        </a:prstGeom>
-                        <a:solidFill>
-                          <a:schemeClr val="bg1">
-                            <a:lumMod val="50000"/>
-                          </a:schemeClr>
-                        </a:solidFill>
-                      </wps:spPr>
-                      <wps:style>
-                        <a:lnRef idx="2">
-                          <a:schemeClr val="accent1">
-                            <a:shade val="50000"/>
-                          </a:schemeClr>
-                        </a:lnRef>
-                        <a:fillRef idx="1">
-                          <a:schemeClr val="accent1"/>
-                        </a:fillRef>
-                        <a:effectRef idx="0">
-                          <a:schemeClr val="accent1"/>
-                        </a:effectRef>
-                        <a:fontRef idx="minor">
-                          <a:schemeClr val="lt1"/>
-                        </a:fontRef>
-                      </wps:style>
-                      <wps:bodyPr rot="0" spcFirstLastPara="0" vertOverflow="overflow" horzOverflow="overflow" vert="horz" wrap="square" lIns="91440" tIns="45720" rIns="91440" bIns="45720" numCol="1" spcCol="0" rtlCol="0" fromWordArt="0" anchor="ctr" anchorCtr="0" forceAA="0" compatLnSpc="1">
-                        <a:prstTxWarp prst="textNoShape">
-                          <a:avLst/>
-                        </a:prstTxWarp>
-                        <a:noAutofit/>
-                      </wps:bodyPr>
-                    </wps:wsp>
-                  </a:graphicData>
-                </a:graphic>
-                <wp14:sizeRelH relativeFrom="page">
-                  <wp14:pctWidth>0</wp14:pctWidth>
-                </wp14:sizeRelH>
-                <wp14:sizeRelV relativeFrom="page">
-                  <wp14:pctHeight>0</wp14:pctHeight>
-                </wp14:sizeRelV>
-              </wp:anchor>
-            </w:drawing>
-          </mc:Choice>
-          <mc:Fallback xmlns:w15="http://schemas.microsoft.com/office/word/2012/wordml">
-            <w:pict>
-              <v:shape w14:anchorId="53D49C45" id="Flecha abajo 8" o:spid="_x0000_s1026" type="#_x0000_t67" style="position:absolute;margin-left:238.85pt;margin-top:59.2pt;width:22.4pt;height:34.65pt;rotation:180;z-index:251661312;visibility:visible;mso-wrap-style:square;mso-width-percent:0;mso-height-percent:0;mso-wrap-distance-left:9pt;mso-wrap-distance-top:0;mso-wrap-distance-right:9pt;mso-wrap-distance-bottom:0;mso-position-horizontal:absolute;mso-position-horizontal-relative:text;mso-position-vertical:absolute;mso-position-vertical-relative:text;mso-width-percent:0;mso-height-percent:0;mso-width-relative:page;mso-height-relative:page;v-text-anchor:middle" o:gfxdata="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" adj="14618" fillcolor="#7f7f7f [1612]" strokecolor="#243f60 [1604]" strokeweight="2pt">
-                <v:path arrowok="t"/>
-              </v:shape>
-            </w:pict>
-          </mc:Fallback>
-        </mc:AlternateContent>
-      </w:r>
-      <w:r>
-        <w:rPr>
-          <w:noProof/>
-          <w:lang w:eastAsia="es-PE"/>
-        </w:rPr>
-        <mc:AlternateContent>
-          <mc:Choice Requires="wps">
-            <w:drawing>
-              <wp:anchor distT="0" distB="0" distL="114300" distR="114300" simplePos="0" relativeHeight="251657216" behindDoc="0" locked="0" layoutInCell="1" allowOverlap="1">
-                <wp:simplePos x="0" y="0"/>
-                <wp:positionH relativeFrom="column">
-                  <wp:posOffset>3032760</wp:posOffset>
-                </wp:positionH>
-                <wp:positionV relativeFrom="paragraph">
-                  <wp:posOffset>1974215</wp:posOffset>
-                </wp:positionV>
-                <wp:extent cx="284480" cy="440055"/>
-                <wp:effectExtent l="19050" t="19050" r="39370" b="17145"/>
-                <wp:wrapNone/>
-                <wp:docPr id="7" name="Flecha abajo 7"/>
-                <wp:cNvGraphicFramePr>
-                  <a:graphicFrameLocks xmlns:a="http://schemas.openxmlformats.org/drawingml/2006/main"/>
-                </wp:cNvGraphicFramePr>
-                <a:graphic xmlns:a="http://schemas.openxmlformats.org/drawingml/2006/main">
-                  <a:graphicData uri="http://schemas.microsoft.com/office/word/2010/wordprocessingShape">
-                    <wps:wsp>
-                      <wps:cNvSpPr>
-                        <a:spLocks/>
-                      </wps:cNvSpPr>
-                      <wps:spPr>
-                        <a:xfrm rot="10800000">
-                          <a:off x="0" y="0"/>
-                          <a:ext cx="284480" cy="440055"/>
-                        </a:xfrm>
-                        <a:prstGeom prst="downArrow">
-                          <a:avLst/>
-                        </a:prstGeom>
-                        <a:solidFill>
-                          <a:schemeClr val="bg1">
-                            <a:lumMod val="50000"/>
-                          </a:schemeClr>
-                        </a:solidFill>
-                      </wps:spPr>
-                      <wps:style>
-                        <a:lnRef idx="2">
-                          <a:schemeClr val="accent1">
-                            <a:shade val="50000"/>
-                          </a:schemeClr>
-                        </a:lnRef>
-                        <a:fillRef idx="1">
-                          <a:schemeClr val="accent1"/>
-                        </a:fillRef>
-                        <a:effectRef idx="0">
-                          <a:schemeClr val="accent1"/>
-                        </a:effectRef>
-                        <a:fontRef idx="minor">
-                          <a:schemeClr val="lt1"/>
-                        </a:fontRef>
-                      </wps:style>
-                      <wps:bodyPr rot="0" spcFirstLastPara="0" vertOverflow="overflow" horzOverflow="overflow" vert="horz" wrap="square" lIns="91440" tIns="45720" rIns="91440" bIns="45720" numCol="1" spcCol="0" rtlCol="0" fromWordArt="0" anchor="ctr" anchorCtr="0" forceAA="0" compatLnSpc="1">
-                        <a:prstTxWarp prst="textNoShape">
-                          <a:avLst/>
-                        </a:prstTxWarp>
-                        <a:noAutofit/>
-                      </wps:bodyPr>
-                    </wps:wsp>
-                  </a:graphicData>
-                </a:graphic>
-                <wp14:sizeRelH relativeFrom="page">
-                  <wp14:pctWidth>0</wp14:pctWidth>
-                </wp14:sizeRelH>
-                <wp14:sizeRelV relativeFrom="page">
-                  <wp14:pctHeight>0</wp14:pctHeight>
-                </wp14:sizeRelV>
-              </wp:anchor>
-            </w:drawing>
-          </mc:Choice>
-          <mc:Fallback xmlns:w15="http://schemas.microsoft.com/office/word/2012/wordml">
-            <w:pict>
-              <v:shape w14:anchorId="48F2306F" id="Flecha abajo 7" o:spid="_x0000_s1026" type="#_x0000_t67" style="position:absolute;margin-left:238.8pt;margin-top:155.45pt;width:22.4pt;height:34.65pt;rotation:180;z-index:251657216;visibility:visible;mso-wrap-style:square;mso-width-percent:0;mso-height-percent:0;mso-wrap-distance-left:9pt;mso-wrap-distance-top:0;mso-wrap-distance-right:9pt;mso-wrap-distance-bottom:0;mso-position-horizontal:absolute;mso-position-horizontal-relative:text;mso-position-vertical:absolute;mso-position-vertical-relative:text;mso-width-percent:0;mso-height-percent:0;mso-width-relative:page;mso-height-relative:page;v-text-anchor:middle" o:gfxdata="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" adj="14618" fillcolor="#7f7f7f [1612]" strokecolor="#243f60 [1604]" strokeweight="2pt">
-                <v:path arrowok="t"/>
-              </v:shape>
-            </w:pict>
-          </mc:Fallback>
-        </mc:AlternateContent>
-      </w:r>
-      <w:r>
-        <w:rPr>
-          <w:noProof/>
-          <w:lang w:eastAsia="es-PE"/>
-        </w:rPr>
         <w:drawing>
-          <wp:inline distT="0" distB="0" distL="0" distR="0" wp14:anchorId="28203348" wp14:editId="765C24D9">
-            <wp:extent cx="5486400" cy="3200400"/>
-            <wp:effectExtent l="38100" t="0" r="19050" b="0"/>
-            <wp:docPr id="1" name="Diagrama 1"/>
-            <wp:cNvGraphicFramePr/>
+          <wp:inline distT="0" distB="0" distL="0" distR="0" wp14:anchorId="42869508" wp14:editId="40101DDC">
+            <wp:extent cx="6181725" cy="3371850"/>
+            <wp:effectExtent l="0" t="0" r="9525" b="0"/>
+            <wp:docPr id="4" name="Imagen 4" descr="C:\Users\EDDY\AppData\Local\Microsoft\Windows\INetCache\Content.Word\diagrama de realacion SCM.JPG"/>
+            <wp:cNvGraphicFramePr>
+              <a:graphicFrameLocks xmlns:a="http://schemas.openxmlformats.org/drawingml/2006/main" noChangeAspect="1"/>
+            </wp:cNvGraphicFramePr>
             <a:graphic xmlns:a="http://schemas.openxmlformats.org/drawingml/2006/main">
-              <a:graphicData uri="http://schemas.openxmlformats.org/drawingml/2006/diagram">
-                <dgm:relIds xmlns:dgm="http://schemas.openxmlformats.org/drawingml/2006/diagram" xmlns:r="http://schemas.openxmlformats.org/officeDocument/2006/relationships" r:dm="rId10" r:lo="rId11" r:qs="rId12" r:cs="rId13"/>
+              <a:graphicData uri="http://schemas.openxmlformats.org/drawingml/2006/picture">
+                <pic:pic xmlns:pic="http://schemas.openxmlformats.org/drawingml/2006/picture">
+                  <pic:nvPicPr>
+                    <pic:cNvPr id="0" name="Picture 4" descr="C:\Users\EDDY\AppData\Local\Microsoft\Windows\INetCache\Content.Word\diagrama de realacion SCM.JPG"/>
+                    <pic:cNvPicPr>
+                      <a:picLocks noChangeAspect="1" noChangeArrowheads="1"/>
+                    </pic:cNvPicPr>
+                  </pic:nvPicPr>
+                  <pic:blipFill>
+                    <a:blip r:embed="rId10">
+                      <a:extLst>
+                        <a:ext uri="{28A0092B-C50C-407E-A947-70E740481C1C}">
+                          <a14:useLocalDpi xmlns:a14="http://schemas.microsoft.com/office/drawing/2010/main" val="0"/>
+                        </a:ext>
+                      </a:extLst>
+                    </a:blip>
+                    <a:srcRect/>
+                    <a:stretch>
+                      <a:fillRect/>
+                    </a:stretch>
+                  </pic:blipFill>
+                  <pic:spPr bwMode="auto">
+                    <a:xfrm>
+                      <a:off x="0" y="0"/>
+                      <a:ext cx="6181725" cy="3371850"/>
+                    </a:xfrm>
+                    <a:prstGeom prst="rect">
+                      <a:avLst/>
+                    </a:prstGeom>
+                    <a:noFill/>
+                    <a:ln>
+                      <a:noFill/>
+                    </a:ln>
+                  </pic:spPr>
+                </pic:pic>
               </a:graphicData>
             </a:graphic>
           </wp:inline>
         </w:drawing>
       </w:r>
+    </w:p>
+    <w:p>
+      <w:pPr>
+        <w:jc w:val="both"/>
+        <w:rPr>
+          <w:lang w:eastAsia="en-US"/>
+        </w:rPr>
+      </w:pPr>
     </w:p>
     <w:p>
       <w:pPr>
@@ -4861,8 +4294,8 @@
             <v:path o:extrusionok="f" gradientshapeok="t" o:connecttype="rect"/>
             <o:lock v:ext="edit" aspectratio="t"/>
           </v:shapetype>
-          <v:shape id="_x0000_i1025" type="#_x0000_t75" style="width:455.6pt;height:277.65pt">
-            <v:imagedata r:id="rId15" o:title="centralized-github-4"/>
+          <v:shape id="_x0000_i1025" type="#_x0000_t75" style="width:455.25pt;height:277.5pt">
+            <v:imagedata r:id="rId11" o:title="centralized-github-4"/>
           </v:shape>
         </w:pict>
       </w:r>
@@ -18025,7 +17458,7 @@
       </w:pPr>
     </w:p>
     <w:sectPr>
-      <w:footerReference w:type="default" r:id="rId16"/>
+      <w:footerReference w:type="default" r:id="rId12"/>
       <w:pgSz w:w="11907" w:h="16839" w:code="9"/>
       <w:pgMar w:top="1440" w:right="1080" w:bottom="1440" w:left="1080" w:header="708" w:footer="708" w:gutter="0"/>
       <w:cols w:space="708"/>
@@ -18106,7 +17539,7 @@
               <w:color w:val="FFFFFF" w:themeColor="background1"/>
               <w:lang w:val="es-ES"/>
             </w:rPr>
-            <w:t>4</w:t>
+            <w:t>2</w:t>
           </w:r>
           <w:r>
             <w:rPr>
@@ -22730,2631 +22163,6 @@
 </w:styles>
 </file>
 
-<file path=word/diagrams/colors1.xml><?xml version="1.0" encoding="utf-8"?>
-<dgm:colorsDef xmlns:dgm="http://schemas.openxmlformats.org/drawingml/2006/diagram" xmlns:a="http://schemas.openxmlformats.org/drawingml/2006/main" uniqueId="urn:microsoft.com/office/officeart/2005/8/colors/accent1_2">
-  <dgm:title val=""/>
-  <dgm:desc val=""/>
-  <dgm:catLst>
-    <dgm:cat type="accent1" pri="11200"/>
-  </dgm:catLst>
-  <dgm:styleLbl name="node0">
-    <dgm:fillClrLst meth="repeat">
-      <a:schemeClr val="accent1"/>
-    </dgm:fillClrLst>
-    <dgm:linClrLst meth="repeat">
-      <a:schemeClr val="lt1"/>
-    </dgm:linClrLst>
-    <dgm:effectClrLst/>
-    <dgm:txLinClrLst/>
-    <dgm:txFillClrLst/>
-    <dgm:txEffectClrLst/>
-  </dgm:styleLbl>
-  <dgm:styleLbl name="alignNode1">
-    <dgm:fillClrLst meth="repeat">
-      <a:schemeClr val="accent1"/>
-    </dgm:fillClrLst>
-    <dgm:linClrLst meth="repeat">
-      <a:schemeClr val="accent1"/>
-    </dgm:linClrLst>
-    <dgm:effectClrLst/>
-    <dgm:txLinClrLst/>
-    <dgm:txFillClrLst/>
-    <dgm:txEffectClrLst/>
-  </dgm:styleLbl>
-  <dgm:styleLbl name="node1">
-    <dgm:fillClrLst meth="repeat">
-      <a:schemeClr val="accent1"/>
-    </dgm:fillClrLst>
-    <dgm:linClrLst meth="repeat">
-      <a:schemeClr val="lt1"/>
-    </dgm:linClrLst>
-    <dgm:effectClrLst/>
-    <dgm:txLinClrLst/>
-    <dgm:txFillClrLst/>
-    <dgm:txEffectClrLst/>
-  </dgm:styleLbl>
-  <dgm:styleLbl name="lnNode1">
-    <dgm:fillClrLst meth="repeat">
-      <a:schemeClr val="accent1"/>
-    </dgm:fillClrLst>
-    <dgm:linClrLst meth="repeat">
-      <a:schemeClr val="lt1"/>
-    </dgm:linClrLst>
-    <dgm:effectClrLst/>
-    <dgm:txLinClrLst/>
-    <dgm:txFillClrLst/>
-    <dgm:txEffectClrLst/>
-  </dgm:styleLbl>
-  <dgm:styleLbl name="vennNode1">
-    <dgm:fillClrLst meth="repeat">
-      <a:schemeClr val="accent1">
-        <a:alpha val="50000"/>
-      </a:schemeClr>
-    </dgm:fillClrLst>
-    <dgm:linClrLst meth="repeat">
-      <a:schemeClr val="lt1"/>
-    </dgm:linClrLst>
-    <dgm:effectClrLst/>
-    <dgm:txLinClrLst/>
-    <dgm:txFillClrLst/>
-    <dgm:txEffectClrLst/>
-  </dgm:styleLbl>
-  <dgm:styleLbl name="node2">
-    <dgm:fillClrLst meth="repeat">
-      <a:schemeClr val="accent1"/>
-    </dgm:fillClrLst>
-    <dgm:linClrLst meth="repeat">
-      <a:schemeClr val="lt1"/>
-    </dgm:linClrLst>
-    <dgm:effectClrLst/>
-    <dgm:txLinClrLst/>
-    <dgm:txFillClrLst/>
-    <dgm:txEffectClrLst/>
-  </dgm:styleLbl>
-  <dgm:styleLbl name="node3">
-    <dgm:fillClrLst meth="repeat">
-      <a:schemeClr val="accent1"/>
-    </dgm:fillClrLst>
-    <dgm:linClrLst meth="repeat">
-      <a:schemeClr val="lt1"/>
-    </dgm:linClrLst>
-    <dgm:effectClrLst/>
-    <dgm:txLinClrLst/>
-    <dgm:txFillClrLst/>
-    <dgm:txEffectClrLst/>
-  </dgm:styleLbl>
-  <dgm:styleLbl name="node4">
-    <dgm:fillClrLst meth="repeat">
-      <a:schemeClr val="accent1"/>
-    </dgm:fillClrLst>
-    <dgm:linClrLst meth="repeat">
-      <a:schemeClr val="lt1"/>
-    </dgm:linClrLst>
-    <dgm:effectClrLst/>
-    <dgm:txLinClrLst/>
-    <dgm:txFillClrLst/>
-    <dgm:txEffectClrLst/>
-  </dgm:styleLbl>
-  <dgm:styleLbl name="fgImgPlace1">
-    <dgm:fillClrLst meth="repeat">
-      <a:schemeClr val="accent1">
-        <a:tint val="50000"/>
-      </a:schemeClr>
-    </dgm:fillClrLst>
-    <dgm:linClrLst meth="repeat">
-      <a:schemeClr val="lt1"/>
-    </dgm:linClrLst>
-    <dgm:effectClrLst/>
-    <dgm:txLinClrLst/>
-    <dgm:txFillClrLst meth="repeat">
-      <a:schemeClr val="lt1"/>
-    </dgm:txFillClrLst>
-    <dgm:txEffectClrLst/>
-  </dgm:styleLbl>
-  <dgm:styleLbl name="alignImgPlace1">
-    <dgm:fillClrLst meth="repeat">
-      <a:schemeClr val="accent1">
-        <a:tint val="50000"/>
-      </a:schemeClr>
-    </dgm:fillClrLst>
-    <dgm:linClrLst meth="repeat">
-      <a:schemeClr val="lt1"/>
-    </dgm:linClrLst>
-    <dgm:effectClrLst/>
-    <dgm:txLinClrLst/>
-    <dgm:txFillClrLst meth="repeat">
-      <a:schemeClr val="lt1"/>
-    </dgm:txFillClrLst>
-    <dgm:txEffectClrLst/>
-  </dgm:styleLbl>
-  <dgm:styleLbl name="bgImgPlace1">
-    <dgm:fillClrLst meth="repeat">
-      <a:schemeClr val="accent1">
-        <a:tint val="50000"/>
-      </a:schemeClr>
-    </dgm:fillClrLst>
-    <dgm:linClrLst meth="repeat">
-      <a:schemeClr val="lt1"/>
-    </dgm:linClrLst>
-    <dgm:effectClrLst/>
-    <dgm:txLinClrLst/>
-    <dgm:txFillClrLst meth="repeat">
-      <a:schemeClr val="lt1"/>
-    </dgm:txFillClrLst>
-    <dgm:txEffectClrLst/>
-  </dgm:styleLbl>
-  <dgm:styleLbl name="sibTrans2D1">
-    <dgm:fillClrLst meth="repeat">
-      <a:schemeClr val="accent1">
-        <a:tint val="60000"/>
-      </a:schemeClr>
-    </dgm:fillClrLst>
-    <dgm:linClrLst meth="repeat">
-      <a:schemeClr val="accent1">
-        <a:tint val="60000"/>
-      </a:schemeClr>
-    </dgm:linClrLst>
-    <dgm:effectClrLst/>
-    <dgm:txLinClrLst/>
-    <dgm:txFillClrLst/>
-    <dgm:txEffectClrLst/>
-  </dgm:styleLbl>
-  <dgm:styleLbl name="fgSibTrans2D1">
-    <dgm:fillClrLst meth="repeat">
-      <a:schemeClr val="accent1">
-        <a:tint val="60000"/>
-      </a:schemeClr>
-    </dgm:fillClrLst>
-    <dgm:linClrLst meth="repeat">
-      <a:schemeClr val="accent1">
-        <a:tint val="60000"/>
-      </a:schemeClr>
-    </dgm:linClrLst>
-    <dgm:effectClrLst/>
-    <dgm:txLinClrLst/>
-    <dgm:txFillClrLst/>
-    <dgm:txEffectClrLst/>
-  </dgm:styleLbl>
-  <dgm:styleLbl name="bgSibTrans2D1">
-    <dgm:fillClrLst meth="repeat">
-      <a:schemeClr val="accent1">
-        <a:tint val="60000"/>
-      </a:schemeClr>
-    </dgm:fillClrLst>
-    <dgm:linClrLst meth="repeat">
-      <a:schemeClr val="accent1">
-        <a:tint val="60000"/>
-      </a:schemeClr>
-    </dgm:linClrLst>
-    <dgm:effectClrLst/>
-    <dgm:txLinClrLst/>
-    <dgm:txFillClrLst/>
-    <dgm:txEffectClrLst/>
-  </dgm:styleLbl>
-  <dgm:styleLbl name="sibTrans1D1">
-    <dgm:fillClrLst meth="repeat">
-      <a:schemeClr val="accent1"/>
-    </dgm:fillClrLst>
-    <dgm:linClrLst meth="repeat">
-      <a:schemeClr val="accent1"/>
-    </dgm:linClrLst>
-    <dgm:effectClrLst/>
-    <dgm:txLinClrLst/>
-    <dgm:txFillClrLst meth="repeat">
-      <a:schemeClr val="tx1"/>
-    </dgm:txFillClrLst>
-    <dgm:txEffectClrLst/>
-  </dgm:styleLbl>
-  <dgm:styleLbl name="callout">
-    <dgm:fillClrLst meth="repeat">
-      <a:schemeClr val="accent1"/>
-    </dgm:fillClrLst>
-    <dgm:linClrLst meth="repeat">
-      <a:schemeClr val="accent1">
-        <a:tint val="50000"/>
-      </a:schemeClr>
-    </dgm:linClrLst>
-    <dgm:effectClrLst/>
-    <dgm:txLinClrLst/>
-    <dgm:txFillClrLst meth="repeat">
-      <a:schemeClr val="tx1"/>
-    </dgm:txFillClrLst>
-    <dgm:txEffectClrLst/>
-  </dgm:styleLbl>
-  <dgm:styleLbl name="asst0">
-    <dgm:fillClrLst meth="repeat">
-      <a:schemeClr val="accent1"/>
-    </dgm:fillClrLst>
-    <dgm:linClrLst meth="repeat">
-      <a:schemeClr val="lt1"/>
-    </dgm:linClrLst>
-    <dgm:effectClrLst/>
-    <dgm:txLinClrLst/>
-    <dgm:txFillClrLst/>
-    <dgm:txEffectClrLst/>
-  </dgm:styleLbl>
-  <dgm:styleLbl name="asst1">
-    <dgm:fillClrLst meth="repeat">
-      <a:schemeClr val="accent1"/>
-    </dgm:fillClrLst>
-    <dgm:linClrLst meth="repeat">
-      <a:schemeClr val="lt1"/>
-    </dgm:linClrLst>
-    <dgm:effectClrLst/>
-    <dgm:txLinClrLst/>
-    <dgm:txFillClrLst/>
-    <dgm:txEffectClrLst/>
-  </dgm:styleLbl>
-  <dgm:styleLbl name="asst2">
-    <dgm:fillClrLst meth="repeat">
-      <a:schemeClr val="accent1"/>
-    </dgm:fillClrLst>
-    <dgm:linClrLst meth="repeat">
-      <a:schemeClr val="lt1"/>
-    </dgm:linClrLst>
-    <dgm:effectClrLst/>
-    <dgm:txLinClrLst/>
-    <dgm:txFillClrLst/>
-    <dgm:txEffectClrLst/>
-  </dgm:styleLbl>
-  <dgm:styleLbl name="asst3">
-    <dgm:fillClrLst meth="repeat">
-      <a:schemeClr val="accent1"/>
-    </dgm:fillClrLst>
-    <dgm:linClrLst meth="repeat">
-      <a:schemeClr val="lt1"/>
-    </dgm:linClrLst>
-    <dgm:effectClrLst/>
-    <dgm:txLinClrLst/>
-    <dgm:txFillClrLst/>
-    <dgm:txEffectClrLst/>
-  </dgm:styleLbl>
-  <dgm:styleLbl name="asst4">
-    <dgm:fillClrLst meth="repeat">
-      <a:schemeClr val="accent1"/>
-    </dgm:fillClrLst>
-    <dgm:linClrLst meth="repeat">
-      <a:schemeClr val="lt1"/>
-    </dgm:linClrLst>
-    <dgm:effectClrLst/>
-    <dgm:txLinClrLst/>
-    <dgm:txFillClrLst/>
-    <dgm:txEffectClrLst/>
-  </dgm:styleLbl>
-  <dgm:styleLbl name="parChTrans2D1">
-    <dgm:fillClrLst meth="repeat">
-      <a:schemeClr val="accent1">
-        <a:tint val="60000"/>
-      </a:schemeClr>
-    </dgm:fillClrLst>
-    <dgm:linClrLst meth="repeat">
-      <a:schemeClr val="accent1">
-        <a:tint val="60000"/>
-      </a:schemeClr>
-    </dgm:linClrLst>
-    <dgm:effectClrLst/>
-    <dgm:txLinClrLst/>
-    <dgm:txFillClrLst meth="repeat">
-      <a:schemeClr val="lt1"/>
-    </dgm:txFillClrLst>
-    <dgm:txEffectClrLst/>
-  </dgm:styleLbl>
-  <dgm:styleLbl name="parChTrans2D2">
-    <dgm:fillClrLst meth="repeat">
-      <a:schemeClr val="accent1"/>
-    </dgm:fillClrLst>
-    <dgm:linClrLst meth="repeat">
-      <a:schemeClr val="accent1"/>
-    </dgm:linClrLst>
-    <dgm:effectClrLst/>
-    <dgm:txLinClrLst/>
-    <dgm:txFillClrLst meth="repeat">
-      <a:schemeClr val="lt1"/>
-    </dgm:txFillClrLst>
-    <dgm:txEffectClrLst/>
-  </dgm:styleLbl>
-  <dgm:styleLbl name="parChTrans2D3">
-    <dgm:fillClrLst meth="repeat">
-      <a:schemeClr val="accent1"/>
-    </dgm:fillClrLst>
-    <dgm:linClrLst meth="repeat">
-      <a:schemeClr val="accent1"/>
-    </dgm:linClrLst>
-    <dgm:effectClrLst/>
-    <dgm:txLinClrLst/>
-    <dgm:txFillClrLst meth="repeat">
-      <a:schemeClr val="lt1"/>
-    </dgm:txFillClrLst>
-    <dgm:txEffectClrLst/>
-  </dgm:styleLbl>
-  <dgm:styleLbl name="parChTrans2D4">
-    <dgm:fillClrLst meth="repeat">
-      <a:schemeClr val="accent1"/>
-    </dgm:fillClrLst>
-    <dgm:linClrLst meth="repeat">
-      <a:schemeClr val="accent1"/>
-    </dgm:linClrLst>
-    <dgm:effectClrLst/>
-    <dgm:txLinClrLst/>
-    <dgm:txFillClrLst meth="repeat">
-      <a:schemeClr val="lt1"/>
-    </dgm:txFillClrLst>
-    <dgm:txEffectClrLst/>
-  </dgm:styleLbl>
-  <dgm:styleLbl name="parChTrans1D1">
-    <dgm:fillClrLst meth="repeat">
-      <a:schemeClr val="accent1"/>
-    </dgm:fillClrLst>
-    <dgm:linClrLst meth="repeat">
-      <a:schemeClr val="accent1">
-        <a:shade val="60000"/>
-      </a:schemeClr>
-    </dgm:linClrLst>
-    <dgm:effectClrLst/>
-    <dgm:txLinClrLst/>
-    <dgm:txFillClrLst meth="repeat">
-      <a:schemeClr val="tx1"/>
-    </dgm:txFillClrLst>
-    <dgm:txEffectClrLst/>
-  </dgm:styleLbl>
-  <dgm:styleLbl name="parChTrans1D2">
-    <dgm:fillClrLst meth="repeat">
-      <a:schemeClr val="accent1"/>
-    </dgm:fillClrLst>
-    <dgm:linClrLst meth="repeat">
-      <a:schemeClr val="accent1">
-        <a:shade val="60000"/>
-      </a:schemeClr>
-    </dgm:linClrLst>
-    <dgm:effectClrLst/>
-    <dgm:txLinClrLst/>
-    <dgm:txFillClrLst meth="repeat">
-      <a:schemeClr val="tx1"/>
-    </dgm:txFillClrLst>
-    <dgm:txEffectClrLst/>
-  </dgm:styleLbl>
-  <dgm:styleLbl name="parChTrans1D3">
-    <dgm:fillClrLst meth="repeat">
-      <a:schemeClr val="accent1"/>
-    </dgm:fillClrLst>
-    <dgm:linClrLst meth="repeat">
-      <a:schemeClr val="accent1">
-        <a:shade val="80000"/>
-      </a:schemeClr>
-    </dgm:linClrLst>
-    <dgm:effectClrLst/>
-    <dgm:txLinClrLst/>
-    <dgm:txFillClrLst meth="repeat">
-      <a:schemeClr val="tx1"/>
-    </dgm:txFillClrLst>
-    <dgm:txEffectClrLst/>
-  </dgm:styleLbl>
-  <dgm:styleLbl name="parChTrans1D4">
-    <dgm:fillClrLst meth="repeat">
-      <a:schemeClr val="accent1"/>
-    </dgm:fillClrLst>
-    <dgm:linClrLst meth="repeat">
-      <a:schemeClr val="accent1">
-        <a:shade val="80000"/>
-      </a:schemeClr>
-    </dgm:linClrLst>
-    <dgm:effectClrLst/>
-    <dgm:txLinClrLst/>
-    <dgm:txFillClrLst meth="repeat">
-      <a:schemeClr val="tx1"/>
-    </dgm:txFillClrLst>
-    <dgm:txEffectClrLst/>
-  </dgm:styleLbl>
-  <dgm:styleLbl name="fgAcc1">
-    <dgm:fillClrLst meth="repeat">
-      <a:schemeClr val="lt1">
-        <a:alpha val="90000"/>
-      </a:schemeClr>
-    </dgm:fillClrLst>
-    <dgm:linClrLst meth="repeat">
-      <a:schemeClr val="accent1"/>
-    </dgm:linClrLst>
-    <dgm:effectClrLst/>
-    <dgm:txLinClrLst/>
-    <dgm:txFillClrLst meth="repeat">
-      <a:schemeClr val="dk1"/>
-    </dgm:txFillClrLst>
-    <dgm:txEffectClrLst/>
-  </dgm:styleLbl>
-  <dgm:styleLbl name="conFgAcc1">
-    <dgm:fillClrLst meth="repeat">
-      <a:schemeClr val="lt1">
-        <a:alpha val="90000"/>
-      </a:schemeClr>
-    </dgm:fillClrLst>
-    <dgm:linClrLst meth="repeat">
-      <a:schemeClr val="accent1"/>
-    </dgm:linClrLst>
-    <dgm:effectClrLst/>
-    <dgm:txLinClrLst/>
-    <dgm:txFillClrLst meth="repeat">
-      <a:schemeClr val="dk1"/>
-    </dgm:txFillClrLst>
-    <dgm:txEffectClrLst/>
-  </dgm:styleLbl>
-  <dgm:styleLbl name="alignAcc1">
-    <dgm:fillClrLst meth="repeat">
-      <a:schemeClr val="lt1">
-        <a:alpha val="90000"/>
-      </a:schemeClr>
-    </dgm:fillClrLst>
-    <dgm:linClrLst meth="repeat">
-      <a:schemeClr val="accent1"/>
-    </dgm:linClrLst>
-    <dgm:effectClrLst/>
-    <dgm:txLinClrLst/>
-    <dgm:txFillClrLst meth="repeat">
-      <a:schemeClr val="dk1"/>
-    </dgm:txFillClrLst>
-    <dgm:txEffectClrLst/>
-  </dgm:styleLbl>
-  <dgm:styleLbl name="trAlignAcc1">
-    <dgm:fillClrLst meth="repeat">
-      <a:schemeClr val="lt1">
-        <a:alpha val="40000"/>
-      </a:schemeClr>
-    </dgm:fillClrLst>
-    <dgm:linClrLst meth="repeat">
-      <a:schemeClr val="accent1"/>
-    </dgm:linClrLst>
-    <dgm:effectClrLst/>
-    <dgm:txLinClrLst/>
-    <dgm:txFillClrLst meth="repeat">
-      <a:schemeClr val="dk1"/>
-    </dgm:txFillClrLst>
-    <dgm:txEffectClrLst/>
-  </dgm:styleLbl>
-  <dgm:styleLbl name="bgAcc1">
-    <dgm:fillClrLst meth="repeat">
-      <a:schemeClr val="lt1">
-        <a:alpha val="90000"/>
-      </a:schemeClr>
-    </dgm:fillClrLst>
-    <dgm:linClrLst meth="repeat">
-      <a:schemeClr val="accent1"/>
-    </dgm:linClrLst>
-    <dgm:effectClrLst/>
-    <dgm:txLinClrLst/>
-    <dgm:txFillClrLst meth="repeat">
-      <a:schemeClr val="dk1"/>
-    </dgm:txFillClrLst>
-    <dgm:txEffectClrLst/>
-  </dgm:styleLbl>
-  <dgm:styleLbl name="solidFgAcc1">
-    <dgm:fillClrLst meth="repeat">
-      <a:schemeClr val="lt1"/>
-    </dgm:fillClrLst>
-    <dgm:linClrLst meth="repeat">
-      <a:schemeClr val="accent1"/>
-    </dgm:linClrLst>
-    <dgm:effectClrLst/>
-    <dgm:txLinClrLst/>
-    <dgm:txFillClrLst meth="repeat">
-      <a:schemeClr val="dk1"/>
-    </dgm:txFillClrLst>
-    <dgm:txEffectClrLst/>
-  </dgm:styleLbl>
-  <dgm:styleLbl name="solidAlignAcc1">
-    <dgm:fillClrLst meth="repeat">
-      <a:schemeClr val="lt1"/>
-    </dgm:fillClrLst>
-    <dgm:linClrLst meth="repeat">
-      <a:schemeClr val="accent1"/>
-    </dgm:linClrLst>
-    <dgm:effectClrLst/>
-    <dgm:txLinClrLst/>
-    <dgm:txFillClrLst meth="repeat">
-      <a:schemeClr val="dk1"/>
-    </dgm:txFillClrLst>
-    <dgm:txEffectClrLst/>
-  </dgm:styleLbl>
-  <dgm:styleLbl name="solidBgAcc1">
-    <dgm:fillClrLst meth="repeat">
-      <a:schemeClr val="lt1"/>
-    </dgm:fillClrLst>
-    <dgm:linClrLst meth="repeat">
-      <a:schemeClr val="accent1"/>
-    </dgm:linClrLst>
-    <dgm:effectClrLst/>
-    <dgm:txLinClrLst/>
-    <dgm:txFillClrLst meth="repeat">
-      <a:schemeClr val="dk1"/>
-    </dgm:txFillClrLst>
-    <dgm:txEffectClrLst/>
-  </dgm:styleLbl>
-  <dgm:styleLbl name="fgAccFollowNode1">
-    <dgm:fillClrLst meth="repeat">
-      <a:schemeClr val="accent1">
-        <a:alpha val="90000"/>
-        <a:tint val="40000"/>
-      </a:schemeClr>
-    </dgm:fillClrLst>
-    <dgm:linClrLst meth="repeat">
-      <a:schemeClr val="accent1">
-        <a:alpha val="90000"/>
-        <a:tint val="40000"/>
-      </a:schemeClr>
-    </dgm:linClrLst>
-    <dgm:effectClrLst/>
-    <dgm:txLinClrLst/>
-    <dgm:txFillClrLst meth="repeat">
-      <a:schemeClr val="dk1"/>
-    </dgm:txFillClrLst>
-    <dgm:txEffectClrLst/>
-  </dgm:styleLbl>
-  <dgm:styleLbl name="alignAccFollowNode1">
-    <dgm:fillClrLst meth="repeat">
-      <a:schemeClr val="accent1">
-        <a:alpha val="90000"/>
-        <a:tint val="40000"/>
-      </a:schemeClr>
-    </dgm:fillClrLst>
-    <dgm:linClrLst meth="repeat">
-      <a:schemeClr val="accent1">
-        <a:alpha val="90000"/>
-        <a:tint val="40000"/>
-      </a:schemeClr>
-    </dgm:linClrLst>
-    <dgm:effectClrLst/>
-    <dgm:txLinClrLst/>
-    <dgm:txFillClrLst meth="repeat">
-      <a:schemeClr val="dk1"/>
-    </dgm:txFillClrLst>
-    <dgm:txEffectClrLst/>
-  </dgm:styleLbl>
-  <dgm:styleLbl name="bgAccFollowNode1">
-    <dgm:fillClrLst meth="repeat">
-      <a:schemeClr val="accent1">
-        <a:alpha val="90000"/>
-        <a:tint val="40000"/>
-      </a:schemeClr>
-    </dgm:fillClrLst>
-    <dgm:linClrLst meth="repeat">
-      <a:schemeClr val="accent1">
-        <a:alpha val="90000"/>
-        <a:tint val="40000"/>
-      </a:schemeClr>
-    </dgm:linClrLst>
-    <dgm:effectClrLst/>
-    <dgm:txLinClrLst/>
-    <dgm:txFillClrLst meth="repeat">
-      <a:schemeClr val="dk1"/>
-    </dgm:txFillClrLst>
-    <dgm:txEffectClrLst/>
-  </dgm:styleLbl>
-  <dgm:styleLbl name="fgAcc0">
-    <dgm:fillClrLst meth="repeat">
-      <a:schemeClr val="lt1">
-        <a:alpha val="90000"/>
-      </a:schemeClr>
-    </dgm:fillClrLst>
-    <dgm:linClrLst meth="repeat">
-      <a:schemeClr val="accent1"/>
-    </dgm:linClrLst>
-    <dgm:effectClrLst/>
-    <dgm:txLinClrLst/>
-    <dgm:txFillClrLst meth="repeat">
-      <a:schemeClr val="dk1"/>
-    </dgm:txFillClrLst>
-    <dgm:txEffectClrLst/>
-  </dgm:styleLbl>
-  <dgm:styleLbl name="fgAcc2">
-    <dgm:fillClrLst meth="repeat">
-      <a:schemeClr val="lt1">
-        <a:alpha val="90000"/>
-      </a:schemeClr>
-    </dgm:fillClrLst>
-    <dgm:linClrLst meth="repeat">
-      <a:schemeClr val="accent1"/>
-    </dgm:linClrLst>
-    <dgm:effectClrLst/>
-    <dgm:txLinClrLst/>
-    <dgm:txFillClrLst meth="repeat">
-      <a:schemeClr val="dk1"/>
-    </dgm:txFillClrLst>
-    <dgm:txEffectClrLst/>
-  </dgm:styleLbl>
-  <dgm:styleLbl name="fgAcc3">
-    <dgm:fillClrLst meth="repeat">
-      <a:schemeClr val="lt1">
-        <a:alpha val="90000"/>
-      </a:schemeClr>
-    </dgm:fillClrLst>
-    <dgm:linClrLst meth="repeat">
-      <a:schemeClr val="accent1"/>
-    </dgm:linClrLst>
-    <dgm:effectClrLst/>
-    <dgm:txLinClrLst/>
-    <dgm:txFillClrLst meth="repeat">
-      <a:schemeClr val="dk1"/>
-    </dgm:txFillClrLst>
-    <dgm:txEffectClrLst/>
-  </dgm:styleLbl>
-  <dgm:styleLbl name="fgAcc4">
-    <dgm:fillClrLst meth="repeat">
-      <a:schemeClr val="lt1">
-        <a:alpha val="90000"/>
-      </a:schemeClr>
-    </dgm:fillClrLst>
-    <dgm:linClrLst meth="repeat">
-      <a:schemeClr val="accent1"/>
-    </dgm:linClrLst>
-    <dgm:effectClrLst/>
-    <dgm:txLinClrLst/>
-    <dgm:txFillClrLst meth="repeat">
-      <a:schemeClr val="dk1"/>
-    </dgm:txFillClrLst>
-    <dgm:txEffectClrLst/>
-  </dgm:styleLbl>
-  <dgm:styleLbl name="bgShp">
-    <dgm:fillClrLst meth="repeat">
-      <a:schemeClr val="accent1">
-        <a:tint val="40000"/>
-      </a:schemeClr>
-    </dgm:fillClrLst>
-    <dgm:linClrLst meth="repeat">
-      <a:schemeClr val="accent1"/>
-    </dgm:linClrLst>
-    <dgm:effectClrLst/>
-    <dgm:txLinClrLst/>
-    <dgm:txFillClrLst meth="repeat">
-      <a:schemeClr val="dk1"/>
-    </dgm:txFillClrLst>
-    <dgm:txEffectClrLst/>
-  </dgm:styleLbl>
-  <dgm:styleLbl name="dkBgShp">
-    <dgm:fillClrLst meth="repeat">
-      <a:schemeClr val="accent1">
-        <a:shade val="80000"/>
-      </a:schemeClr>
-    </dgm:fillClrLst>
-    <dgm:linClrLst meth="repeat">
-      <a:schemeClr val="accent1"/>
-    </dgm:linClrLst>
-    <dgm:effectClrLst/>
-    <dgm:txLinClrLst/>
-    <dgm:txFillClrLst meth="repeat">
-      <a:schemeClr val="lt1"/>
-    </dgm:txFillClrLst>
-    <dgm:txEffectClrLst/>
-  </dgm:styleLbl>
-  <dgm:styleLbl name="trBgShp">
-    <dgm:fillClrLst meth="repeat">
-      <a:schemeClr val="accent1">
-        <a:tint val="50000"/>
-        <a:alpha val="40000"/>
-      </a:schemeClr>
-    </dgm:fillClrLst>
-    <dgm:linClrLst meth="repeat">
-      <a:schemeClr val="accent1"/>
-    </dgm:linClrLst>
-    <dgm:effectClrLst/>
-    <dgm:txLinClrLst/>
-    <dgm:txFillClrLst meth="repeat">
-      <a:schemeClr val="lt1"/>
-    </dgm:txFillClrLst>
-    <dgm:txEffectClrLst/>
-  </dgm:styleLbl>
-  <dgm:styleLbl name="fgShp">
-    <dgm:fillClrLst meth="repeat">
-      <a:schemeClr val="accent1">
-        <a:tint val="60000"/>
-      </a:schemeClr>
-    </dgm:fillClrLst>
-    <dgm:linClrLst meth="repeat">
-      <a:schemeClr val="lt1"/>
-    </dgm:linClrLst>
-    <dgm:effectClrLst/>
-    <dgm:txLinClrLst/>
-    <dgm:txFillClrLst meth="repeat">
-      <a:schemeClr val="dk1"/>
-    </dgm:txFillClrLst>
-    <dgm:txEffectClrLst/>
-  </dgm:styleLbl>
-  <dgm:styleLbl name="revTx">
-    <dgm:fillClrLst meth="repeat">
-      <a:schemeClr val="lt1">
-        <a:alpha val="0"/>
-      </a:schemeClr>
-    </dgm:fillClrLst>
-    <dgm:linClrLst meth="repeat">
-      <a:schemeClr val="dk1">
-        <a:alpha val="0"/>
-      </a:schemeClr>
-    </dgm:linClrLst>
-    <dgm:effectClrLst/>
-    <dgm:txLinClrLst/>
-    <dgm:txFillClrLst meth="repeat">
-      <a:schemeClr val="tx1"/>
-    </dgm:txFillClrLst>
-    <dgm:txEffectClrLst/>
-  </dgm:styleLbl>
-</dgm:colorsDef>
-</file>
-
-<file path=word/diagrams/data1.xml><?xml version="1.0" encoding="utf-8"?>
-<dgm:dataModel xmlns:dgm="http://schemas.openxmlformats.org/drawingml/2006/diagram" xmlns:a="http://schemas.openxmlformats.org/drawingml/2006/main">
-  <dgm:ptLst>
-    <dgm:pt modelId="{8E4FC80B-1425-4EE8-9A5E-A835B76E5C6A}" type="doc">
-      <dgm:prSet loTypeId="urn:microsoft.com/office/officeart/2005/8/layout/vList2" loCatId="list" qsTypeId="urn:microsoft.com/office/officeart/2005/8/quickstyle/simple1" qsCatId="simple" csTypeId="urn:microsoft.com/office/officeart/2005/8/colors/accent1_2" csCatId="accent1" phldr="1"/>
-      <dgm:spPr/>
-      <dgm:t>
-        <a:bodyPr/>
-        <a:lstStyle/>
-        <a:p>
-          <a:endParaRPr lang="es-PE"/>
-        </a:p>
-      </dgm:t>
-    </dgm:pt>
-    <dgm:pt modelId="{790C4B35-87AD-46C7-9850-3A4AC1773FC1}">
-      <dgm:prSet phldrT="[Texto]" custT="1"/>
-      <dgm:spPr/>
-      <dgm:t>
-        <a:bodyPr/>
-        <a:lstStyle/>
-        <a:p>
-          <a:r>
-            <a:rPr lang="es-PE" sz="2000"/>
-            <a:t>Gestión de la configuración (SCM)</a:t>
-          </a:r>
-        </a:p>
-      </dgm:t>
-    </dgm:pt>
-    <dgm:pt modelId="{74D165C9-5976-4BDA-B9C3-208B83ADCB3A}" type="parTrans" cxnId="{0179035A-C400-4DAA-BC7C-AF0AEEC5A158}">
-      <dgm:prSet/>
-      <dgm:spPr/>
-      <dgm:t>
-        <a:bodyPr/>
-        <a:lstStyle/>
-        <a:p>
-          <a:endParaRPr lang="es-PE"/>
-        </a:p>
-      </dgm:t>
-    </dgm:pt>
-    <dgm:pt modelId="{09799807-A913-4BAE-BA22-DE27E066DD87}" type="sibTrans" cxnId="{0179035A-C400-4DAA-BC7C-AF0AEEC5A158}">
-      <dgm:prSet/>
-      <dgm:spPr/>
-      <dgm:t>
-        <a:bodyPr/>
-        <a:lstStyle/>
-        <a:p>
-          <a:endParaRPr lang="es-PE"/>
-        </a:p>
-      </dgm:t>
-    </dgm:pt>
-    <dgm:pt modelId="{78538AD4-2151-405D-AA24-0C51AAAF0BC1}">
-      <dgm:prSet phldrT="[Texto]" custT="1"/>
-      <dgm:spPr/>
-      <dgm:t>
-        <a:bodyPr/>
-        <a:lstStyle/>
-        <a:p>
-          <a:r>
-            <a:rPr lang="es-PE" sz="2000"/>
-            <a:t>Gestión del proyecto</a:t>
-          </a:r>
-        </a:p>
-      </dgm:t>
-    </dgm:pt>
-    <dgm:pt modelId="{55D69705-3900-439A-AA39-CB627F99A618}" type="parTrans" cxnId="{0B0ED92E-0D81-45CD-B5FD-B3F1B6E5803B}">
-      <dgm:prSet/>
-      <dgm:spPr/>
-      <dgm:t>
-        <a:bodyPr/>
-        <a:lstStyle/>
-        <a:p>
-          <a:endParaRPr lang="es-PE"/>
-        </a:p>
-      </dgm:t>
-    </dgm:pt>
-    <dgm:pt modelId="{522204E4-9777-45C6-8B13-37C6F6395CC4}" type="sibTrans" cxnId="{0B0ED92E-0D81-45CD-B5FD-B3F1B6E5803B}">
-      <dgm:prSet/>
-      <dgm:spPr/>
-      <dgm:t>
-        <a:bodyPr/>
-        <a:lstStyle/>
-        <a:p>
-          <a:endParaRPr lang="es-PE"/>
-        </a:p>
-      </dgm:t>
-    </dgm:pt>
-    <dgm:pt modelId="{475CC004-15EB-4A74-A43C-8C86895E3033}">
-      <dgm:prSet phldrT="[Texto]" custT="1"/>
-      <dgm:spPr/>
-      <dgm:t>
-        <a:bodyPr/>
-        <a:lstStyle/>
-        <a:p>
-          <a:r>
-            <a:rPr lang="es-PE" sz="2000"/>
-            <a:t>Proceso de desarollo de SW</a:t>
-          </a:r>
-        </a:p>
-      </dgm:t>
-    </dgm:pt>
-    <dgm:pt modelId="{5D71DFB5-ACAB-48C0-A359-6D1C947185B9}" type="sibTrans" cxnId="{6FA106F1-EE28-4F7E-A925-99A0A00C721D}">
-      <dgm:prSet/>
-      <dgm:spPr/>
-      <dgm:t>
-        <a:bodyPr/>
-        <a:lstStyle/>
-        <a:p>
-          <a:endParaRPr lang="es-PE"/>
-        </a:p>
-      </dgm:t>
-    </dgm:pt>
-    <dgm:pt modelId="{1AF856A8-F3EB-431B-A321-C148876A418B}" type="parTrans" cxnId="{6FA106F1-EE28-4F7E-A925-99A0A00C721D}">
-      <dgm:prSet/>
-      <dgm:spPr/>
-      <dgm:t>
-        <a:bodyPr/>
-        <a:lstStyle/>
-        <a:p>
-          <a:endParaRPr lang="es-PE"/>
-        </a:p>
-      </dgm:t>
-    </dgm:pt>
-    <dgm:pt modelId="{80AC243E-8B09-48B1-908D-8F4BEA6160D4}">
-      <dgm:prSet phldrT="[Texto]" custT="1"/>
-      <dgm:spPr/>
-      <dgm:t>
-        <a:bodyPr/>
-        <a:lstStyle/>
-        <a:p>
-          <a:r>
-            <a:rPr lang="es-PE" sz="1600"/>
-            <a:t>Elemento gestionado</a:t>
-          </a:r>
-        </a:p>
-      </dgm:t>
-    </dgm:pt>
-    <dgm:pt modelId="{CBD6CB5D-B62F-42F9-BB36-343ED4AB14D2}" type="sibTrans" cxnId="{8B33265B-40EB-4582-B4BE-DADDEEFA4BDE}">
-      <dgm:prSet/>
-      <dgm:spPr/>
-      <dgm:t>
-        <a:bodyPr/>
-        <a:lstStyle/>
-        <a:p>
-          <a:endParaRPr lang="es-PE"/>
-        </a:p>
-      </dgm:t>
-    </dgm:pt>
-    <dgm:pt modelId="{E80FD16C-4845-4B1A-A9A2-FFC4AAD4ED7F}" type="parTrans" cxnId="{8B33265B-40EB-4582-B4BE-DADDEEFA4BDE}">
-      <dgm:prSet/>
-      <dgm:spPr/>
-      <dgm:t>
-        <a:bodyPr/>
-        <a:lstStyle/>
-        <a:p>
-          <a:endParaRPr lang="es-PE"/>
-        </a:p>
-      </dgm:t>
-    </dgm:pt>
-    <dgm:pt modelId="{6F1A7ABF-1EB0-4F83-A01C-38F3D3455C1D}">
-      <dgm:prSet phldrT="[Texto]" custT="1"/>
-      <dgm:spPr/>
-      <dgm:t>
-        <a:bodyPr/>
-        <a:lstStyle/>
-        <a:p>
-          <a:r>
-            <a:rPr lang="es-PE" sz="1600"/>
-            <a:t> Nueva versión</a:t>
-          </a:r>
-        </a:p>
-      </dgm:t>
-    </dgm:pt>
-    <dgm:pt modelId="{0E0273D9-DC4B-43D7-9A3A-8821021FA886}" type="sibTrans" cxnId="{A0280223-E8C7-4702-9DEB-977A33377099}">
-      <dgm:prSet/>
-      <dgm:spPr/>
-      <dgm:t>
-        <a:bodyPr/>
-        <a:lstStyle/>
-        <a:p>
-          <a:endParaRPr lang="es-PE"/>
-        </a:p>
-      </dgm:t>
-    </dgm:pt>
-    <dgm:pt modelId="{D5150DB1-57DB-46C4-B7B9-CEDCA9285941}" type="parTrans" cxnId="{A0280223-E8C7-4702-9DEB-977A33377099}">
-      <dgm:prSet/>
-      <dgm:spPr/>
-      <dgm:t>
-        <a:bodyPr/>
-        <a:lstStyle/>
-        <a:p>
-          <a:endParaRPr lang="es-PE"/>
-        </a:p>
-      </dgm:t>
-    </dgm:pt>
-    <dgm:pt modelId="{4D4DC826-61A9-491C-8BF8-A2C3F6808BFC}" type="pres">
-      <dgm:prSet presAssocID="{8E4FC80B-1425-4EE8-9A5E-A835B76E5C6A}" presName="linear" presStyleCnt="0">
-        <dgm:presLayoutVars>
-          <dgm:animLvl val="lvl"/>
-          <dgm:resizeHandles val="exact"/>
-        </dgm:presLayoutVars>
-      </dgm:prSet>
-      <dgm:spPr/>
-      <dgm:t>
-        <a:bodyPr/>
-        <a:lstStyle/>
-        <a:p>
-          <a:endParaRPr lang="es-PE"/>
-        </a:p>
-      </dgm:t>
-    </dgm:pt>
-    <dgm:pt modelId="{63C43530-9AEB-4207-8309-0C77005B14B4}" type="pres">
-      <dgm:prSet presAssocID="{475CC004-15EB-4A74-A43C-8C86895E3033}" presName="parentText" presStyleLbl="node1" presStyleIdx="0" presStyleCnt="3" custLinFactNeighborX="1215" custLinFactNeighborY="2365">
-        <dgm:presLayoutVars>
-          <dgm:chMax val="0"/>
-          <dgm:bulletEnabled val="1"/>
-        </dgm:presLayoutVars>
-      </dgm:prSet>
-      <dgm:spPr/>
-      <dgm:t>
-        <a:bodyPr/>
-        <a:lstStyle/>
-        <a:p>
-          <a:endParaRPr lang="es-PE"/>
-        </a:p>
-      </dgm:t>
-    </dgm:pt>
-    <dgm:pt modelId="{32F6EB2E-1022-4D22-92C5-1CD3311017AF}" type="pres">
-      <dgm:prSet presAssocID="{475CC004-15EB-4A74-A43C-8C86895E3033}" presName="childText" presStyleLbl="revTx" presStyleIdx="0" presStyleCnt="2">
-        <dgm:presLayoutVars>
-          <dgm:bulletEnabled val="1"/>
-        </dgm:presLayoutVars>
-      </dgm:prSet>
-      <dgm:spPr/>
-      <dgm:t>
-        <a:bodyPr/>
-        <a:lstStyle/>
-        <a:p>
-          <a:endParaRPr lang="es-PE"/>
-        </a:p>
-      </dgm:t>
-    </dgm:pt>
-    <dgm:pt modelId="{A9382271-B3AA-4DC8-824E-FB55D82B2D12}" type="pres">
-      <dgm:prSet presAssocID="{790C4B35-87AD-46C7-9850-3A4AC1773FC1}" presName="parentText" presStyleLbl="node1" presStyleIdx="1" presStyleCnt="3">
-        <dgm:presLayoutVars>
-          <dgm:chMax val="0"/>
-          <dgm:bulletEnabled val="1"/>
-        </dgm:presLayoutVars>
-      </dgm:prSet>
-      <dgm:spPr/>
-      <dgm:t>
-        <a:bodyPr/>
-        <a:lstStyle/>
-        <a:p>
-          <a:endParaRPr lang="es-PE"/>
-        </a:p>
-      </dgm:t>
-    </dgm:pt>
-    <dgm:pt modelId="{7AB0FA2A-FDEC-4793-A217-CE4D93E04835}" type="pres">
-      <dgm:prSet presAssocID="{790C4B35-87AD-46C7-9850-3A4AC1773FC1}" presName="childText" presStyleLbl="revTx" presStyleIdx="1" presStyleCnt="2">
-        <dgm:presLayoutVars>
-          <dgm:bulletEnabled val="1"/>
-        </dgm:presLayoutVars>
-      </dgm:prSet>
-      <dgm:spPr/>
-      <dgm:t>
-        <a:bodyPr/>
-        <a:lstStyle/>
-        <a:p>
-          <a:endParaRPr lang="es-PE"/>
-        </a:p>
-      </dgm:t>
-    </dgm:pt>
-    <dgm:pt modelId="{74A5C19D-4663-4653-995A-65E9216AF907}" type="pres">
-      <dgm:prSet presAssocID="{78538AD4-2151-405D-AA24-0C51AAAF0BC1}" presName="parentText" presStyleLbl="node1" presStyleIdx="2" presStyleCnt="3">
-        <dgm:presLayoutVars>
-          <dgm:chMax val="0"/>
-          <dgm:bulletEnabled val="1"/>
-        </dgm:presLayoutVars>
-      </dgm:prSet>
-      <dgm:spPr/>
-      <dgm:t>
-        <a:bodyPr/>
-        <a:lstStyle/>
-        <a:p>
-          <a:endParaRPr lang="es-PE"/>
-        </a:p>
-      </dgm:t>
-    </dgm:pt>
-  </dgm:ptLst>
-  <dgm:cxnLst>
-    <dgm:cxn modelId="{3439ADAC-44F3-4E31-BB5F-D78B045CF5F7}" type="presOf" srcId="{78538AD4-2151-405D-AA24-0C51AAAF0BC1}" destId="{74A5C19D-4663-4653-995A-65E9216AF907}" srcOrd="0" destOrd="0" presId="urn:microsoft.com/office/officeart/2005/8/layout/vList2"/>
-    <dgm:cxn modelId="{8B33265B-40EB-4582-B4BE-DADDEEFA4BDE}" srcId="{790C4B35-87AD-46C7-9850-3A4AC1773FC1}" destId="{80AC243E-8B09-48B1-908D-8F4BEA6160D4}" srcOrd="0" destOrd="0" parTransId="{E80FD16C-4845-4B1A-A9A2-FFC4AAD4ED7F}" sibTransId="{CBD6CB5D-B62F-42F9-BB36-343ED4AB14D2}"/>
-    <dgm:cxn modelId="{17419B08-D3F4-47CA-BA2F-720A4541F046}" type="presOf" srcId="{475CC004-15EB-4A74-A43C-8C86895E3033}" destId="{63C43530-9AEB-4207-8309-0C77005B14B4}" srcOrd="0" destOrd="0" presId="urn:microsoft.com/office/officeart/2005/8/layout/vList2"/>
-    <dgm:cxn modelId="{6AFA243C-643A-4403-9A4C-10BE701602FD}" type="presOf" srcId="{790C4B35-87AD-46C7-9850-3A4AC1773FC1}" destId="{A9382271-B3AA-4DC8-824E-FB55D82B2D12}" srcOrd="0" destOrd="0" presId="urn:microsoft.com/office/officeart/2005/8/layout/vList2"/>
-    <dgm:cxn modelId="{EC113629-301A-42F5-B794-97D1AA367ADE}" type="presOf" srcId="{8E4FC80B-1425-4EE8-9A5E-A835B76E5C6A}" destId="{4D4DC826-61A9-491C-8BF8-A2C3F6808BFC}" srcOrd="0" destOrd="0" presId="urn:microsoft.com/office/officeart/2005/8/layout/vList2"/>
-    <dgm:cxn modelId="{0179035A-C400-4DAA-BC7C-AF0AEEC5A158}" srcId="{8E4FC80B-1425-4EE8-9A5E-A835B76E5C6A}" destId="{790C4B35-87AD-46C7-9850-3A4AC1773FC1}" srcOrd="1" destOrd="0" parTransId="{74D165C9-5976-4BDA-B9C3-208B83ADCB3A}" sibTransId="{09799807-A913-4BAE-BA22-DE27E066DD87}"/>
-    <dgm:cxn modelId="{6FA106F1-EE28-4F7E-A925-99A0A00C721D}" srcId="{8E4FC80B-1425-4EE8-9A5E-A835B76E5C6A}" destId="{475CC004-15EB-4A74-A43C-8C86895E3033}" srcOrd="0" destOrd="0" parTransId="{1AF856A8-F3EB-431B-A321-C148876A418B}" sibTransId="{5D71DFB5-ACAB-48C0-A359-6D1C947185B9}"/>
-    <dgm:cxn modelId="{A0280223-E8C7-4702-9DEB-977A33377099}" srcId="{475CC004-15EB-4A74-A43C-8C86895E3033}" destId="{6F1A7ABF-1EB0-4F83-A01C-38F3D3455C1D}" srcOrd="0" destOrd="0" parTransId="{D5150DB1-57DB-46C4-B7B9-CEDCA9285941}" sibTransId="{0E0273D9-DC4B-43D7-9A3A-8821021FA886}"/>
-    <dgm:cxn modelId="{B707B1E8-7A95-4311-A3B9-D11C88B79B5E}" type="presOf" srcId="{6F1A7ABF-1EB0-4F83-A01C-38F3D3455C1D}" destId="{32F6EB2E-1022-4D22-92C5-1CD3311017AF}" srcOrd="0" destOrd="0" presId="urn:microsoft.com/office/officeart/2005/8/layout/vList2"/>
-    <dgm:cxn modelId="{0B0ED92E-0D81-45CD-B5FD-B3F1B6E5803B}" srcId="{8E4FC80B-1425-4EE8-9A5E-A835B76E5C6A}" destId="{78538AD4-2151-405D-AA24-0C51AAAF0BC1}" srcOrd="2" destOrd="0" parTransId="{55D69705-3900-439A-AA39-CB627F99A618}" sibTransId="{522204E4-9777-45C6-8B13-37C6F6395CC4}"/>
-    <dgm:cxn modelId="{493C65EE-D8E8-445C-B0CE-975955C5015E}" type="presOf" srcId="{80AC243E-8B09-48B1-908D-8F4BEA6160D4}" destId="{7AB0FA2A-FDEC-4793-A217-CE4D93E04835}" srcOrd="0" destOrd="0" presId="urn:microsoft.com/office/officeart/2005/8/layout/vList2"/>
-    <dgm:cxn modelId="{55EBC698-4E2B-4457-8C17-D0E8A0957B31}" type="presParOf" srcId="{4D4DC826-61A9-491C-8BF8-A2C3F6808BFC}" destId="{63C43530-9AEB-4207-8309-0C77005B14B4}" srcOrd="0" destOrd="0" presId="urn:microsoft.com/office/officeart/2005/8/layout/vList2"/>
-    <dgm:cxn modelId="{38C7879C-BDD7-45AF-824D-29E8BDB66B8F}" type="presParOf" srcId="{4D4DC826-61A9-491C-8BF8-A2C3F6808BFC}" destId="{32F6EB2E-1022-4D22-92C5-1CD3311017AF}" srcOrd="1" destOrd="0" presId="urn:microsoft.com/office/officeart/2005/8/layout/vList2"/>
-    <dgm:cxn modelId="{B780D3EF-EF3E-40B4-9AD9-56A2165AC2BC}" type="presParOf" srcId="{4D4DC826-61A9-491C-8BF8-A2C3F6808BFC}" destId="{A9382271-B3AA-4DC8-824E-FB55D82B2D12}" srcOrd="2" destOrd="0" presId="urn:microsoft.com/office/officeart/2005/8/layout/vList2"/>
-    <dgm:cxn modelId="{23738D0D-214B-4F1F-9D41-E777EBB9197E}" type="presParOf" srcId="{4D4DC826-61A9-491C-8BF8-A2C3F6808BFC}" destId="{7AB0FA2A-FDEC-4793-A217-CE4D93E04835}" srcOrd="3" destOrd="0" presId="urn:microsoft.com/office/officeart/2005/8/layout/vList2"/>
-    <dgm:cxn modelId="{5C593F6A-6172-4EA8-9C00-33103359BFDE}" type="presParOf" srcId="{4D4DC826-61A9-491C-8BF8-A2C3F6808BFC}" destId="{74A5C19D-4663-4653-995A-65E9216AF907}" srcOrd="4" destOrd="0" presId="urn:microsoft.com/office/officeart/2005/8/layout/vList2"/>
-  </dgm:cxnLst>
-  <dgm:bg/>
-  <dgm:whole/>
-  <dgm:extLst>
-    <a:ext uri="http://schemas.microsoft.com/office/drawing/2008/diagram">
-      <dsp:dataModelExt xmlns:dsp="http://schemas.microsoft.com/office/drawing/2008/diagram" relId="rId14" minVer="http://schemas.openxmlformats.org/drawingml/2006/diagram"/>
-    </a:ext>
-  </dgm:extLst>
-</dgm:dataModel>
-</file>
-
-<file path=word/diagrams/drawing1.xml><?xml version="1.0" encoding="utf-8"?>
-<dsp:drawing xmlns:dgm="http://schemas.openxmlformats.org/drawingml/2006/diagram" xmlns:dsp="http://schemas.microsoft.com/office/drawing/2008/diagram" xmlns:a="http://schemas.openxmlformats.org/drawingml/2006/main">
-  <dsp:spTree>
-    <dsp:nvGrpSpPr>
-      <dsp:cNvPr id="0" name=""/>
-      <dsp:cNvGrpSpPr/>
-    </dsp:nvGrpSpPr>
-    <dsp:grpSpPr/>
-    <dsp:sp modelId="{63C43530-9AEB-4207-8309-0C77005B14B4}">
-      <dsp:nvSpPr>
-        <dsp:cNvPr id="0" name=""/>
-        <dsp:cNvSpPr/>
-      </dsp:nvSpPr>
-      <dsp:spPr>
-        <a:xfrm>
-          <a:off x="0" y="51507"/>
-          <a:ext cx="5486400" cy="655200"/>
-        </a:xfrm>
-        <a:prstGeom prst="roundRect">
-          <a:avLst/>
-        </a:prstGeom>
-        <a:solidFill>
-          <a:schemeClr val="accent1">
-            <a:hueOff val="0"/>
-            <a:satOff val="0"/>
-            <a:lumOff val="0"/>
-            <a:alphaOff val="0"/>
-          </a:schemeClr>
-        </a:solidFill>
-        <a:ln w="25400" cap="flat" cmpd="sng" algn="ctr">
-          <a:solidFill>
-            <a:schemeClr val="lt1">
-              <a:hueOff val="0"/>
-              <a:satOff val="0"/>
-              <a:lumOff val="0"/>
-              <a:alphaOff val="0"/>
-            </a:schemeClr>
-          </a:solidFill>
-          <a:prstDash val="solid"/>
-        </a:ln>
-        <a:effectLst/>
-      </dsp:spPr>
-      <dsp:style>
-        <a:lnRef idx="2">
-          <a:scrgbClr r="0" g="0" b="0"/>
-        </a:lnRef>
-        <a:fillRef idx="1">
-          <a:scrgbClr r="0" g="0" b="0"/>
-        </a:fillRef>
-        <a:effectRef idx="0">
-          <a:scrgbClr r="0" g="0" b="0"/>
-        </a:effectRef>
-        <a:fontRef idx="minor">
-          <a:schemeClr val="lt1"/>
-        </a:fontRef>
-      </dsp:style>
-      <dsp:txBody>
-        <a:bodyPr spcFirstLastPara="0" vert="horz" wrap="square" lIns="76200" tIns="76200" rIns="76200" bIns="76200" numCol="1" spcCol="1270" anchor="ctr" anchorCtr="0">
-          <a:noAutofit/>
-        </a:bodyPr>
-        <a:lstStyle/>
-        <a:p>
-          <a:pPr lvl="0" algn="l" defTabSz="889000">
-            <a:lnSpc>
-              <a:spcPct val="90000"/>
-            </a:lnSpc>
-            <a:spcBef>
-              <a:spcPct val="0"/>
-            </a:spcBef>
-            <a:spcAft>
-              <a:spcPct val="35000"/>
-            </a:spcAft>
-          </a:pPr>
-          <a:r>
-            <a:rPr lang="es-PE" sz="2000" kern="1200"/>
-            <a:t>Proceso de desarollo de SW</a:t>
-          </a:r>
-        </a:p>
-      </dsp:txBody>
-      <dsp:txXfrm>
-        <a:off x="31984" y="83491"/>
-        <a:ext cx="5422432" cy="591232"/>
-      </dsp:txXfrm>
-    </dsp:sp>
-    <dsp:sp modelId="{32F6EB2E-1022-4D22-92C5-1CD3311017AF}">
-      <dsp:nvSpPr>
-        <dsp:cNvPr id="0" name=""/>
-        <dsp:cNvSpPr/>
-      </dsp:nvSpPr>
-      <dsp:spPr>
-        <a:xfrm>
-          <a:off x="0" y="693000"/>
-          <a:ext cx="5486400" cy="579600"/>
-        </a:xfrm>
-        <a:prstGeom prst="rect">
-          <a:avLst/>
-        </a:prstGeom>
-        <a:noFill/>
-        <a:ln>
-          <a:noFill/>
-        </a:ln>
-        <a:effectLst/>
-      </dsp:spPr>
-      <dsp:style>
-        <a:lnRef idx="0">
-          <a:scrgbClr r="0" g="0" b="0"/>
-        </a:lnRef>
-        <a:fillRef idx="0">
-          <a:scrgbClr r="0" g="0" b="0"/>
-        </a:fillRef>
-        <a:effectRef idx="0">
-          <a:scrgbClr r="0" g="0" b="0"/>
-        </a:effectRef>
-        <a:fontRef idx="minor"/>
-      </dsp:style>
-      <dsp:txBody>
-        <a:bodyPr spcFirstLastPara="0" vert="horz" wrap="square" lIns="174193" tIns="20320" rIns="113792" bIns="20320" numCol="1" spcCol="1270" anchor="t" anchorCtr="0">
-          <a:noAutofit/>
-        </a:bodyPr>
-        <a:lstStyle/>
-        <a:p>
-          <a:pPr marL="171450" lvl="1" indent="-171450" algn="l" defTabSz="711200">
-            <a:lnSpc>
-              <a:spcPct val="90000"/>
-            </a:lnSpc>
-            <a:spcBef>
-              <a:spcPct val="0"/>
-            </a:spcBef>
-            <a:spcAft>
-              <a:spcPct val="20000"/>
-            </a:spcAft>
-            <a:buChar char="••"/>
-          </a:pPr>
-          <a:r>
-            <a:rPr lang="es-PE" sz="1600" kern="1200"/>
-            <a:t> Nueva versión</a:t>
-          </a:r>
-        </a:p>
-      </dsp:txBody>
-      <dsp:txXfrm>
-        <a:off x="0" y="693000"/>
-        <a:ext cx="5486400" cy="579600"/>
-      </dsp:txXfrm>
-    </dsp:sp>
-    <dsp:sp modelId="{A9382271-B3AA-4DC8-824E-FB55D82B2D12}">
-      <dsp:nvSpPr>
-        <dsp:cNvPr id="0" name=""/>
-        <dsp:cNvSpPr/>
-      </dsp:nvSpPr>
-      <dsp:spPr>
-        <a:xfrm>
-          <a:off x="0" y="1272600"/>
-          <a:ext cx="5486400" cy="655200"/>
-        </a:xfrm>
-        <a:prstGeom prst="roundRect">
-          <a:avLst/>
-        </a:prstGeom>
-        <a:solidFill>
-          <a:schemeClr val="accent1">
-            <a:hueOff val="0"/>
-            <a:satOff val="0"/>
-            <a:lumOff val="0"/>
-            <a:alphaOff val="0"/>
-          </a:schemeClr>
-        </a:solidFill>
-        <a:ln w="25400" cap="flat" cmpd="sng" algn="ctr">
-          <a:solidFill>
-            <a:schemeClr val="lt1">
-              <a:hueOff val="0"/>
-              <a:satOff val="0"/>
-              <a:lumOff val="0"/>
-              <a:alphaOff val="0"/>
-            </a:schemeClr>
-          </a:solidFill>
-          <a:prstDash val="solid"/>
-        </a:ln>
-        <a:effectLst/>
-      </dsp:spPr>
-      <dsp:style>
-        <a:lnRef idx="2">
-          <a:scrgbClr r="0" g="0" b="0"/>
-        </a:lnRef>
-        <a:fillRef idx="1">
-          <a:scrgbClr r="0" g="0" b="0"/>
-        </a:fillRef>
-        <a:effectRef idx="0">
-          <a:scrgbClr r="0" g="0" b="0"/>
-        </a:effectRef>
-        <a:fontRef idx="minor">
-          <a:schemeClr val="lt1"/>
-        </a:fontRef>
-      </dsp:style>
-      <dsp:txBody>
-        <a:bodyPr spcFirstLastPara="0" vert="horz" wrap="square" lIns="76200" tIns="76200" rIns="76200" bIns="76200" numCol="1" spcCol="1270" anchor="ctr" anchorCtr="0">
-          <a:noAutofit/>
-        </a:bodyPr>
-        <a:lstStyle/>
-        <a:p>
-          <a:pPr lvl="0" algn="l" defTabSz="889000">
-            <a:lnSpc>
-              <a:spcPct val="90000"/>
-            </a:lnSpc>
-            <a:spcBef>
-              <a:spcPct val="0"/>
-            </a:spcBef>
-            <a:spcAft>
-              <a:spcPct val="35000"/>
-            </a:spcAft>
-          </a:pPr>
-          <a:r>
-            <a:rPr lang="es-PE" sz="2000" kern="1200"/>
-            <a:t>Gestión de la configuración (SCM)</a:t>
-          </a:r>
-        </a:p>
-      </dsp:txBody>
-      <dsp:txXfrm>
-        <a:off x="31984" y="1304584"/>
-        <a:ext cx="5422432" cy="591232"/>
-      </dsp:txXfrm>
-    </dsp:sp>
-    <dsp:sp modelId="{7AB0FA2A-FDEC-4793-A217-CE4D93E04835}">
-      <dsp:nvSpPr>
-        <dsp:cNvPr id="0" name=""/>
-        <dsp:cNvSpPr/>
-      </dsp:nvSpPr>
-      <dsp:spPr>
-        <a:xfrm>
-          <a:off x="0" y="1927800"/>
-          <a:ext cx="5486400" cy="579600"/>
-        </a:xfrm>
-        <a:prstGeom prst="rect">
-          <a:avLst/>
-        </a:prstGeom>
-        <a:noFill/>
-        <a:ln>
-          <a:noFill/>
-        </a:ln>
-        <a:effectLst/>
-      </dsp:spPr>
-      <dsp:style>
-        <a:lnRef idx="0">
-          <a:scrgbClr r="0" g="0" b="0"/>
-        </a:lnRef>
-        <a:fillRef idx="0">
-          <a:scrgbClr r="0" g="0" b="0"/>
-        </a:fillRef>
-        <a:effectRef idx="0">
-          <a:scrgbClr r="0" g="0" b="0"/>
-        </a:effectRef>
-        <a:fontRef idx="minor"/>
-      </dsp:style>
-      <dsp:txBody>
-        <a:bodyPr spcFirstLastPara="0" vert="horz" wrap="square" lIns="174193" tIns="20320" rIns="113792" bIns="20320" numCol="1" spcCol="1270" anchor="t" anchorCtr="0">
-          <a:noAutofit/>
-        </a:bodyPr>
-        <a:lstStyle/>
-        <a:p>
-          <a:pPr marL="171450" lvl="1" indent="-171450" algn="l" defTabSz="711200">
-            <a:lnSpc>
-              <a:spcPct val="90000"/>
-            </a:lnSpc>
-            <a:spcBef>
-              <a:spcPct val="0"/>
-            </a:spcBef>
-            <a:spcAft>
-              <a:spcPct val="20000"/>
-            </a:spcAft>
-            <a:buChar char="••"/>
-          </a:pPr>
-          <a:r>
-            <a:rPr lang="es-PE" sz="1600" kern="1200"/>
-            <a:t>Elemento gestionado</a:t>
-          </a:r>
-        </a:p>
-      </dsp:txBody>
-      <dsp:txXfrm>
-        <a:off x="0" y="1927800"/>
-        <a:ext cx="5486400" cy="579600"/>
-      </dsp:txXfrm>
-    </dsp:sp>
-    <dsp:sp modelId="{74A5C19D-4663-4653-995A-65E9216AF907}">
-      <dsp:nvSpPr>
-        <dsp:cNvPr id="0" name=""/>
-        <dsp:cNvSpPr/>
-      </dsp:nvSpPr>
-      <dsp:spPr>
-        <a:xfrm>
-          <a:off x="0" y="2507400"/>
-          <a:ext cx="5486400" cy="655200"/>
-        </a:xfrm>
-        <a:prstGeom prst="roundRect">
-          <a:avLst/>
-        </a:prstGeom>
-        <a:solidFill>
-          <a:schemeClr val="accent1">
-            <a:hueOff val="0"/>
-            <a:satOff val="0"/>
-            <a:lumOff val="0"/>
-            <a:alphaOff val="0"/>
-          </a:schemeClr>
-        </a:solidFill>
-        <a:ln w="25400" cap="flat" cmpd="sng" algn="ctr">
-          <a:solidFill>
-            <a:schemeClr val="lt1">
-              <a:hueOff val="0"/>
-              <a:satOff val="0"/>
-              <a:lumOff val="0"/>
-              <a:alphaOff val="0"/>
-            </a:schemeClr>
-          </a:solidFill>
-          <a:prstDash val="solid"/>
-        </a:ln>
-        <a:effectLst/>
-      </dsp:spPr>
-      <dsp:style>
-        <a:lnRef idx="2">
-          <a:scrgbClr r="0" g="0" b="0"/>
-        </a:lnRef>
-        <a:fillRef idx="1">
-          <a:scrgbClr r="0" g="0" b="0"/>
-        </a:fillRef>
-        <a:effectRef idx="0">
-          <a:scrgbClr r="0" g="0" b="0"/>
-        </a:effectRef>
-        <a:fontRef idx="minor">
-          <a:schemeClr val="lt1"/>
-        </a:fontRef>
-      </dsp:style>
-      <dsp:txBody>
-        <a:bodyPr spcFirstLastPara="0" vert="horz" wrap="square" lIns="76200" tIns="76200" rIns="76200" bIns="76200" numCol="1" spcCol="1270" anchor="ctr" anchorCtr="0">
-          <a:noAutofit/>
-        </a:bodyPr>
-        <a:lstStyle/>
-        <a:p>
-          <a:pPr lvl="0" algn="l" defTabSz="889000">
-            <a:lnSpc>
-              <a:spcPct val="90000"/>
-            </a:lnSpc>
-            <a:spcBef>
-              <a:spcPct val="0"/>
-            </a:spcBef>
-            <a:spcAft>
-              <a:spcPct val="35000"/>
-            </a:spcAft>
-          </a:pPr>
-          <a:r>
-            <a:rPr lang="es-PE" sz="2000" kern="1200"/>
-            <a:t>Gestión del proyecto</a:t>
-          </a:r>
-        </a:p>
-      </dsp:txBody>
-      <dsp:txXfrm>
-        <a:off x="31984" y="2539384"/>
-        <a:ext cx="5422432" cy="591232"/>
-      </dsp:txXfrm>
-    </dsp:sp>
-  </dsp:spTree>
-</dsp:drawing>
-</file>
-
-<file path=word/diagrams/layout1.xml><?xml version="1.0" encoding="utf-8"?>
-<dgm:layoutDef xmlns:dgm="http://schemas.openxmlformats.org/drawingml/2006/diagram" xmlns:a="http://schemas.openxmlformats.org/drawingml/2006/main" uniqueId="urn:microsoft.com/office/officeart/2005/8/layout/vList2">
-  <dgm:title val=""/>
-  <dgm:desc val=""/>
-  <dgm:catLst>
-    <dgm:cat type="list" pri="3000"/>
-    <dgm:cat type="convert" pri="1000"/>
-  </dgm:catLst>
-  <dgm:sampData>
-    <dgm:dataModel>
-      <dgm:ptLst>
-        <dgm:pt modelId="0" type="doc"/>
-        <dgm:pt modelId="1">
-          <dgm:prSet phldr="1"/>
-        </dgm:pt>
-        <dgm:pt modelId="11">
-          <dgm:prSet phldr="1"/>
-        </dgm:pt>
-        <dgm:pt modelId="2">
-          <dgm:prSet phldr="1"/>
-        </dgm:pt>
-        <dgm:pt modelId="21">
-          <dgm:prSet phldr="1"/>
-        </dgm:pt>
-      </dgm:ptLst>
-      <dgm:cxnLst>
-        <dgm:cxn modelId="4" srcId="0" destId="1" srcOrd="0" destOrd="0"/>
-        <dgm:cxn modelId="5" srcId="0" destId="2" srcOrd="1" destOrd="0"/>
-        <dgm:cxn modelId="12" srcId="1" destId="11" srcOrd="0" destOrd="0"/>
-        <dgm:cxn modelId="23" srcId="2" destId="21" srcOrd="0" destOrd="0"/>
-      </dgm:cxnLst>
-      <dgm:bg/>
-      <dgm:whole/>
-    </dgm:dataModel>
-  </dgm:sampData>
-  <dgm:styleData>
-    <dgm:dataModel>
-      <dgm:ptLst>
-        <dgm:pt modelId="0" type="doc"/>
-        <dgm:pt modelId="1"/>
-        <dgm:pt modelId="2"/>
-      </dgm:ptLst>
-      <dgm:cxnLst>
-        <dgm:cxn modelId="3" srcId="0" destId="1" srcOrd="0" destOrd="0"/>
-        <dgm:cxn modelId="4" srcId="0" destId="2" srcOrd="1" destOrd="0"/>
-      </dgm:cxnLst>
-      <dgm:bg/>
-      <dgm:whole/>
-    </dgm:dataModel>
-  </dgm:styleData>
-  <dgm:clrData>
-    <dgm:dataModel>
-      <dgm:ptLst>
-        <dgm:pt modelId="0" type="doc"/>
-        <dgm:pt modelId="1"/>
-        <dgm:pt modelId="2"/>
-        <dgm:pt modelId="3"/>
-        <dgm:pt modelId="4"/>
-      </dgm:ptLst>
-      <dgm:cxnLst>
-        <dgm:cxn modelId="5" srcId="0" destId="1" srcOrd="0" destOrd="0"/>
-        <dgm:cxn modelId="6" srcId="0" destId="2" srcOrd="1" destOrd="0"/>
-        <dgm:cxn modelId="7" srcId="0" destId="3" srcOrd="2" destOrd="0"/>
-        <dgm:cxn modelId="8" srcId="0" destId="4" srcOrd="3" destOrd="0"/>
-      </dgm:cxnLst>
-      <dgm:bg/>
-      <dgm:whole/>
-    </dgm:dataModel>
-  </dgm:clrData>
-  <dgm:layoutNode name="linear">
-    <dgm:varLst>
-      <dgm:animLvl val="lvl"/>
-      <dgm:resizeHandles val="exact"/>
-    </dgm:varLst>
-    <dgm:alg type="lin">
-      <dgm:param type="linDir" val="fromT"/>
-      <dgm:param type="vertAlign" val="mid"/>
-    </dgm:alg>
-    <dgm:shape xmlns:r="http://schemas.openxmlformats.org/officeDocument/2006/relationships" r:blip="">
-      <dgm:adjLst/>
-    </dgm:shape>
-    <dgm:presOf/>
-    <dgm:constrLst>
-      <dgm:constr type="w" for="ch" forName="parentText" refType="w"/>
-      <dgm:constr type="h" for="ch" forName="parentText" refType="primFontSz" refFor="ch" refForName="parentText" fact="0.52"/>
-      <dgm:constr type="w" for="ch" forName="childText" refType="w"/>
-      <dgm:constr type="h" for="ch" forName="childText" refType="primFontSz" refFor="ch" refForName="parentText" fact="0.46"/>
-      <dgm:constr type="h" for="ch" forName="parentText" op="equ"/>
-      <dgm:constr type="primFontSz" for="ch" forName="parentText" op="equ" val="65"/>
-      <dgm:constr type="primFontSz" for="ch" forName="childText" refType="primFontSz" refFor="ch" refForName="parentText" op="equ"/>
-      <dgm:constr type="h" for="ch" forName="spacer" refType="primFontSz" refFor="ch" refForName="parentText" fact="0.08"/>
-    </dgm:constrLst>
-    <dgm:ruleLst>
-      <dgm:rule type="primFontSz" for="ch" forName="parentText" val="5" fact="NaN" max="NaN"/>
-    </dgm:ruleLst>
-    <dgm:forEach name="Name0" axis="ch" ptType="node">
-      <dgm:layoutNode name="parentText" styleLbl="node1">
-        <dgm:varLst>
-          <dgm:chMax val="0"/>
-          <dgm:bulletEnabled val="1"/>
-        </dgm:varLst>
-        <dgm:alg type="tx">
-          <dgm:param type="parTxLTRAlign" val="l"/>
-          <dgm:param type="parTxRTLAlign" val="r"/>
-        </dgm:alg>
-        <dgm:shape xmlns:r="http://schemas.openxmlformats.org/officeDocument/2006/relationships" type="roundRect" r:blip="">
-          <dgm:adjLst/>
-        </dgm:shape>
-        <dgm:presOf axis="self"/>
-        <dgm:constrLst>
-          <dgm:constr type="tMarg" refType="primFontSz" fact="0.3"/>
-          <dgm:constr type="bMarg" refType="primFontSz" fact="0.3"/>
-          <dgm:constr type="lMarg" refType="primFontSz" fact="0.3"/>
-          <dgm:constr type="rMarg" refType="primFontSz" fact="0.3"/>
-        </dgm:constrLst>
-        <dgm:ruleLst>
-          <dgm:rule type="h" val="INF" fact="NaN" max="NaN"/>
-        </dgm:ruleLst>
-      </dgm:layoutNode>
-      <dgm:choose name="Name1">
-        <dgm:if name="Name2" axis="ch" ptType="node" func="cnt" op="gte" val="1">
-          <dgm:layoutNode name="childText" styleLbl="revTx">
-            <dgm:varLst>
-              <dgm:bulletEnabled val="1"/>
-            </dgm:varLst>
-            <dgm:alg type="tx">
-              <dgm:param type="stBulletLvl" val="1"/>
-              <dgm:param type="lnSpAfChP" val="20"/>
-            </dgm:alg>
-            <dgm:shape xmlns:r="http://schemas.openxmlformats.org/officeDocument/2006/relationships" type="rect" r:blip="">
-              <dgm:adjLst/>
-            </dgm:shape>
-            <dgm:presOf axis="des" ptType="node"/>
-            <dgm:constrLst>
-              <dgm:constr type="tMarg" refType="primFontSz" fact="0.1"/>
-              <dgm:constr type="bMarg" refType="primFontSz" fact="0.1"/>
-              <dgm:constr type="lMarg" refType="w" fact="0.09"/>
-            </dgm:constrLst>
-            <dgm:ruleLst>
-              <dgm:rule type="h" val="INF" fact="NaN" max="NaN"/>
-            </dgm:ruleLst>
-          </dgm:layoutNode>
-        </dgm:if>
-        <dgm:else name="Name3">
-          <dgm:choose name="Name4">
-            <dgm:if name="Name5" axis="par ch" ptType="doc node" func="cnt" op="gte" val="2">
-              <dgm:forEach name="Name6" axis="followSib" ptType="sibTrans" cnt="1">
-                <dgm:layoutNode name="spacer">
-                  <dgm:alg type="sp"/>
-                  <dgm:shape xmlns:r="http://schemas.openxmlformats.org/officeDocument/2006/relationships" r:blip="">
-                    <dgm:adjLst/>
-                  </dgm:shape>
-                  <dgm:presOf/>
-                  <dgm:constrLst/>
-                  <dgm:ruleLst/>
-                </dgm:layoutNode>
-              </dgm:forEach>
-            </dgm:if>
-            <dgm:else name="Name7"/>
-          </dgm:choose>
-        </dgm:else>
-      </dgm:choose>
-    </dgm:forEach>
-  </dgm:layoutNode>
-</dgm:layoutDef>
-</file>
-
-<file path=word/diagrams/quickStyle1.xml><?xml version="1.0" encoding="utf-8"?>
-<dgm:styleDef xmlns:dgm="http://schemas.openxmlformats.org/drawingml/2006/diagram" xmlns:a="http://schemas.openxmlformats.org/drawingml/2006/main" uniqueId="urn:microsoft.com/office/officeart/2005/8/quickstyle/simple1">
-  <dgm:title val=""/>
-  <dgm:desc val=""/>
-  <dgm:catLst>
-    <dgm:cat type="simple" pri="10100"/>
-  </dgm:catLst>
-  <dgm:scene3d>
-    <a:camera prst="orthographicFront"/>
-    <a:lightRig rig="threePt" dir="t"/>
-  </dgm:scene3d>
-  <dgm:styleLbl name="node0">
-    <dgm:scene3d>
-      <a:camera prst="orthographicFront"/>
-      <a:lightRig rig="threePt" dir="t"/>
-    </dgm:scene3d>
-    <dgm:sp3d/>
-    <dgm:txPr/>
-    <dgm:style>
-      <a:lnRef idx="2">
-        <a:scrgbClr r="0" g="0" b="0"/>
-      </a:lnRef>
-      <a:fillRef idx="1">
-        <a:scrgbClr r="0" g="0" b="0"/>
-      </a:fillRef>
-      <a:effectRef idx="0">
-        <a:scrgbClr r="0" g="0" b="0"/>
-      </a:effectRef>
-      <a:fontRef idx="minor">
-        <a:schemeClr val="lt1"/>
-      </a:fontRef>
-    </dgm:style>
-  </dgm:styleLbl>
-  <dgm:styleLbl name="lnNode1">
-    <dgm:scene3d>
-      <a:camera prst="orthographicFront"/>
-      <a:lightRig rig="threePt" dir="t"/>
-    </dgm:scene3d>
-    <dgm:sp3d/>
-    <dgm:txPr/>
-    <dgm:style>
-      <a:lnRef idx="2">
-        <a:scrgbClr r="0" g="0" b="0"/>
-      </a:lnRef>
-      <a:fillRef idx="1">
-        <a:scrgbClr r="0" g="0" b="0"/>
-      </a:fillRef>
-      <a:effectRef idx="0">
-        <a:scrgbClr r="0" g="0" b="0"/>
-      </a:effectRef>
-      <a:fontRef idx="minor">
-        <a:schemeClr val="lt1"/>
-      </a:fontRef>
-    </dgm:style>
-  </dgm:styleLbl>
-  <dgm:styleLbl name="vennNode1">
-    <dgm:scene3d>
-      <a:camera prst="orthographicFront"/>
-      <a:lightRig rig="threePt" dir="t"/>
-    </dgm:scene3d>
-    <dgm:sp3d/>
-    <dgm:txPr/>
-    <dgm:style>
-      <a:lnRef idx="2">
-        <a:scrgbClr r="0" g="0" b="0"/>
-      </a:lnRef>
-      <a:fillRef idx="1">
-        <a:scrgbClr r="0" g="0" b="0"/>
-      </a:fillRef>
-      <a:effectRef idx="0">
-        <a:scrgbClr r="0" g="0" b="0"/>
-      </a:effectRef>
-      <a:fontRef idx="minor">
-        <a:schemeClr val="tx1"/>
-      </a:fontRef>
-    </dgm:style>
-  </dgm:styleLbl>
-  <dgm:styleLbl name="alignNode1">
-    <dgm:scene3d>
-      <a:camera prst="orthographicFront"/>
-      <a:lightRig rig="threePt" dir="t"/>
-    </dgm:scene3d>
-    <dgm:sp3d/>
-    <dgm:txPr/>
-    <dgm:style>
-      <a:lnRef idx="2">
-        <a:scrgbClr r="0" g="0" b="0"/>
-      </a:lnRef>
-      <a:fillRef idx="1">
-        <a:scrgbClr r="0" g="0" b="0"/>
-      </a:fillRef>
-      <a:effectRef idx="0">
-        <a:scrgbClr r="0" g="0" b="0"/>
-      </a:effectRef>
-      <a:fontRef idx="minor">
-        <a:schemeClr val="lt1"/>
-      </a:fontRef>
-    </dgm:style>
-  </dgm:styleLbl>
-  <dgm:styleLbl name="node1">
-    <dgm:scene3d>
-      <a:camera prst="orthographicFront"/>
-      <a:lightRig rig="threePt" dir="t"/>
-    </dgm:scene3d>
-    <dgm:sp3d/>
-    <dgm:txPr/>
-    <dgm:style>
-      <a:lnRef idx="2">
-        <a:scrgbClr r="0" g="0" b="0"/>
-      </a:lnRef>
-      <a:fillRef idx="1">
-        <a:scrgbClr r="0" g="0" b="0"/>
-      </a:fillRef>
-      <a:effectRef idx="0">
-        <a:scrgbClr r="0" g="0" b="0"/>
-      </a:effectRef>
-      <a:fontRef idx="minor">
-        <a:schemeClr val="lt1"/>
-      </a:fontRef>
-    </dgm:style>
-  </dgm:styleLbl>
-  <dgm:styleLbl name="node2">
-    <dgm:scene3d>
-      <a:camera prst="orthographicFront"/>
-      <a:lightRig rig="threePt" dir="t"/>
-    </dgm:scene3d>
-    <dgm:sp3d/>
-    <dgm:txPr/>
-    <dgm:style>
-      <a:lnRef idx="2">
-        <a:scrgbClr r="0" g="0" b="0"/>
-      </a:lnRef>
-      <a:fillRef idx="1">
-        <a:scrgbClr r="0" g="0" b="0"/>
-      </a:fillRef>
-      <a:effectRef idx="0">
-        <a:scrgbClr r="0" g="0" b="0"/>
-      </a:effectRef>
-      <a:fontRef idx="minor">
-        <a:schemeClr val="lt1"/>
-      </a:fontRef>
-    </dgm:style>
-  </dgm:styleLbl>
-  <dgm:styleLbl name="node3">
-    <dgm:scene3d>
-      <a:camera prst="orthographicFront"/>
-      <a:lightRig rig="threePt" dir="t"/>
-    </dgm:scene3d>
-    <dgm:sp3d/>
-    <dgm:txPr/>
-    <dgm:style>
-      <a:lnRef idx="2">
-        <a:scrgbClr r="0" g="0" b="0"/>
-      </a:lnRef>
-      <a:fillRef idx="1">
-        <a:scrgbClr r="0" g="0" b="0"/>
-      </a:fillRef>
-      <a:effectRef idx="0">
-        <a:scrgbClr r="0" g="0" b="0"/>
-      </a:effectRef>
-      <a:fontRef idx="minor">
-        <a:schemeClr val="lt1"/>
-      </a:fontRef>
-    </dgm:style>
-  </dgm:styleLbl>
-  <dgm:styleLbl name="node4">
-    <dgm:scene3d>
-      <a:camera prst="orthographicFront"/>
-      <a:lightRig rig="threePt" dir="t"/>
-    </dgm:scene3d>
-    <dgm:sp3d/>
-    <dgm:txPr/>
-    <dgm:style>
-      <a:lnRef idx="2">
-        <a:scrgbClr r="0" g="0" b="0"/>
-      </a:lnRef>
-      <a:fillRef idx="1">
-        <a:scrgbClr r="0" g="0" b="0"/>
-      </a:fillRef>
-      <a:effectRef idx="0">
-        <a:scrgbClr r="0" g="0" b="0"/>
-      </a:effectRef>
-      <a:fontRef idx="minor">
-        <a:schemeClr val="lt1"/>
-      </a:fontRef>
-    </dgm:style>
-  </dgm:styleLbl>
-  <dgm:styleLbl name="fgImgPlace1">
-    <dgm:scene3d>
-      <a:camera prst="orthographicFront"/>
-      <a:lightRig rig="threePt" dir="t"/>
-    </dgm:scene3d>
-    <dgm:sp3d/>
-    <dgm:txPr/>
-    <dgm:style>
-      <a:lnRef idx="2">
-        <a:scrgbClr r="0" g="0" b="0"/>
-      </a:lnRef>
-      <a:fillRef idx="1">
-        <a:scrgbClr r="0" g="0" b="0"/>
-      </a:fillRef>
-      <a:effectRef idx="0">
-        <a:scrgbClr r="0" g="0" b="0"/>
-      </a:effectRef>
-      <a:fontRef idx="minor"/>
-    </dgm:style>
-  </dgm:styleLbl>
-  <dgm:styleLbl name="alignImgPlace1">
-    <dgm:scene3d>
-      <a:camera prst="orthographicFront"/>
-      <a:lightRig rig="threePt" dir="t"/>
-    </dgm:scene3d>
-    <dgm:sp3d/>
-    <dgm:txPr/>
-    <dgm:style>
-      <a:lnRef idx="2">
-        <a:scrgbClr r="0" g="0" b="0"/>
-      </a:lnRef>
-      <a:fillRef idx="1">
-        <a:scrgbClr r="0" g="0" b="0"/>
-      </a:fillRef>
-      <a:effectRef idx="0">
-        <a:scrgbClr r="0" g="0" b="0"/>
-      </a:effectRef>
-      <a:fontRef idx="minor"/>
-    </dgm:style>
-  </dgm:styleLbl>
-  <dgm:styleLbl name="bgImgPlace1">
-    <dgm:scene3d>
-      <a:camera prst="orthographicFront"/>
-      <a:lightRig rig="threePt" dir="t"/>
-    </dgm:scene3d>
-    <dgm:sp3d/>
-    <dgm:txPr/>
-    <dgm:style>
-      <a:lnRef idx="2">
-        <a:scrgbClr r="0" g="0" b="0"/>
-      </a:lnRef>
-      <a:fillRef idx="1">
-        <a:scrgbClr r="0" g="0" b="0"/>
-      </a:fillRef>
-      <a:effectRef idx="0">
-        <a:scrgbClr r="0" g="0" b="0"/>
-      </a:effectRef>
-      <a:fontRef idx="minor"/>
-    </dgm:style>
-  </dgm:styleLbl>
-  <dgm:styleLbl name="sibTrans2D1">
-    <dgm:scene3d>
-      <a:camera prst="orthographicFront"/>
-      <a:lightRig rig="threePt" dir="t"/>
-    </dgm:scene3d>
-    <dgm:sp3d/>
-    <dgm:txPr/>
-    <dgm:style>
-      <a:lnRef idx="0">
-        <a:scrgbClr r="0" g="0" b="0"/>
-      </a:lnRef>
-      <a:fillRef idx="1">
-        <a:scrgbClr r="0" g="0" b="0"/>
-      </a:fillRef>
-      <a:effectRef idx="0">
-        <a:scrgbClr r="0" g="0" b="0"/>
-      </a:effectRef>
-      <a:fontRef idx="minor">
-        <a:schemeClr val="lt1"/>
-      </a:fontRef>
-    </dgm:style>
-  </dgm:styleLbl>
-  <dgm:styleLbl name="fgSibTrans2D1">
-    <dgm:scene3d>
-      <a:camera prst="orthographicFront"/>
-      <a:lightRig rig="threePt" dir="t"/>
-    </dgm:scene3d>
-    <dgm:sp3d/>
-    <dgm:txPr/>
-    <dgm:style>
-      <a:lnRef idx="0">
-        <a:scrgbClr r="0" g="0" b="0"/>
-      </a:lnRef>
-      <a:fillRef idx="1">
-        <a:scrgbClr r="0" g="0" b="0"/>
-      </a:fillRef>
-      <a:effectRef idx="0">
-        <a:scrgbClr r="0" g="0" b="0"/>
-      </a:effectRef>
-      <a:fontRef idx="minor">
-        <a:schemeClr val="lt1"/>
-      </a:fontRef>
-    </dgm:style>
-  </dgm:styleLbl>
-  <dgm:styleLbl name="bgSibTrans2D1">
-    <dgm:scene3d>
-      <a:camera prst="orthographicFront"/>
-      <a:lightRig rig="threePt" dir="t"/>
-    </dgm:scene3d>
-    <dgm:sp3d/>
-    <dgm:txPr/>
-    <dgm:style>
-      <a:lnRef idx="0">
-        <a:scrgbClr r="0" g="0" b="0"/>
-      </a:lnRef>
-      <a:fillRef idx="1">
-        <a:scrgbClr r="0" g="0" b="0"/>
-      </a:fillRef>
-      <a:effectRef idx="0">
-        <a:scrgbClr r="0" g="0" b="0"/>
-      </a:effectRef>
-      <a:fontRef idx="minor">
-        <a:schemeClr val="lt1"/>
-      </a:fontRef>
-    </dgm:style>
-  </dgm:styleLbl>
-  <dgm:styleLbl name="sibTrans1D1">
-    <dgm:scene3d>
-      <a:camera prst="orthographicFront"/>
-      <a:lightRig rig="threePt" dir="t"/>
-    </dgm:scene3d>
-    <dgm:sp3d/>
-    <dgm:txPr/>
-    <dgm:style>
-      <a:lnRef idx="1">
-        <a:scrgbClr r="0" g="0" b="0"/>
-      </a:lnRef>
-      <a:fillRef idx="0">
-        <a:scrgbClr r="0" g="0" b="0"/>
-      </a:fillRef>
-      <a:effectRef idx="0">
-        <a:scrgbClr r="0" g="0" b="0"/>
-      </a:effectRef>
-      <a:fontRef idx="minor"/>
-    </dgm:style>
-  </dgm:styleLbl>
-  <dgm:styleLbl name="callout">
-    <dgm:scene3d>
-      <a:camera prst="orthographicFront"/>
-      <a:lightRig rig="threePt" dir="t"/>
-    </dgm:scene3d>
-    <dgm:sp3d/>
-    <dgm:txPr/>
-    <dgm:style>
-      <a:lnRef idx="2">
-        <a:scrgbClr r="0" g="0" b="0"/>
-      </a:lnRef>
-      <a:fillRef idx="1">
-        <a:scrgbClr r="0" g="0" b="0"/>
-      </a:fillRef>
-      <a:effectRef idx="0">
-        <a:scrgbClr r="0" g="0" b="0"/>
-      </a:effectRef>
-      <a:fontRef idx="minor"/>
-    </dgm:style>
-  </dgm:styleLbl>
-  <dgm:styleLbl name="asst0">
-    <dgm:scene3d>
-      <a:camera prst="orthographicFront"/>
-      <a:lightRig rig="threePt" dir="t"/>
-    </dgm:scene3d>
-    <dgm:sp3d/>
-    <dgm:txPr/>
-    <dgm:style>
-      <a:lnRef idx="2">
-        <a:scrgbClr r="0" g="0" b="0"/>
-      </a:lnRef>
-      <a:fillRef idx="1">
-        <a:scrgbClr r="0" g="0" b="0"/>
-      </a:fillRef>
-      <a:effectRef idx="0">
-        <a:scrgbClr r="0" g="0" b="0"/>
-      </a:effectRef>
-      <a:fontRef idx="minor">
-        <a:schemeClr val="lt1"/>
-      </a:fontRef>
-    </dgm:style>
-  </dgm:styleLbl>
-  <dgm:styleLbl name="asst1">
-    <dgm:scene3d>
-      <a:camera prst="orthographicFront"/>
-      <a:lightRig rig="threePt" dir="t"/>
-    </dgm:scene3d>
-    <dgm:sp3d/>
-    <dgm:txPr/>
-    <dgm:style>
-      <a:lnRef idx="2">
-        <a:scrgbClr r="0" g="0" b="0"/>
-      </a:lnRef>
-      <a:fillRef idx="1">
-        <a:scrgbClr r="0" g="0" b="0"/>
-      </a:fillRef>
-      <a:effectRef idx="0">
-        <a:scrgbClr r="0" g="0" b="0"/>
-      </a:effectRef>
-      <a:fontRef idx="minor">
-        <a:schemeClr val="lt1"/>
-      </a:fontRef>
-    </dgm:style>
-  </dgm:styleLbl>
-  <dgm:styleLbl name="asst2">
-    <dgm:scene3d>
-      <a:camera prst="orthographicFront"/>
-      <a:lightRig rig="threePt" dir="t"/>
-    </dgm:scene3d>
-    <dgm:sp3d/>
-    <dgm:txPr/>
-    <dgm:style>
-      <a:lnRef idx="2">
-        <a:scrgbClr r="0" g="0" b="0"/>
-      </a:lnRef>
-      <a:fillRef idx="1">
-        <a:scrgbClr r="0" g="0" b="0"/>
-      </a:fillRef>
-      <a:effectRef idx="0">
-        <a:scrgbClr r="0" g="0" b="0"/>
-      </a:effectRef>
-      <a:fontRef idx="minor">
-        <a:schemeClr val="lt1"/>
-      </a:fontRef>
-    </dgm:style>
-  </dgm:styleLbl>
-  <dgm:styleLbl name="asst3">
-    <dgm:scene3d>
-      <a:camera prst="orthographicFront"/>
-      <a:lightRig rig="threePt" dir="t"/>
-    </dgm:scene3d>
-    <dgm:sp3d/>
-    <dgm:txPr/>
-    <dgm:style>
-      <a:lnRef idx="2">
-        <a:scrgbClr r="0" g="0" b="0"/>
-      </a:lnRef>
-      <a:fillRef idx="1">
-        <a:scrgbClr r="0" g="0" b="0"/>
-      </a:fillRef>
-      <a:effectRef idx="0">
-        <a:scrgbClr r="0" g="0" b="0"/>
-      </a:effectRef>
-      <a:fontRef idx="minor">
-        <a:schemeClr val="lt1"/>
-      </a:fontRef>
-    </dgm:style>
-  </dgm:styleLbl>
-  <dgm:styleLbl name="asst4">
-    <dgm:scene3d>
-      <a:camera prst="orthographicFront"/>
-      <a:lightRig rig="threePt" dir="t"/>
-    </dgm:scene3d>
-    <dgm:sp3d/>
-    <dgm:txPr/>
-    <dgm:style>
-      <a:lnRef idx="2">
-        <a:scrgbClr r="0" g="0" b="0"/>
-      </a:lnRef>
-      <a:fillRef idx="1">
-        <a:scrgbClr r="0" g="0" b="0"/>
-      </a:fillRef>
-      <a:effectRef idx="0">
-        <a:scrgbClr r="0" g="0" b="0"/>
-      </a:effectRef>
-      <a:fontRef idx="minor">
-        <a:schemeClr val="lt1"/>
-      </a:fontRef>
-    </dgm:style>
-  </dgm:styleLbl>
-  <dgm:styleLbl name="parChTrans2D1">
-    <dgm:scene3d>
-      <a:camera prst="orthographicFront"/>
-      <a:lightRig rig="threePt" dir="t"/>
-    </dgm:scene3d>
-    <dgm:sp3d/>
-    <dgm:txPr/>
-    <dgm:style>
-      <a:lnRef idx="2">
-        <a:scrgbClr r="0" g="0" b="0"/>
-      </a:lnRef>
-      <a:fillRef idx="1">
-        <a:scrgbClr r="0" g="0" b="0"/>
-      </a:fillRef>
-      <a:effectRef idx="0">
-        <a:scrgbClr r="0" g="0" b="0"/>
-      </a:effectRef>
-      <a:fontRef idx="minor">
-        <a:schemeClr val="lt1"/>
-      </a:fontRef>
-    </dgm:style>
-  </dgm:styleLbl>
-  <dgm:styleLbl name="parChTrans2D2">
-    <dgm:scene3d>
-      <a:camera prst="orthographicFront"/>
-      <a:lightRig rig="threePt" dir="t"/>
-    </dgm:scene3d>
-    <dgm:sp3d/>
-    <dgm:txPr/>
-    <dgm:style>
-      <a:lnRef idx="2">
-        <a:scrgbClr r="0" g="0" b="0"/>
-      </a:lnRef>
-      <a:fillRef idx="1">
-        <a:scrgbClr r="0" g="0" b="0"/>
-      </a:fillRef>
-      <a:effectRef idx="0">
-        <a:scrgbClr r="0" g="0" b="0"/>
-      </a:effectRef>
-      <a:fontRef idx="minor">
-        <a:schemeClr val="lt1"/>
-      </a:fontRef>
-    </dgm:style>
-  </dgm:styleLbl>
-  <dgm:styleLbl name="parChTrans2D3">
-    <dgm:scene3d>
-      <a:camera prst="orthographicFront"/>
-      <a:lightRig rig="threePt" dir="t"/>
-    </dgm:scene3d>
-    <dgm:sp3d/>
-    <dgm:txPr/>
-    <dgm:style>
-      <a:lnRef idx="2">
-        <a:scrgbClr r="0" g="0" b="0"/>
-      </a:lnRef>
-      <a:fillRef idx="1">
-        <a:scrgbClr r="0" g="0" b="0"/>
-      </a:fillRef>
-      <a:effectRef idx="0">
-        <a:scrgbClr r="0" g="0" b="0"/>
-      </a:effectRef>
-      <a:fontRef idx="minor">
-        <a:schemeClr val="lt1"/>
-      </a:fontRef>
-    </dgm:style>
-  </dgm:styleLbl>
-  <dgm:styleLbl name="parChTrans2D4">
-    <dgm:scene3d>
-      <a:camera prst="orthographicFront"/>
-      <a:lightRig rig="threePt" dir="t"/>
-    </dgm:scene3d>
-    <dgm:sp3d/>
-    <dgm:txPr/>
-    <dgm:style>
-      <a:lnRef idx="2">
-        <a:scrgbClr r="0" g="0" b="0"/>
-      </a:lnRef>
-      <a:fillRef idx="1">
-        <a:scrgbClr r="0" g="0" b="0"/>
-      </a:fillRef>
-      <a:effectRef idx="0">
-        <a:scrgbClr r="0" g="0" b="0"/>
-      </a:effectRef>
-      <a:fontRef idx="minor">
-        <a:schemeClr val="lt1"/>
-      </a:fontRef>
-    </dgm:style>
-  </dgm:styleLbl>
-  <dgm:styleLbl name="parChTrans1D1">
-    <dgm:scene3d>
-      <a:camera prst="orthographicFront"/>
-      <a:lightRig rig="threePt" dir="t"/>
-    </dgm:scene3d>
-    <dgm:sp3d/>
-    <dgm:txPr/>
-    <dgm:style>
-      <a:lnRef idx="2">
-        <a:scrgbClr r="0" g="0" b="0"/>
-      </a:lnRef>
-      <a:fillRef idx="0">
-        <a:scrgbClr r="0" g="0" b="0"/>
-      </a:fillRef>
-      <a:effectRef idx="0">
-        <a:scrgbClr r="0" g="0" b="0"/>
-      </a:effectRef>
-      <a:fontRef idx="minor"/>
-    </dgm:style>
-  </dgm:styleLbl>
-  <dgm:styleLbl name="parChTrans1D2">
-    <dgm:scene3d>
-      <a:camera prst="orthographicFront"/>
-      <a:lightRig rig="threePt" dir="t"/>
-    </dgm:scene3d>
-    <dgm:sp3d/>
-    <dgm:txPr/>
-    <dgm:style>
-      <a:lnRef idx="2">
-        <a:scrgbClr r="0" g="0" b="0"/>
-      </a:lnRef>
-      <a:fillRef idx="0">
-        <a:scrgbClr r="0" g="0" b="0"/>
-      </a:fillRef>
-      <a:effectRef idx="0">
-        <a:scrgbClr r="0" g="0" b="0"/>
-      </a:effectRef>
-      <a:fontRef idx="minor"/>
-    </dgm:style>
-  </dgm:styleLbl>
-  <dgm:styleLbl name="parChTrans1D3">
-    <dgm:scene3d>
-      <a:camera prst="orthographicFront"/>
-      <a:lightRig rig="threePt" dir="t"/>
-    </dgm:scene3d>
-    <dgm:sp3d/>
-    <dgm:txPr/>
-    <dgm:style>
-      <a:lnRef idx="2">
-        <a:scrgbClr r="0" g="0" b="0"/>
-      </a:lnRef>
-      <a:fillRef idx="0">
-        <a:scrgbClr r="0" g="0" b="0"/>
-      </a:fillRef>
-      <a:effectRef idx="0">
-        <a:scrgbClr r="0" g="0" b="0"/>
-      </a:effectRef>
-      <a:fontRef idx="minor"/>
-    </dgm:style>
-  </dgm:styleLbl>
-  <dgm:styleLbl name="parChTrans1D4">
-    <dgm:scene3d>
-      <a:camera prst="orthographicFront"/>
-      <a:lightRig rig="threePt" dir="t"/>
-    </dgm:scene3d>
-    <dgm:sp3d/>
-    <dgm:txPr/>
-    <dgm:style>
-      <a:lnRef idx="2">
-        <a:scrgbClr r="0" g="0" b="0"/>
-      </a:lnRef>
-      <a:fillRef idx="0">
-        <a:scrgbClr r="0" g="0" b="0"/>
-      </a:fillRef>
-      <a:effectRef idx="0">
-        <a:scrgbClr r="0" g="0" b="0"/>
-      </a:effectRef>
-      <a:fontRef idx="minor"/>
-    </dgm:style>
-  </dgm:styleLbl>
-  <dgm:styleLbl name="fgAcc1">
-    <dgm:scene3d>
-      <a:camera prst="orthographicFront"/>
-      <a:lightRig rig="threePt" dir="t"/>
-    </dgm:scene3d>
-    <dgm:sp3d/>
-    <dgm:txPr/>
-    <dgm:style>
-      <a:lnRef idx="2">
-        <a:scrgbClr r="0" g="0" b="0"/>
-      </a:lnRef>
-      <a:fillRef idx="1">
-        <a:scrgbClr r="0" g="0" b="0"/>
-      </a:fillRef>
-      <a:effectRef idx="0">
-        <a:scrgbClr r="0" g="0" b="0"/>
-      </a:effectRef>
-      <a:fontRef idx="minor"/>
-    </dgm:style>
-  </dgm:styleLbl>
-  <dgm:styleLbl name="conFgAcc1">
-    <dgm:scene3d>
-      <a:camera prst="orthographicFront"/>
-      <a:lightRig rig="threePt" dir="t"/>
-    </dgm:scene3d>
-    <dgm:sp3d/>
-    <dgm:txPr/>
-    <dgm:style>
-      <a:lnRef idx="2">
-        <a:scrgbClr r="0" g="0" b="0"/>
-      </a:lnRef>
-      <a:fillRef idx="1">
-        <a:scrgbClr r="0" g="0" b="0"/>
-      </a:fillRef>
-      <a:effectRef idx="0">
-        <a:scrgbClr r="0" g="0" b="0"/>
-      </a:effectRef>
-      <a:fontRef idx="minor"/>
-    </dgm:style>
-  </dgm:styleLbl>
-  <dgm:styleLbl name="alignAcc1">
-    <dgm:scene3d>
-      <a:camera prst="orthographicFront"/>
-      <a:lightRig rig="threePt" dir="t"/>
-    </dgm:scene3d>
-    <dgm:sp3d/>
-    <dgm:txPr/>
-    <dgm:style>
-      <a:lnRef idx="2">
-        <a:scrgbClr r="0" g="0" b="0"/>
-      </a:lnRef>
-      <a:fillRef idx="1">
-        <a:scrgbClr r="0" g="0" b="0"/>
-      </a:fillRef>
-      <a:effectRef idx="0">
-        <a:scrgbClr r="0" g="0" b="0"/>
-      </a:effectRef>
-      <a:fontRef idx="minor"/>
-    </dgm:style>
-  </dgm:styleLbl>
-  <dgm:styleLbl name="trAlignAcc1">
-    <dgm:scene3d>
-      <a:camera prst="orthographicFront"/>
-      <a:lightRig rig="threePt" dir="t"/>
-    </dgm:scene3d>
-    <dgm:sp3d/>
-    <dgm:txPr/>
-    <dgm:style>
-      <a:lnRef idx="1">
-        <a:scrgbClr r="0" g="0" b="0"/>
-      </a:lnRef>
-      <a:fillRef idx="1">
-        <a:scrgbClr r="0" g="0" b="0"/>
-      </a:fillRef>
-      <a:effectRef idx="0">
-        <a:scrgbClr r="0" g="0" b="0"/>
-      </a:effectRef>
-      <a:fontRef idx="minor"/>
-    </dgm:style>
-  </dgm:styleLbl>
-  <dgm:styleLbl name="bgAcc1">
-    <dgm:scene3d>
-      <a:camera prst="orthographicFront"/>
-      <a:lightRig rig="threePt" dir="t"/>
-    </dgm:scene3d>
-    <dgm:sp3d/>
-    <dgm:txPr/>
-    <dgm:style>
-      <a:lnRef idx="2">
-        <a:scrgbClr r="0" g="0" b="0"/>
-      </a:lnRef>
-      <a:fillRef idx="1">
-        <a:scrgbClr r="0" g="0" b="0"/>
-      </a:fillRef>
-      <a:effectRef idx="0">
-        <a:scrgbClr r="0" g="0" b="0"/>
-      </a:effectRef>
-      <a:fontRef idx="minor"/>
-    </dgm:style>
-  </dgm:styleLbl>
-  <dgm:styleLbl name="solidFgAcc1">
-    <dgm:scene3d>
-      <a:camera prst="orthographicFront"/>
-      <a:lightRig rig="threePt" dir="t"/>
-    </dgm:scene3d>
-    <dgm:sp3d/>
-    <dgm:txPr/>
-    <dgm:style>
-      <a:lnRef idx="2">
-        <a:scrgbClr r="0" g="0" b="0"/>
-      </a:lnRef>
-      <a:fillRef idx="1">
-        <a:scrgbClr r="0" g="0" b="0"/>
-      </a:fillRef>
-      <a:effectRef idx="0">
-        <a:scrgbClr r="0" g="0" b="0"/>
-      </a:effectRef>
-      <a:fontRef idx="minor"/>
-    </dgm:style>
-  </dgm:styleLbl>
-  <dgm:styleLbl name="solidAlignAcc1">
-    <dgm:scene3d>
-      <a:camera prst="orthographicFront"/>
-      <a:lightRig rig="threePt" dir="t"/>
-    </dgm:scene3d>
-    <dgm:sp3d/>
-    <dgm:txPr/>
-    <dgm:style>
-      <a:lnRef idx="2">
-        <a:scrgbClr r="0" g="0" b="0"/>
-      </a:lnRef>
-      <a:fillRef idx="1">
-        <a:scrgbClr r="0" g="0" b="0"/>
-      </a:fillRef>
-      <a:effectRef idx="0">
-        <a:scrgbClr r="0" g="0" b="0"/>
-      </a:effectRef>
-      <a:fontRef idx="minor"/>
-    </dgm:style>
-  </dgm:styleLbl>
-  <dgm:styleLbl name="solidBgAcc1">
-    <dgm:scene3d>
-      <a:camera prst="orthographicFront"/>
-      <a:lightRig rig="threePt" dir="t"/>
-    </dgm:scene3d>
-    <dgm:sp3d/>
-    <dgm:txPr/>
-    <dgm:style>
-      <a:lnRef idx="2">
-        <a:scrgbClr r="0" g="0" b="0"/>
-      </a:lnRef>
-      <a:fillRef idx="1">
-        <a:scrgbClr r="0" g="0" b="0"/>
-      </a:fillRef>
-      <a:effectRef idx="0">
-        <a:scrgbClr r="0" g="0" b="0"/>
-      </a:effectRef>
-      <a:fontRef idx="minor"/>
-    </dgm:style>
-  </dgm:styleLbl>
-  <dgm:styleLbl name="fgAccFollowNode1">
-    <dgm:scene3d>
-      <a:camera prst="orthographicFront"/>
-      <a:lightRig rig="threePt" dir="t"/>
-    </dgm:scene3d>
-    <dgm:sp3d/>
-    <dgm:txPr/>
-    <dgm:style>
-      <a:lnRef idx="2">
-        <a:scrgbClr r="0" g="0" b="0"/>
-      </a:lnRef>
-      <a:fillRef idx="1">
-        <a:scrgbClr r="0" g="0" b="0"/>
-      </a:fillRef>
-      <a:effectRef idx="0">
-        <a:scrgbClr r="0" g="0" b="0"/>
-      </a:effectRef>
-      <a:fontRef idx="minor"/>
-    </dgm:style>
-  </dgm:styleLbl>
-  <dgm:styleLbl name="alignAccFollowNode1">
-    <dgm:scene3d>
-      <a:camera prst="orthographicFront"/>
-      <a:lightRig rig="threePt" dir="t"/>
-    </dgm:scene3d>
-    <dgm:sp3d/>
-    <dgm:txPr/>
-    <dgm:style>
-      <a:lnRef idx="2">
-        <a:scrgbClr r="0" g="0" b="0"/>
-      </a:lnRef>
-      <a:fillRef idx="1">
-        <a:scrgbClr r="0" g="0" b="0"/>
-      </a:fillRef>
-      <a:effectRef idx="0">
-        <a:scrgbClr r="0" g="0" b="0"/>
-      </a:effectRef>
-      <a:fontRef idx="minor"/>
-    </dgm:style>
-  </dgm:styleLbl>
-  <dgm:styleLbl name="bgAccFollowNode1">
-    <dgm:scene3d>
-      <a:camera prst="orthographicFront"/>
-      <a:lightRig rig="threePt" dir="t"/>
-    </dgm:scene3d>
-    <dgm:sp3d/>
-    <dgm:txPr/>
-    <dgm:style>
-      <a:lnRef idx="2">
-        <a:scrgbClr r="0" g="0" b="0"/>
-      </a:lnRef>
-      <a:fillRef idx="1">
-        <a:scrgbClr r="0" g="0" b="0"/>
-      </a:fillRef>
-      <a:effectRef idx="0">
-        <a:scrgbClr r="0" g="0" b="0"/>
-      </a:effectRef>
-      <a:fontRef idx="minor"/>
-    </dgm:style>
-  </dgm:styleLbl>
-  <dgm:styleLbl name="fgAcc0">
-    <dgm:scene3d>
-      <a:camera prst="orthographicFront"/>
-      <a:lightRig rig="threePt" dir="t"/>
-    </dgm:scene3d>
-    <dgm:sp3d/>
-    <dgm:txPr/>
-    <dgm:style>
-      <a:lnRef idx="2">
-        <a:scrgbClr r="0" g="0" b="0"/>
-      </a:lnRef>
-      <a:fillRef idx="1">
-        <a:scrgbClr r="0" g="0" b="0"/>
-      </a:fillRef>
-      <a:effectRef idx="0">
-        <a:scrgbClr r="0" g="0" b="0"/>
-      </a:effectRef>
-      <a:fontRef idx="minor"/>
-    </dgm:style>
-  </dgm:styleLbl>
-  <dgm:styleLbl name="fgAcc2">
-    <dgm:scene3d>
-      <a:camera prst="orthographicFront"/>
-      <a:lightRig rig="threePt" dir="t"/>
-    </dgm:scene3d>
-    <dgm:sp3d/>
-    <dgm:txPr/>
-    <dgm:style>
-      <a:lnRef idx="2">
-        <a:scrgbClr r="0" g="0" b="0"/>
-      </a:lnRef>
-      <a:fillRef idx="1">
-        <a:scrgbClr r="0" g="0" b="0"/>
-      </a:fillRef>
-      <a:effectRef idx="0">
-        <a:scrgbClr r="0" g="0" b="0"/>
-      </a:effectRef>
-      <a:fontRef idx="minor"/>
-    </dgm:style>
-  </dgm:styleLbl>
-  <dgm:styleLbl name="fgAcc3">
-    <dgm:scene3d>
-      <a:camera prst="orthographicFront"/>
-      <a:lightRig rig="threePt" dir="t"/>
-    </dgm:scene3d>
-    <dgm:sp3d/>
-    <dgm:txPr/>
-    <dgm:style>
-      <a:lnRef idx="2">
-        <a:scrgbClr r="0" g="0" b="0"/>
-      </a:lnRef>
-      <a:fillRef idx="1">
-        <a:scrgbClr r="0" g="0" b="0"/>
-      </a:fillRef>
-      <a:effectRef idx="0">
-        <a:scrgbClr r="0" g="0" b="0"/>
-      </a:effectRef>
-      <a:fontRef idx="minor"/>
-    </dgm:style>
-  </dgm:styleLbl>
-  <dgm:styleLbl name="fgAcc4">
-    <dgm:scene3d>
-      <a:camera prst="orthographicFront"/>
-      <a:lightRig rig="threePt" dir="t"/>
-    </dgm:scene3d>
-    <dgm:sp3d/>
-    <dgm:txPr/>
-    <dgm:style>
-      <a:lnRef idx="2">
-        <a:scrgbClr r="0" g="0" b="0"/>
-      </a:lnRef>
-      <a:fillRef idx="1">
-        <a:scrgbClr r="0" g="0" b="0"/>
-      </a:fillRef>
-      <a:effectRef idx="0">
-        <a:scrgbClr r="0" g="0" b="0"/>
-      </a:effectRef>
-      <a:fontRef idx="minor"/>
-    </dgm:style>
-  </dgm:styleLbl>
-  <dgm:styleLbl name="bgShp">
-    <dgm:scene3d>
-      <a:camera prst="orthographicFront"/>
-      <a:lightRig rig="threePt" dir="t"/>
-    </dgm:scene3d>
-    <dgm:sp3d/>
-    <dgm:txPr/>
-    <dgm:style>
-      <a:lnRef idx="0">
-        <a:scrgbClr r="0" g="0" b="0"/>
-      </a:lnRef>
-      <a:fillRef idx="1">
-        <a:scrgbClr r="0" g="0" b="0"/>
-      </a:fillRef>
-      <a:effectRef idx="0">
-        <a:scrgbClr r="0" g="0" b="0"/>
-      </a:effectRef>
-      <a:fontRef idx="minor"/>
-    </dgm:style>
-  </dgm:styleLbl>
-  <dgm:styleLbl name="dkBgShp">
-    <dgm:scene3d>
-      <a:camera prst="orthographicFront"/>
-      <a:lightRig rig="threePt" dir="t"/>
-    </dgm:scene3d>
-    <dgm:sp3d/>
-    <dgm:txPr/>
-    <dgm:style>
-      <a:lnRef idx="0">
-        <a:scrgbClr r="0" g="0" b="0"/>
-      </a:lnRef>
-      <a:fillRef idx="1">
-        <a:scrgbClr r="0" g="0" b="0"/>
-      </a:fillRef>
-      <a:effectRef idx="0">
-        <a:scrgbClr r="0" g="0" b="0"/>
-      </a:effectRef>
-      <a:fontRef idx="minor"/>
-    </dgm:style>
-  </dgm:styleLbl>
-  <dgm:styleLbl name="trBgShp">
-    <dgm:scene3d>
-      <a:camera prst="orthographicFront"/>
-      <a:lightRig rig="threePt" dir="t"/>
-    </dgm:scene3d>
-    <dgm:sp3d/>
-    <dgm:txPr/>
-    <dgm:style>
-      <a:lnRef idx="0">
-        <a:scrgbClr r="0" g="0" b="0"/>
-      </a:lnRef>
-      <a:fillRef idx="1">
-        <a:scrgbClr r="0" g="0" b="0"/>
-      </a:fillRef>
-      <a:effectRef idx="0">
-        <a:scrgbClr r="0" g="0" b="0"/>
-      </a:effectRef>
-      <a:fontRef idx="minor"/>
-    </dgm:style>
-  </dgm:styleLbl>
-  <dgm:styleLbl name="fgShp">
-    <dgm:scene3d>
-      <a:camera prst="orthographicFront"/>
-      <a:lightRig rig="threePt" dir="t"/>
-    </dgm:scene3d>
-    <dgm:sp3d/>
-    <dgm:txPr/>
-    <dgm:style>
-      <a:lnRef idx="2">
-        <a:scrgbClr r="0" g="0" b="0"/>
-      </a:lnRef>
-      <a:fillRef idx="1">
-        <a:scrgbClr r="0" g="0" b="0"/>
-      </a:fillRef>
-      <a:effectRef idx="0">
-        <a:scrgbClr r="0" g="0" b="0"/>
-      </a:effectRef>
-      <a:fontRef idx="minor"/>
-    </dgm:style>
-  </dgm:styleLbl>
-  <dgm:styleLbl name="revTx">
-    <dgm:scene3d>
-      <a:camera prst="orthographicFront"/>
-      <a:lightRig rig="threePt" dir="t"/>
-    </dgm:scene3d>
-    <dgm:sp3d/>
-    <dgm:txPr/>
-    <dgm:style>
-      <a:lnRef idx="0">
-        <a:scrgbClr r="0" g="0" b="0"/>
-      </a:lnRef>
-      <a:fillRef idx="0">
-        <a:scrgbClr r="0" g="0" b="0"/>
-      </a:fillRef>
-      <a:effectRef idx="0">
-        <a:scrgbClr r="0" g="0" b="0"/>
-      </a:effectRef>
-      <a:fontRef idx="minor"/>
-    </dgm:style>
-  </dgm:styleLbl>
-</dgm:styleDef>
-</file>
-
 <file path=word/theme/theme1.xml><?xml version="1.0" encoding="utf-8"?>
 <a:theme xmlns:a="http://schemas.openxmlformats.org/drawingml/2006/main" name="Tema de Office">
   <a:themeElements>
@@ -25645,7 +22453,7 @@
 </file>
 
 <file path=customXml/itemProps1.xml><?xml version="1.0" encoding="utf-8"?>
-<ds:datastoreItem xmlns:ds="http://schemas.openxmlformats.org/officeDocument/2006/customXml" ds:itemID="{98CA5647-D222-43A6-AFD0-31E9332B0A31}">
+<ds:datastoreItem xmlns:ds="http://schemas.openxmlformats.org/officeDocument/2006/customXml" ds:itemID="{AF540CDE-88C5-498D-AC04-037B613FBBDF}">
   <ds:schemaRefs>
     <ds:schemaRef ds:uri="http://schemas.openxmlformats.org/officeDocument/2006/bibliography"/>
   </ds:schemaRefs>

</xml_diff>

<commit_message>
Actualizacion Lineas Base y Librerias Controladas
Pasar informacion de excel
</commit_message>
<xml_diff>
--- a/Documentos/PGC.docx
+++ b/Documentos/PGC.docx
@@ -410,7 +410,6 @@
           <w:docPartUnique/>
         </w:docPartObj>
       </w:sdtPr>
-      <w:sdtEndPr/>
       <w:sdtContent>
         <w:p>
           <w:pPr>
@@ -3033,7 +3032,23 @@
           <w:b/>
           <w:lang w:eastAsia="en-US"/>
         </w:rPr>
-        <w:t>Línea base (baseline):</w:t>
+        <w:t>Línea base (</w:t>
+      </w:r>
+      <w:proofErr w:type="spellStart"/>
+      <w:r>
+        <w:rPr>
+          <w:b/>
+          <w:lang w:eastAsia="en-US"/>
+        </w:rPr>
+        <w:t>baseline</w:t>
+      </w:r>
+      <w:proofErr w:type="spellEnd"/>
+      <w:r>
+        <w:rPr>
+          <w:b/>
+          <w:lang w:eastAsia="en-US"/>
+        </w:rPr>
+        <w:t>):</w:t>
       </w:r>
       <w:r>
         <w:rPr>
@@ -3069,7 +3084,23 @@
           <w:b/>
           <w:lang w:eastAsia="en-US"/>
         </w:rPr>
-        <w:t>Línea principal (mainline):</w:t>
+        <w:t>Línea principal (</w:t>
+      </w:r>
+      <w:proofErr w:type="spellStart"/>
+      <w:r>
+        <w:rPr>
+          <w:b/>
+          <w:lang w:eastAsia="en-US"/>
+        </w:rPr>
+        <w:t>mainline</w:t>
+      </w:r>
+      <w:proofErr w:type="spellEnd"/>
+      <w:r>
+        <w:rPr>
+          <w:b/>
+          <w:lang w:eastAsia="en-US"/>
+        </w:rPr>
+        <w:t>):</w:t>
       </w:r>
       <w:r>
         <w:rPr>
@@ -3105,7 +3136,23 @@
           <w:b/>
           <w:lang w:eastAsia="en-US"/>
         </w:rPr>
-        <w:t>Entrega, liberación (Release):</w:t>
+        <w:t>Entrega, liberación (</w:t>
+      </w:r>
+      <w:proofErr w:type="spellStart"/>
+      <w:r>
+        <w:rPr>
+          <w:b/>
+          <w:lang w:eastAsia="en-US"/>
+        </w:rPr>
+        <w:t>Release</w:t>
+      </w:r>
+      <w:proofErr w:type="spellEnd"/>
+      <w:r>
+        <w:rPr>
+          <w:b/>
+          <w:lang w:eastAsia="en-US"/>
+        </w:rPr>
+        <w:t>):</w:t>
       </w:r>
       <w:r>
         <w:rPr>
@@ -3141,7 +3188,23 @@
           <w:b/>
           <w:lang w:eastAsia="en-US"/>
         </w:rPr>
-        <w:t>Ramificación (Branching):</w:t>
+        <w:t>Ramificación (</w:t>
+      </w:r>
+      <w:proofErr w:type="spellStart"/>
+      <w:r>
+        <w:rPr>
+          <w:b/>
+          <w:lang w:eastAsia="en-US"/>
+        </w:rPr>
+        <w:t>Branching</w:t>
+      </w:r>
+      <w:proofErr w:type="spellEnd"/>
+      <w:r>
+        <w:rPr>
+          <w:b/>
+          <w:lang w:eastAsia="en-US"/>
+        </w:rPr>
+        <w:t>):</w:t>
       </w:r>
       <w:r>
         <w:rPr>
@@ -3177,7 +3240,23 @@
           <w:b/>
           <w:lang w:eastAsia="en-US"/>
         </w:rPr>
-        <w:t>Combinación (Merging):</w:t>
+        <w:t>Combinación (</w:t>
+      </w:r>
+      <w:proofErr w:type="spellStart"/>
+      <w:r>
+        <w:rPr>
+          <w:b/>
+          <w:lang w:eastAsia="en-US"/>
+        </w:rPr>
+        <w:t>Merging</w:t>
+      </w:r>
+      <w:proofErr w:type="spellEnd"/>
+      <w:r>
+        <w:rPr>
+          <w:b/>
+          <w:lang w:eastAsia="en-US"/>
+        </w:rPr>
+        <w:t>):</w:t>
       </w:r>
       <w:r>
         <w:rPr>
@@ -4151,7 +4230,21 @@
         <w:rPr>
           <w:lang w:eastAsia="en-US"/>
         </w:rPr>
-        <w:t>La herramienta que se utilizará será el sistema de control de versiones GitHub Desktop y el repositorio estará alojado en la nube por medio de github.com como se muestra en la ilustración 2.</w:t>
+        <w:t xml:space="preserve">La herramienta que se utilizará será el sistema de control de versiones </w:t>
+      </w:r>
+      <w:proofErr w:type="spellStart"/>
+      <w:r>
+        <w:rPr>
+          <w:lang w:eastAsia="en-US"/>
+        </w:rPr>
+        <w:t>GitHub</w:t>
+      </w:r>
+      <w:proofErr w:type="spellEnd"/>
+      <w:r>
+        <w:rPr>
+          <w:lang w:eastAsia="en-US"/>
+        </w:rPr>
+        <w:t xml:space="preserve"> Desktop y el repositorio estará alojado en la nube por medio de github.com como se muestra en la ilustración 2.</w:t>
       </w:r>
     </w:p>
     <w:p>
@@ -12258,8 +12351,6 @@
         </w:rPr>
         <w:t>Para los diferentes proyectos manejados, se usarán los siguientes ítems:</w:t>
       </w:r>
-      <w:bookmarkStart w:id="16" w:name="_GoBack"/>
-      <w:bookmarkEnd w:id="16"/>
     </w:p>
     <w:p>
       <w:pPr>
@@ -20482,18 +20573,25 @@
     </w:p>
     <w:p>
       <w:pPr>
+        <w:pStyle w:val="Sinespaciado"/>
         <w:ind w:left="864"/>
       </w:pPr>
       <w:r>
-        <w:t>Responsable</w:t>
+        <w:t>Librería donde se almacenas las líneas base de cada proyecto manejado por SURP</w:t>
       </w:r>
     </w:p>
     <w:p>
       <w:pPr>
         <w:ind w:left="864"/>
-      </w:pPr>
-      <w:r>
-        <w:t>Actividades</w:t>
+        <w:rPr>
+          <w:b/>
+        </w:rPr>
+      </w:pPr>
+      <w:r>
+        <w:rPr>
+          <w:b/>
+        </w:rPr>
+        <w:t>Responsable</w:t>
       </w:r>
     </w:p>
     <w:p>
@@ -20501,21 +20599,209 @@
         <w:ind w:left="864"/>
       </w:pPr>
       <w:r>
-        <w:t>Contenido</w:t>
+        <w:rPr>
+          <w:b/>
+        </w:rPr>
+        <w:tab/>
+      </w:r>
+      <w:r>
+        <w:t>Gestor de la Configuración y el Bibliotecario</w:t>
       </w:r>
     </w:p>
     <w:p>
       <w:pPr>
         <w:ind w:left="864"/>
-      </w:pPr>
-      <w:r>
-        <w:t>Accesos</w:t>
+        <w:rPr>
+          <w:b/>
+        </w:rPr>
+      </w:pPr>
+      <w:r>
+        <w:rPr>
+          <w:b/>
+        </w:rPr>
+        <w:t>Actividades</w:t>
       </w:r>
     </w:p>
     <w:p>
       <w:pPr>
+        <w:ind w:left="1404"/>
+      </w:pPr>
+      <w:r>
+        <w:t>Mantener actualizadas las diferentes líneas bases a través de todo el ciclo de vida de cada proyecto</w:t>
+      </w:r>
+    </w:p>
+    <w:p>
+      <w:pPr>
         <w:ind w:left="864"/>
-      </w:pPr>
+        <w:rPr>
+          <w:b/>
+        </w:rPr>
+      </w:pPr>
+      <w:r>
+        <w:rPr>
+          <w:b/>
+        </w:rPr>
+        <w:t>Contenido</w:t>
+      </w:r>
+    </w:p>
+    <w:p>
+      <w:pPr>
+        <w:ind w:left="864"/>
+      </w:pPr>
+      <w:r>
+        <w:tab/>
+      </w:r>
+      <w:proofErr w:type="spellStart"/>
+      <w:r>
+        <w:t>LB_Planificación</w:t>
+      </w:r>
+      <w:proofErr w:type="spellEnd"/>
+    </w:p>
+    <w:p>
+      <w:pPr>
+        <w:ind w:left="864" w:firstLine="552"/>
+      </w:pPr>
+      <w:proofErr w:type="spellStart"/>
+      <w:r>
+        <w:t>LB_Requisitos</w:t>
+      </w:r>
+      <w:proofErr w:type="spellEnd"/>
+    </w:p>
+    <w:p>
+      <w:pPr>
+        <w:ind w:left="864" w:firstLine="552"/>
+      </w:pPr>
+      <w:proofErr w:type="spellStart"/>
+      <w:r>
+        <w:t>LB_Diseño</w:t>
+      </w:r>
+      <w:proofErr w:type="spellEnd"/>
+    </w:p>
+    <w:p>
+      <w:pPr>
+        <w:ind w:left="864" w:firstLine="552"/>
+      </w:pPr>
+      <w:proofErr w:type="spellStart"/>
+      <w:r>
+        <w:t>LB_Codificacion</w:t>
+      </w:r>
+      <w:proofErr w:type="spellEnd"/>
+    </w:p>
+    <w:p>
+      <w:pPr>
+        <w:ind w:left="864" w:firstLine="552"/>
+      </w:pPr>
+      <w:proofErr w:type="spellStart"/>
+      <w:r>
+        <w:t>LB_Integracion</w:t>
+      </w:r>
+      <w:proofErr w:type="spellEnd"/>
+      <w:r>
+        <w:t xml:space="preserve"> y Pruebas</w:t>
+      </w:r>
+    </w:p>
+    <w:p>
+      <w:pPr>
+        <w:ind w:left="864" w:firstLine="552"/>
+      </w:pPr>
+      <w:proofErr w:type="spellStart"/>
+      <w:r>
+        <w:t>LB_Aceptacion</w:t>
+      </w:r>
+      <w:proofErr w:type="spellEnd"/>
+      <w:r>
+        <w:t xml:space="preserve">  y Entregas</w:t>
+      </w:r>
+    </w:p>
+    <w:p>
+      <w:pPr>
+        <w:ind w:left="864" w:firstLine="552"/>
+        <w:rPr>
+          <w:b/>
+        </w:rPr>
+      </w:pPr>
+    </w:p>
+    <w:p>
+      <w:pPr>
+        <w:ind w:left="864"/>
+        <w:rPr>
+          <w:b/>
+        </w:rPr>
+      </w:pPr>
+      <w:r>
+        <w:rPr>
+          <w:b/>
+        </w:rPr>
+        <w:t>Accesos</w:t>
+      </w:r>
+    </w:p>
+    <w:p>
+      <w:pPr>
+        <w:ind w:left="864"/>
+      </w:pPr>
+      <w:r>
+        <w:rPr>
+          <w:b/>
+        </w:rPr>
+        <w:tab/>
+      </w:r>
+      <w:r>
+        <w:t>Gestor Configuración: Lectura,</w:t>
+      </w:r>
+      <w:r>
+        <w:t xml:space="preserve"> </w:t>
+      </w:r>
+      <w:r>
+        <w:t>Escritura,</w:t>
+      </w:r>
+      <w:r>
+        <w:t xml:space="preserve"> </w:t>
+      </w:r>
+      <w:r>
+        <w:t>Ejecutar y Eliminar</w:t>
+      </w:r>
+    </w:p>
+    <w:p>
+      <w:pPr>
+        <w:ind w:left="864" w:firstLine="552"/>
+      </w:pPr>
+      <w:r>
+        <w:t>Bibliotecario</w:t>
+      </w:r>
+      <w:r>
+        <w:t>: Lectura,</w:t>
+      </w:r>
+      <w:r>
+        <w:t xml:space="preserve"> </w:t>
+      </w:r>
+      <w:r>
+        <w:t>Escritura,</w:t>
+      </w:r>
+      <w:r>
+        <w:t xml:space="preserve"> </w:t>
+      </w:r>
+      <w:r>
+        <w:t>Ejecutar y Eliminar</w:t>
+      </w:r>
+    </w:p>
+    <w:p>
+      <w:pPr>
+        <w:ind w:left="864" w:firstLine="552"/>
+      </w:pPr>
+      <w:r>
+        <w:t>Jefe de Proyecto: Leer, Escribir, Ejecutar</w:t>
+      </w:r>
+    </w:p>
+    <w:p>
+      <w:pPr>
+        <w:ind w:left="864" w:firstLine="552"/>
+      </w:pPr>
+      <w:r>
+        <w:t>Grupo Desarrollo</w:t>
+      </w:r>
+      <w:r>
+        <w:t>: Leer, Ejecutar</w:t>
+      </w:r>
     </w:p>
     <w:p>
       <w:pPr>
@@ -20550,6 +20836,540 @@
     </w:p>
     <w:p>
       <w:pPr>
+        <w:pStyle w:val="Sinespaciado"/>
+        <w:ind w:left="864"/>
+      </w:pPr>
+      <w:r>
+        <w:t>Librería donde se almacenas las líneas base de cada proyecto manejado por SURP</w:t>
+      </w:r>
+    </w:p>
+    <w:p>
+      <w:pPr>
+        <w:ind w:left="864"/>
+        <w:rPr>
+          <w:b/>
+        </w:rPr>
+      </w:pPr>
+      <w:r>
+        <w:rPr>
+          <w:b/>
+        </w:rPr>
+        <w:t>Responsable</w:t>
+      </w:r>
+    </w:p>
+    <w:p>
+      <w:pPr>
+        <w:ind w:left="864"/>
+      </w:pPr>
+      <w:r>
+        <w:tab/>
+      </w:r>
+      <w:r>
+        <w:t>Jefe de Proyectos</w:t>
+      </w:r>
+      <w:r>
+        <w:t xml:space="preserve"> y</w:t>
+      </w:r>
+      <w:r>
+        <w:t xml:space="preserve"> </w:t>
+      </w:r>
+      <w:r>
+        <w:t>A</w:t>
+      </w:r>
+      <w:r>
+        <w:t>rquitecto de software</w:t>
+      </w:r>
+    </w:p>
+    <w:p>
+      <w:pPr>
+        <w:ind w:left="864"/>
+        <w:rPr>
+          <w:b/>
+        </w:rPr>
+      </w:pPr>
+      <w:r>
+        <w:rPr>
+          <w:b/>
+        </w:rPr>
+        <w:t>Actividades</w:t>
+      </w:r>
+    </w:p>
+    <w:p>
+      <w:pPr>
+        <w:ind w:left="1404"/>
+      </w:pPr>
+      <w:r>
+        <w:t xml:space="preserve">Mantener actualizadas las diferentes </w:t>
+      </w:r>
+      <w:r>
+        <w:t>versiones de los componentes software a desarrollar.</w:t>
+      </w:r>
+    </w:p>
+    <w:p>
+      <w:pPr>
+        <w:ind w:left="1404"/>
+      </w:pPr>
+      <w:proofErr w:type="spellStart"/>
+      <w:r>
+        <w:t>Checkin</w:t>
+      </w:r>
+      <w:proofErr w:type="spellEnd"/>
+      <w:r>
+        <w:t xml:space="preserve"> y </w:t>
+      </w:r>
+      <w:proofErr w:type="spellStart"/>
+      <w:r>
+        <w:t>Check</w:t>
+      </w:r>
+      <w:proofErr w:type="spellEnd"/>
+      <w:r>
+        <w:t xml:space="preserve"> </w:t>
+      </w:r>
+      <w:proofErr w:type="spellStart"/>
+      <w:r>
+        <w:t>out</w:t>
+      </w:r>
+      <w:proofErr w:type="spellEnd"/>
+      <w:r>
+        <w:t xml:space="preserve"> de los diferentes niveles de integración</w:t>
+      </w:r>
+    </w:p>
+    <w:p>
+      <w:pPr>
+        <w:ind w:left="864"/>
+        <w:rPr>
+          <w:b/>
+        </w:rPr>
+      </w:pPr>
+      <w:r>
+        <w:rPr>
+          <w:b/>
+        </w:rPr>
+        <w:t>Contenido</w:t>
+      </w:r>
+    </w:p>
+    <w:p>
+      <w:pPr>
+        <w:ind w:left="1404"/>
+      </w:pPr>
+      <w:r>
+        <w:t>Para cada proyecto manejado se reservaran dos carpetas de trabajo</w:t>
+      </w:r>
+      <w:r>
+        <w:t xml:space="preserve"> que contendrán los diferentes componentes elaborados durante todo el ciclo de vida del producto software a elaborar</w:t>
+      </w:r>
+      <w:r>
+        <w:t>:</w:t>
+      </w:r>
+    </w:p>
+    <w:p>
+      <w:pPr>
+        <w:ind w:left="864"/>
+        <w:rPr>
+          <w:b/>
+        </w:rPr>
+      </w:pPr>
+      <w:r>
+        <w:rPr>
+          <w:b/>
+        </w:rPr>
+        <w:tab/>
+        <w:t>TRABAJO</w:t>
+      </w:r>
+    </w:p>
+    <w:p>
+      <w:pPr>
+        <w:ind w:left="1416"/>
+      </w:pPr>
+      <w:r>
+        <w:t xml:space="preserve">Esta </w:t>
+      </w:r>
+      <w:r>
+        <w:t>librería almacenara componentes relacionados directamente al producto software</w:t>
+      </w:r>
+      <w:r>
+        <w:t>, agrupados en las siguientes subcarpetas</w:t>
+      </w:r>
+      <w:r>
+        <w:t>:</w:t>
+      </w:r>
+    </w:p>
+    <w:p>
+      <w:pPr>
+        <w:ind w:left="864"/>
+        <w:rPr>
+          <w:b/>
+        </w:rPr>
+      </w:pPr>
+      <w:r>
+        <w:rPr>
+          <w:b/>
+        </w:rPr>
+        <w:tab/>
+      </w:r>
+      <w:r>
+        <w:rPr>
+          <w:b/>
+        </w:rPr>
+        <w:tab/>
+        <w:t>Gesti</w:t>
+      </w:r>
+      <w:r>
+        <w:rPr>
+          <w:b/>
+        </w:rPr>
+        <w:t>ó</w:t>
+      </w:r>
+      <w:r>
+        <w:rPr>
+          <w:b/>
+        </w:rPr>
+        <w:t>n</w:t>
+      </w:r>
+    </w:p>
+    <w:p>
+      <w:pPr>
+        <w:ind w:left="864"/>
+        <w:rPr>
+          <w:b/>
+        </w:rPr>
+      </w:pPr>
+      <w:r>
+        <w:rPr>
+          <w:b/>
+        </w:rPr>
+        <w:tab/>
+      </w:r>
+      <w:r>
+        <w:rPr>
+          <w:b/>
+        </w:rPr>
+        <w:tab/>
+        <w:t>Negocio</w:t>
+      </w:r>
+    </w:p>
+    <w:p>
+      <w:pPr>
+        <w:ind w:left="864"/>
+        <w:rPr>
+          <w:b/>
+        </w:rPr>
+      </w:pPr>
+      <w:r>
+        <w:rPr>
+          <w:b/>
+        </w:rPr>
+        <w:tab/>
+      </w:r>
+      <w:r>
+        <w:rPr>
+          <w:b/>
+        </w:rPr>
+        <w:tab/>
+      </w:r>
+      <w:r>
+        <w:rPr>
+          <w:b/>
+        </w:rPr>
+        <w:t>Análisis</w:t>
+      </w:r>
+    </w:p>
+    <w:p>
+      <w:pPr>
+        <w:ind w:left="864"/>
+        <w:rPr>
+          <w:b/>
+        </w:rPr>
+      </w:pPr>
+      <w:r>
+        <w:rPr>
+          <w:b/>
+        </w:rPr>
+        <w:tab/>
+      </w:r>
+      <w:r>
+        <w:rPr>
+          <w:b/>
+        </w:rPr>
+        <w:tab/>
+        <w:t>Diseño</w:t>
+      </w:r>
+    </w:p>
+    <w:p>
+      <w:pPr>
+        <w:ind w:left="864"/>
+        <w:rPr>
+          <w:b/>
+        </w:rPr>
+      </w:pPr>
+      <w:r>
+        <w:rPr>
+          <w:b/>
+        </w:rPr>
+        <w:tab/>
+      </w:r>
+      <w:r>
+        <w:rPr>
+          <w:b/>
+        </w:rPr>
+        <w:tab/>
+        <w:t>Desarrollo</w:t>
+      </w:r>
+    </w:p>
+    <w:p>
+      <w:pPr>
+        <w:ind w:left="864"/>
+        <w:rPr>
+          <w:b/>
+        </w:rPr>
+      </w:pPr>
+      <w:r>
+        <w:rPr>
+          <w:b/>
+        </w:rPr>
+        <w:tab/>
+      </w:r>
+      <w:r>
+        <w:rPr>
+          <w:b/>
+        </w:rPr>
+        <w:tab/>
+        <w:t>Pruebas</w:t>
+      </w:r>
+    </w:p>
+    <w:p>
+      <w:pPr>
+        <w:ind w:left="864"/>
+        <w:rPr>
+          <w:b/>
+        </w:rPr>
+      </w:pPr>
+      <w:r>
+        <w:rPr>
+          <w:b/>
+        </w:rPr>
+        <w:tab/>
+        <w:t>TESTING</w:t>
+      </w:r>
+    </w:p>
+    <w:p>
+      <w:pPr>
+        <w:ind w:left="1416"/>
+      </w:pPr>
+      <w:r>
+        <w:t>Esta librería básicamente contendrá todos los elementos relacionados al proceso de aseguramiento de calidad:</w:t>
+      </w:r>
+    </w:p>
+    <w:p>
+      <w:pPr>
+        <w:ind w:left="864"/>
+        <w:rPr>
+          <w:b/>
+        </w:rPr>
+      </w:pPr>
+      <w:r>
+        <w:rPr>
+          <w:b/>
+        </w:rPr>
+        <w:tab/>
+      </w:r>
+      <w:r>
+        <w:rPr>
+          <w:b/>
+        </w:rPr>
+        <w:tab/>
+        <w:t>Planificaci</w:t>
+      </w:r>
+      <w:r>
+        <w:rPr>
+          <w:b/>
+        </w:rPr>
+        <w:t>ó</w:t>
+      </w:r>
+      <w:r>
+        <w:rPr>
+          <w:b/>
+        </w:rPr>
+        <w:t>n</w:t>
+      </w:r>
+    </w:p>
+    <w:p>
+      <w:pPr>
+        <w:ind w:left="864"/>
+        <w:rPr>
+          <w:b/>
+        </w:rPr>
+      </w:pPr>
+      <w:r>
+        <w:rPr>
+          <w:b/>
+        </w:rPr>
+        <w:lastRenderedPageBreak/>
+        <w:tab/>
+      </w:r>
+      <w:r>
+        <w:rPr>
+          <w:b/>
+        </w:rPr>
+        <w:tab/>
+        <w:t>Modelo Calidad</w:t>
+      </w:r>
+    </w:p>
+    <w:p>
+      <w:pPr>
+        <w:ind w:left="864"/>
+        <w:rPr>
+          <w:b/>
+        </w:rPr>
+      </w:pPr>
+      <w:r>
+        <w:rPr>
+          <w:b/>
+        </w:rPr>
+        <w:tab/>
+      </w:r>
+      <w:r>
+        <w:rPr>
+          <w:b/>
+        </w:rPr>
+        <w:tab/>
+        <w:t>Diseño Casos de Prueba</w:t>
+      </w:r>
+    </w:p>
+    <w:p>
+      <w:pPr>
+        <w:ind w:left="864"/>
+        <w:rPr>
+          <w:b/>
+        </w:rPr>
+      </w:pPr>
+      <w:r>
+        <w:rPr>
+          <w:b/>
+        </w:rPr>
+        <w:tab/>
+      </w:r>
+      <w:r>
+        <w:rPr>
+          <w:b/>
+        </w:rPr>
+        <w:tab/>
+      </w:r>
+      <w:proofErr w:type="spellStart"/>
+      <w:r>
+        <w:rPr>
+          <w:b/>
+        </w:rPr>
+        <w:t>Testing</w:t>
+      </w:r>
+      <w:proofErr w:type="spellEnd"/>
+    </w:p>
+    <w:p>
+      <w:pPr>
+        <w:ind w:left="864"/>
+        <w:rPr>
+          <w:b/>
+        </w:rPr>
+      </w:pPr>
+      <w:r>
+        <w:rPr>
+          <w:b/>
+        </w:rPr>
+        <w:t>Accesos</w:t>
+      </w:r>
+    </w:p>
+    <w:p>
+      <w:pPr>
+        <w:ind w:left="864"/>
+      </w:pPr>
+      <w:r>
+        <w:tab/>
+      </w:r>
+      <w:r>
+        <w:t>Jefe de proyecto</w:t>
+      </w:r>
+      <w:r>
+        <w:t>: Lectura, Escritura, Ejecutar y Eliminar</w:t>
+      </w:r>
+    </w:p>
+    <w:p>
+      <w:pPr>
+        <w:ind w:left="864"/>
+      </w:pPr>
+      <w:r>
+        <w:rPr>
+          <w:b/>
+        </w:rPr>
+        <w:tab/>
+      </w:r>
+      <w:r>
+        <w:t>Grupo Desarrollo</w:t>
+      </w:r>
+      <w:r>
+        <w:t>: Lectura,</w:t>
+      </w:r>
+      <w:r>
+        <w:t xml:space="preserve"> </w:t>
+      </w:r>
+      <w:r>
+        <w:t>Escritura,</w:t>
+      </w:r>
+      <w:r>
+        <w:t xml:space="preserve"> </w:t>
+      </w:r>
+      <w:r>
+        <w:t>Ejecutar</w:t>
+      </w:r>
+    </w:p>
+    <w:p>
+      <w:pPr>
+        <w:ind w:left="864"/>
+      </w:pPr>
+      <w:r>
+        <w:tab/>
+        <w:t xml:space="preserve">Analista de Pruebas: </w:t>
+      </w:r>
+      <w:r>
+        <w:t>Lectura,</w:t>
+      </w:r>
+      <w:r>
+        <w:t xml:space="preserve"> </w:t>
+      </w:r>
+      <w:r>
+        <w:t>Escritura,</w:t>
+      </w:r>
+      <w:r>
+        <w:t xml:space="preserve"> </w:t>
+      </w:r>
+      <w:r>
+        <w:t>Ejecutar</w:t>
+      </w:r>
+    </w:p>
+    <w:p>
+      <w:pPr>
+        <w:ind w:left="864" w:firstLine="552"/>
+      </w:pPr>
+      <w:r>
+        <w:t>Bibliotecario</w:t>
+      </w:r>
+      <w:r>
+        <w:t>: Lectura,</w:t>
+      </w:r>
+      <w:r>
+        <w:t xml:space="preserve"> </w:t>
+      </w:r>
+      <w:r>
+        <w:t>Escritura,</w:t>
+      </w:r>
+      <w:r>
+        <w:t xml:space="preserve"> </w:t>
+      </w:r>
+      <w:r>
+        <w:t>Ejecutar</w:t>
+      </w:r>
+    </w:p>
+    <w:p>
+      <w:pPr>
         <w:keepNext/>
         <w:keepLines/>
         <w:numPr>
@@ -20567,6 +21387,7 @@
           <w:color w:val="4F81BD" w:themeColor="accent1"/>
         </w:rPr>
       </w:pPr>
+      <w:proofErr w:type="spellStart"/>
       <w:r>
         <w:rPr>
           <w:rFonts w:asciiTheme="majorHAnsi" w:eastAsiaTheme="majorEastAsia" w:hAnsiTheme="majorHAnsi" w:cstheme="majorBidi"/>
@@ -20578,16 +21399,190 @@
         </w:rPr>
         <w:t>Releases</w:t>
       </w:r>
+      <w:proofErr w:type="spellEnd"/>
     </w:p>
-    <w:p/>
-    <w:p/>
     <w:p>
       <w:pPr>
-        <w:ind w:left="0"/>
-        <w:rPr>
-          <w:lang w:eastAsia="en-US"/>
-        </w:rPr>
-      </w:pPr>
+        <w:pStyle w:val="Sinespaciado"/>
+        <w:ind w:left="864"/>
+      </w:pPr>
+      <w:r>
+        <w:t xml:space="preserve">Librería donde se almacena las </w:t>
+      </w:r>
+      <w:r>
+        <w:t xml:space="preserve">diferentes versiones de los productos software finalmente </w:t>
+      </w:r>
+      <w:r>
+        <w:t>disponible (compilado). Estos serán asociados a los clientes que solicitaron cada desarrollo</w:t>
+      </w:r>
+    </w:p>
+    <w:p>
+      <w:pPr>
+        <w:ind w:left="864"/>
+        <w:rPr>
+          <w:b/>
+        </w:rPr>
+      </w:pPr>
+      <w:r>
+        <w:rPr>
+          <w:b/>
+        </w:rPr>
+        <w:t>Responsable</w:t>
+      </w:r>
+    </w:p>
+    <w:p>
+      <w:pPr>
+        <w:ind w:left="864"/>
+      </w:pPr>
+      <w:r>
+        <w:rPr>
+          <w:b/>
+        </w:rPr>
+        <w:tab/>
+      </w:r>
+      <w:r>
+        <w:t>Gestor de la Configuración y el Bibliotecario</w:t>
+      </w:r>
+    </w:p>
+    <w:p>
+      <w:pPr>
+        <w:ind w:left="864"/>
+        <w:rPr>
+          <w:b/>
+        </w:rPr>
+      </w:pPr>
+      <w:r>
+        <w:rPr>
+          <w:b/>
+        </w:rPr>
+        <w:t>Actividades</w:t>
+      </w:r>
+    </w:p>
+    <w:p>
+      <w:pPr>
+        <w:ind w:left="1404"/>
+      </w:pPr>
+      <w:r>
+        <w:t xml:space="preserve">Mantener actualizadas las diferentes </w:t>
+      </w:r>
+      <w:r>
+        <w:t>versiones del software y su documentación.</w:t>
+      </w:r>
+    </w:p>
+    <w:p>
+      <w:pPr>
+        <w:ind w:left="864"/>
+        <w:rPr>
+          <w:b/>
+        </w:rPr>
+      </w:pPr>
+      <w:r>
+        <w:rPr>
+          <w:b/>
+        </w:rPr>
+        <w:t>Contenido</w:t>
+      </w:r>
+    </w:p>
+    <w:p>
+      <w:pPr>
+        <w:ind w:left="864"/>
+      </w:pPr>
+      <w:r>
+        <w:tab/>
+      </w:r>
+      <w:r>
+        <w:t>Versión del software liberado</w:t>
+      </w:r>
+    </w:p>
+    <w:p>
+      <w:pPr>
+        <w:ind w:left="864"/>
+      </w:pPr>
+      <w:r>
+        <w:tab/>
+        <w:t>Manuales de usuario</w:t>
+      </w:r>
+    </w:p>
+    <w:p>
+      <w:pPr>
+        <w:ind w:left="864"/>
+        <w:rPr>
+          <w:b/>
+        </w:rPr>
+      </w:pPr>
+      <w:bookmarkStart w:id="16" w:name="_GoBack"/>
+      <w:bookmarkEnd w:id="16"/>
+      <w:r>
+        <w:rPr>
+          <w:b/>
+        </w:rPr>
+        <w:t>Accesos</w:t>
+      </w:r>
+    </w:p>
+    <w:p>
+      <w:pPr>
+        <w:ind w:left="864"/>
+      </w:pPr>
+      <w:r>
+        <w:rPr>
+          <w:b/>
+        </w:rPr>
+        <w:tab/>
+      </w:r>
+      <w:r>
+        <w:t>Gestor Configuración: Lectura,</w:t>
+      </w:r>
+      <w:r>
+        <w:t xml:space="preserve"> </w:t>
+      </w:r>
+      <w:r>
+        <w:t>Escritura,</w:t>
+      </w:r>
+      <w:r>
+        <w:t xml:space="preserve"> </w:t>
+      </w:r>
+      <w:r>
+        <w:t>Ejecutar y Eliminar</w:t>
+      </w:r>
+    </w:p>
+    <w:p>
+      <w:pPr>
+        <w:ind w:left="864" w:firstLine="552"/>
+      </w:pPr>
+      <w:r>
+        <w:t>Bibliotecario</w:t>
+      </w:r>
+      <w:r>
+        <w:t>: Lectura,</w:t>
+      </w:r>
+      <w:r>
+        <w:t xml:space="preserve"> </w:t>
+      </w:r>
+      <w:r>
+        <w:t>Escritura,</w:t>
+      </w:r>
+      <w:r>
+        <w:t xml:space="preserve"> </w:t>
+      </w:r>
+      <w:r>
+        <w:t>Ejecutar y Eliminar</w:t>
+      </w:r>
+    </w:p>
+    <w:p>
+      <w:pPr>
+        <w:ind w:left="864" w:firstLine="552"/>
+      </w:pPr>
+      <w:r>
+        <w:t>Jefe de Proyecto: Leer, Ejecutar</w:t>
+      </w:r>
+    </w:p>
+    <w:p>
+      <w:pPr>
+        <w:ind w:left="864" w:firstLine="552"/>
+      </w:pPr>
+      <w:r>
+        <w:t>Grupo Desarrollo: Leer, Ejecutar</w:t>
+      </w:r>
     </w:p>
     <w:sectPr>
       <w:footerReference w:type="default" r:id="rId11"/>
@@ -20671,7 +21666,7 @@
               <w:color w:val="FFFFFF" w:themeColor="background1"/>
               <w:lang w:val="es-ES"/>
             </w:rPr>
-            <w:t>7</w:t>
+            <w:t>11</w:t>
           </w:r>
           <w:r>
             <w:rPr>
@@ -24394,6 +25389,22 @@
       </w:tcPr>
     </w:tblStylePr>
   </w:style>
+  <w:style w:type="paragraph" w:styleId="Sinespaciado">
+    <w:name w:val="No Spacing"/>
+    <w:uiPriority w:val="1"/>
+    <w:qFormat/>
+    <w:rsid w:val="00ED6312"/>
+    <w:pPr>
+      <w:spacing w:after="0" w:line="240" w:lineRule="auto"/>
+      <w:ind w:left="454"/>
+    </w:pPr>
+    <w:rPr>
+      <w:rFonts w:ascii="Calibri" w:hAnsi="Calibri"/>
+      <w:sz w:val="24"/>
+      <w:szCs w:val="24"/>
+      <w:lang w:eastAsia="es-ES"/>
+    </w:rPr>
+  </w:style>
 </w:styles>
 </file>
 
@@ -24687,7 +25698,7 @@
 </file>
 
 <file path=customXml/itemProps1.xml><?xml version="1.0" encoding="utf-8"?>
-<ds:datastoreItem xmlns:ds="http://schemas.openxmlformats.org/officeDocument/2006/customXml" ds:itemID="{655DA12C-40EB-4357-AD6A-48CFC0C27E30}">
+<ds:datastoreItem xmlns:ds="http://schemas.openxmlformats.org/officeDocument/2006/customXml" ds:itemID="{AEC55DB2-395E-4EF2-B1FC-3F7B80E96D5A}">
   <ds:schemaRefs>
     <ds:schemaRef ds:uri="http://schemas.openxmlformats.org/officeDocument/2006/bibliography"/>
   </ds:schemaRefs>

</xml_diff>

<commit_message>
reportes auditoria y releases
falta terminar con los reportes y algunas definiciones. pero usa esta
plantilla
</commit_message>
<xml_diff>
--- a/Documentos/PGC.docx
+++ b/Documentos/PGC.docx
@@ -1,6 +1,6 @@
 
 <file path=word/document.xml><?xml version="1.0" encoding="utf-8"?>
-<w:document xmlns:wpc="http://schemas.microsoft.com/office/word/2010/wordprocessingCanvas" xmlns:mc="http://schemas.openxmlformats.org/markup-compatibility/2006" xmlns:o="urn:schemas-microsoft-com:office:office" xmlns:r="http://schemas.openxmlformats.org/officeDocument/2006/relationships" xmlns:m="http://schemas.openxmlformats.org/officeDocument/2006/math" xmlns:v="urn:schemas-microsoft-com:vml" xmlns:wp14="http://schemas.microsoft.com/office/word/2010/wordprocessingDrawing" xmlns:wp="http://schemas.openxmlformats.org/drawingml/2006/wordprocessingDrawing" xmlns:w10="urn:schemas-microsoft-com:office:word" xmlns:w="http://schemas.openxmlformats.org/wordprocessingml/2006/main" xmlns:w14="http://schemas.microsoft.com/office/word/2010/wordml" xmlns:wpg="http://schemas.microsoft.com/office/word/2010/wordprocessingGroup" xmlns:wpi="http://schemas.microsoft.com/office/word/2010/wordprocessingInk" xmlns:wne="http://schemas.microsoft.com/office/word/2006/wordml" xmlns:wps="http://schemas.microsoft.com/office/word/2010/wordprocessingShape" mc:Ignorable="w14 wp14">
+<w:document xmlns:wpc="http://schemas.microsoft.com/office/word/2010/wordprocessingCanvas" xmlns:mc="http://schemas.openxmlformats.org/markup-compatibility/2006" xmlns:o="urn:schemas-microsoft-com:office:office" xmlns:r="http://schemas.openxmlformats.org/officeDocument/2006/relationships" xmlns:m="http://schemas.openxmlformats.org/officeDocument/2006/math" xmlns:v="urn:schemas-microsoft-com:vml" xmlns:wp14="http://schemas.microsoft.com/office/word/2010/wordprocessingDrawing" xmlns:wp="http://schemas.openxmlformats.org/drawingml/2006/wordprocessingDrawing" xmlns:w10="urn:schemas-microsoft-com:office:word" xmlns:w="http://schemas.openxmlformats.org/wordprocessingml/2006/main" xmlns:w14="http://schemas.microsoft.com/office/word/2010/wordml" xmlns:w15="http://schemas.microsoft.com/office/word/2012/wordml" xmlns:wpg="http://schemas.microsoft.com/office/word/2010/wordprocessingGroup" xmlns:wpi="http://schemas.microsoft.com/office/word/2010/wordprocessingInk" xmlns:wne="http://schemas.microsoft.com/office/word/2006/wordml" xmlns:wps="http://schemas.microsoft.com/office/word/2010/wordprocessingShape" mc:Ignorable="w14 w15 wp14">
   <w:body>
     <w:p>
       <w:pPr>
@@ -55,7 +55,7 @@
                     </pic:cNvPicPr>
                   </pic:nvPicPr>
                   <pic:blipFill>
-                    <a:blip r:embed="rId9" cstate="print">
+                    <a:blip r:embed="rId8" cstate="print">
                       <a:extLst>
                         <a:ext uri="{28A0092B-C50C-407E-A947-70E740481C1C}">
                           <a14:useLocalDpi xmlns:a14="http://schemas.microsoft.com/office/drawing/2010/main" val="0"/>
@@ -410,7 +410,6 @@
           <w:docPartUnique/>
         </w:docPartObj>
       </w:sdtPr>
-      <w:sdtEndPr/>
       <w:sdtContent>
         <w:p>
           <w:pPr>
@@ -3847,7 +3846,7 @@
                     </pic:cNvPicPr>
                   </pic:nvPicPr>
                   <pic:blipFill>
-                    <a:blip r:embed="rId10">
+                    <a:blip r:embed="rId9">
                       <a:extLst>
                         <a:ext uri="{28A0092B-C50C-407E-A947-70E740481C1C}">
                           <a14:useLocalDpi xmlns:a14="http://schemas.microsoft.com/office/drawing/2010/main" val="0"/>
@@ -4757,8 +4756,8 @@
             <v:path o:extrusionok="f" gradientshapeok="t" o:connecttype="rect"/>
             <o:lock v:ext="edit" aspectratio="t"/>
           </v:shapetype>
-          <v:shape id="_x0000_i1025" type="#_x0000_t75" style="width:455.6pt;height:277.05pt">
-            <v:imagedata r:id="rId11" o:title="centralized-github-4"/>
+          <v:shape id="_x0000_i1025" type="#_x0000_t75" style="width:455.25pt;height:277.5pt">
+            <v:imagedata r:id="rId10" o:title="centralized-github-4"/>
           </v:shape>
         </w:pict>
       </w:r>
@@ -23198,6 +23197,12 @@
           <w:lang w:eastAsia="en-US"/>
         </w:rPr>
       </w:pPr>
+      <w:r>
+        <w:rPr>
+          <w:lang w:eastAsia="en-US"/>
+        </w:rPr>
+        <w:t>Es el manejo de la información que será necesaria durante la configuración del software.</w:t>
+      </w:r>
     </w:p>
     <w:p>
       <w:pPr>
@@ -27767,8 +27772,6 @@
           <w:lang w:eastAsia="en-US"/>
         </w:rPr>
       </w:pPr>
-      <w:bookmarkStart w:id="21" w:name="_GoBack"/>
-      <w:bookmarkEnd w:id="21"/>
     </w:p>
     <w:tbl>
       <w:tblPr>
@@ -27848,21 +27851,7 @@
                 <w:rFonts w:eastAsia="Times New Roman" w:cs="Times New Roman"/>
                 <w:lang w:eastAsia="es-PE"/>
               </w:rPr>
-              <w:t>(</w:t>
-            </w:r>
-            <w:r>
-              <w:rPr>
-                <w:rFonts w:eastAsia="Times New Roman" w:cs="Times New Roman"/>
-                <w:lang w:eastAsia="es-PE"/>
-              </w:rPr>
-              <w:t>Eddy Palomino</w:t>
-            </w:r>
-            <w:r>
-              <w:rPr>
-                <w:rFonts w:eastAsia="Times New Roman" w:cs="Times New Roman"/>
-                <w:lang w:eastAsia="es-PE"/>
-              </w:rPr>
-              <w:t>)</w:t>
+              <w:t>(Eddy Palomino)</w:t>
             </w:r>
           </w:p>
         </w:tc>
@@ -30668,10 +30657,14 @@
     </w:p>
     <w:p>
       <w:pPr>
-        <w:rPr>
-          <w:lang w:eastAsia="en-US"/>
-        </w:rPr>
-      </w:pPr>
+        <w:pStyle w:val="Ttulo2"/>
+      </w:pPr>
+      <w:r>
+        <w:t>Auditoria</w:t>
+      </w:r>
+      <w:r>
+        <w:t xml:space="preserve"> de la Configuración del Software</w:t>
+      </w:r>
     </w:p>
     <w:p>
       <w:pPr>
@@ -30679,6 +30672,12 @@
           <w:lang w:eastAsia="en-US"/>
         </w:rPr>
       </w:pPr>
+      <w:r>
+        <w:rPr>
+          <w:lang w:eastAsia="en-US"/>
+        </w:rPr>
+        <w:t>Una auditoria a la configuración se lleva a cabo para verificar que el desarrollo de un ítem de configuración ha sido terminado satisfactoriamente, que el ítem ha logrado el desempeño y las características funcionales especificadas en los requisitos.</w:t>
+      </w:r>
     </w:p>
     <w:p>
       <w:pPr>
@@ -30686,6 +30685,30 @@
           <w:lang w:eastAsia="en-US"/>
         </w:rPr>
       </w:pPr>
+      <w:r>
+        <w:rPr>
+          <w:lang w:eastAsia="en-US"/>
+        </w:rPr>
+        <w:t>En esta actividad se definen l</w:t>
+      </w:r>
+      <w:r>
+        <w:rPr>
+          <w:lang w:eastAsia="en-US"/>
+        </w:rPr>
+        <w:t xml:space="preserve">os reportes que serán usados por </w:t>
+      </w:r>
+      <w:r>
+        <w:rPr>
+          <w:lang w:eastAsia="en-US"/>
+        </w:rPr>
+        <w:t>Auditores de la Configuración para ejercer su función de fiscalización</w:t>
+      </w:r>
+      <w:r>
+        <w:rPr>
+          <w:lang w:eastAsia="en-US"/>
+        </w:rPr>
+        <w:t>.</w:t>
+      </w:r>
     </w:p>
     <w:p>
       <w:pPr>
@@ -30700,6 +30723,12 @@
           <w:lang w:eastAsia="en-US"/>
         </w:rPr>
       </w:pPr>
+      <w:r>
+        <w:rPr>
+          <w:lang w:eastAsia="en-US"/>
+        </w:rPr>
+        <w:t>*** Agregar los reportes solicitados ***</w:t>
+      </w:r>
     </w:p>
     <w:p>
       <w:pPr>
@@ -30745,10 +30774,19 @@
     </w:p>
     <w:p>
       <w:pPr>
-        <w:rPr>
-          <w:lang w:eastAsia="en-US"/>
-        </w:rPr>
-      </w:pPr>
+        <w:pStyle w:val="Ttulo2"/>
+      </w:pPr>
+      <w:r>
+        <w:t xml:space="preserve">Gestión y entrega de </w:t>
+      </w:r>
+      <w:proofErr w:type="spellStart"/>
+      <w:r>
+        <w:t>Release</w:t>
+      </w:r>
+      <w:proofErr w:type="spellEnd"/>
+      <w:r>
+        <w:t xml:space="preserve"> de Software</w:t>
+      </w:r>
     </w:p>
     <w:p>
       <w:pPr>
@@ -30756,16 +30794,344 @@
           <w:lang w:eastAsia="en-US"/>
         </w:rPr>
       </w:pPr>
+      <w:r>
+        <w:rPr>
+          <w:lang w:eastAsia="en-US"/>
+        </w:rPr>
+        <w:t>Cuando l</w:t>
+      </w:r>
+      <w:r>
+        <w:rPr>
+          <w:lang w:eastAsia="en-US"/>
+        </w:rPr>
+        <w:t>as diferentes versiones de un ítem del software</w:t>
+      </w:r>
+      <w:r>
+        <w:rPr>
+          <w:lang w:eastAsia="en-US"/>
+        </w:rPr>
+        <w:t xml:space="preserve"> están disponibles para la entrega al cliente final es necesario volver a crear el modulo compilado final y empaquetar los materiales correctos para la entrega de la versión actual.</w:t>
+      </w:r>
+      <w:r>
+        <w:rPr>
+          <w:lang w:eastAsia="en-US"/>
+        </w:rPr>
+        <w:t xml:space="preserve"> </w:t>
+      </w:r>
     </w:p>
     <w:p>
       <w:pPr>
+        <w:spacing w:after="200" w:line="276" w:lineRule="auto"/>
+        <w:ind w:left="0"/>
+        <w:rPr>
+          <w:rFonts w:asciiTheme="majorHAnsi" w:eastAsiaTheme="majorEastAsia" w:hAnsiTheme="majorHAnsi" w:cstheme="majorBidi"/>
+          <w:b/>
+          <w:bCs/>
+          <w:color w:val="4F81BD" w:themeColor="accent1"/>
+          <w:sz w:val="22"/>
+          <w:szCs w:val="22"/>
+          <w:lang w:eastAsia="en-US"/>
+        </w:rPr>
+      </w:pPr>
+      <w:r>
+        <w:br w:type="page"/>
+      </w:r>
+    </w:p>
+    <w:p>
+      <w:pPr>
+        <w:pStyle w:val="Ttulo3"/>
+      </w:pPr>
+      <w:r>
+        <w:lastRenderedPageBreak/>
+        <w:t>Formato de Liberación</w:t>
+      </w:r>
+      <w:r>
+        <w:t xml:space="preserve"> de Software</w:t>
+      </w:r>
+    </w:p>
+    <w:p>
+      <w:pPr>
+        <w:rPr>
+          <w:b/>
+          <w:sz w:val="28"/>
+          <w:lang w:eastAsia="en-US"/>
+        </w:rPr>
+      </w:pPr>
+      <w:r>
+        <w:rPr>
+          <w:b/>
+          <w:sz w:val="28"/>
+          <w:lang w:eastAsia="en-US"/>
+        </w:rPr>
+        <w:t>Lista de elemento de liberación</w:t>
+      </w:r>
+    </w:p>
+    <w:p>
+      <w:pPr>
+        <w:rPr>
+          <w:lang w:eastAsia="en-US"/>
+        </w:rPr>
+      </w:pPr>
+      <w:r>
+        <w:drawing>
+          <wp:inline distT="0" distB="0" distL="0" distR="0">
+            <wp:extent cx="6189345" cy="2073709"/>
+            <wp:effectExtent l="0" t="0" r="1905" b="3175"/>
+            <wp:docPr id="1" name="Imagen 1"/>
+            <wp:cNvGraphicFramePr>
+              <a:graphicFrameLocks xmlns:a="http://schemas.openxmlformats.org/drawingml/2006/main" noChangeAspect="1"/>
+            </wp:cNvGraphicFramePr>
+            <a:graphic xmlns:a="http://schemas.openxmlformats.org/drawingml/2006/main">
+              <a:graphicData uri="http://schemas.openxmlformats.org/drawingml/2006/picture">
+                <pic:pic xmlns:pic="http://schemas.openxmlformats.org/drawingml/2006/picture">
+                  <pic:nvPicPr>
+                    <pic:cNvPr id="0" name="Picture 2"/>
+                    <pic:cNvPicPr>
+                      <a:picLocks noChangeAspect="1" noChangeArrowheads="1"/>
+                    </pic:cNvPicPr>
+                  </pic:nvPicPr>
+                  <pic:blipFill>
+                    <a:blip r:embed="rId11">
+                      <a:extLst>
+                        <a:ext uri="{28A0092B-C50C-407E-A947-70E740481C1C}">
+                          <a14:useLocalDpi xmlns:a14="http://schemas.microsoft.com/office/drawing/2010/main" val="0"/>
+                        </a:ext>
+                      </a:extLst>
+                    </a:blip>
+                    <a:srcRect/>
+                    <a:stretch>
+                      <a:fillRect/>
+                    </a:stretch>
+                  </pic:blipFill>
+                  <pic:spPr bwMode="auto">
+                    <a:xfrm>
+                      <a:off x="0" y="0"/>
+                      <a:ext cx="6189345" cy="2073709"/>
+                    </a:xfrm>
+                    <a:prstGeom prst="rect">
+                      <a:avLst/>
+                    </a:prstGeom>
+                    <a:noFill/>
+                    <a:ln>
+                      <a:noFill/>
+                    </a:ln>
+                  </pic:spPr>
+                </pic:pic>
+              </a:graphicData>
+            </a:graphic>
+          </wp:inline>
+        </w:drawing>
+      </w:r>
+    </w:p>
+    <w:p>
+      <w:pPr>
+        <w:pStyle w:val="Ttulo3"/>
+      </w:pPr>
+      <w:r>
+        <w:t>Paquete de Liberación</w:t>
+      </w:r>
+    </w:p>
+    <w:p>
+      <w:pPr>
+        <w:rPr>
+          <w:lang w:eastAsia="en-US"/>
+        </w:rPr>
+      </w:pPr>
+      <w:r>
+        <w:rPr>
+          <w:lang w:eastAsia="en-US"/>
+        </w:rPr>
+        <w:t>Descripción de las carpetas que contienen los diferentes elementos a liberar</w:t>
+      </w:r>
+    </w:p>
+    <w:p>
+      <w:pPr>
+        <w:pStyle w:val="Ttulo3"/>
+      </w:pPr>
+      <w:r>
+        <w:t>Librería actualizada</w:t>
+      </w:r>
+    </w:p>
+    <w:p>
+      <w:pPr>
+        <w:rPr>
+          <w:lang w:eastAsia="en-US"/>
+        </w:rPr>
+      </w:pPr>
+      <w:r>
+        <w:drawing>
+          <wp:anchor distT="0" distB="0" distL="114300" distR="114300" simplePos="0" relativeHeight="251658240" behindDoc="0" locked="0" layoutInCell="1" allowOverlap="1" wp14:anchorId="0A74FB35" wp14:editId="44D5C737">
+            <wp:simplePos x="0" y="0"/>
+            <wp:positionH relativeFrom="column">
+              <wp:posOffset>1620520</wp:posOffset>
+            </wp:positionH>
+            <wp:positionV relativeFrom="paragraph">
+              <wp:posOffset>549275</wp:posOffset>
+            </wp:positionV>
+            <wp:extent cx="2844800" cy="3305175"/>
+            <wp:effectExtent l="0" t="0" r="0" b="9525"/>
+            <wp:wrapTopAndBottom/>
+            <wp:docPr id="3" name="Imagen 3"/>
+            <wp:cNvGraphicFramePr>
+              <a:graphicFrameLocks xmlns:a="http://schemas.openxmlformats.org/drawingml/2006/main" noChangeAspect="1"/>
+            </wp:cNvGraphicFramePr>
+            <a:graphic xmlns:a="http://schemas.openxmlformats.org/drawingml/2006/main">
+              <a:graphicData uri="http://schemas.openxmlformats.org/drawingml/2006/picture">
+                <pic:pic xmlns:pic="http://schemas.openxmlformats.org/drawingml/2006/picture">
+                  <pic:nvPicPr>
+                    <pic:cNvPr id="0" name="Picture 3"/>
+                    <pic:cNvPicPr>
+                      <a:picLocks noChangeAspect="1" noChangeArrowheads="1"/>
+                    </pic:cNvPicPr>
+                  </pic:nvPicPr>
+                  <pic:blipFill>
+                    <a:blip r:embed="rId12">
+                      <a:extLst>
+                        <a:ext uri="{28A0092B-C50C-407E-A947-70E740481C1C}">
+                          <a14:useLocalDpi xmlns:a14="http://schemas.microsoft.com/office/drawing/2010/main" val="0"/>
+                        </a:ext>
+                      </a:extLst>
+                    </a:blip>
+                    <a:srcRect/>
+                    <a:stretch>
+                      <a:fillRect/>
+                    </a:stretch>
+                  </pic:blipFill>
+                  <pic:spPr bwMode="auto">
+                    <a:xfrm>
+                      <a:off x="0" y="0"/>
+                      <a:ext cx="2844800" cy="3305175"/>
+                    </a:xfrm>
+                    <a:prstGeom prst="rect">
+                      <a:avLst/>
+                    </a:prstGeom>
+                    <a:noFill/>
+                    <a:ln>
+                      <a:noFill/>
+                    </a:ln>
+                  </pic:spPr>
+                </pic:pic>
+              </a:graphicData>
+            </a:graphic>
+            <wp14:sizeRelH relativeFrom="margin">
+              <wp14:pctWidth>0</wp14:pctWidth>
+            </wp14:sizeRelH>
+            <wp14:sizeRelV relativeFrom="margin">
+              <wp14:pctHeight>0</wp14:pctHeight>
+            </wp14:sizeRelV>
+          </wp:anchor>
+        </w:drawing>
+      </w:r>
+      <w:r>
+        <w:rPr>
+          <w:lang w:eastAsia="en-US"/>
+        </w:rPr>
+        <w:t>La librería anteriormente definida en 3.2.2.3 es configurada para poder manejar las entregas realizadas a múltiples clientes, tal como se muestra a continuación:</w:t>
+      </w:r>
+      <w:bookmarkStart w:id="21" w:name="_GoBack"/>
+      <w:bookmarkEnd w:id="21"/>
+    </w:p>
+    <w:p>
+      <w:pPr>
+        <w:rPr>
+          <w:lang w:eastAsia="en-US"/>
+        </w:rPr>
+      </w:pPr>
+    </w:p>
+    <w:p>
+      <w:pPr>
+        <w:rPr>
+          <w:lang w:eastAsia="en-US"/>
+        </w:rPr>
+      </w:pPr>
+    </w:p>
+    <w:p>
+      <w:pPr>
+        <w:pStyle w:val="Ttulo3"/>
+      </w:pPr>
+      <w:r>
+        <w:t>Archivo BAT que crea el Paquete de Liberación</w:t>
+      </w:r>
+    </w:p>
+    <w:p>
+      <w:pPr>
+        <w:rPr>
+          <w:lang w:eastAsia="en-US"/>
+        </w:rPr>
+      </w:pPr>
+    </w:p>
+    <w:p>
+      <w:pPr>
+        <w:rPr>
+          <w:lang w:eastAsia="en-US"/>
+        </w:rPr>
+      </w:pPr>
+    </w:p>
+    <w:p>
+      <w:pPr>
+        <w:rPr>
+          <w:lang w:eastAsia="en-US"/>
+        </w:rPr>
+      </w:pPr>
+    </w:p>
+    <w:p>
+      <w:pPr>
+        <w:rPr>
+          <w:lang w:eastAsia="en-US"/>
+        </w:rPr>
+      </w:pPr>
+    </w:p>
+    <w:p>
+      <w:pPr>
+        <w:rPr>
+          <w:lang w:eastAsia="en-US"/>
+        </w:rPr>
+      </w:pPr>
+    </w:p>
+    <w:p>
+      <w:pPr>
+        <w:rPr>
+          <w:lang w:eastAsia="en-US"/>
+        </w:rPr>
+      </w:pPr>
+    </w:p>
+    <w:p>
+      <w:pPr>
+        <w:rPr>
+          <w:lang w:eastAsia="en-US"/>
+        </w:rPr>
+      </w:pPr>
+    </w:p>
+    <w:p>
+      <w:pPr>
+        <w:rPr>
+          <w:lang w:eastAsia="en-US"/>
+        </w:rPr>
+      </w:pPr>
+    </w:p>
+    <w:p>
+      <w:pPr>
+        <w:rPr>
+          <w:lang w:eastAsia="en-US"/>
+        </w:rPr>
+      </w:pPr>
+    </w:p>
+    <w:p>
+      <w:pPr>
+        <w:rPr>
+          <w:lang w:eastAsia="en-US"/>
+        </w:rPr>
+      </w:pPr>
+    </w:p>
+    <w:p>
+      <w:pPr>
         <w:rPr>
           <w:lang w:eastAsia="en-US"/>
         </w:rPr>
       </w:pPr>
     </w:p>
     <w:sectPr>
-      <w:footerReference w:type="default" r:id="rId12"/>
+      <w:footerReference w:type="default" r:id="rId13"/>
       <w:pgSz w:w="11907" w:h="16839" w:code="9"/>
       <w:pgMar w:top="1440" w:right="1080" w:bottom="1440" w:left="1080" w:header="708" w:footer="708" w:gutter="0"/>
       <w:cols w:space="708"/>
@@ -30777,7 +31143,7 @@
 </file>
 
 <file path=word/endnotes.xml><?xml version="1.0" encoding="utf-8"?>
-<w:endnotes xmlns:wpc="http://schemas.microsoft.com/office/word/2010/wordprocessingCanvas" xmlns:mc="http://schemas.openxmlformats.org/markup-compatibility/2006" xmlns:o="urn:schemas-microsoft-com:office:office" xmlns:r="http://schemas.openxmlformats.org/officeDocument/2006/relationships" xmlns:m="http://schemas.openxmlformats.org/officeDocument/2006/math" xmlns:v="urn:schemas-microsoft-com:vml" xmlns:wp14="http://schemas.microsoft.com/office/word/2010/wordprocessingDrawing" xmlns:wp="http://schemas.openxmlformats.org/drawingml/2006/wordprocessingDrawing" xmlns:w10="urn:schemas-microsoft-com:office:word" xmlns:w="http://schemas.openxmlformats.org/wordprocessingml/2006/main" xmlns:w14="http://schemas.microsoft.com/office/word/2010/wordml" xmlns:wpg="http://schemas.microsoft.com/office/word/2010/wordprocessingGroup" xmlns:wpi="http://schemas.microsoft.com/office/word/2010/wordprocessingInk" xmlns:wne="http://schemas.microsoft.com/office/word/2006/wordml" xmlns:wps="http://schemas.microsoft.com/office/word/2010/wordprocessingShape" mc:Ignorable="w14 wp14">
+<w:endnotes xmlns:wpc="http://schemas.microsoft.com/office/word/2010/wordprocessingCanvas" xmlns:mc="http://schemas.openxmlformats.org/markup-compatibility/2006" xmlns:o="urn:schemas-microsoft-com:office:office" xmlns:r="http://schemas.openxmlformats.org/officeDocument/2006/relationships" xmlns:m="http://schemas.openxmlformats.org/officeDocument/2006/math" xmlns:v="urn:schemas-microsoft-com:vml" xmlns:wp14="http://schemas.microsoft.com/office/word/2010/wordprocessingDrawing" xmlns:wp="http://schemas.openxmlformats.org/drawingml/2006/wordprocessingDrawing" xmlns:w10="urn:schemas-microsoft-com:office:word" xmlns:w="http://schemas.openxmlformats.org/wordprocessingml/2006/main" xmlns:w14="http://schemas.microsoft.com/office/word/2010/wordml" xmlns:w15="http://schemas.microsoft.com/office/word/2012/wordml" xmlns:wpg="http://schemas.microsoft.com/office/word/2010/wordprocessingGroup" xmlns:wpi="http://schemas.microsoft.com/office/word/2010/wordprocessingInk" xmlns:wne="http://schemas.microsoft.com/office/word/2006/wordml" xmlns:wps="http://schemas.microsoft.com/office/word/2010/wordprocessingShape" mc:Ignorable="w14 w15 wp14">
   <w:endnote w:type="separator" w:id="-1">
     <w:p>
       <w:r>
@@ -30796,7 +31162,7 @@
 </file>
 
 <file path=word/footer1.xml><?xml version="1.0" encoding="utf-8"?>
-<w:ftr xmlns:wpc="http://schemas.microsoft.com/office/word/2010/wordprocessingCanvas" xmlns:mc="http://schemas.openxmlformats.org/markup-compatibility/2006" xmlns:o="urn:schemas-microsoft-com:office:office" xmlns:r="http://schemas.openxmlformats.org/officeDocument/2006/relationships" xmlns:m="http://schemas.openxmlformats.org/officeDocument/2006/math" xmlns:v="urn:schemas-microsoft-com:vml" xmlns:wp14="http://schemas.microsoft.com/office/word/2010/wordprocessingDrawing" xmlns:wp="http://schemas.openxmlformats.org/drawingml/2006/wordprocessingDrawing" xmlns:w10="urn:schemas-microsoft-com:office:word" xmlns:w="http://schemas.openxmlformats.org/wordprocessingml/2006/main" xmlns:w14="http://schemas.microsoft.com/office/word/2010/wordml" xmlns:wpg="http://schemas.microsoft.com/office/word/2010/wordprocessingGroup" xmlns:wpi="http://schemas.microsoft.com/office/word/2010/wordprocessingInk" xmlns:wne="http://schemas.microsoft.com/office/word/2006/wordml" xmlns:wps="http://schemas.microsoft.com/office/word/2010/wordprocessingShape" mc:Ignorable="w14 wp14">
+<w:ftr xmlns:wpc="http://schemas.microsoft.com/office/word/2010/wordprocessingCanvas" xmlns:mc="http://schemas.openxmlformats.org/markup-compatibility/2006" xmlns:o="urn:schemas-microsoft-com:office:office" xmlns:r="http://schemas.openxmlformats.org/officeDocument/2006/relationships" xmlns:m="http://schemas.openxmlformats.org/officeDocument/2006/math" xmlns:v="urn:schemas-microsoft-com:vml" xmlns:wp14="http://schemas.microsoft.com/office/word/2010/wordprocessingDrawing" xmlns:wp="http://schemas.openxmlformats.org/drawingml/2006/wordprocessingDrawing" xmlns:w10="urn:schemas-microsoft-com:office:word" xmlns:w="http://schemas.openxmlformats.org/wordprocessingml/2006/main" xmlns:w14="http://schemas.microsoft.com/office/word/2010/wordml" xmlns:w15="http://schemas.microsoft.com/office/word/2012/wordml" xmlns:wpg="http://schemas.microsoft.com/office/word/2010/wordprocessingGroup" xmlns:wpi="http://schemas.microsoft.com/office/word/2010/wordprocessingInk" xmlns:wne="http://schemas.microsoft.com/office/word/2006/wordml" xmlns:wps="http://schemas.microsoft.com/office/word/2010/wordprocessingShape" mc:Ignorable="w14 w15 wp14">
   <w:tbl>
     <w:tblPr>
       <w:tblW w:w="5000" w:type="pct"/>
@@ -30846,7 +31212,7 @@
               <w:color w:val="FFFFFF" w:themeColor="background1"/>
               <w:lang w:val="es-ES"/>
             </w:rPr>
-            <w:t>19</w:t>
+            <w:t>20</w:t>
           </w:r>
           <w:r>
             <w:rPr>
@@ -30883,7 +31249,7 @@
 </file>
 
 <file path=word/footnotes.xml><?xml version="1.0" encoding="utf-8"?>
-<w:footnotes xmlns:wpc="http://schemas.microsoft.com/office/word/2010/wordprocessingCanvas" xmlns:mc="http://schemas.openxmlformats.org/markup-compatibility/2006" xmlns:o="urn:schemas-microsoft-com:office:office" xmlns:r="http://schemas.openxmlformats.org/officeDocument/2006/relationships" xmlns:m="http://schemas.openxmlformats.org/officeDocument/2006/math" xmlns:v="urn:schemas-microsoft-com:vml" xmlns:wp14="http://schemas.microsoft.com/office/word/2010/wordprocessingDrawing" xmlns:wp="http://schemas.openxmlformats.org/drawingml/2006/wordprocessingDrawing" xmlns:w10="urn:schemas-microsoft-com:office:word" xmlns:w="http://schemas.openxmlformats.org/wordprocessingml/2006/main" xmlns:w14="http://schemas.microsoft.com/office/word/2010/wordml" xmlns:wpg="http://schemas.microsoft.com/office/word/2010/wordprocessingGroup" xmlns:wpi="http://schemas.microsoft.com/office/word/2010/wordprocessingInk" xmlns:wne="http://schemas.microsoft.com/office/word/2006/wordml" xmlns:wps="http://schemas.microsoft.com/office/word/2010/wordprocessingShape" mc:Ignorable="w14 wp14">
+<w:footnotes xmlns:wpc="http://schemas.microsoft.com/office/word/2010/wordprocessingCanvas" xmlns:mc="http://schemas.openxmlformats.org/markup-compatibility/2006" xmlns:o="urn:schemas-microsoft-com:office:office" xmlns:r="http://schemas.openxmlformats.org/officeDocument/2006/relationships" xmlns:m="http://schemas.openxmlformats.org/officeDocument/2006/math" xmlns:v="urn:schemas-microsoft-com:vml" xmlns:wp14="http://schemas.microsoft.com/office/word/2010/wordprocessingDrawing" xmlns:wp="http://schemas.openxmlformats.org/drawingml/2006/wordprocessingDrawing" xmlns:w10="urn:schemas-microsoft-com:office:word" xmlns:w="http://schemas.openxmlformats.org/wordprocessingml/2006/main" xmlns:w14="http://schemas.microsoft.com/office/word/2010/wordml" xmlns:w15="http://schemas.microsoft.com/office/word/2012/wordml" xmlns:wpg="http://schemas.microsoft.com/office/word/2010/wordprocessingGroup" xmlns:wpi="http://schemas.microsoft.com/office/word/2010/wordprocessingInk" xmlns:wne="http://schemas.microsoft.com/office/word/2006/wordml" xmlns:wps="http://schemas.microsoft.com/office/word/2010/wordprocessingShape" mc:Ignorable="w14 w15 wp14">
   <w:footnote w:type="separator" w:id="-1">
     <w:p>
       <w:r>
@@ -30902,8 +31268,8 @@
 </file>
 
 <file path=word/numbering.xml><?xml version="1.0" encoding="utf-8"?>
-<w:numbering xmlns:wpc="http://schemas.microsoft.com/office/word/2010/wordprocessingCanvas" xmlns:mc="http://schemas.openxmlformats.org/markup-compatibility/2006" xmlns:o="urn:schemas-microsoft-com:office:office" xmlns:r="http://schemas.openxmlformats.org/officeDocument/2006/relationships" xmlns:m="http://schemas.openxmlformats.org/officeDocument/2006/math" xmlns:v="urn:schemas-microsoft-com:vml" xmlns:wp14="http://schemas.microsoft.com/office/word/2010/wordprocessingDrawing" xmlns:wp="http://schemas.openxmlformats.org/drawingml/2006/wordprocessingDrawing" xmlns:w10="urn:schemas-microsoft-com:office:word" xmlns:w="http://schemas.openxmlformats.org/wordprocessingml/2006/main" xmlns:w14="http://schemas.microsoft.com/office/word/2010/wordml" xmlns:wpg="http://schemas.microsoft.com/office/word/2010/wordprocessingGroup" xmlns:wpi="http://schemas.microsoft.com/office/word/2010/wordprocessingInk" xmlns:wne="http://schemas.microsoft.com/office/word/2006/wordml" xmlns:wps="http://schemas.microsoft.com/office/word/2010/wordprocessingShape" mc:Ignorable="w14 wp14">
-  <w:abstractNum w:abstractNumId="0">
+<w:numbering xmlns:wpc="http://schemas.microsoft.com/office/word/2010/wordprocessingCanvas" xmlns:mc="http://schemas.openxmlformats.org/markup-compatibility/2006" xmlns:o="urn:schemas-microsoft-com:office:office" xmlns:r="http://schemas.openxmlformats.org/officeDocument/2006/relationships" xmlns:m="http://schemas.openxmlformats.org/officeDocument/2006/math" xmlns:v="urn:schemas-microsoft-com:vml" xmlns:wp14="http://schemas.microsoft.com/office/word/2010/wordprocessingDrawing" xmlns:wp="http://schemas.openxmlformats.org/drawingml/2006/wordprocessingDrawing" xmlns:w10="urn:schemas-microsoft-com:office:word" xmlns:w="http://schemas.openxmlformats.org/wordprocessingml/2006/main" xmlns:w14="http://schemas.microsoft.com/office/word/2010/wordml" xmlns:w15="http://schemas.microsoft.com/office/word/2012/wordml" xmlns:wpg="http://schemas.microsoft.com/office/word/2010/wordprocessingGroup" xmlns:wpi="http://schemas.microsoft.com/office/word/2010/wordprocessingInk" xmlns:wne="http://schemas.microsoft.com/office/word/2006/wordml" xmlns:wps="http://schemas.microsoft.com/office/word/2010/wordprocessingShape" mc:Ignorable="w14 w15 wp14">
+  <w:abstractNum w:abstractNumId="0" w15:restartNumberingAfterBreak="0">
     <w:nsid w:val="00AE3C8C"/>
     <w:multiLevelType w:val="hybridMultilevel"/>
     <w:tmpl w:val="D3725104"/>
@@ -31016,7 +31382,7 @@
       </w:rPr>
     </w:lvl>
   </w:abstractNum>
-  <w:abstractNum w:abstractNumId="1">
+  <w:abstractNum w:abstractNumId="1" w15:restartNumberingAfterBreak="0">
     <w:nsid w:val="026177D9"/>
     <w:multiLevelType w:val="hybridMultilevel"/>
     <w:tmpl w:val="4676A32C"/>
@@ -31129,7 +31495,7 @@
       </w:rPr>
     </w:lvl>
   </w:abstractNum>
-  <w:abstractNum w:abstractNumId="2">
+  <w:abstractNum w:abstractNumId="2" w15:restartNumberingAfterBreak="0">
     <w:nsid w:val="02AE7E3D"/>
     <w:multiLevelType w:val="hybridMultilevel"/>
     <w:tmpl w:val="9516065A"/>
@@ -31242,7 +31608,7 @@
       </w:rPr>
     </w:lvl>
   </w:abstractNum>
-  <w:abstractNum w:abstractNumId="3">
+  <w:abstractNum w:abstractNumId="3" w15:restartNumberingAfterBreak="0">
     <w:nsid w:val="06DA76A8"/>
     <w:multiLevelType w:val="hybridMultilevel"/>
     <w:tmpl w:val="B7F4A18C"/>
@@ -31355,7 +31721,7 @@
       </w:rPr>
     </w:lvl>
   </w:abstractNum>
-  <w:abstractNum w:abstractNumId="4">
+  <w:abstractNum w:abstractNumId="4" w15:restartNumberingAfterBreak="0">
     <w:nsid w:val="07156224"/>
     <w:multiLevelType w:val="hybridMultilevel"/>
     <w:tmpl w:val="43EE8358"/>
@@ -31468,7 +31834,7 @@
       </w:rPr>
     </w:lvl>
   </w:abstractNum>
-  <w:abstractNum w:abstractNumId="5">
+  <w:abstractNum w:abstractNumId="5" w15:restartNumberingAfterBreak="0">
     <w:nsid w:val="09826CFF"/>
     <w:multiLevelType w:val="hybridMultilevel"/>
     <w:tmpl w:val="92F09212"/>
@@ -31581,7 +31947,7 @@
       </w:rPr>
     </w:lvl>
   </w:abstractNum>
-  <w:abstractNum w:abstractNumId="6">
+  <w:abstractNum w:abstractNumId="6" w15:restartNumberingAfterBreak="0">
     <w:nsid w:val="137645BB"/>
     <w:multiLevelType w:val="hybridMultilevel"/>
     <w:tmpl w:val="A4FE510E"/>
@@ -31694,7 +32060,7 @@
       </w:rPr>
     </w:lvl>
   </w:abstractNum>
-  <w:abstractNum w:abstractNumId="7">
+  <w:abstractNum w:abstractNumId="7" w15:restartNumberingAfterBreak="0">
     <w:nsid w:val="13BB2457"/>
     <w:multiLevelType w:val="hybridMultilevel"/>
     <w:tmpl w:val="991E8108"/>
@@ -31807,7 +32173,7 @@
       </w:rPr>
     </w:lvl>
   </w:abstractNum>
-  <w:abstractNum w:abstractNumId="8">
+  <w:abstractNum w:abstractNumId="8" w15:restartNumberingAfterBreak="0">
     <w:nsid w:val="24C42D9D"/>
     <w:multiLevelType w:val="hybridMultilevel"/>
     <w:tmpl w:val="2C94B422"/>
@@ -31920,7 +32286,7 @@
       </w:rPr>
     </w:lvl>
   </w:abstractNum>
-  <w:abstractNum w:abstractNumId="9">
+  <w:abstractNum w:abstractNumId="9" w15:restartNumberingAfterBreak="0">
     <w:nsid w:val="257B1202"/>
     <w:multiLevelType w:val="hybridMultilevel"/>
     <w:tmpl w:val="0164BC6C"/>
@@ -32033,7 +32399,7 @@
       </w:rPr>
     </w:lvl>
   </w:abstractNum>
-  <w:abstractNum w:abstractNumId="10">
+  <w:abstractNum w:abstractNumId="10" w15:restartNumberingAfterBreak="0">
     <w:nsid w:val="2D427E14"/>
     <w:multiLevelType w:val="hybridMultilevel"/>
     <w:tmpl w:val="2F3ED33C"/>
@@ -32146,7 +32512,7 @@
       </w:rPr>
     </w:lvl>
   </w:abstractNum>
-  <w:abstractNum w:abstractNumId="11">
+  <w:abstractNum w:abstractNumId="11" w15:restartNumberingAfterBreak="0">
     <w:nsid w:val="30C122D7"/>
     <w:multiLevelType w:val="hybridMultilevel"/>
     <w:tmpl w:val="B734D5C2"/>
@@ -32259,7 +32625,7 @@
       </w:rPr>
     </w:lvl>
   </w:abstractNum>
-  <w:abstractNum w:abstractNumId="12">
+  <w:abstractNum w:abstractNumId="12" w15:restartNumberingAfterBreak="0">
     <w:nsid w:val="3C8E6309"/>
     <w:multiLevelType w:val="hybridMultilevel"/>
     <w:tmpl w:val="44700A60"/>
@@ -32372,7 +32738,7 @@
       </w:rPr>
     </w:lvl>
   </w:abstractNum>
-  <w:abstractNum w:abstractNumId="13">
+  <w:abstractNum w:abstractNumId="13" w15:restartNumberingAfterBreak="0">
     <w:nsid w:val="426C5CBD"/>
     <w:multiLevelType w:val="hybridMultilevel"/>
     <w:tmpl w:val="EF9CB8A6"/>
@@ -32485,7 +32851,7 @@
       </w:rPr>
     </w:lvl>
   </w:abstractNum>
-  <w:abstractNum w:abstractNumId="14">
+  <w:abstractNum w:abstractNumId="14" w15:restartNumberingAfterBreak="0">
     <w:nsid w:val="44A350EA"/>
     <w:multiLevelType w:val="hybridMultilevel"/>
     <w:tmpl w:val="CAD4B940"/>
@@ -32598,7 +32964,7 @@
       </w:rPr>
     </w:lvl>
   </w:abstractNum>
-  <w:abstractNum w:abstractNumId="15">
+  <w:abstractNum w:abstractNumId="15" w15:restartNumberingAfterBreak="0">
     <w:nsid w:val="485945E9"/>
     <w:multiLevelType w:val="hybridMultilevel"/>
     <w:tmpl w:val="86584CEE"/>
@@ -32711,7 +33077,7 @@
       </w:rPr>
     </w:lvl>
   </w:abstractNum>
-  <w:abstractNum w:abstractNumId="16">
+  <w:abstractNum w:abstractNumId="16" w15:restartNumberingAfterBreak="0">
     <w:nsid w:val="54B601C5"/>
     <w:multiLevelType w:val="hybridMultilevel"/>
     <w:tmpl w:val="06EE2A56"/>
@@ -32824,7 +33190,7 @@
       </w:rPr>
     </w:lvl>
   </w:abstractNum>
-  <w:abstractNum w:abstractNumId="17">
+  <w:abstractNum w:abstractNumId="17" w15:restartNumberingAfterBreak="0">
     <w:nsid w:val="55D224B9"/>
     <w:multiLevelType w:val="multilevel"/>
     <w:tmpl w:val="280A0025"/>
@@ -32919,7 +33285,7 @@
       </w:pPr>
     </w:lvl>
   </w:abstractNum>
-  <w:abstractNum w:abstractNumId="18">
+  <w:abstractNum w:abstractNumId="18" w15:restartNumberingAfterBreak="0">
     <w:nsid w:val="5CAA420C"/>
     <w:multiLevelType w:val="hybridMultilevel"/>
     <w:tmpl w:val="2410C90A"/>
@@ -33032,7 +33398,7 @@
       </w:rPr>
     </w:lvl>
   </w:abstractNum>
-  <w:abstractNum w:abstractNumId="19">
+  <w:abstractNum w:abstractNumId="19" w15:restartNumberingAfterBreak="0">
     <w:nsid w:val="5F8716A6"/>
     <w:multiLevelType w:val="hybridMultilevel"/>
     <w:tmpl w:val="36CEE0B8"/>
@@ -33145,7 +33511,7 @@
       </w:rPr>
     </w:lvl>
   </w:abstractNum>
-  <w:abstractNum w:abstractNumId="20">
+  <w:abstractNum w:abstractNumId="20" w15:restartNumberingAfterBreak="0">
     <w:nsid w:val="621B7719"/>
     <w:multiLevelType w:val="hybridMultilevel"/>
     <w:tmpl w:val="82323FF4"/>
@@ -33258,7 +33624,7 @@
       </w:rPr>
     </w:lvl>
   </w:abstractNum>
-  <w:abstractNum w:abstractNumId="21">
+  <w:abstractNum w:abstractNumId="21" w15:restartNumberingAfterBreak="0">
     <w:nsid w:val="62C91180"/>
     <w:multiLevelType w:val="hybridMultilevel"/>
     <w:tmpl w:val="41584D22"/>
@@ -33371,7 +33737,7 @@
       </w:rPr>
     </w:lvl>
   </w:abstractNum>
-  <w:abstractNum w:abstractNumId="22">
+  <w:abstractNum w:abstractNumId="22" w15:restartNumberingAfterBreak="0">
     <w:nsid w:val="68BA6DA4"/>
     <w:multiLevelType w:val="hybridMultilevel"/>
     <w:tmpl w:val="F19C9538"/>
@@ -33484,7 +33850,7 @@
       </w:rPr>
     </w:lvl>
   </w:abstractNum>
-  <w:abstractNum w:abstractNumId="23">
+  <w:abstractNum w:abstractNumId="23" w15:restartNumberingAfterBreak="0">
     <w:nsid w:val="7BEC5D26"/>
     <w:multiLevelType w:val="hybridMultilevel"/>
     <w:tmpl w:val="A2DEA056"/>
@@ -33673,7 +34039,7 @@
 </file>
 
 <file path=word/styles.xml><?xml version="1.0" encoding="utf-8"?>
-<w:styles xmlns:mc="http://schemas.openxmlformats.org/markup-compatibility/2006" xmlns:r="http://schemas.openxmlformats.org/officeDocument/2006/relationships" xmlns:w="http://schemas.openxmlformats.org/wordprocessingml/2006/main" xmlns:w14="http://schemas.microsoft.com/office/word/2010/wordml" mc:Ignorable="w14">
+<w:styles xmlns:mc="http://schemas.openxmlformats.org/markup-compatibility/2006" xmlns:r="http://schemas.openxmlformats.org/officeDocument/2006/relationships" xmlns:w="http://schemas.openxmlformats.org/wordprocessingml/2006/main" xmlns:w14="http://schemas.microsoft.com/office/word/2010/wordml" xmlns:w15="http://schemas.microsoft.com/office/word/2012/wordml" mc:Ignorable="w14 w15">
   <w:docDefaults>
     <w:rPrDefault>
       <w:rPr>
@@ -33689,1534 +34055,378 @@
       </w:pPr>
     </w:pPrDefault>
   </w:docDefaults>
-  <w:latentStyles w:defLockedState="0" w:defUIPriority="99" w:defSemiHidden="1" w:defUnhideWhenUsed="1" w:defQFormat="0" w:count="267">
-    <w:lsdException w:name="Normal" w:semiHidden="0" w:uiPriority="0" w:unhideWhenUsed="0" w:qFormat="1"/>
-    <w:lsdException w:name="heading 1" w:semiHidden="0" w:uiPriority="9" w:unhideWhenUsed="0" w:qFormat="1"/>
-    <w:lsdException w:name="heading 2" w:uiPriority="9" w:qFormat="1"/>
-    <w:lsdException w:name="heading 3" w:uiPriority="9" w:qFormat="1"/>
-    <w:lsdException w:name="heading 4" w:uiPriority="9" w:qFormat="1"/>
-    <w:lsdException w:name="heading 5" w:uiPriority="9" w:qFormat="1"/>
-    <w:lsdException w:name="heading 6" w:uiPriority="9" w:qFormat="1"/>
-    <w:lsdException w:name="heading 7" w:uiPriority="9" w:qFormat="1"/>
-    <w:lsdException w:name="heading 8" w:uiPriority="9" w:qFormat="1"/>
-    <w:lsdException w:name="heading 9" w:uiPriority="9" w:qFormat="1"/>
-    <w:lsdException w:name="toc 1" w:uiPriority="39" w:qFormat="1"/>
-    <w:lsdException w:name="toc 2" w:uiPriority="39" w:qFormat="1"/>
-    <w:lsdException w:name="toc 3" w:uiPriority="39" w:qFormat="1"/>
-    <w:lsdException w:name="toc 4" w:uiPriority="39"/>
-    <w:lsdException w:name="toc 5" w:uiPriority="39"/>
-    <w:lsdException w:name="toc 6" w:uiPriority="39"/>
-    <w:lsdException w:name="toc 7" w:uiPriority="39"/>
-    <w:lsdException w:name="toc 8" w:uiPriority="39"/>
-    <w:lsdException w:name="toc 9" w:uiPriority="39"/>
-    <w:lsdException w:name="caption" w:uiPriority="35" w:qFormat="1"/>
-    <w:lsdException w:name="List Number" w:uiPriority="0"/>
-    <w:lsdException w:name="Title" w:semiHidden="0" w:uiPriority="10" w:unhideWhenUsed="0" w:qFormat="1"/>
-    <w:lsdException w:name="Default Paragraph Font" w:uiPriority="1"/>
-    <w:lsdException w:name="Subtitle" w:semiHidden="0" w:uiPriority="11" w:unhideWhenUsed="0" w:qFormat="1"/>
-    <w:lsdException w:name="Strong" w:semiHidden="0" w:uiPriority="22" w:unhideWhenUsed="0" w:qFormat="1"/>
-    <w:lsdException w:name="Emphasis" w:semiHidden="0" w:uiPriority="20" w:unhideWhenUsed="0" w:qFormat="1"/>
-    <w:lsdException w:name="Table Grid" w:semiHidden="0" w:uiPriority="59" w:unhideWhenUsed="0"/>
-    <w:lsdException w:name="Placeholder Text" w:unhideWhenUsed="0"/>
-    <w:lsdException w:name="No Spacing" w:semiHidden="0" w:uiPriority="1" w:unhideWhenUsed="0" w:qFormat="1"/>
-    <w:lsdException w:name="Light Shading" w:semiHidden="0" w:uiPriority="60" w:unhideWhenUsed="0"/>
-    <w:lsdException w:name="Light List" w:semiHidden="0" w:uiPriority="61" w:unhideWhenUsed="0"/>
-    <w:lsdException w:name="Light Grid" w:semiHidden="0" w:uiPriority="62" w:unhideWhenUsed="0"/>
-    <w:lsdException w:name="Medium Shading 1" w:semiHidden="0" w:uiPriority="63" w:unhideWhenUsed="0"/>
-    <w:lsdException w:name="Medium Shading 2" w:semiHidden="0" w:uiPriority="64" w:unhideWhenUsed="0"/>
-    <w:lsdException w:name="Medium List 1" w:semiHidden="0" w:uiPriority="65" w:unhideWhenUsed="0"/>
-    <w:lsdException w:name="Medium List 2" w:semiHidden="0" w:uiPriority="66" w:unhideWhenUsed="0"/>
-    <w:lsdException w:name="Medium Grid 1" w:semiHidden="0" w:uiPriority="67" w:unhideWhenUsed="0"/>
-    <w:lsdException w:name="Medium Grid 2" w:semiHidden="0" w:uiPriority="68" w:unhideWhenUsed="0"/>
-    <w:lsdException w:name="Medium Grid 3" w:semiHidden="0" w:uiPriority="69" w:unhideWhenUsed="0"/>
-    <w:lsdException w:name="Dark List" w:semiHidden="0" w:uiPriority="70" w:unhideWhenUsed="0"/>
-    <w:lsdException w:name="Colorful Shading" w:semiHidden="0" w:uiPriority="71" w:unhideWhenUsed="0"/>
-    <w:lsdException w:name="Colorful List" w:semiHidden="0" w:uiPriority="72" w:unhideWhenUsed="0"/>
-    <w:lsdException w:name="Colorful Grid" w:semiHidden="0" w:uiPriority="73" w:unhideWhenUsed="0"/>
-    <w:lsdException w:name="Light Shading Accent 1" w:semiHidden="0" w:uiPriority="60" w:unhideWhenUsed="0"/>
-    <w:lsdException w:name="Light List Accent 1" w:semiHidden="0" w:uiPriority="61" w:unhideWhenUsed="0"/>
-    <w:lsdException w:name="Light Grid Accent 1" w:semiHidden="0" w:uiPriority="62" w:unhideWhenUsed="0"/>
-    <w:lsdException w:name="Medium Shading 1 Accent 1" w:semiHidden="0" w:uiPriority="63" w:unhideWhenUsed="0"/>
-    <w:lsdException w:name="Medium Shading 2 Accent 1" w:semiHidden="0" w:uiPriority="64" w:unhideWhenUsed="0"/>
-    <w:lsdException w:name="Medium List 1 Accent 1" w:semiHidden="0" w:uiPriority="65" w:unhideWhenUsed="0"/>
-    <w:lsdException w:name="Revision" w:unhideWhenUsed="0"/>
-    <w:lsdException w:name="List Paragraph" w:semiHidden="0" w:uiPriority="34" w:unhideWhenUsed="0" w:qFormat="1"/>
-    <w:lsdException w:name="Quote" w:semiHidden="0" w:uiPriority="29" w:unhideWhenUsed="0" w:qFormat="1"/>
-    <w:lsdException w:name="Intense Quote" w:semiHidden="0" w:uiPriority="30" w:unhideWhenUsed="0" w:qFormat="1"/>
-    <w:lsdException w:name="Medium List 2 Accent 1" w:semiHidden="0" w:uiPriority="66" w:unhideWhenUsed="0"/>
-    <w:lsdException w:name="Medium Grid 1 Accent 1" w:semiHidden="0" w:uiPriority="67" w:unhideWhenUsed="0"/>
-    <w:lsdException w:name="Medium Grid 2 Accent 1" w:semiHidden="0" w:uiPriority="68" w:unhideWhenUsed="0"/>
-    <w:lsdException w:name="Medium Grid 3 Accent 1" w:semiHidden="0" w:uiPriority="69" w:unhideWhenUsed="0"/>
-    <w:lsdException w:name="Dark List Accent 1" w:semiHidden="0" w:uiPriority="70" w:unhideWhenUsed="0"/>
-    <w:lsdException w:name="Colorful Shading Accent 1" w:semiHidden="0" w:uiPriority="71" w:unhideWhenUsed="0"/>
-    <w:lsdException w:name="Colorful List Accent 1" w:semiHidden="0" w:uiPriority="72" w:unhideWhenUsed="0"/>
-    <w:lsdException w:name="Colorful Grid Accent 1" w:semiHidden="0" w:uiPriority="73" w:unhideWhenUsed="0"/>
-    <w:lsdException w:name="Light Shading Accent 2" w:semiHidden="0" w:uiPriority="60" w:unhideWhenUsed="0"/>
-    <w:lsdException w:name="Light List Accent 2" w:semiHidden="0" w:uiPriority="61" w:unhideWhenUsed="0"/>
-    <w:lsdException w:name="Light Grid Accent 2" w:semiHidden="0" w:uiPriority="62" w:unhideWhenUsed="0"/>
-    <w:lsdException w:name="Medium Shading 1 Accent 2" w:semiHidden="0" w:uiPriority="63" w:unhideWhenUsed="0"/>
-    <w:lsdException w:name="Medium Shading 2 Accent 2" w:semiHidden="0" w:uiPriority="64" w:unhideWhenUsed="0"/>
-    <w:lsdException w:name="Medium List 1 Accent 2" w:semiHidden="0" w:uiPriority="65" w:unhideWhenUsed="0"/>
-    <w:lsdException w:name="Medium List 2 Accent 2" w:semiHidden="0" w:uiPriority="66" w:unhideWhenUsed="0"/>
-    <w:lsdException w:name="Medium Grid 1 Accent 2" w:semiHidden="0" w:uiPriority="67" w:unhideWhenUsed="0"/>
-    <w:lsdException w:name="Medium Grid 2 Accent 2" w:semiHidden="0" w:uiPriority="68" w:unhideWhenUsed="0"/>
-    <w:lsdException w:name="Medium Grid 3 Accent 2" w:semiHidden="0" w:uiPriority="69" w:unhideWhenUsed="0"/>
-    <w:lsdException w:name="Dark List Accent 2" w:semiHidden="0" w:uiPriority="70" w:unhideWhenUsed="0"/>
-    <w:lsdException w:name="Colorful Shading Accent 2" w:semiHidden="0" w:uiPriority="71" w:unhideWhenUsed="0"/>
-    <w:lsdException w:name="Colorful List Accent 2" w:semiHidden="0" w:uiPriority="72" w:unhideWhenUsed="0"/>
-    <w:lsdException w:name="Colorful Grid Accent 2" w:semiHidden="0" w:uiPriority="73" w:unhideWhenUsed="0"/>
-    <w:lsdException w:name="Light Shading Accent 3" w:semiHidden="0" w:uiPriority="60" w:unhideWhenUsed="0"/>
-    <w:lsdException w:name="Light List Accent 3" w:semiHidden="0" w:uiPriority="61" w:unhideWhenUsed="0"/>
-    <w:lsdException w:name="Light Grid Accent 3" w:semiHidden="0" w:uiPriority="62" w:unhideWhenUsed="0"/>
-    <w:lsdException w:name="Medium Shading 1 Accent 3" w:semiHidden="0" w:uiPriority="63" w:unhideWhenUsed="0"/>
-    <w:lsdException w:name="Medium Shading 2 Accent 3" w:semiHidden="0" w:uiPriority="64" w:unhideWhenUsed="0"/>
-    <w:lsdException w:name="Medium List 1 Accent 3" w:semiHidden="0" w:uiPriority="65" w:unhideWhenUsed="0"/>
-    <w:lsdException w:name="Medium List 2 Accent 3" w:semiHidden="0" w:uiPriority="66" w:unhideWhenUsed="0"/>
-    <w:lsdException w:name="Medium Grid 1 Accent 3" w:semiHidden="0" w:uiPriority="67" w:unhideWhenUsed="0"/>
-    <w:lsdException w:name="Medium Grid 2 Accent 3" w:semiHidden="0" w:uiPriority="68" w:unhideWhenUsed="0"/>
-    <w:lsdException w:name="Medium Grid 3 Accent 3" w:semiHidden="0" w:uiPriority="69" w:unhideWhenUsed="0"/>
-    <w:lsdException w:name="Dark List Accent 3" w:semiHidden="0" w:uiPriority="70" w:unhideWhenUsed="0"/>
-    <w:lsdException w:name="Colorful Shading Accent 3" w:semiHidden="0" w:uiPriority="71" w:unhideWhenUsed="0"/>
-    <w:lsdException w:name="Colorful List Accent 3" w:semiHidden="0" w:uiPriority="72" w:unhideWhenUsed="0"/>
-    <w:lsdException w:name="Colorful Grid Accent 3" w:semiHidden="0" w:uiPriority="73" w:unhideWhenUsed="0"/>
-    <w:lsdException w:name="Light Shading Accent 4" w:semiHidden="0" w:uiPriority="60" w:unhideWhenUsed="0"/>
-    <w:lsdException w:name="Light List Accent 4" w:semiHidden="0" w:uiPriority="61" w:unhideWhenUsed="0"/>
-    <w:lsdException w:name="Light Grid Accent 4" w:semiHidden="0" w:uiPriority="62" w:unhideWhenUsed="0"/>
-    <w:lsdException w:name="Medium Shading 1 Accent 4" w:semiHidden="0" w:uiPriority="63" w:unhideWhenUsed="0"/>
-    <w:lsdException w:name="Medium Shading 2 Accent 4" w:semiHidden="0" w:uiPriority="64" w:unhideWhenUsed="0"/>
-    <w:lsdException w:name="Medium List 1 Accent 4" w:semiHidden="0" w:uiPriority="65" w:unhideWhenUsed="0"/>
-    <w:lsdException w:name="Medium List 2 Accent 4" w:semiHidden="0" w:uiPriority="66" w:unhideWhenUsed="0"/>
-    <w:lsdException w:name="Medium Grid 1 Accent 4" w:semiHidden="0" w:uiPriority="67" w:unhideWhenUsed="0"/>
-    <w:lsdException w:name="Medium Grid 2 Accent 4" w:semiHidden="0" w:uiPriority="68" w:unhideWhenUsed="0"/>
-    <w:lsdException w:name="Medium Grid 3 Accent 4" w:semiHidden="0" w:uiPriority="69" w:unhideWhenUsed="0"/>
-    <w:lsdException w:name="Dark List Accent 4" w:semiHidden="0" w:uiPriority="70" w:unhideWhenUsed="0"/>
-    <w:lsdException w:name="Colorful Shading Accent 4" w:semiHidden="0" w:uiPriority="71" w:unhideWhenUsed="0"/>
-    <w:lsdException w:name="Colorful List Accent 4" w:semiHidden="0" w:uiPriority="72" w:unhideWhenUsed="0"/>
-    <w:lsdException w:name="Colorful Grid Accent 4" w:semiHidden="0" w:uiPriority="73" w:unhideWhenUsed="0"/>
-    <w:lsdException w:name="Light Shading Accent 5" w:semiHidden="0" w:uiPriority="60" w:unhideWhenUsed="0"/>
-    <w:lsdException w:name="Light List Accent 5" w:semiHidden="0" w:uiPriority="61" w:unhideWhenUsed="0"/>
-    <w:lsdException w:name="Light Grid Accent 5" w:semiHidden="0" w:uiPriority="62" w:unhideWhenUsed="0"/>
-    <w:lsdException w:name="Medium Shading 1 Accent 5" w:semiHidden="0" w:uiPriority="63" w:unhideWhenUsed="0"/>
-    <w:lsdException w:name="Medium Shading 2 Accent 5" w:semiHidden="0" w:uiPriority="64" w:unhideWhenUsed="0"/>
-    <w:lsdException w:name="Medium List 1 Accent 5" w:semiHidden="0" w:uiPriority="65" w:unhideWhenUsed="0"/>
-    <w:lsdException w:name="Medium List 2 Accent 5" w:semiHidden="0" w:uiPriority="66" w:unhideWhenUsed="0"/>
-    <w:lsdException w:name="Medium Grid 1 Accent 5" w:semiHidden="0" w:uiPriority="67" w:unhideWhenUsed="0"/>
-    <w:lsdException w:name="Medium Grid 2 Accent 5" w:semiHidden="0" w:uiPriority="68" w:unhideWhenUsed="0"/>
-    <w:lsdException w:name="Medium Grid 3 Accent 5" w:semiHidden="0" w:uiPriority="69" w:unhideWhenUsed="0"/>
-    <w:lsdException w:name="Dark List Accent 5" w:semiHidden="0" w:uiPriority="70" w:unhideWhenUsed="0"/>
-    <w:lsdException w:name="Colorful Shading Accent 5" w:semiHidden="0" w:uiPriority="71" w:unhideWhenUsed="0"/>
-    <w:lsdException w:name="Colorful List Accent 5" w:semiHidden="0" w:uiPriority="72" w:unhideWhenUsed="0"/>
-    <w:lsdException w:name="Colorful Grid Accent 5" w:semiHidden="0" w:uiPriority="73" w:unhideWhenUsed="0"/>
-    <w:lsdException w:name="Light Shading Accent 6" w:semiHidden="0" w:uiPriority="60" w:unhideWhenUsed="0"/>
-    <w:lsdException w:name="Light List Accent 6" w:semiHidden="0" w:uiPriority="61" w:unhideWhenUsed="0"/>
-    <w:lsdException w:name="Light Grid Accent 6" w:semiHidden="0" w:uiPriority="62" w:unhideWhenUsed="0"/>
-    <w:lsdException w:name="Medium Shading 1 Accent 6" w:semiHidden="0" w:uiPriority="63" w:unhideWhenUsed="0"/>
-    <w:lsdException w:name="Medium Shading 2 Accent 6" w:semiHidden="0" w:uiPriority="64" w:unhideWhenUsed="0"/>
-    <w:lsdException w:name="Medium List 1 Accent 6" w:semiHidden="0" w:uiPriority="65" w:unhideWhenUsed="0"/>
-    <w:lsdException w:name="Medium List 2 Accent 6" w:semiHidden="0" w:uiPriority="66" w:unhideWhenUsed="0"/>
-    <w:lsdException w:name="Medium Grid 1 Accent 6" w:semiHidden="0" w:uiPriority="67" w:unhideWhenUsed="0"/>
-    <w:lsdException w:name="Medium Grid 2 Accent 6" w:semiHidden="0" w:uiPriority="68" w:unhideWhenUsed="0"/>
-    <w:lsdException w:name="Medium Grid 3 Accent 6" w:semiHidden="0" w:uiPriority="69" w:unhideWhenUsed="0"/>
-    <w:lsdException w:name="Dark List Accent 6" w:semiHidden="0" w:uiPriority="70" w:unhideWhenUsed="0"/>
-    <w:lsdException w:name="Colorful Shading Accent 6" w:semiHidden="0" w:uiPriority="71" w:unhideWhenUsed="0"/>
-    <w:lsdException w:name="Colorful List Accent 6" w:semiHidden="0" w:uiPriority="72" w:unhideWhenUsed="0"/>
-    <w:lsdException w:name="Colorful Grid Accent 6" w:semiHidden="0" w:uiPriority="73" w:unhideWhenUsed="0"/>
-    <w:lsdException w:name="Subtle Emphasis" w:semiHidden="0" w:uiPriority="19" w:unhideWhenUsed="0" w:qFormat="1"/>
-    <w:lsdException w:name="Intense Emphasis" w:semiHidden="0" w:uiPriority="21" w:unhideWhenUsed="0" w:qFormat="1"/>
-    <w:lsdException w:name="Subtle Reference" w:semiHidden="0" w:uiPriority="31" w:unhideWhenUsed="0" w:qFormat="1"/>
-    <w:lsdException w:name="Intense Reference" w:semiHidden="0" w:uiPriority="32" w:unhideWhenUsed="0" w:qFormat="1"/>
-    <w:lsdException w:name="Book Title" w:semiHidden="0" w:uiPriority="33" w:unhideWhenUsed="0" w:qFormat="1"/>
-    <w:lsdException w:name="Bibliography" w:uiPriority="37"/>
-    <w:lsdException w:name="TOC Heading" w:uiPriority="39" w:qFormat="1"/>
-  </w:latentStyles>
-  <w:style w:type="paragraph" w:default="1" w:styleId="Normal">
-    <w:name w:val="Normal"/>
-    <w:qFormat/>
-    <w:rsid w:val="001C48FB"/>
-    <w:pPr>
-      <w:spacing w:after="0" w:line="240" w:lineRule="auto"/>
-      <w:ind w:left="454"/>
-    </w:pPr>
-    <w:rPr>
-      <w:rFonts w:ascii="Calibri" w:hAnsi="Calibri"/>
-      <w:sz w:val="24"/>
-      <w:szCs w:val="24"/>
-      <w:lang w:eastAsia="es-ES"/>
-    </w:rPr>
-  </w:style>
-  <w:style w:type="paragraph" w:styleId="Ttulo1">
-    <w:name w:val="heading 1"/>
-    <w:basedOn w:val="Normal"/>
-    <w:next w:val="Normal"/>
-    <w:link w:val="Ttulo1Car"/>
-    <w:uiPriority w:val="9"/>
-    <w:qFormat/>
-    <w:rsid w:val="001C48FB"/>
-    <w:pPr>
-      <w:keepNext/>
-      <w:keepLines/>
-      <w:numPr>
-        <w:numId w:val="1"/>
-      </w:numPr>
-      <w:spacing w:before="480" w:line="276" w:lineRule="auto"/>
-      <w:outlineLvl w:val="0"/>
-    </w:pPr>
-    <w:rPr>
-      <w:rFonts w:asciiTheme="majorHAnsi" w:eastAsiaTheme="majorEastAsia" w:hAnsiTheme="majorHAnsi" w:cstheme="majorBidi"/>
-      <w:b/>
-      <w:bCs/>
-      <w:color w:val="365F91" w:themeColor="accent1" w:themeShade="BF"/>
-      <w:sz w:val="28"/>
-      <w:szCs w:val="28"/>
-      <w:lang w:eastAsia="en-US"/>
-    </w:rPr>
-  </w:style>
-  <w:style w:type="paragraph" w:styleId="Ttulo2">
-    <w:name w:val="heading 2"/>
-    <w:basedOn w:val="Normal"/>
-    <w:next w:val="Normal"/>
-    <w:link w:val="Ttulo2Car"/>
-    <w:uiPriority w:val="9"/>
-    <w:unhideWhenUsed/>
-    <w:qFormat/>
-    <w:rsid w:val="001C48FB"/>
-    <w:pPr>
-      <w:keepNext/>
-      <w:keepLines/>
-      <w:numPr>
-        <w:ilvl w:val="1"/>
-        <w:numId w:val="1"/>
-      </w:numPr>
-      <w:spacing w:before="200" w:line="276" w:lineRule="auto"/>
-      <w:outlineLvl w:val="1"/>
-    </w:pPr>
-    <w:rPr>
-      <w:rFonts w:asciiTheme="majorHAnsi" w:eastAsiaTheme="majorEastAsia" w:hAnsiTheme="majorHAnsi" w:cstheme="majorBidi"/>
-      <w:b/>
-      <w:bCs/>
-      <w:color w:val="4F81BD" w:themeColor="accent1"/>
-      <w:sz w:val="26"/>
-      <w:szCs w:val="26"/>
-      <w:lang w:eastAsia="en-US"/>
-    </w:rPr>
-  </w:style>
-  <w:style w:type="paragraph" w:styleId="Ttulo3">
-    <w:name w:val="heading 3"/>
-    <w:basedOn w:val="Normal"/>
-    <w:next w:val="Normal"/>
-    <w:link w:val="Ttulo3Car"/>
-    <w:uiPriority w:val="9"/>
-    <w:unhideWhenUsed/>
-    <w:qFormat/>
-    <w:rsid w:val="001C48FB"/>
-    <w:pPr>
-      <w:keepNext/>
-      <w:keepLines/>
-      <w:numPr>
-        <w:ilvl w:val="2"/>
-        <w:numId w:val="1"/>
-      </w:numPr>
-      <w:spacing w:before="200" w:line="276" w:lineRule="auto"/>
-      <w:outlineLvl w:val="2"/>
-    </w:pPr>
-    <w:rPr>
-      <w:rFonts w:asciiTheme="majorHAnsi" w:eastAsiaTheme="majorEastAsia" w:hAnsiTheme="majorHAnsi" w:cstheme="majorBidi"/>
-      <w:b/>
-      <w:bCs/>
-      <w:color w:val="4F81BD" w:themeColor="accent1"/>
-      <w:sz w:val="22"/>
-      <w:szCs w:val="22"/>
-      <w:lang w:eastAsia="en-US"/>
-    </w:rPr>
-  </w:style>
-  <w:style w:type="paragraph" w:styleId="Ttulo4">
-    <w:name w:val="heading 4"/>
-    <w:basedOn w:val="Normal"/>
-    <w:next w:val="Normal"/>
-    <w:link w:val="Ttulo4Car"/>
-    <w:uiPriority w:val="9"/>
-    <w:unhideWhenUsed/>
-    <w:qFormat/>
-    <w:rsid w:val="00180D4D"/>
-    <w:pPr>
-      <w:keepNext/>
-      <w:keepLines/>
-      <w:numPr>
-        <w:ilvl w:val="3"/>
-        <w:numId w:val="1"/>
-      </w:numPr>
-      <w:spacing w:before="200"/>
-      <w:outlineLvl w:val="3"/>
-    </w:pPr>
-    <w:rPr>
-      <w:rFonts w:asciiTheme="majorHAnsi" w:eastAsiaTheme="majorEastAsia" w:hAnsiTheme="majorHAnsi" w:cstheme="majorBidi"/>
-      <w:b/>
-      <w:bCs/>
-      <w:i/>
-      <w:iCs/>
-      <w:color w:val="4F81BD" w:themeColor="accent1"/>
-    </w:rPr>
-  </w:style>
-  <w:style w:type="paragraph" w:styleId="Ttulo5">
-    <w:name w:val="heading 5"/>
-    <w:basedOn w:val="Normal"/>
-    <w:next w:val="Normal"/>
-    <w:link w:val="Ttulo5Car"/>
-    <w:uiPriority w:val="9"/>
-    <w:semiHidden/>
-    <w:unhideWhenUsed/>
-    <w:qFormat/>
-    <w:rsid w:val="001C48FB"/>
-    <w:pPr>
-      <w:keepNext/>
-      <w:keepLines/>
-      <w:numPr>
-        <w:ilvl w:val="4"/>
-        <w:numId w:val="1"/>
-      </w:numPr>
-      <w:spacing w:before="200" w:line="276" w:lineRule="auto"/>
-      <w:outlineLvl w:val="4"/>
-    </w:pPr>
-    <w:rPr>
-      <w:rFonts w:asciiTheme="majorHAnsi" w:eastAsiaTheme="majorEastAsia" w:hAnsiTheme="majorHAnsi" w:cstheme="majorBidi"/>
-      <w:color w:val="243F60" w:themeColor="accent1" w:themeShade="7F"/>
-      <w:sz w:val="22"/>
-      <w:szCs w:val="22"/>
-      <w:lang w:eastAsia="en-US"/>
-    </w:rPr>
-  </w:style>
-  <w:style w:type="paragraph" w:styleId="Ttulo6">
-    <w:name w:val="heading 6"/>
-    <w:basedOn w:val="Normal"/>
-    <w:next w:val="Normal"/>
-    <w:link w:val="Ttulo6Car"/>
-    <w:uiPriority w:val="9"/>
-    <w:semiHidden/>
-    <w:unhideWhenUsed/>
-    <w:qFormat/>
-    <w:rsid w:val="00180D4D"/>
-    <w:pPr>
-      <w:keepNext/>
-      <w:keepLines/>
-      <w:numPr>
-        <w:ilvl w:val="5"/>
-        <w:numId w:val="1"/>
-      </w:numPr>
-      <w:spacing w:before="200"/>
-      <w:outlineLvl w:val="5"/>
-    </w:pPr>
-    <w:rPr>
-      <w:rFonts w:asciiTheme="majorHAnsi" w:eastAsiaTheme="majorEastAsia" w:hAnsiTheme="majorHAnsi" w:cstheme="majorBidi"/>
-      <w:i/>
-      <w:iCs/>
-      <w:color w:val="243F60" w:themeColor="accent1" w:themeShade="7F"/>
-    </w:rPr>
-  </w:style>
-  <w:style w:type="paragraph" w:styleId="Ttulo7">
-    <w:name w:val="heading 7"/>
-    <w:basedOn w:val="Normal"/>
-    <w:next w:val="Normal"/>
-    <w:link w:val="Ttulo7Car"/>
-    <w:uiPriority w:val="9"/>
-    <w:semiHidden/>
-    <w:unhideWhenUsed/>
-    <w:qFormat/>
-    <w:rsid w:val="00180D4D"/>
-    <w:pPr>
-      <w:keepNext/>
-      <w:keepLines/>
-      <w:numPr>
-        <w:ilvl w:val="6"/>
-        <w:numId w:val="1"/>
-      </w:numPr>
-      <w:spacing w:before="200"/>
-      <w:outlineLvl w:val="6"/>
-    </w:pPr>
-    <w:rPr>
-      <w:rFonts w:asciiTheme="majorHAnsi" w:eastAsiaTheme="majorEastAsia" w:hAnsiTheme="majorHAnsi" w:cstheme="majorBidi"/>
-      <w:i/>
-      <w:iCs/>
-      <w:color w:val="404040" w:themeColor="text1" w:themeTint="BF"/>
-    </w:rPr>
-  </w:style>
-  <w:style w:type="paragraph" w:styleId="Ttulo8">
-    <w:name w:val="heading 8"/>
-    <w:basedOn w:val="Normal"/>
-    <w:next w:val="Normal"/>
-    <w:link w:val="Ttulo8Car"/>
-    <w:uiPriority w:val="9"/>
-    <w:semiHidden/>
-    <w:unhideWhenUsed/>
-    <w:qFormat/>
-    <w:rsid w:val="00180D4D"/>
-    <w:pPr>
-      <w:keepNext/>
-      <w:keepLines/>
-      <w:numPr>
-        <w:ilvl w:val="7"/>
-        <w:numId w:val="1"/>
-      </w:numPr>
-      <w:spacing w:before="200"/>
-      <w:outlineLvl w:val="7"/>
-    </w:pPr>
-    <w:rPr>
-      <w:rFonts w:asciiTheme="majorHAnsi" w:eastAsiaTheme="majorEastAsia" w:hAnsiTheme="majorHAnsi" w:cstheme="majorBidi"/>
-      <w:color w:val="404040" w:themeColor="text1" w:themeTint="BF"/>
-      <w:sz w:val="20"/>
-      <w:szCs w:val="20"/>
-    </w:rPr>
-  </w:style>
-  <w:style w:type="paragraph" w:styleId="Ttulo9">
-    <w:name w:val="heading 9"/>
-    <w:basedOn w:val="Normal"/>
-    <w:next w:val="Normal"/>
-    <w:link w:val="Ttulo9Car"/>
-    <w:uiPriority w:val="9"/>
-    <w:semiHidden/>
-    <w:unhideWhenUsed/>
-    <w:qFormat/>
-    <w:rsid w:val="00180D4D"/>
-    <w:pPr>
-      <w:keepNext/>
-      <w:keepLines/>
-      <w:numPr>
-        <w:ilvl w:val="8"/>
-        <w:numId w:val="1"/>
-      </w:numPr>
-      <w:spacing w:before="200"/>
-      <w:outlineLvl w:val="8"/>
-    </w:pPr>
-    <w:rPr>
-      <w:rFonts w:asciiTheme="majorHAnsi" w:eastAsiaTheme="majorEastAsia" w:hAnsiTheme="majorHAnsi" w:cstheme="majorBidi"/>
-      <w:i/>
-      <w:iCs/>
-      <w:color w:val="404040" w:themeColor="text1" w:themeTint="BF"/>
-      <w:sz w:val="20"/>
-      <w:szCs w:val="20"/>
-    </w:rPr>
-  </w:style>
-  <w:style w:type="character" w:default="1" w:styleId="Fuentedeprrafopredeter">
-    <w:name w:val="Default Paragraph Font"/>
-    <w:uiPriority w:val="1"/>
-    <w:semiHidden/>
-    <w:unhideWhenUsed/>
-  </w:style>
-  <w:style w:type="table" w:default="1" w:styleId="Tablanormal">
-    <w:name w:val="Normal Table"/>
-    <w:uiPriority w:val="99"/>
-    <w:semiHidden/>
-    <w:unhideWhenUsed/>
-    <w:tblPr>
-      <w:tblInd w:w="0" w:type="dxa"/>
-      <w:tblCellMar>
-        <w:top w:w="0" w:type="dxa"/>
-        <w:left w:w="108" w:type="dxa"/>
-        <w:bottom w:w="0" w:type="dxa"/>
-        <w:right w:w="108" w:type="dxa"/>
-      </w:tblCellMar>
-    </w:tblPr>
-  </w:style>
-  <w:style w:type="numbering" w:default="1" w:styleId="Sinlista">
-    <w:name w:val="No List"/>
-    <w:uiPriority w:val="99"/>
-    <w:semiHidden/>
-    <w:unhideWhenUsed/>
-  </w:style>
-  <w:style w:type="character" w:customStyle="1" w:styleId="Ttulo1Car">
-    <w:name w:val="Título 1 Car"/>
-    <w:basedOn w:val="Fuentedeprrafopredeter"/>
-    <w:link w:val="Ttulo1"/>
-    <w:uiPriority w:val="9"/>
-    <w:rsid w:val="001C48FB"/>
-    <w:rPr>
-      <w:rFonts w:asciiTheme="majorHAnsi" w:eastAsiaTheme="majorEastAsia" w:hAnsiTheme="majorHAnsi" w:cstheme="majorBidi"/>
-      <w:b/>
-      <w:bCs/>
-      <w:color w:val="365F91" w:themeColor="accent1" w:themeShade="BF"/>
-      <w:sz w:val="28"/>
-      <w:szCs w:val="28"/>
-    </w:rPr>
-  </w:style>
-  <w:style w:type="character" w:customStyle="1" w:styleId="Ttulo2Car">
-    <w:name w:val="Título 2 Car"/>
-    <w:basedOn w:val="Fuentedeprrafopredeter"/>
-    <w:link w:val="Ttulo2"/>
-    <w:uiPriority w:val="9"/>
-    <w:rsid w:val="001C48FB"/>
-    <w:rPr>
-      <w:rFonts w:asciiTheme="majorHAnsi" w:eastAsiaTheme="majorEastAsia" w:hAnsiTheme="majorHAnsi" w:cstheme="majorBidi"/>
-      <w:b/>
-      <w:bCs/>
-      <w:color w:val="4F81BD" w:themeColor="accent1"/>
-      <w:sz w:val="26"/>
-      <w:szCs w:val="26"/>
-    </w:rPr>
-  </w:style>
-  <w:style w:type="character" w:customStyle="1" w:styleId="Ttulo3Car">
-    <w:name w:val="Título 3 Car"/>
-    <w:basedOn w:val="Fuentedeprrafopredeter"/>
-    <w:link w:val="Ttulo3"/>
-    <w:uiPriority w:val="9"/>
-    <w:rsid w:val="001C48FB"/>
-    <w:rPr>
-      <w:rFonts w:asciiTheme="majorHAnsi" w:eastAsiaTheme="majorEastAsia" w:hAnsiTheme="majorHAnsi" w:cstheme="majorBidi"/>
-      <w:b/>
-      <w:bCs/>
-      <w:color w:val="4F81BD" w:themeColor="accent1"/>
-    </w:rPr>
-  </w:style>
-  <w:style w:type="character" w:customStyle="1" w:styleId="Ttulo5Car">
-    <w:name w:val="Título 5 Car"/>
-    <w:basedOn w:val="Fuentedeprrafopredeter"/>
-    <w:link w:val="Ttulo5"/>
-    <w:uiPriority w:val="9"/>
-    <w:semiHidden/>
-    <w:rsid w:val="001C48FB"/>
-    <w:rPr>
-      <w:rFonts w:asciiTheme="majorHAnsi" w:eastAsiaTheme="majorEastAsia" w:hAnsiTheme="majorHAnsi" w:cstheme="majorBidi"/>
-      <w:color w:val="243F60" w:themeColor="accent1" w:themeShade="7F"/>
-    </w:rPr>
-  </w:style>
-  <w:style w:type="paragraph" w:styleId="TDC1">
-    <w:name w:val="toc 1"/>
-    <w:basedOn w:val="Normal"/>
-    <w:next w:val="Normal"/>
-    <w:autoRedefine/>
-    <w:uiPriority w:val="39"/>
-    <w:unhideWhenUsed/>
-    <w:qFormat/>
-    <w:rsid w:val="001C48FB"/>
-    <w:pPr>
-      <w:spacing w:after="100" w:line="276" w:lineRule="auto"/>
-      <w:ind w:left="0"/>
-    </w:pPr>
-    <w:rPr>
-      <w:rFonts w:asciiTheme="minorHAnsi" w:eastAsiaTheme="minorEastAsia" w:hAnsiTheme="minorHAnsi"/>
-      <w:sz w:val="22"/>
-      <w:szCs w:val="22"/>
-      <w:lang w:eastAsia="es-PE"/>
-    </w:rPr>
-  </w:style>
-  <w:style w:type="paragraph" w:styleId="TDC2">
-    <w:name w:val="toc 2"/>
-    <w:basedOn w:val="Normal"/>
-    <w:next w:val="Normal"/>
-    <w:autoRedefine/>
-    <w:uiPriority w:val="39"/>
-    <w:unhideWhenUsed/>
-    <w:qFormat/>
-    <w:rsid w:val="001C48FB"/>
-    <w:pPr>
-      <w:spacing w:after="100" w:line="276" w:lineRule="auto"/>
-      <w:ind w:left="220"/>
-    </w:pPr>
-    <w:rPr>
-      <w:rFonts w:asciiTheme="minorHAnsi" w:eastAsiaTheme="minorEastAsia" w:hAnsiTheme="minorHAnsi"/>
-      <w:sz w:val="22"/>
-      <w:szCs w:val="22"/>
-      <w:lang w:eastAsia="es-PE"/>
-    </w:rPr>
-  </w:style>
-  <w:style w:type="paragraph" w:styleId="TDC3">
-    <w:name w:val="toc 3"/>
-    <w:basedOn w:val="Normal"/>
-    <w:next w:val="Normal"/>
-    <w:autoRedefine/>
-    <w:uiPriority w:val="39"/>
-    <w:unhideWhenUsed/>
-    <w:qFormat/>
-    <w:rsid w:val="001C48FB"/>
-    <w:pPr>
-      <w:spacing w:after="100" w:line="276" w:lineRule="auto"/>
-      <w:ind w:left="440"/>
-    </w:pPr>
-    <w:rPr>
-      <w:rFonts w:asciiTheme="minorHAnsi" w:eastAsiaTheme="minorEastAsia" w:hAnsiTheme="minorHAnsi"/>
-      <w:sz w:val="22"/>
-      <w:szCs w:val="22"/>
-      <w:lang w:eastAsia="es-PE"/>
-    </w:rPr>
-  </w:style>
-  <w:style w:type="paragraph" w:styleId="TtulodeTDC">
-    <w:name w:val="TOC Heading"/>
-    <w:basedOn w:val="Ttulo1"/>
-    <w:next w:val="Normal"/>
-    <w:uiPriority w:val="39"/>
-    <w:unhideWhenUsed/>
-    <w:qFormat/>
-    <w:rsid w:val="001C48FB"/>
-    <w:pPr>
-      <w:outlineLvl w:val="9"/>
-    </w:pPr>
-    <w:rPr>
-      <w:lang w:eastAsia="es-PE"/>
-    </w:rPr>
-  </w:style>
-  <w:style w:type="paragraph" w:styleId="Textodeglobo">
-    <w:name w:val="Balloon Text"/>
-    <w:basedOn w:val="Normal"/>
-    <w:link w:val="TextodegloboCar"/>
-    <w:uiPriority w:val="99"/>
-    <w:semiHidden/>
-    <w:unhideWhenUsed/>
-    <w:rsid w:val="00063B0A"/>
-    <w:rPr>
-      <w:rFonts w:ascii="Tahoma" w:hAnsi="Tahoma" w:cs="Tahoma"/>
-      <w:sz w:val="16"/>
-      <w:szCs w:val="16"/>
-    </w:rPr>
-  </w:style>
-  <w:style w:type="character" w:customStyle="1" w:styleId="TextodegloboCar">
-    <w:name w:val="Texto de globo Car"/>
-    <w:basedOn w:val="Fuentedeprrafopredeter"/>
-    <w:link w:val="Textodeglobo"/>
-    <w:uiPriority w:val="99"/>
-    <w:semiHidden/>
-    <w:rsid w:val="00063B0A"/>
-    <w:rPr>
-      <w:rFonts w:ascii="Tahoma" w:hAnsi="Tahoma" w:cs="Tahoma"/>
-      <w:sz w:val="16"/>
-      <w:szCs w:val="16"/>
-      <w:lang w:eastAsia="es-ES"/>
-    </w:rPr>
-  </w:style>
-  <w:style w:type="character" w:customStyle="1" w:styleId="Ttulo4Car">
-    <w:name w:val="Título 4 Car"/>
-    <w:basedOn w:val="Fuentedeprrafopredeter"/>
-    <w:link w:val="Ttulo4"/>
-    <w:uiPriority w:val="9"/>
-    <w:rsid w:val="00180D4D"/>
-    <w:rPr>
-      <w:rFonts w:asciiTheme="majorHAnsi" w:eastAsiaTheme="majorEastAsia" w:hAnsiTheme="majorHAnsi" w:cstheme="majorBidi"/>
-      <w:b/>
-      <w:bCs/>
-      <w:i/>
-      <w:iCs/>
-      <w:color w:val="4F81BD" w:themeColor="accent1"/>
-      <w:sz w:val="24"/>
-      <w:szCs w:val="24"/>
-      <w:lang w:eastAsia="es-ES"/>
-    </w:rPr>
-  </w:style>
-  <w:style w:type="character" w:customStyle="1" w:styleId="Ttulo6Car">
-    <w:name w:val="Título 6 Car"/>
-    <w:basedOn w:val="Fuentedeprrafopredeter"/>
-    <w:link w:val="Ttulo6"/>
-    <w:uiPriority w:val="9"/>
-    <w:semiHidden/>
-    <w:rsid w:val="00180D4D"/>
-    <w:rPr>
-      <w:rFonts w:asciiTheme="majorHAnsi" w:eastAsiaTheme="majorEastAsia" w:hAnsiTheme="majorHAnsi" w:cstheme="majorBidi"/>
-      <w:i/>
-      <w:iCs/>
-      <w:color w:val="243F60" w:themeColor="accent1" w:themeShade="7F"/>
-      <w:sz w:val="24"/>
-      <w:szCs w:val="24"/>
-      <w:lang w:eastAsia="es-ES"/>
-    </w:rPr>
-  </w:style>
-  <w:style w:type="character" w:customStyle="1" w:styleId="Ttulo7Car">
-    <w:name w:val="Título 7 Car"/>
-    <w:basedOn w:val="Fuentedeprrafopredeter"/>
-    <w:link w:val="Ttulo7"/>
-    <w:uiPriority w:val="9"/>
-    <w:semiHidden/>
-    <w:rsid w:val="00180D4D"/>
-    <w:rPr>
-      <w:rFonts w:asciiTheme="majorHAnsi" w:eastAsiaTheme="majorEastAsia" w:hAnsiTheme="majorHAnsi" w:cstheme="majorBidi"/>
-      <w:i/>
-      <w:iCs/>
-      <w:color w:val="404040" w:themeColor="text1" w:themeTint="BF"/>
-      <w:sz w:val="24"/>
-      <w:szCs w:val="24"/>
-      <w:lang w:eastAsia="es-ES"/>
-    </w:rPr>
-  </w:style>
-  <w:style w:type="character" w:customStyle="1" w:styleId="Ttulo8Car">
-    <w:name w:val="Título 8 Car"/>
-    <w:basedOn w:val="Fuentedeprrafopredeter"/>
-    <w:link w:val="Ttulo8"/>
-    <w:uiPriority w:val="9"/>
-    <w:semiHidden/>
-    <w:rsid w:val="00180D4D"/>
-    <w:rPr>
-      <w:rFonts w:asciiTheme="majorHAnsi" w:eastAsiaTheme="majorEastAsia" w:hAnsiTheme="majorHAnsi" w:cstheme="majorBidi"/>
-      <w:color w:val="404040" w:themeColor="text1" w:themeTint="BF"/>
-      <w:sz w:val="20"/>
-      <w:szCs w:val="20"/>
-      <w:lang w:eastAsia="es-ES"/>
-    </w:rPr>
-  </w:style>
-  <w:style w:type="character" w:customStyle="1" w:styleId="Ttulo9Car">
-    <w:name w:val="Título 9 Car"/>
-    <w:basedOn w:val="Fuentedeprrafopredeter"/>
-    <w:link w:val="Ttulo9"/>
-    <w:uiPriority w:val="9"/>
-    <w:semiHidden/>
-    <w:rsid w:val="00180D4D"/>
-    <w:rPr>
-      <w:rFonts w:asciiTheme="majorHAnsi" w:eastAsiaTheme="majorEastAsia" w:hAnsiTheme="majorHAnsi" w:cstheme="majorBidi"/>
-      <w:i/>
-      <w:iCs/>
-      <w:color w:val="404040" w:themeColor="text1" w:themeTint="BF"/>
-      <w:sz w:val="20"/>
-      <w:szCs w:val="20"/>
-      <w:lang w:eastAsia="es-ES"/>
-    </w:rPr>
-  </w:style>
-  <w:style w:type="character" w:styleId="Hipervnculo">
-    <w:name w:val="Hyperlink"/>
-    <w:basedOn w:val="Fuentedeprrafopredeter"/>
-    <w:uiPriority w:val="99"/>
-    <w:unhideWhenUsed/>
-    <w:rsid w:val="00B61168"/>
-    <w:rPr>
-      <w:color w:val="0000FF" w:themeColor="hyperlink"/>
-      <w:u w:val="single"/>
-    </w:rPr>
-  </w:style>
-  <w:style w:type="paragraph" w:styleId="Prrafodelista">
-    <w:name w:val="List Paragraph"/>
-    <w:basedOn w:val="Normal"/>
-    <w:uiPriority w:val="34"/>
-    <w:qFormat/>
-    <w:rsid w:val="00B61168"/>
-    <w:pPr>
-      <w:ind w:left="720"/>
-      <w:contextualSpacing/>
-    </w:pPr>
-  </w:style>
-  <w:style w:type="table" w:styleId="Tablaconcuadrcula">
-    <w:name w:val="Table Grid"/>
-    <w:basedOn w:val="Tablanormal"/>
-    <w:uiPriority w:val="59"/>
-    <w:rsid w:val="00AC35AD"/>
-    <w:pPr>
-      <w:spacing w:after="0" w:line="240" w:lineRule="auto"/>
-    </w:pPr>
-    <w:tblPr>
-      <w:tblBorders>
-        <w:top w:val="single" w:sz="4" w:space="0" w:color="auto"/>
-        <w:left w:val="single" w:sz="4" w:space="0" w:color="auto"/>
-        <w:bottom w:val="single" w:sz="4" w:space="0" w:color="auto"/>
-        <w:right w:val="single" w:sz="4" w:space="0" w:color="auto"/>
-        <w:insideH w:val="single" w:sz="4" w:space="0" w:color="auto"/>
-        <w:insideV w:val="single" w:sz="4" w:space="0" w:color="auto"/>
-      </w:tblBorders>
-    </w:tblPr>
-  </w:style>
-  <w:style w:type="table" w:styleId="Sombreadoclaro-nfasis1">
-    <w:name w:val="Light Shading Accent 1"/>
-    <w:basedOn w:val="Tablanormal"/>
-    <w:uiPriority w:val="60"/>
-    <w:rsid w:val="00872C1D"/>
-    <w:pPr>
-      <w:spacing w:after="0" w:line="240" w:lineRule="auto"/>
-    </w:pPr>
-    <w:rPr>
-      <w:color w:val="365F91" w:themeColor="accent1" w:themeShade="BF"/>
-    </w:rPr>
-    <w:tblPr>
-      <w:tblStyleRowBandSize w:val="1"/>
-      <w:tblStyleColBandSize w:val="1"/>
-      <w:tblBorders>
-        <w:top w:val="single" w:sz="8" w:space="0" w:color="4F81BD" w:themeColor="accent1"/>
-        <w:bottom w:val="single" w:sz="8" w:space="0" w:color="4F81BD" w:themeColor="accent1"/>
-      </w:tblBorders>
-    </w:tblPr>
-    <w:tblStylePr w:type="firstRow">
-      <w:pPr>
-        <w:spacing w:before="0" w:after="0" w:line="240" w:lineRule="auto"/>
-      </w:pPr>
-      <w:rPr>
-        <w:b/>
-        <w:bCs/>
-      </w:rPr>
-      <w:tblPr/>
-      <w:tcPr>
-        <w:tcBorders>
-          <w:top w:val="single" w:sz="8" w:space="0" w:color="4F81BD" w:themeColor="accent1"/>
-          <w:left w:val="nil"/>
-          <w:bottom w:val="single" w:sz="8" w:space="0" w:color="4F81BD" w:themeColor="accent1"/>
-          <w:right w:val="nil"/>
-          <w:insideH w:val="nil"/>
-          <w:insideV w:val="nil"/>
-        </w:tcBorders>
-      </w:tcPr>
-    </w:tblStylePr>
-    <w:tblStylePr w:type="lastRow">
-      <w:pPr>
-        <w:spacing w:before="0" w:after="0" w:line="240" w:lineRule="auto"/>
-      </w:pPr>
-      <w:rPr>
-        <w:b/>
-        <w:bCs/>
-      </w:rPr>
-      <w:tblPr/>
-      <w:tcPr>
-        <w:tcBorders>
-          <w:top w:val="single" w:sz="8" w:space="0" w:color="4F81BD" w:themeColor="accent1"/>
-          <w:left w:val="nil"/>
-          <w:bottom w:val="single" w:sz="8" w:space="0" w:color="4F81BD" w:themeColor="accent1"/>
-          <w:right w:val="nil"/>
-          <w:insideH w:val="nil"/>
-          <w:insideV w:val="nil"/>
-        </w:tcBorders>
-      </w:tcPr>
-    </w:tblStylePr>
-    <w:tblStylePr w:type="firstCol">
-      <w:rPr>
-        <w:b/>
-        <w:bCs/>
-      </w:rPr>
-    </w:tblStylePr>
-    <w:tblStylePr w:type="lastCol">
-      <w:rPr>
-        <w:b/>
-        <w:bCs/>
-      </w:rPr>
-    </w:tblStylePr>
-    <w:tblStylePr w:type="band1Vert">
-      <w:tblPr/>
-      <w:tcPr>
-        <w:tcBorders>
-          <w:left w:val="nil"/>
-          <w:right w:val="nil"/>
-          <w:insideH w:val="nil"/>
-          <w:insideV w:val="nil"/>
-        </w:tcBorders>
-        <w:shd w:val="clear" w:color="auto" w:fill="D3DFEE" w:themeFill="accent1" w:themeFillTint="3F"/>
-      </w:tcPr>
-    </w:tblStylePr>
-    <w:tblStylePr w:type="band1Horz">
-      <w:tblPr/>
-      <w:tcPr>
-        <w:tcBorders>
-          <w:left w:val="nil"/>
-          <w:right w:val="nil"/>
-          <w:insideH w:val="nil"/>
-          <w:insideV w:val="nil"/>
-        </w:tcBorders>
-        <w:shd w:val="clear" w:color="auto" w:fill="D3DFEE" w:themeFill="accent1" w:themeFillTint="3F"/>
-      </w:tcPr>
-    </w:tblStylePr>
-  </w:style>
-  <w:style w:type="paragraph" w:styleId="Encabezado">
-    <w:name w:val="header"/>
-    <w:basedOn w:val="Normal"/>
-    <w:link w:val="EncabezadoCar"/>
-    <w:uiPriority w:val="99"/>
-    <w:unhideWhenUsed/>
-    <w:rsid w:val="00DE5FAA"/>
-    <w:pPr>
-      <w:tabs>
-        <w:tab w:val="center" w:pos="4419"/>
-        <w:tab w:val="right" w:pos="8838"/>
-      </w:tabs>
-    </w:pPr>
-  </w:style>
-  <w:style w:type="character" w:customStyle="1" w:styleId="EncabezadoCar">
-    <w:name w:val="Encabezado Car"/>
-    <w:basedOn w:val="Fuentedeprrafopredeter"/>
-    <w:link w:val="Encabezado"/>
-    <w:uiPriority w:val="99"/>
-    <w:rsid w:val="00DE5FAA"/>
-    <w:rPr>
-      <w:rFonts w:ascii="Calibri" w:hAnsi="Calibri"/>
-      <w:sz w:val="24"/>
-      <w:szCs w:val="24"/>
-      <w:lang w:eastAsia="es-ES"/>
-    </w:rPr>
-  </w:style>
-  <w:style w:type="paragraph" w:styleId="Piedepgina">
-    <w:name w:val="footer"/>
-    <w:basedOn w:val="Normal"/>
-    <w:link w:val="PiedepginaCar"/>
-    <w:uiPriority w:val="99"/>
-    <w:unhideWhenUsed/>
-    <w:rsid w:val="00DE5FAA"/>
-    <w:pPr>
-      <w:tabs>
-        <w:tab w:val="center" w:pos="4419"/>
-        <w:tab w:val="right" w:pos="8838"/>
-      </w:tabs>
-    </w:pPr>
-  </w:style>
-  <w:style w:type="character" w:customStyle="1" w:styleId="PiedepginaCar">
-    <w:name w:val="Pie de página Car"/>
-    <w:basedOn w:val="Fuentedeprrafopredeter"/>
-    <w:link w:val="Piedepgina"/>
-    <w:uiPriority w:val="99"/>
-    <w:rsid w:val="00DE5FAA"/>
-    <w:rPr>
-      <w:rFonts w:ascii="Calibri" w:hAnsi="Calibri"/>
-      <w:sz w:val="24"/>
-      <w:szCs w:val="24"/>
-      <w:lang w:eastAsia="es-ES"/>
-    </w:rPr>
-  </w:style>
-  <w:style w:type="paragraph" w:styleId="Listaconnmeros">
-    <w:name w:val="List Number"/>
-    <w:basedOn w:val="Normal"/>
-    <w:rsid w:val="00580E76"/>
-    <w:pPr>
-      <w:ind w:left="0" w:right="-96"/>
-    </w:pPr>
-    <w:rPr>
-      <w:rFonts w:ascii="Times New Roman" w:eastAsia="Times New Roman" w:hAnsi="Times New Roman" w:cs="Times New Roman"/>
-      <w:sz w:val="20"/>
-      <w:szCs w:val="20"/>
-      <w:lang w:val="en-AU" w:eastAsia="en-US"/>
-    </w:rPr>
-  </w:style>
-  <w:style w:type="character" w:styleId="Refdecomentario">
-    <w:name w:val="annotation reference"/>
-    <w:basedOn w:val="Fuentedeprrafopredeter"/>
-    <w:uiPriority w:val="99"/>
-    <w:semiHidden/>
-    <w:unhideWhenUsed/>
-    <w:rsid w:val="000F75A6"/>
-    <w:rPr>
-      <w:sz w:val="16"/>
-      <w:szCs w:val="16"/>
-    </w:rPr>
-  </w:style>
-  <w:style w:type="paragraph" w:styleId="Textocomentario">
-    <w:name w:val="annotation text"/>
-    <w:basedOn w:val="Normal"/>
-    <w:link w:val="TextocomentarioCar"/>
-    <w:uiPriority w:val="99"/>
-    <w:semiHidden/>
-    <w:unhideWhenUsed/>
-    <w:rsid w:val="000F75A6"/>
-    <w:rPr>
-      <w:sz w:val="20"/>
-      <w:szCs w:val="20"/>
-    </w:rPr>
-  </w:style>
-  <w:style w:type="character" w:customStyle="1" w:styleId="TextocomentarioCar">
-    <w:name w:val="Texto comentario Car"/>
-    <w:basedOn w:val="Fuentedeprrafopredeter"/>
-    <w:link w:val="Textocomentario"/>
-    <w:uiPriority w:val="99"/>
-    <w:semiHidden/>
-    <w:rsid w:val="000F75A6"/>
-    <w:rPr>
-      <w:rFonts w:ascii="Calibri" w:hAnsi="Calibri"/>
-      <w:sz w:val="20"/>
-      <w:szCs w:val="20"/>
-      <w:lang w:eastAsia="es-ES"/>
-    </w:rPr>
-  </w:style>
-  <w:style w:type="paragraph" w:styleId="Asuntodelcomentario">
-    <w:name w:val="annotation subject"/>
-    <w:basedOn w:val="Textocomentario"/>
-    <w:next w:val="Textocomentario"/>
-    <w:link w:val="AsuntodelcomentarioCar"/>
-    <w:uiPriority w:val="99"/>
-    <w:semiHidden/>
-    <w:unhideWhenUsed/>
-    <w:rsid w:val="000F75A6"/>
-    <w:rPr>
-      <w:b/>
-      <w:bCs/>
-    </w:rPr>
-  </w:style>
-  <w:style w:type="character" w:customStyle="1" w:styleId="AsuntodelcomentarioCar">
-    <w:name w:val="Asunto del comentario Car"/>
-    <w:basedOn w:val="TextocomentarioCar"/>
-    <w:link w:val="Asuntodelcomentario"/>
-    <w:uiPriority w:val="99"/>
-    <w:semiHidden/>
-    <w:rsid w:val="000F75A6"/>
-    <w:rPr>
-      <w:rFonts w:ascii="Calibri" w:hAnsi="Calibri"/>
-      <w:b/>
-      <w:bCs/>
-      <w:sz w:val="20"/>
-      <w:szCs w:val="20"/>
-      <w:lang w:eastAsia="es-ES"/>
-    </w:rPr>
-  </w:style>
-  <w:style w:type="table" w:styleId="Listaclara-nfasis1">
-    <w:name w:val="Light List Accent 1"/>
-    <w:basedOn w:val="Tablanormal"/>
-    <w:uiPriority w:val="61"/>
-    <w:rsid w:val="00C04029"/>
-    <w:pPr>
-      <w:spacing w:after="0" w:line="240" w:lineRule="auto"/>
-    </w:pPr>
-    <w:tblPr>
-      <w:tblStyleRowBandSize w:val="1"/>
-      <w:tblStyleColBandSize w:val="1"/>
-      <w:tblBorders>
-        <w:top w:val="single" w:sz="8" w:space="0" w:color="4F81BD" w:themeColor="accent1"/>
-        <w:left w:val="single" w:sz="8" w:space="0" w:color="4F81BD" w:themeColor="accent1"/>
-        <w:bottom w:val="single" w:sz="8" w:space="0" w:color="4F81BD" w:themeColor="accent1"/>
-        <w:right w:val="single" w:sz="8" w:space="0" w:color="4F81BD" w:themeColor="accent1"/>
-      </w:tblBorders>
-    </w:tblPr>
-    <w:tblStylePr w:type="firstRow">
-      <w:pPr>
-        <w:spacing w:before="0" w:after="0" w:line="240" w:lineRule="auto"/>
-      </w:pPr>
-      <w:rPr>
-        <w:b/>
-        <w:bCs/>
-        <w:color w:val="FFFFFF" w:themeColor="background1"/>
-      </w:rPr>
-      <w:tblPr/>
-      <w:tcPr>
-        <w:shd w:val="clear" w:color="auto" w:fill="4F81BD" w:themeFill="accent1"/>
-      </w:tcPr>
-    </w:tblStylePr>
-    <w:tblStylePr w:type="lastRow">
-      <w:pPr>
-        <w:spacing w:before="0" w:after="0" w:line="240" w:lineRule="auto"/>
-      </w:pPr>
-      <w:rPr>
-        <w:b/>
-        <w:bCs/>
-      </w:rPr>
-      <w:tblPr/>
-      <w:tcPr>
-        <w:tcBorders>
-          <w:top w:val="double" w:sz="6" w:space="0" w:color="4F81BD" w:themeColor="accent1"/>
-          <w:left w:val="single" w:sz="8" w:space="0" w:color="4F81BD" w:themeColor="accent1"/>
-          <w:bottom w:val="single" w:sz="8" w:space="0" w:color="4F81BD" w:themeColor="accent1"/>
-          <w:right w:val="single" w:sz="8" w:space="0" w:color="4F81BD" w:themeColor="accent1"/>
-        </w:tcBorders>
-      </w:tcPr>
-    </w:tblStylePr>
-    <w:tblStylePr w:type="firstCol">
-      <w:rPr>
-        <w:b/>
-        <w:bCs/>
-      </w:rPr>
-    </w:tblStylePr>
-    <w:tblStylePr w:type="lastCol">
-      <w:rPr>
-        <w:b/>
-        <w:bCs/>
-      </w:rPr>
-    </w:tblStylePr>
-    <w:tblStylePr w:type="band1Vert">
-      <w:tblPr/>
-      <w:tcPr>
-        <w:tcBorders>
-          <w:top w:val="single" w:sz="8" w:space="0" w:color="4F81BD" w:themeColor="accent1"/>
-          <w:left w:val="single" w:sz="8" w:space="0" w:color="4F81BD" w:themeColor="accent1"/>
-          <w:bottom w:val="single" w:sz="8" w:space="0" w:color="4F81BD" w:themeColor="accent1"/>
-          <w:right w:val="single" w:sz="8" w:space="0" w:color="4F81BD" w:themeColor="accent1"/>
-        </w:tcBorders>
-      </w:tcPr>
-    </w:tblStylePr>
-    <w:tblStylePr w:type="band1Horz">
-      <w:tblPr/>
-      <w:tcPr>
-        <w:tcBorders>
-          <w:top w:val="single" w:sz="8" w:space="0" w:color="4F81BD" w:themeColor="accent1"/>
-          <w:left w:val="single" w:sz="8" w:space="0" w:color="4F81BD" w:themeColor="accent1"/>
-          <w:bottom w:val="single" w:sz="8" w:space="0" w:color="4F81BD" w:themeColor="accent1"/>
-          <w:right w:val="single" w:sz="8" w:space="0" w:color="4F81BD" w:themeColor="accent1"/>
-        </w:tcBorders>
-      </w:tcPr>
-    </w:tblStylePr>
-  </w:style>
-  <w:style w:type="table" w:styleId="Listamedia1-nfasis1">
-    <w:name w:val="Medium List 1 Accent 1"/>
-    <w:basedOn w:val="Tablanormal"/>
-    <w:uiPriority w:val="65"/>
-    <w:rsid w:val="00C04029"/>
-    <w:pPr>
-      <w:spacing w:after="0" w:line="240" w:lineRule="auto"/>
-    </w:pPr>
-    <w:rPr>
-      <w:color w:val="000000" w:themeColor="text1"/>
-    </w:rPr>
-    <w:tblPr>
-      <w:tblStyleRowBandSize w:val="1"/>
-      <w:tblStyleColBandSize w:val="1"/>
-      <w:tblBorders>
-        <w:top w:val="single" w:sz="8" w:space="0" w:color="4F81BD" w:themeColor="accent1"/>
-        <w:bottom w:val="single" w:sz="8" w:space="0" w:color="4F81BD" w:themeColor="accent1"/>
-      </w:tblBorders>
-    </w:tblPr>
-    <w:tblStylePr w:type="firstRow">
-      <w:rPr>
-        <w:rFonts w:asciiTheme="majorHAnsi" w:eastAsiaTheme="majorEastAsia" w:hAnsiTheme="majorHAnsi" w:cstheme="majorBidi"/>
-      </w:rPr>
-      <w:tblPr/>
-      <w:tcPr>
-        <w:tcBorders>
-          <w:top w:val="nil"/>
-          <w:bottom w:val="single" w:sz="8" w:space="0" w:color="4F81BD" w:themeColor="accent1"/>
-        </w:tcBorders>
-      </w:tcPr>
-    </w:tblStylePr>
-    <w:tblStylePr w:type="lastRow">
-      <w:rPr>
-        <w:b/>
-        <w:bCs/>
-        <w:color w:val="1F497D" w:themeColor="text2"/>
-      </w:rPr>
-      <w:tblPr/>
-      <w:tcPr>
-        <w:tcBorders>
-          <w:top w:val="single" w:sz="8" w:space="0" w:color="4F81BD" w:themeColor="accent1"/>
-          <w:bottom w:val="single" w:sz="8" w:space="0" w:color="4F81BD" w:themeColor="accent1"/>
-        </w:tcBorders>
-      </w:tcPr>
-    </w:tblStylePr>
-    <w:tblStylePr w:type="firstCol">
-      <w:rPr>
-        <w:b/>
-        <w:bCs/>
-      </w:rPr>
-    </w:tblStylePr>
-    <w:tblStylePr w:type="lastCol">
-      <w:rPr>
-        <w:b/>
-        <w:bCs/>
-      </w:rPr>
-      <w:tblPr/>
-      <w:tcPr>
-        <w:tcBorders>
-          <w:top w:val="single" w:sz="8" w:space="0" w:color="4F81BD" w:themeColor="accent1"/>
-          <w:bottom w:val="single" w:sz="8" w:space="0" w:color="4F81BD" w:themeColor="accent1"/>
-        </w:tcBorders>
-      </w:tcPr>
-    </w:tblStylePr>
-    <w:tblStylePr w:type="band1Vert">
-      <w:tblPr/>
-      <w:tcPr>
-        <w:shd w:val="clear" w:color="auto" w:fill="D3DFEE" w:themeFill="accent1" w:themeFillTint="3F"/>
-      </w:tcPr>
-    </w:tblStylePr>
-    <w:tblStylePr w:type="band1Horz">
-      <w:tblPr/>
-      <w:tcPr>
-        <w:shd w:val="clear" w:color="auto" w:fill="D3DFEE" w:themeFill="accent1" w:themeFillTint="3F"/>
-      </w:tcPr>
-    </w:tblStylePr>
-  </w:style>
-  <w:style w:type="paragraph" w:styleId="Sinespaciado">
-    <w:name w:val="No Spacing"/>
-    <w:uiPriority w:val="1"/>
-    <w:qFormat/>
-    <w:rsid w:val="00ED6312"/>
-    <w:pPr>
-      <w:spacing w:after="0" w:line="240" w:lineRule="auto"/>
-      <w:ind w:left="454"/>
-    </w:pPr>
-    <w:rPr>
-      <w:rFonts w:ascii="Calibri" w:hAnsi="Calibri"/>
-      <w:sz w:val="24"/>
-      <w:szCs w:val="24"/>
-      <w:lang w:eastAsia="es-ES"/>
-    </w:rPr>
-  </w:style>
-  <w:style w:type="table" w:styleId="Listamedia2-nfasis5">
-    <w:name w:val="Medium List 2 Accent 5"/>
-    <w:basedOn w:val="Tablanormal"/>
-    <w:uiPriority w:val="66"/>
-    <w:rsid w:val="004B14A4"/>
-    <w:pPr>
-      <w:spacing w:after="0" w:line="240" w:lineRule="auto"/>
-    </w:pPr>
-    <w:rPr>
-      <w:rFonts w:asciiTheme="majorHAnsi" w:eastAsiaTheme="majorEastAsia" w:hAnsiTheme="majorHAnsi" w:cstheme="majorBidi"/>
-      <w:color w:val="000000" w:themeColor="text1"/>
-    </w:rPr>
-    <w:tblPr>
-      <w:tblStyleRowBandSize w:val="1"/>
-      <w:tblStyleColBandSize w:val="1"/>
-      <w:tblBorders>
-        <w:top w:val="single" w:sz="8" w:space="0" w:color="4BACC6" w:themeColor="accent5"/>
-        <w:left w:val="single" w:sz="8" w:space="0" w:color="4BACC6" w:themeColor="accent5"/>
-        <w:bottom w:val="single" w:sz="8" w:space="0" w:color="4BACC6" w:themeColor="accent5"/>
-        <w:right w:val="single" w:sz="8" w:space="0" w:color="4BACC6" w:themeColor="accent5"/>
-      </w:tblBorders>
-    </w:tblPr>
-    <w:tblStylePr w:type="firstRow">
-      <w:rPr>
-        <w:sz w:val="24"/>
-        <w:szCs w:val="24"/>
-      </w:rPr>
-      <w:tblPr/>
-      <w:tcPr>
-        <w:tcBorders>
-          <w:top w:val="nil"/>
-          <w:left w:val="nil"/>
-          <w:bottom w:val="single" w:sz="24" w:space="0" w:color="4BACC6" w:themeColor="accent5"/>
-          <w:right w:val="nil"/>
-          <w:insideH w:val="nil"/>
-          <w:insideV w:val="nil"/>
-        </w:tcBorders>
-        <w:shd w:val="clear" w:color="auto" w:fill="FFFFFF" w:themeFill="background1"/>
-      </w:tcPr>
-    </w:tblStylePr>
-    <w:tblStylePr w:type="lastRow">
-      <w:tblPr/>
-      <w:tcPr>
-        <w:tcBorders>
-          <w:top w:val="single" w:sz="8" w:space="0" w:color="4BACC6" w:themeColor="accent5"/>
-          <w:left w:val="nil"/>
-          <w:bottom w:val="nil"/>
-          <w:right w:val="nil"/>
-          <w:insideH w:val="nil"/>
-          <w:insideV w:val="nil"/>
-        </w:tcBorders>
-        <w:shd w:val="clear" w:color="auto" w:fill="FFFFFF" w:themeFill="background1"/>
-      </w:tcPr>
-    </w:tblStylePr>
-    <w:tblStylePr w:type="firstCol">
-      <w:tblPr/>
-      <w:tcPr>
-        <w:tcBorders>
-          <w:top w:val="nil"/>
-          <w:left w:val="nil"/>
-          <w:bottom w:val="nil"/>
-          <w:right w:val="single" w:sz="8" w:space="0" w:color="4BACC6" w:themeColor="accent5"/>
-          <w:insideH w:val="nil"/>
-          <w:insideV w:val="nil"/>
-        </w:tcBorders>
-        <w:shd w:val="clear" w:color="auto" w:fill="FFFFFF" w:themeFill="background1"/>
-      </w:tcPr>
-    </w:tblStylePr>
-    <w:tblStylePr w:type="lastCol">
-      <w:tblPr/>
-      <w:tcPr>
-        <w:tcBorders>
-          <w:top w:val="nil"/>
-          <w:left w:val="single" w:sz="8" w:space="0" w:color="4BACC6" w:themeColor="accent5"/>
-          <w:bottom w:val="nil"/>
-          <w:right w:val="nil"/>
-          <w:insideH w:val="nil"/>
-          <w:insideV w:val="nil"/>
-        </w:tcBorders>
-        <w:shd w:val="clear" w:color="auto" w:fill="FFFFFF" w:themeFill="background1"/>
-      </w:tcPr>
-    </w:tblStylePr>
-    <w:tblStylePr w:type="band1Vert">
-      <w:tblPr/>
-      <w:tcPr>
-        <w:tcBorders>
-          <w:left w:val="nil"/>
-          <w:right w:val="nil"/>
-          <w:insideH w:val="nil"/>
-          <w:insideV w:val="nil"/>
-        </w:tcBorders>
-        <w:shd w:val="clear" w:color="auto" w:fill="D2EAF1" w:themeFill="accent5" w:themeFillTint="3F"/>
-      </w:tcPr>
-    </w:tblStylePr>
-    <w:tblStylePr w:type="band1Horz">
-      <w:tblPr/>
-      <w:tcPr>
-        <w:tcBorders>
-          <w:top w:val="nil"/>
-          <w:bottom w:val="nil"/>
-          <w:insideH w:val="nil"/>
-          <w:insideV w:val="nil"/>
-        </w:tcBorders>
-        <w:shd w:val="clear" w:color="auto" w:fill="D2EAF1" w:themeFill="accent5" w:themeFillTint="3F"/>
-      </w:tcPr>
-    </w:tblStylePr>
-    <w:tblStylePr w:type="nwCell">
-      <w:tblPr/>
-      <w:tcPr>
-        <w:shd w:val="clear" w:color="auto" w:fill="FFFFFF" w:themeFill="background1"/>
-      </w:tcPr>
-    </w:tblStylePr>
-    <w:tblStylePr w:type="swCell">
-      <w:tblPr/>
-      <w:tcPr>
-        <w:tcBorders>
-          <w:top w:val="nil"/>
-        </w:tcBorders>
-      </w:tcPr>
-    </w:tblStylePr>
-  </w:style>
-  <w:style w:type="table" w:styleId="Listamedia2-nfasis1">
-    <w:name w:val="Medium List 2 Accent 1"/>
-    <w:basedOn w:val="Tablanormal"/>
-    <w:uiPriority w:val="66"/>
-    <w:rsid w:val="004B14A4"/>
-    <w:pPr>
-      <w:spacing w:after="0" w:line="240" w:lineRule="auto"/>
-    </w:pPr>
-    <w:rPr>
-      <w:rFonts w:asciiTheme="majorHAnsi" w:eastAsiaTheme="majorEastAsia" w:hAnsiTheme="majorHAnsi" w:cstheme="majorBidi"/>
-      <w:color w:val="000000" w:themeColor="text1"/>
-    </w:rPr>
-    <w:tblPr>
-      <w:tblStyleRowBandSize w:val="1"/>
-      <w:tblStyleColBandSize w:val="1"/>
-      <w:tblBorders>
-        <w:top w:val="single" w:sz="8" w:space="0" w:color="4F81BD" w:themeColor="accent1"/>
-        <w:left w:val="single" w:sz="8" w:space="0" w:color="4F81BD" w:themeColor="accent1"/>
-        <w:bottom w:val="single" w:sz="8" w:space="0" w:color="4F81BD" w:themeColor="accent1"/>
-        <w:right w:val="single" w:sz="8" w:space="0" w:color="4F81BD" w:themeColor="accent1"/>
-      </w:tblBorders>
-    </w:tblPr>
-    <w:tblStylePr w:type="firstRow">
-      <w:rPr>
-        <w:sz w:val="24"/>
-        <w:szCs w:val="24"/>
-      </w:rPr>
-      <w:tblPr/>
-      <w:tcPr>
-        <w:tcBorders>
-          <w:top w:val="nil"/>
-          <w:left w:val="nil"/>
-          <w:bottom w:val="single" w:sz="24" w:space="0" w:color="4F81BD" w:themeColor="accent1"/>
-          <w:right w:val="nil"/>
-          <w:insideH w:val="nil"/>
-          <w:insideV w:val="nil"/>
-        </w:tcBorders>
-        <w:shd w:val="clear" w:color="auto" w:fill="FFFFFF" w:themeFill="background1"/>
-      </w:tcPr>
-    </w:tblStylePr>
-    <w:tblStylePr w:type="lastRow">
-      <w:tblPr/>
-      <w:tcPr>
-        <w:tcBorders>
-          <w:top w:val="single" w:sz="8" w:space="0" w:color="4F81BD" w:themeColor="accent1"/>
-          <w:left w:val="nil"/>
-          <w:bottom w:val="nil"/>
-          <w:right w:val="nil"/>
-          <w:insideH w:val="nil"/>
-          <w:insideV w:val="nil"/>
-        </w:tcBorders>
-        <w:shd w:val="clear" w:color="auto" w:fill="FFFFFF" w:themeFill="background1"/>
-      </w:tcPr>
-    </w:tblStylePr>
-    <w:tblStylePr w:type="firstCol">
-      <w:tblPr/>
-      <w:tcPr>
-        <w:tcBorders>
-          <w:top w:val="nil"/>
-          <w:left w:val="nil"/>
-          <w:bottom w:val="nil"/>
-          <w:right w:val="single" w:sz="8" w:space="0" w:color="4F81BD" w:themeColor="accent1"/>
-          <w:insideH w:val="nil"/>
-          <w:insideV w:val="nil"/>
-        </w:tcBorders>
-        <w:shd w:val="clear" w:color="auto" w:fill="FFFFFF" w:themeFill="background1"/>
-      </w:tcPr>
-    </w:tblStylePr>
-    <w:tblStylePr w:type="lastCol">
-      <w:tblPr/>
-      <w:tcPr>
-        <w:tcBorders>
-          <w:top w:val="nil"/>
-          <w:left w:val="single" w:sz="8" w:space="0" w:color="4F81BD" w:themeColor="accent1"/>
-          <w:bottom w:val="nil"/>
-          <w:right w:val="nil"/>
-          <w:insideH w:val="nil"/>
-          <w:insideV w:val="nil"/>
-        </w:tcBorders>
-        <w:shd w:val="clear" w:color="auto" w:fill="FFFFFF" w:themeFill="background1"/>
-      </w:tcPr>
-    </w:tblStylePr>
-    <w:tblStylePr w:type="band1Vert">
-      <w:tblPr/>
-      <w:tcPr>
-        <w:tcBorders>
-          <w:left w:val="nil"/>
-          <w:right w:val="nil"/>
-          <w:insideH w:val="nil"/>
-          <w:insideV w:val="nil"/>
-        </w:tcBorders>
-        <w:shd w:val="clear" w:color="auto" w:fill="D3DFEE" w:themeFill="accent1" w:themeFillTint="3F"/>
-      </w:tcPr>
-    </w:tblStylePr>
-    <w:tblStylePr w:type="band1Horz">
-      <w:tblPr/>
-      <w:tcPr>
-        <w:tcBorders>
-          <w:top w:val="nil"/>
-          <w:bottom w:val="nil"/>
-          <w:insideH w:val="nil"/>
-          <w:insideV w:val="nil"/>
-        </w:tcBorders>
-        <w:shd w:val="clear" w:color="auto" w:fill="D3DFEE" w:themeFill="accent1" w:themeFillTint="3F"/>
-      </w:tcPr>
-    </w:tblStylePr>
-    <w:tblStylePr w:type="nwCell">
-      <w:tblPr/>
-      <w:tcPr>
-        <w:shd w:val="clear" w:color="auto" w:fill="FFFFFF" w:themeFill="background1"/>
-      </w:tcPr>
-    </w:tblStylePr>
-    <w:tblStylePr w:type="swCell">
-      <w:tblPr/>
-      <w:tcPr>
-        <w:tcBorders>
-          <w:top w:val="nil"/>
-        </w:tcBorders>
-      </w:tcPr>
-    </w:tblStylePr>
-  </w:style>
-</w:styles>
-</file>
-
-<file path=word/stylesWithEffects.xml><?xml version="1.0" encoding="utf-8"?>
-<w:styles xmlns:wpc="http://schemas.microsoft.com/office/word/2010/wordprocessingCanvas" xmlns:mc="http://schemas.openxmlformats.org/markup-compatibility/2006" xmlns:o="urn:schemas-microsoft-com:office:office" xmlns:r="http://schemas.openxmlformats.org/officeDocument/2006/relationships" xmlns:m="http://schemas.openxmlformats.org/officeDocument/2006/math" xmlns:v="urn:schemas-microsoft-com:vml" xmlns:wp14="http://schemas.microsoft.com/office/word/2010/wordprocessingDrawing" xmlns:wp="http://schemas.openxmlformats.org/drawingml/2006/wordprocessingDrawing" xmlns:w10="urn:schemas-microsoft-com:office:word" xmlns:w="http://schemas.openxmlformats.org/wordprocessingml/2006/main" xmlns:w14="http://schemas.microsoft.com/office/word/2010/wordml" xmlns:wpg="http://schemas.microsoft.com/office/word/2010/wordprocessingGroup" xmlns:wpi="http://schemas.microsoft.com/office/word/2010/wordprocessingInk" xmlns:wne="http://schemas.microsoft.com/office/word/2006/wordml" xmlns:wps="http://schemas.microsoft.com/office/word/2010/wordprocessingShape" mc:Ignorable="w14 wp14">
-  <w:docDefaults>
-    <w:rPrDefault>
-      <w:rPr>
-        <w:rFonts w:asciiTheme="minorHAnsi" w:eastAsiaTheme="minorHAnsi" w:hAnsiTheme="minorHAnsi" w:cstheme="minorBidi"/>
-        <w:sz w:val="22"/>
-        <w:szCs w:val="22"/>
-        <w:lang w:val="es-PE" w:eastAsia="en-US" w:bidi="ar-SA"/>
-      </w:rPr>
-    </w:rPrDefault>
-    <w:pPrDefault>
-      <w:pPr>
-        <w:spacing w:after="200" w:line="276" w:lineRule="auto"/>
-      </w:pPr>
-    </w:pPrDefault>
-  </w:docDefaults>
-  <w:latentStyles w:defLockedState="0" w:defUIPriority="99" w:defSemiHidden="1" w:defUnhideWhenUsed="1" w:defQFormat="0" w:count="267">
-    <w:lsdException w:name="Normal" w:semiHidden="0" w:uiPriority="0" w:unhideWhenUsed="0" w:qFormat="1"/>
-    <w:lsdException w:name="heading 1" w:semiHidden="0" w:uiPriority="9" w:unhideWhenUsed="0" w:qFormat="1"/>
-    <w:lsdException w:name="heading 2" w:uiPriority="9" w:qFormat="1"/>
-    <w:lsdException w:name="heading 3" w:uiPriority="9" w:qFormat="1"/>
-    <w:lsdException w:name="heading 4" w:uiPriority="9" w:qFormat="1"/>
-    <w:lsdException w:name="heading 5" w:uiPriority="9" w:qFormat="1"/>
-    <w:lsdException w:name="heading 6" w:uiPriority="9" w:qFormat="1"/>
-    <w:lsdException w:name="heading 7" w:uiPriority="9" w:qFormat="1"/>
-    <w:lsdException w:name="heading 8" w:uiPriority="9" w:qFormat="1"/>
-    <w:lsdException w:name="heading 9" w:uiPriority="9" w:qFormat="1"/>
-    <w:lsdException w:name="toc 1" w:uiPriority="39" w:qFormat="1"/>
-    <w:lsdException w:name="toc 2" w:uiPriority="39" w:qFormat="1"/>
-    <w:lsdException w:name="toc 3" w:uiPriority="39" w:qFormat="1"/>
-    <w:lsdException w:name="toc 4" w:uiPriority="39"/>
-    <w:lsdException w:name="toc 5" w:uiPriority="39"/>
-    <w:lsdException w:name="toc 6" w:uiPriority="39"/>
-    <w:lsdException w:name="toc 7" w:uiPriority="39"/>
-    <w:lsdException w:name="toc 8" w:uiPriority="39"/>
-    <w:lsdException w:name="toc 9" w:uiPriority="39"/>
-    <w:lsdException w:name="caption" w:uiPriority="35" w:qFormat="1"/>
-    <w:lsdException w:name="List Number" w:uiPriority="0"/>
-    <w:lsdException w:name="Title" w:semiHidden="0" w:uiPriority="10" w:unhideWhenUsed="0" w:qFormat="1"/>
-    <w:lsdException w:name="Default Paragraph Font" w:uiPriority="1"/>
-    <w:lsdException w:name="Subtitle" w:semiHidden="0" w:uiPriority="11" w:unhideWhenUsed="0" w:qFormat="1"/>
-    <w:lsdException w:name="Strong" w:semiHidden="0" w:uiPriority="22" w:unhideWhenUsed="0" w:qFormat="1"/>
-    <w:lsdException w:name="Emphasis" w:semiHidden="0" w:uiPriority="20" w:unhideWhenUsed="0" w:qFormat="1"/>
-    <w:lsdException w:name="Table Grid" w:semiHidden="0" w:uiPriority="59" w:unhideWhenUsed="0"/>
-    <w:lsdException w:name="Placeholder Text" w:unhideWhenUsed="0"/>
-    <w:lsdException w:name="No Spacing" w:semiHidden="0" w:uiPriority="1" w:unhideWhenUsed="0" w:qFormat="1"/>
-    <w:lsdException w:name="Light Shading" w:semiHidden="0" w:uiPriority="60" w:unhideWhenUsed="0"/>
-    <w:lsdException w:name="Light List" w:semiHidden="0" w:uiPriority="61" w:unhideWhenUsed="0"/>
-    <w:lsdException w:name="Light Grid" w:semiHidden="0" w:uiPriority="62" w:unhideWhenUsed="0"/>
-    <w:lsdException w:name="Medium Shading 1" w:semiHidden="0" w:uiPriority="63" w:unhideWhenUsed="0"/>
-    <w:lsdException w:name="Medium Shading 2" w:semiHidden="0" w:uiPriority="64" w:unhideWhenUsed="0"/>
-    <w:lsdException w:name="Medium List 1" w:semiHidden="0" w:uiPriority="65" w:unhideWhenUsed="0"/>
-    <w:lsdException w:name="Medium List 2" w:semiHidden="0" w:uiPriority="66" w:unhideWhenUsed="0"/>
-    <w:lsdException w:name="Medium Grid 1" w:semiHidden="0" w:uiPriority="67" w:unhideWhenUsed="0"/>
-    <w:lsdException w:name="Medium Grid 2" w:semiHidden="0" w:uiPriority="68" w:unhideWhenUsed="0"/>
-    <w:lsdException w:name="Medium Grid 3" w:semiHidden="0" w:uiPriority="69" w:unhideWhenUsed="0"/>
-    <w:lsdException w:name="Dark List" w:semiHidden="0" w:uiPriority="70" w:unhideWhenUsed="0"/>
-    <w:lsdException w:name="Colorful Shading" w:semiHidden="0" w:uiPriority="71" w:unhideWhenUsed="0"/>
-    <w:lsdException w:name="Colorful List" w:semiHidden="0" w:uiPriority="72" w:unhideWhenUsed="0"/>
-    <w:lsdException w:name="Colorful Grid" w:semiHidden="0" w:uiPriority="73" w:unhideWhenUsed="0"/>
-    <w:lsdException w:name="Light Shading Accent 1" w:semiHidden="0" w:uiPriority="60" w:unhideWhenUsed="0"/>
-    <w:lsdException w:name="Light List Accent 1" w:semiHidden="0" w:uiPriority="61" w:unhideWhenUsed="0"/>
-    <w:lsdException w:name="Light Grid Accent 1" w:semiHidden="0" w:uiPriority="62" w:unhideWhenUsed="0"/>
-    <w:lsdException w:name="Medium Shading 1 Accent 1" w:semiHidden="0" w:uiPriority="63" w:unhideWhenUsed="0"/>
-    <w:lsdException w:name="Medium Shading 2 Accent 1" w:semiHidden="0" w:uiPriority="64" w:unhideWhenUsed="0"/>
-    <w:lsdException w:name="Medium List 1 Accent 1" w:semiHidden="0" w:uiPriority="65" w:unhideWhenUsed="0"/>
-    <w:lsdException w:name="Revision" w:unhideWhenUsed="0"/>
-    <w:lsdException w:name="List Paragraph" w:semiHidden="0" w:uiPriority="34" w:unhideWhenUsed="0" w:qFormat="1"/>
-    <w:lsdException w:name="Quote" w:semiHidden="0" w:uiPriority="29" w:unhideWhenUsed="0" w:qFormat="1"/>
-    <w:lsdException w:name="Intense Quote" w:semiHidden="0" w:uiPriority="30" w:unhideWhenUsed="0" w:qFormat="1"/>
-    <w:lsdException w:name="Medium List 2 Accent 1" w:semiHidden="0" w:uiPriority="66" w:unhideWhenUsed="0"/>
-    <w:lsdException w:name="Medium Grid 1 Accent 1" w:semiHidden="0" w:uiPriority="67" w:unhideWhenUsed="0"/>
-    <w:lsdException w:name="Medium Grid 2 Accent 1" w:semiHidden="0" w:uiPriority="68" w:unhideWhenUsed="0"/>
-    <w:lsdException w:name="Medium Grid 3 Accent 1" w:semiHidden="0" w:uiPriority="69" w:unhideWhenUsed="0"/>
-    <w:lsdException w:name="Dark List Accent 1" w:semiHidden="0" w:uiPriority="70" w:unhideWhenUsed="0"/>
-    <w:lsdException w:name="Colorful Shading Accent 1" w:semiHidden="0" w:uiPriority="71" w:unhideWhenUsed="0"/>
-    <w:lsdException w:name="Colorful List Accent 1" w:semiHidden="0" w:uiPriority="72" w:unhideWhenUsed="0"/>
-    <w:lsdException w:name="Colorful Grid Accent 1" w:semiHidden="0" w:uiPriority="73" w:unhideWhenUsed="0"/>
-    <w:lsdException w:name="Light Shading Accent 2" w:semiHidden="0" w:uiPriority="60" w:unhideWhenUsed="0"/>
-    <w:lsdException w:name="Light List Accent 2" w:semiHidden="0" w:uiPriority="61" w:unhideWhenUsed="0"/>
-    <w:lsdException w:name="Light Grid Accent 2" w:semiHidden="0" w:uiPriority="62" w:unhideWhenUsed="0"/>
-    <w:lsdException w:name="Medium Shading 1 Accent 2" w:semiHidden="0" w:uiPriority="63" w:unhideWhenUsed="0"/>
-    <w:lsdException w:name="Medium Shading 2 Accent 2" w:semiHidden="0" w:uiPriority="64" w:unhideWhenUsed="0"/>
-    <w:lsdException w:name="Medium List 1 Accent 2" w:semiHidden="0" w:uiPriority="65" w:unhideWhenUsed="0"/>
-    <w:lsdException w:name="Medium List 2 Accent 2" w:semiHidden="0" w:uiPriority="66" w:unhideWhenUsed="0"/>
-    <w:lsdException w:name="Medium Grid 1 Accent 2" w:semiHidden="0" w:uiPriority="67" w:unhideWhenUsed="0"/>
-    <w:lsdException w:name="Medium Grid 2 Accent 2" w:semiHidden="0" w:uiPriority="68" w:unhideWhenUsed="0"/>
-    <w:lsdException w:name="Medium Grid 3 Accent 2" w:semiHidden="0" w:uiPriority="69" w:unhideWhenUsed="0"/>
-    <w:lsdException w:name="Dark List Accent 2" w:semiHidden="0" w:uiPriority="70" w:unhideWhenUsed="0"/>
-    <w:lsdException w:name="Colorful Shading Accent 2" w:semiHidden="0" w:uiPriority="71" w:unhideWhenUsed="0"/>
-    <w:lsdException w:name="Colorful List Accent 2" w:semiHidden="0" w:uiPriority="72" w:unhideWhenUsed="0"/>
-    <w:lsdException w:name="Colorful Grid Accent 2" w:semiHidden="0" w:uiPriority="73" w:unhideWhenUsed="0"/>
-    <w:lsdException w:name="Light Shading Accent 3" w:semiHidden="0" w:uiPriority="60" w:unhideWhenUsed="0"/>
-    <w:lsdException w:name="Light List Accent 3" w:semiHidden="0" w:uiPriority="61" w:unhideWhenUsed="0"/>
-    <w:lsdException w:name="Light Grid Accent 3" w:semiHidden="0" w:uiPriority="62" w:unhideWhenUsed="0"/>
-    <w:lsdException w:name="Medium Shading 1 Accent 3" w:semiHidden="0" w:uiPriority="63" w:unhideWhenUsed="0"/>
-    <w:lsdException w:name="Medium Shading 2 Accent 3" w:semiHidden="0" w:uiPriority="64" w:unhideWhenUsed="0"/>
-    <w:lsdException w:name="Medium List 1 Accent 3" w:semiHidden="0" w:uiPriority="65" w:unhideWhenUsed="0"/>
-    <w:lsdException w:name="Medium List 2 Accent 3" w:semiHidden="0" w:uiPriority="66" w:unhideWhenUsed="0"/>
-    <w:lsdException w:name="Medium Grid 1 Accent 3" w:semiHidden="0" w:uiPriority="67" w:unhideWhenUsed="0"/>
-    <w:lsdException w:name="Medium Grid 2 Accent 3" w:semiHidden="0" w:uiPriority="68" w:unhideWhenUsed="0"/>
-    <w:lsdException w:name="Medium Grid 3 Accent 3" w:semiHidden="0" w:uiPriority="69" w:unhideWhenUsed="0"/>
-    <w:lsdException w:name="Dark List Accent 3" w:semiHidden="0" w:uiPriority="70" w:unhideWhenUsed="0"/>
-    <w:lsdException w:name="Colorful Shading Accent 3" w:semiHidden="0" w:uiPriority="71" w:unhideWhenUsed="0"/>
-    <w:lsdException w:name="Colorful List Accent 3" w:semiHidden="0" w:uiPriority="72" w:unhideWhenUsed="0"/>
-    <w:lsdException w:name="Colorful Grid Accent 3" w:semiHidden="0" w:uiPriority="73" w:unhideWhenUsed="0"/>
-    <w:lsdException w:name="Light Shading Accent 4" w:semiHidden="0" w:uiPriority="60" w:unhideWhenUsed="0"/>
-    <w:lsdException w:name="Light List Accent 4" w:semiHidden="0" w:uiPriority="61" w:unhideWhenUsed="0"/>
-    <w:lsdException w:name="Light Grid Accent 4" w:semiHidden="0" w:uiPriority="62" w:unhideWhenUsed="0"/>
-    <w:lsdException w:name="Medium Shading 1 Accent 4" w:semiHidden="0" w:uiPriority="63" w:unhideWhenUsed="0"/>
-    <w:lsdException w:name="Medium Shading 2 Accent 4" w:semiHidden="0" w:uiPriority="64" w:unhideWhenUsed="0"/>
-    <w:lsdException w:name="Medium List 1 Accent 4" w:semiHidden="0" w:uiPriority="65" w:unhideWhenUsed="0"/>
-    <w:lsdException w:name="Medium List 2 Accent 4" w:semiHidden="0" w:uiPriority="66" w:unhideWhenUsed="0"/>
-    <w:lsdException w:name="Medium Grid 1 Accent 4" w:semiHidden="0" w:uiPriority="67" w:unhideWhenUsed="0"/>
-    <w:lsdException w:name="Medium Grid 2 Accent 4" w:semiHidden="0" w:uiPriority="68" w:unhideWhenUsed="0"/>
-    <w:lsdException w:name="Medium Grid 3 Accent 4" w:semiHidden="0" w:uiPriority="69" w:unhideWhenUsed="0"/>
-    <w:lsdException w:name="Dark List Accent 4" w:semiHidden="0" w:uiPriority="70" w:unhideWhenUsed="0"/>
-    <w:lsdException w:name="Colorful Shading Accent 4" w:semiHidden="0" w:uiPriority="71" w:unhideWhenUsed="0"/>
-    <w:lsdException w:name="Colorful List Accent 4" w:semiHidden="0" w:uiPriority="72" w:unhideWhenUsed="0"/>
-    <w:lsdException w:name="Colorful Grid Accent 4" w:semiHidden="0" w:uiPriority="73" w:unhideWhenUsed="0"/>
-    <w:lsdException w:name="Light Shading Accent 5" w:semiHidden="0" w:uiPriority="60" w:unhideWhenUsed="0"/>
-    <w:lsdException w:name="Light List Accent 5" w:semiHidden="0" w:uiPriority="61" w:unhideWhenUsed="0"/>
-    <w:lsdException w:name="Light Grid Accent 5" w:semiHidden="0" w:uiPriority="62" w:unhideWhenUsed="0"/>
-    <w:lsdException w:name="Medium Shading 1 Accent 5" w:semiHidden="0" w:uiPriority="63" w:unhideWhenUsed="0"/>
-    <w:lsdException w:name="Medium Shading 2 Accent 5" w:semiHidden="0" w:uiPriority="64" w:unhideWhenUsed="0"/>
-    <w:lsdException w:name="Medium List 1 Accent 5" w:semiHidden="0" w:uiPriority="65" w:unhideWhenUsed="0"/>
-    <w:lsdException w:name="Medium List 2 Accent 5" w:semiHidden="0" w:uiPriority="66" w:unhideWhenUsed="0"/>
-    <w:lsdException w:name="Medium Grid 1 Accent 5" w:semiHidden="0" w:uiPriority="67" w:unhideWhenUsed="0"/>
-    <w:lsdException w:name="Medium Grid 2 Accent 5" w:semiHidden="0" w:uiPriority="68" w:unhideWhenUsed="0"/>
-    <w:lsdException w:name="Medium Grid 3 Accent 5" w:semiHidden="0" w:uiPriority="69" w:unhideWhenUsed="0"/>
-    <w:lsdException w:name="Dark List Accent 5" w:semiHidden="0" w:uiPriority="70" w:unhideWhenUsed="0"/>
-    <w:lsdException w:name="Colorful Shading Accent 5" w:semiHidden="0" w:uiPriority="71" w:unhideWhenUsed="0"/>
-    <w:lsdException w:name="Colorful List Accent 5" w:semiHidden="0" w:uiPriority="72" w:unhideWhenUsed="0"/>
-    <w:lsdException w:name="Colorful Grid Accent 5" w:semiHidden="0" w:uiPriority="73" w:unhideWhenUsed="0"/>
-    <w:lsdException w:name="Light Shading Accent 6" w:semiHidden="0" w:uiPriority="60" w:unhideWhenUsed="0"/>
-    <w:lsdException w:name="Light List Accent 6" w:semiHidden="0" w:uiPriority="61" w:unhideWhenUsed="0"/>
-    <w:lsdException w:name="Light Grid Accent 6" w:semiHidden="0" w:uiPriority="62" w:unhideWhenUsed="0"/>
-    <w:lsdException w:name="Medium Shading 1 Accent 6" w:semiHidden="0" w:uiPriority="63" w:unhideWhenUsed="0"/>
-    <w:lsdException w:name="Medium Shading 2 Accent 6" w:semiHidden="0" w:uiPriority="64" w:unhideWhenUsed="0"/>
-    <w:lsdException w:name="Medium List 1 Accent 6" w:semiHidden="0" w:uiPriority="65" w:unhideWhenUsed="0"/>
-    <w:lsdException w:name="Medium List 2 Accent 6" w:semiHidden="0" w:uiPriority="66" w:unhideWhenUsed="0"/>
-    <w:lsdException w:name="Medium Grid 1 Accent 6" w:semiHidden="0" w:uiPriority="67" w:unhideWhenUsed="0"/>
-    <w:lsdException w:name="Medium Grid 2 Accent 6" w:semiHidden="0" w:uiPriority="68" w:unhideWhenUsed="0"/>
-    <w:lsdException w:name="Medium Grid 3 Accent 6" w:semiHidden="0" w:uiPriority="69" w:unhideWhenUsed="0"/>
-    <w:lsdException w:name="Dark List Accent 6" w:semiHidden="0" w:uiPriority="70" w:unhideWhenUsed="0"/>
-    <w:lsdException w:name="Colorful Shading Accent 6" w:semiHidden="0" w:uiPriority="71" w:unhideWhenUsed="0"/>
-    <w:lsdException w:name="Colorful List Accent 6" w:semiHidden="0" w:uiPriority="72" w:unhideWhenUsed="0"/>
-    <w:lsdException w:name="Colorful Grid Accent 6" w:semiHidden="0" w:uiPriority="73" w:unhideWhenUsed="0"/>
-    <w:lsdException w:name="Subtle Emphasis" w:semiHidden="0" w:uiPriority="19" w:unhideWhenUsed="0" w:qFormat="1"/>
-    <w:lsdException w:name="Intense Emphasis" w:semiHidden="0" w:uiPriority="21" w:unhideWhenUsed="0" w:qFormat="1"/>
-    <w:lsdException w:name="Subtle Reference" w:semiHidden="0" w:uiPriority="31" w:unhideWhenUsed="0" w:qFormat="1"/>
-    <w:lsdException w:name="Intense Reference" w:semiHidden="0" w:uiPriority="32" w:unhideWhenUsed="0" w:qFormat="1"/>
-    <w:lsdException w:name="Book Title" w:semiHidden="0" w:uiPriority="33" w:unhideWhenUsed="0" w:qFormat="1"/>
-    <w:lsdException w:name="Bibliography" w:uiPriority="37"/>
-    <w:lsdException w:name="TOC Heading" w:uiPriority="39" w:qFormat="1"/>
+  <w:latentStyles w:defLockedState="0" w:defUIPriority="99" w:defSemiHidden="0" w:defUnhideWhenUsed="0" w:defQFormat="0" w:count="371">
+    <w:lsdException w:name="Normal" w:uiPriority="0" w:qFormat="1"/>
+    <w:lsdException w:name="heading 1" w:uiPriority="9" w:qFormat="1"/>
+    <w:lsdException w:name="heading 2" w:semiHidden="1" w:uiPriority="9" w:unhideWhenUsed="1" w:qFormat="1"/>
+    <w:lsdException w:name="heading 3" w:semiHidden="1" w:uiPriority="9" w:unhideWhenUsed="1" w:qFormat="1"/>
+    <w:lsdException w:name="heading 4" w:semiHidden="1" w:uiPriority="9" w:unhideWhenUsed="1" w:qFormat="1"/>
+    <w:lsdException w:name="heading 5" w:semiHidden="1" w:uiPriority="9" w:unhideWhenUsed="1" w:qFormat="1"/>
+    <w:lsdException w:name="heading 6" w:semiHidden="1" w:uiPriority="9" w:unhideWhenUsed="1" w:qFormat="1"/>
+    <w:lsdException w:name="heading 7" w:semiHidden="1" w:uiPriority="9" w:unhideWhenUsed="1" w:qFormat="1"/>
+    <w:lsdException w:name="heading 8" w:semiHidden="1" w:uiPriority="9" w:unhideWhenUsed="1" w:qFormat="1"/>
+    <w:lsdException w:name="heading 9" w:semiHidden="1" w:uiPriority="9" w:unhideWhenUsed="1" w:qFormat="1"/>
+    <w:lsdException w:name="index 1" w:semiHidden="1" w:unhideWhenUsed="1"/>
+    <w:lsdException w:name="index 2" w:semiHidden="1" w:unhideWhenUsed="1"/>
+    <w:lsdException w:name="index 3" w:semiHidden="1" w:unhideWhenUsed="1"/>
+    <w:lsdException w:name="index 4" w:semiHidden="1" w:unhideWhenUsed="1"/>
+    <w:lsdException w:name="index 5" w:semiHidden="1" w:unhideWhenUsed="1"/>
+    <w:lsdException w:name="index 6" w:semiHidden="1" w:unhideWhenUsed="1"/>
+    <w:lsdException w:name="index 7" w:semiHidden="1" w:unhideWhenUsed="1"/>
+    <w:lsdException w:name="index 8" w:semiHidden="1" w:unhideWhenUsed="1"/>
+    <w:lsdException w:name="index 9" w:semiHidden="1" w:unhideWhenUsed="1"/>
+    <w:lsdException w:name="toc 1" w:semiHidden="1" w:uiPriority="39" w:unhideWhenUsed="1" w:qFormat="1"/>
+    <w:lsdException w:name="toc 2" w:semiHidden="1" w:uiPriority="39" w:unhideWhenUsed="1" w:qFormat="1"/>
+    <w:lsdException w:name="toc 3" w:semiHidden="1" w:uiPriority="39" w:unhideWhenUsed="1" w:qFormat="1"/>
+    <w:lsdException w:name="toc 4" w:semiHidden="1" w:uiPriority="39" w:unhideWhenUsed="1"/>
+    <w:lsdException w:name="toc 5" w:semiHidden="1" w:uiPriority="39" w:unhideWhenUsed="1"/>
+    <w:lsdException w:name="toc 6" w:semiHidden="1" w:uiPriority="39" w:unhideWhenUsed="1"/>
+    <w:lsdException w:name="toc 7" w:semiHidden="1" w:uiPriority="39" w:unhideWhenUsed="1"/>
+    <w:lsdException w:name="toc 8" w:semiHidden="1" w:uiPriority="39" w:unhideWhenUsed="1"/>
+    <w:lsdException w:name="toc 9" w:semiHidden="1" w:uiPriority="39" w:unhideWhenUsed="1"/>
+    <w:lsdException w:name="Normal Indent" w:semiHidden="1" w:unhideWhenUsed="1"/>
+    <w:lsdException w:name="footnote text" w:semiHidden="1" w:unhideWhenUsed="1"/>
+    <w:lsdException w:name="annotation text" w:semiHidden="1" w:unhideWhenUsed="1"/>
+    <w:lsdException w:name="header" w:semiHidden="1" w:unhideWhenUsed="1"/>
+    <w:lsdException w:name="footer" w:semiHidden="1" w:unhideWhenUsed="1"/>
+    <w:lsdException w:name="index heading" w:semiHidden="1" w:unhideWhenUsed="1"/>
+    <w:lsdException w:name="caption" w:semiHidden="1" w:uiPriority="35" w:unhideWhenUsed="1" w:qFormat="1"/>
+    <w:lsdException w:name="table of figures" w:semiHidden="1" w:unhideWhenUsed="1"/>
+    <w:lsdException w:name="envelope address" w:semiHidden="1" w:unhideWhenUsed="1"/>
+    <w:lsdException w:name="envelope return" w:semiHidden="1" w:unhideWhenUsed="1"/>
+    <w:lsdException w:name="footnote reference" w:semiHidden="1" w:unhideWhenUsed="1"/>
+    <w:lsdException w:name="annotation reference" w:semiHidden="1" w:unhideWhenUsed="1"/>
+    <w:lsdException w:name="line number" w:semiHidden="1" w:unhideWhenUsed="1"/>
+    <w:lsdException w:name="page number" w:semiHidden="1" w:unhideWhenUsed="1"/>
+    <w:lsdException w:name="endnote reference" w:semiHidden="1" w:unhideWhenUsed="1"/>
+    <w:lsdException w:name="endnote text" w:semiHidden="1" w:unhideWhenUsed="1"/>
+    <w:lsdException w:name="table of authorities" w:semiHidden="1" w:unhideWhenUsed="1"/>
+    <w:lsdException w:name="macro" w:semiHidden="1" w:unhideWhenUsed="1"/>
+    <w:lsdException w:name="toa heading" w:semiHidden="1" w:unhideWhenUsed="1"/>
+    <w:lsdException w:name="List" w:semiHidden="1" w:unhideWhenUsed="1"/>
+    <w:lsdException w:name="List Bullet" w:semiHidden="1" w:unhideWhenUsed="1"/>
+    <w:lsdException w:name="List Number" w:semiHidden="1" w:uiPriority="0" w:unhideWhenUsed="1"/>
+    <w:lsdException w:name="List 2" w:semiHidden="1" w:unhideWhenUsed="1"/>
+    <w:lsdException w:name="List 3" w:semiHidden="1" w:unhideWhenUsed="1"/>
+    <w:lsdException w:name="List 4" w:semiHidden="1" w:unhideWhenUsed="1"/>
+    <w:lsdException w:name="List 5" w:semiHidden="1" w:unhideWhenUsed="1"/>
+    <w:lsdException w:name="List Bullet 2" w:semiHidden="1" w:unhideWhenUsed="1"/>
+    <w:lsdException w:name="List Bullet 3" w:semiHidden="1" w:unhideWhenUsed="1"/>
+    <w:lsdException w:name="List Bullet 4" w:semiHidden="1" w:unhideWhenUsed="1"/>
+    <w:lsdException w:name="List Bullet 5" w:semiHidden="1" w:unhideWhenUsed="1"/>
+    <w:lsdException w:name="List Number 2" w:semiHidden="1" w:unhideWhenUsed="1"/>
+    <w:lsdException w:name="List Number 3" w:semiHidden="1" w:unhideWhenUsed="1"/>
+    <w:lsdException w:name="List Number 4" w:semiHidden="1" w:unhideWhenUsed="1"/>
+    <w:lsdException w:name="List Number 5" w:semiHidden="1" w:unhideWhenUsed="1"/>
+    <w:lsdException w:name="Title" w:uiPriority="10" w:qFormat="1"/>
+    <w:lsdException w:name="Closing" w:semiHidden="1" w:unhideWhenUsed="1"/>
+    <w:lsdException w:name="Signature" w:semiHidden="1" w:unhideWhenUsed="1"/>
+    <w:lsdException w:name="Default Paragraph Font" w:semiHidden="1" w:uiPriority="1" w:unhideWhenUsed="1"/>
+    <w:lsdException w:name="Body Text" w:semiHidden="1" w:unhideWhenUsed="1"/>
+    <w:lsdException w:name="Body Text Indent" w:semiHidden="1" w:unhideWhenUsed="1"/>
+    <w:lsdException w:name="List Continue" w:semiHidden="1" w:unhideWhenUsed="1"/>
+    <w:lsdException w:name="List Continue 2" w:semiHidden="1" w:unhideWhenUsed="1"/>
+    <w:lsdException w:name="List Continue 3" w:semiHidden="1" w:unhideWhenUsed="1"/>
+    <w:lsdException w:name="List Continue 4" w:semiHidden="1" w:unhideWhenUsed="1"/>
+    <w:lsdException w:name="List Continue 5" w:semiHidden="1" w:unhideWhenUsed="1"/>
+    <w:lsdException w:name="Message Header" w:semiHidden="1" w:unhideWhenUsed="1"/>
+    <w:lsdException w:name="Subtitle" w:uiPriority="11" w:qFormat="1"/>
+    <w:lsdException w:name="Salutation" w:semiHidden="1" w:unhideWhenUsed="1"/>
+    <w:lsdException w:name="Date" w:semiHidden="1" w:unhideWhenUsed="1"/>
+    <w:lsdException w:name="Body Text First Indent" w:semiHidden="1" w:unhideWhenUsed="1"/>
+    <w:lsdException w:name="Body Text First Indent 2" w:semiHidden="1" w:unhideWhenUsed="1"/>
+    <w:lsdException w:name="Note Heading" w:semiHidden="1" w:unhideWhenUsed="1"/>
+    <w:lsdException w:name="Body Text 2" w:semiHidden="1" w:unhideWhenUsed="1"/>
+    <w:lsdException w:name="Body Text 3" w:semiHidden="1" w:unhideWhenUsed="1"/>
+    <w:lsdException w:name="Body Text Indent 2" w:semiHidden="1" w:unhideWhenUsed="1"/>
+    <w:lsdException w:name="Body Text Indent 3" w:semiHidden="1" w:unhideWhenUsed="1"/>
+    <w:lsdException w:name="Block Text" w:semiHidden="1" w:unhideWhenUsed="1"/>
+    <w:lsdException w:name="Hyperlink" w:semiHidden="1" w:unhideWhenUsed="1"/>
+    <w:lsdException w:name="FollowedHyperlink" w:semiHidden="1" w:unhideWhenUsed="1"/>
+    <w:lsdException w:name="Strong" w:uiPriority="22" w:qFormat="1"/>
+    <w:lsdException w:name="Emphasis" w:uiPriority="20" w:qFormat="1"/>
+    <w:lsdException w:name="Document Map" w:semiHidden="1" w:unhideWhenUsed="1"/>
+    <w:lsdException w:name="Plain Text" w:semiHidden="1" w:unhideWhenUsed="1"/>
+    <w:lsdException w:name="E-mail Signature" w:semiHidden="1" w:unhideWhenUsed="1"/>
+    <w:lsdException w:name="HTML Top of Form" w:semiHidden="1" w:unhideWhenUsed="1"/>
+    <w:lsdException w:name="HTML Bottom of Form" w:semiHidden="1" w:unhideWhenUsed="1"/>
+    <w:lsdException w:name="Normal (Web)" w:semiHidden="1" w:unhideWhenUsed="1"/>
+    <w:lsdException w:name="HTML Acronym" w:semiHidden="1" w:unhideWhenUsed="1"/>
+    <w:lsdException w:name="HTML Address" w:semiHidden="1" w:unhideWhenUsed="1"/>
+    <w:lsdException w:name="HTML Cite" w:semiHidden="1" w:unhideWhenUsed="1"/>
+    <w:lsdException w:name="HTML Code" w:semiHidden="1" w:unhideWhenUsed="1"/>
+    <w:lsdException w:name="HTML Definition" w:semiHidden="1" w:unhideWhenUsed="1"/>
+    <w:lsdException w:name="HTML Keyboard" w:semiHidden="1" w:unhideWhenUsed="1"/>
+    <w:lsdException w:name="HTML Preformatted" w:semiHidden="1" w:unhideWhenUsed="1"/>
+    <w:lsdException w:name="HTML Sample" w:semiHidden="1" w:unhideWhenUsed="1"/>
+    <w:lsdException w:name="HTML Typewriter" w:semiHidden="1" w:unhideWhenUsed="1"/>
+    <w:lsdException w:name="HTML Variable" w:semiHidden="1" w:unhideWhenUsed="1"/>
+    <w:lsdException w:name="Normal Table" w:semiHidden="1" w:unhideWhenUsed="1"/>
+    <w:lsdException w:name="annotation subject" w:semiHidden="1" w:unhideWhenUsed="1"/>
+    <w:lsdException w:name="No List" w:semiHidden="1" w:unhideWhenUsed="1"/>
+    <w:lsdException w:name="Outline List 1" w:semiHidden="1" w:unhideWhenUsed="1"/>
+    <w:lsdException w:name="Outline List 2" w:semiHidden="1" w:unhideWhenUsed="1"/>
+    <w:lsdException w:name="Outline List 3" w:semiHidden="1" w:unhideWhenUsed="1"/>
+    <w:lsdException w:name="Table Simple 1" w:semiHidden="1" w:unhideWhenUsed="1"/>
+    <w:lsdException w:name="Table Simple 2" w:semiHidden="1" w:unhideWhenUsed="1"/>
+    <w:lsdException w:name="Table Simple 3" w:semiHidden="1" w:unhideWhenUsed="1"/>
+    <w:lsdException w:name="Table Classic 1" w:semiHidden="1" w:unhideWhenUsed="1"/>
+    <w:lsdException w:name="Table Classic 2" w:semiHidden="1" w:unhideWhenUsed="1"/>
+    <w:lsdException w:name="Table Classic 3" w:semiHidden="1" w:unhideWhenUsed="1"/>
+    <w:lsdException w:name="Table Classic 4" w:semiHidden="1" w:unhideWhenUsed="1"/>
+    <w:lsdException w:name="Table Colorful 1" w:semiHidden="1" w:unhideWhenUsed="1"/>
+    <w:lsdException w:name="Table Colorful 2" w:semiHidden="1" w:unhideWhenUsed="1"/>
+    <w:lsdException w:name="Table Colorful 3" w:semiHidden="1" w:unhideWhenUsed="1"/>
+    <w:lsdException w:name="Table Columns 1" w:semiHidden="1" w:unhideWhenUsed="1"/>
+    <w:lsdException w:name="Table Columns 2" w:semiHidden="1" w:unhideWhenUsed="1"/>
+    <w:lsdException w:name="Table Columns 3" w:semiHidden="1" w:unhideWhenUsed="1"/>
+    <w:lsdException w:name="Table Columns 4" w:semiHidden="1" w:unhideWhenUsed="1"/>
+    <w:lsdException w:name="Table Columns 5" w:semiHidden="1" w:unhideWhenUsed="1"/>
+    <w:lsdException w:name="Table Grid 1" w:semiHidden="1" w:unhideWhenUsed="1"/>
+    <w:lsdException w:name="Table Grid 2" w:semiHidden="1" w:unhideWhenUsed="1"/>
+    <w:lsdException w:name="Table Grid 3" w:semiHidden="1" w:unhideWhenUsed="1"/>
+    <w:lsdException w:name="Table Grid 4" w:semiHidden="1" w:unhideWhenUsed="1"/>
+    <w:lsdException w:name="Table Grid 5" w:semiHidden="1" w:unhideWhenUsed="1"/>
+    <w:lsdException w:name="Table Grid 6" w:semiHidden="1" w:unhideWhenUsed="1"/>
+    <w:lsdException w:name="Table Grid 7" w:semiHidden="1" w:unhideWhenUsed="1"/>
+    <w:lsdException w:name="Table Grid 8" w:semiHidden="1" w:unhideWhenUsed="1"/>
+    <w:lsdException w:name="Table List 1" w:semiHidden="1" w:unhideWhenUsed="1"/>
+    <w:lsdException w:name="Table List 2" w:semiHidden="1" w:unhideWhenUsed="1"/>
+    <w:lsdException w:name="Table List 3" w:semiHidden="1" w:unhideWhenUsed="1"/>
+    <w:lsdException w:name="Table List 4" w:semiHidden="1" w:unhideWhenUsed="1"/>
+    <w:lsdException w:name="Table List 5" w:semiHidden="1" w:unhideWhenUsed="1"/>
+    <w:lsdException w:name="Table List 6" w:semiHidden="1" w:unhideWhenUsed="1"/>
+    <w:lsdException w:name="Table List 7" w:semiHidden="1" w:unhideWhenUsed="1"/>
+    <w:lsdException w:name="Table List 8" w:semiHidden="1" w:unhideWhenUsed="1"/>
+    <w:lsdException w:name="Table 3D effects 1" w:semiHidden="1" w:unhideWhenUsed="1"/>
+    <w:lsdException w:name="Table 3D effects 2" w:semiHidden="1" w:unhideWhenUsed="1"/>
+    <w:lsdException w:name="Table 3D effects 3" w:semiHidden="1" w:unhideWhenUsed="1"/>
+    <w:lsdException w:name="Table Contemporary" w:semiHidden="1" w:unhideWhenUsed="1"/>
+    <w:lsdException w:name="Table Elegant" w:semiHidden="1" w:unhideWhenUsed="1"/>
+    <w:lsdException w:name="Table Professional" w:semiHidden="1" w:unhideWhenUsed="1"/>
+    <w:lsdException w:name="Table Subtle 1" w:semiHidden="1" w:unhideWhenUsed="1"/>
+    <w:lsdException w:name="Table Subtle 2" w:semiHidden="1" w:unhideWhenUsed="1"/>
+    <w:lsdException w:name="Table Web 1" w:semiHidden="1" w:unhideWhenUsed="1"/>
+    <w:lsdException w:name="Table Web 2" w:semiHidden="1" w:unhideWhenUsed="1"/>
+    <w:lsdException w:name="Table Web 3" w:semiHidden="1" w:unhideWhenUsed="1"/>
+    <w:lsdException w:name="Balloon Text" w:semiHidden="1" w:unhideWhenUsed="1"/>
+    <w:lsdException w:name="Table Grid" w:uiPriority="59"/>
+    <w:lsdException w:name="Table Theme" w:semiHidden="1" w:unhideWhenUsed="1"/>
+    <w:lsdException w:name="Placeholder Text" w:semiHidden="1"/>
+    <w:lsdException w:name="No Spacing" w:uiPriority="1" w:qFormat="1"/>
+    <w:lsdException w:name="Light Shading" w:uiPriority="60"/>
+    <w:lsdException w:name="Light List" w:uiPriority="61"/>
+    <w:lsdException w:name="Light Grid" w:uiPriority="62"/>
+    <w:lsdException w:name="Medium Shading 1" w:uiPriority="63"/>
+    <w:lsdException w:name="Medium Shading 2" w:uiPriority="64"/>
+    <w:lsdException w:name="Medium List 1" w:uiPriority="65"/>
+    <w:lsdException w:name="Medium List 2" w:uiPriority="66"/>
+    <w:lsdException w:name="Medium Grid 1" w:uiPriority="67"/>
+    <w:lsdException w:name="Medium Grid 2" w:uiPriority="68"/>
+    <w:lsdException w:name="Medium Grid 3" w:uiPriority="69"/>
+    <w:lsdException w:name="Dark List" w:uiPriority="70"/>
+    <w:lsdException w:name="Colorful Shading" w:uiPriority="71"/>
+    <w:lsdException w:name="Colorful List" w:uiPriority="72"/>
+    <w:lsdException w:name="Colorful Grid" w:uiPriority="73"/>
+    <w:lsdException w:name="Light Shading Accent 1" w:uiPriority="60"/>
+    <w:lsdException w:name="Light List Accent 1" w:uiPriority="61"/>
+    <w:lsdException w:name="Light Grid Accent 1" w:uiPriority="62"/>
+    <w:lsdException w:name="Medium Shading 1 Accent 1" w:uiPriority="63"/>
+    <w:lsdException w:name="Medium Shading 2 Accent 1" w:uiPriority="64"/>
+    <w:lsdException w:name="Medium List 1 Accent 1" w:uiPriority="65"/>
+    <w:lsdException w:name="Revision" w:semiHidden="1"/>
+    <w:lsdException w:name="List Paragraph" w:uiPriority="34" w:qFormat="1"/>
+    <w:lsdException w:name="Quote" w:uiPriority="29" w:qFormat="1"/>
+    <w:lsdException w:name="Intense Quote" w:uiPriority="30" w:qFormat="1"/>
+    <w:lsdException w:name="Medium List 2 Accent 1" w:uiPriority="66"/>
+    <w:lsdException w:name="Medium Grid 1 Accent 1" w:uiPriority="67"/>
+    <w:lsdException w:name="Medium Grid 2 Accent 1" w:uiPriority="68"/>
+    <w:lsdException w:name="Medium Grid 3 Accent 1" w:uiPriority="69"/>
+    <w:lsdException w:name="Dark List Accent 1" w:uiPriority="70"/>
+    <w:lsdException w:name="Colorful Shading Accent 1" w:uiPriority="71"/>
+    <w:lsdException w:name="Colorful List Accent 1" w:uiPriority="72"/>
+    <w:lsdException w:name="Colorful Grid Accent 1" w:uiPriority="73"/>
+    <w:lsdException w:name="Light Shading Accent 2" w:uiPriority="60"/>
+    <w:lsdException w:name="Light List Accent 2" w:uiPriority="61"/>
+    <w:lsdException w:name="Light Grid Accent 2" w:uiPriority="62"/>
+    <w:lsdException w:name="Medium Shading 1 Accent 2" w:uiPriority="63"/>
+    <w:lsdException w:name="Medium Shading 2 Accent 2" w:uiPriority="64"/>
+    <w:lsdException w:name="Medium List 1 Accent 2" w:uiPriority="65"/>
+    <w:lsdException w:name="Medium List 2 Accent 2" w:uiPriority="66"/>
+    <w:lsdException w:name="Medium Grid 1 Accent 2" w:uiPriority="67"/>
+    <w:lsdException w:name="Medium Grid 2 Accent 2" w:uiPriority="68"/>
+    <w:lsdException w:name="Medium Grid 3 Accent 2" w:uiPriority="69"/>
+    <w:lsdException w:name="Dark List Accent 2" w:uiPriority="70"/>
+    <w:lsdException w:name="Colorful Shading Accent 2" w:uiPriority="71"/>
+    <w:lsdException w:name="Colorful List Accent 2" w:uiPriority="72"/>
+    <w:lsdException w:name="Colorful Grid Accent 2" w:uiPriority="73"/>
+    <w:lsdException w:name="Light Shading Accent 3" w:uiPriority="60"/>
+    <w:lsdException w:name="Light List Accent 3" w:uiPriority="61"/>
+    <w:lsdException w:name="Light Grid Accent 3" w:uiPriority="62"/>
+    <w:lsdException w:name="Medium Shading 1 Accent 3" w:uiPriority="63"/>
+    <w:lsdException w:name="Medium Shading 2 Accent 3" w:uiPriority="64"/>
+    <w:lsdException w:name="Medium List 1 Accent 3" w:uiPriority="65"/>
+    <w:lsdException w:name="Medium List 2 Accent 3" w:uiPriority="66"/>
+    <w:lsdException w:name="Medium Grid 1 Accent 3" w:uiPriority="67"/>
+    <w:lsdException w:name="Medium Grid 2 Accent 3" w:uiPriority="68"/>
+    <w:lsdException w:name="Medium Grid 3 Accent 3" w:uiPriority="69"/>
+    <w:lsdException w:name="Dark List Accent 3" w:uiPriority="70"/>
+    <w:lsdException w:name="Colorful Shading Accent 3" w:uiPriority="71"/>
+    <w:lsdException w:name="Colorful List Accent 3" w:uiPriority="72"/>
+    <w:lsdException w:name="Colorful Grid Accent 3" w:uiPriority="73"/>
+    <w:lsdException w:name="Light Shading Accent 4" w:uiPriority="60"/>
+    <w:lsdException w:name="Light List Accent 4" w:uiPriority="61"/>
+    <w:lsdException w:name="Light Grid Accent 4" w:uiPriority="62"/>
+    <w:lsdException w:name="Medium Shading 1 Accent 4" w:uiPriority="63"/>
+    <w:lsdException w:name="Medium Shading 2 Accent 4" w:uiPriority="64"/>
+    <w:lsdException w:name="Medium List 1 Accent 4" w:uiPriority="65"/>
+    <w:lsdException w:name="Medium List 2 Accent 4" w:uiPriority="66"/>
+    <w:lsdException w:name="Medium Grid 1 Accent 4" w:uiPriority="67"/>
+    <w:lsdException w:name="Medium Grid 2 Accent 4" w:uiPriority="68"/>
+    <w:lsdException w:name="Medium Grid 3 Accent 4" w:uiPriority="69"/>
+    <w:lsdException w:name="Dark List Accent 4" w:uiPriority="70"/>
+    <w:lsdException w:name="Colorful Shading Accent 4" w:uiPriority="71"/>
+    <w:lsdException w:name="Colorful List Accent 4" w:uiPriority="72"/>
+    <w:lsdException w:name="Colorful Grid Accent 4" w:uiPriority="73"/>
+    <w:lsdException w:name="Light Shading Accent 5" w:uiPriority="60"/>
+    <w:lsdException w:name="Light List Accent 5" w:uiPriority="61"/>
+    <w:lsdException w:name="Light Grid Accent 5" w:uiPriority="62"/>
+    <w:lsdException w:name="Medium Shading 1 Accent 5" w:uiPriority="63"/>
+    <w:lsdException w:name="Medium Shading 2 Accent 5" w:uiPriority="64"/>
+    <w:lsdException w:name="Medium List 1 Accent 5" w:uiPriority="65"/>
+    <w:lsdException w:name="Medium List 2 Accent 5" w:uiPriority="66"/>
+    <w:lsdException w:name="Medium Grid 1 Accent 5" w:uiPriority="67"/>
+    <w:lsdException w:name="Medium Grid 2 Accent 5" w:uiPriority="68"/>
+    <w:lsdException w:name="Medium Grid 3 Accent 5" w:uiPriority="69"/>
+    <w:lsdException w:name="Dark List Accent 5" w:uiPriority="70"/>
+    <w:lsdException w:name="Colorful Shading Accent 5" w:uiPriority="71"/>
+    <w:lsdException w:name="Colorful List Accent 5" w:uiPriority="72"/>
+    <w:lsdException w:name="Colorful Grid Accent 5" w:uiPriority="73"/>
+    <w:lsdException w:name="Light Shading Accent 6" w:uiPriority="60"/>
+    <w:lsdException w:name="Light List Accent 6" w:uiPriority="61"/>
+    <w:lsdException w:name="Light Grid Accent 6" w:uiPriority="62"/>
+    <w:lsdException w:name="Medium Shading 1 Accent 6" w:uiPriority="63"/>
+    <w:lsdException w:name="Medium Shading 2 Accent 6" w:uiPriority="64"/>
+    <w:lsdException w:name="Medium List 1 Accent 6" w:uiPriority="65"/>
+    <w:lsdException w:name="Medium List 2 Accent 6" w:uiPriority="66"/>
+    <w:lsdException w:name="Medium Grid 1 Accent 6" w:uiPriority="67"/>
+    <w:lsdException w:name="Medium Grid 2 Accent 6" w:uiPriority="68"/>
+    <w:lsdException w:name="Medium Grid 3 Accent 6" w:uiPriority="69"/>
+    <w:lsdException w:name="Dark List Accent 6" w:uiPriority="70"/>
+    <w:lsdException w:name="Colorful Shading Accent 6" w:uiPriority="71"/>
+    <w:lsdException w:name="Colorful List Accent 6" w:uiPriority="72"/>
+    <w:lsdException w:name="Colorful Grid Accent 6" w:uiPriority="73"/>
+    <w:lsdException w:name="Subtle Emphasis" w:uiPriority="19" w:qFormat="1"/>
+    <w:lsdException w:name="Intense Emphasis" w:uiPriority="21" w:qFormat="1"/>
+    <w:lsdException w:name="Subtle Reference" w:uiPriority="31" w:qFormat="1"/>
+    <w:lsdException w:name="Intense Reference" w:uiPriority="32" w:qFormat="1"/>
+    <w:lsdException w:name="Book Title" w:uiPriority="33" w:qFormat="1"/>
+    <w:lsdException w:name="Bibliography" w:semiHidden="1" w:uiPriority="37" w:unhideWhenUsed="1"/>
+    <w:lsdException w:name="TOC Heading" w:semiHidden="1" w:uiPriority="39" w:unhideWhenUsed="1" w:qFormat="1"/>
+    <w:lsdException w:name="Plain Table 1" w:uiPriority="41"/>
+    <w:lsdException w:name="Plain Table 2" w:uiPriority="42"/>
+    <w:lsdException w:name="Plain Table 3" w:uiPriority="43"/>
+    <w:lsdException w:name="Plain Table 4" w:uiPriority="44"/>
+    <w:lsdException w:name="Plain Table 5" w:uiPriority="45"/>
+    <w:lsdException w:name="Grid Table Light" w:uiPriority="40"/>
+    <w:lsdException w:name="Grid Table 1 Light" w:uiPriority="46"/>
+    <w:lsdException w:name="Grid Table 2" w:uiPriority="47"/>
+    <w:lsdException w:name="Grid Table 3" w:uiPriority="48"/>
+    <w:lsdException w:name="Grid Table 4" w:uiPriority="49"/>
+    <w:lsdException w:name="Grid Table 5 Dark" w:uiPriority="50"/>
+    <w:lsdException w:name="Grid Table 6 Colorful" w:uiPriority="51"/>
+    <w:lsdException w:name="Grid Table 7 Colorful" w:uiPriority="52"/>
+    <w:lsdException w:name="Grid Table 1 Light Accent 1" w:uiPriority="46"/>
+    <w:lsdException w:name="Grid Table 2 Accent 1" w:uiPriority="47"/>
+    <w:lsdException w:name="Grid Table 3 Accent 1" w:uiPriority="48"/>
+    <w:lsdException w:name="Grid Table 4 Accent 1" w:uiPriority="49"/>
+    <w:lsdException w:name="Grid Table 5 Dark Accent 1" w:uiPriority="50"/>
+    <w:lsdException w:name="Grid Table 6 Colorful Accent 1" w:uiPriority="51"/>
+    <w:lsdException w:name="Grid Table 7 Colorful Accent 1" w:uiPriority="52"/>
+    <w:lsdException w:name="Grid Table 1 Light Accent 2" w:uiPriority="46"/>
+    <w:lsdException w:name="Grid Table 2 Accent 2" w:uiPriority="47"/>
+    <w:lsdException w:name="Grid Table 3 Accent 2" w:uiPriority="48"/>
+    <w:lsdException w:name="Grid Table 4 Accent 2" w:uiPriority="49"/>
+    <w:lsdException w:name="Grid Table 5 Dark Accent 2" w:uiPriority="50"/>
+    <w:lsdException w:name="Grid Table 6 Colorful Accent 2" w:uiPriority="51"/>
+    <w:lsdException w:name="Grid Table 7 Colorful Accent 2" w:uiPriority="52"/>
+    <w:lsdException w:name="Grid Table 1 Light Accent 3" w:uiPriority="46"/>
+    <w:lsdException w:name="Grid Table 2 Accent 3" w:uiPriority="47"/>
+    <w:lsdException w:name="Grid Table 3 Accent 3" w:uiPriority="48"/>
+    <w:lsdException w:name="Grid Table 4 Accent 3" w:uiPriority="49"/>
+    <w:lsdException w:name="Grid Table 5 Dark Accent 3" w:uiPriority="50"/>
+    <w:lsdException w:name="Grid Table 6 Colorful Accent 3" w:uiPriority="51"/>
+    <w:lsdException w:name="Grid Table 7 Colorful Accent 3" w:uiPriority="52"/>
+    <w:lsdException w:name="Grid Table 1 Light Accent 4" w:uiPriority="46"/>
+    <w:lsdException w:name="Grid Table 2 Accent 4" w:uiPriority="47"/>
+    <w:lsdException w:name="Grid Table 3 Accent 4" w:uiPriority="48"/>
+    <w:lsdException w:name="Grid Table 4 Accent 4" w:uiPriority="49"/>
+    <w:lsdException w:name="Grid Table 5 Dark Accent 4" w:uiPriority="50"/>
+    <w:lsdException w:name="Grid Table 6 Colorful Accent 4" w:uiPriority="51"/>
+    <w:lsdException w:name="Grid Table 7 Colorful Accent 4" w:uiPriority="52"/>
+    <w:lsdException w:name="Grid Table 1 Light Accent 5" w:uiPriority="46"/>
+    <w:lsdException w:name="Grid Table 2 Accent 5" w:uiPriority="47"/>
+    <w:lsdException w:name="Grid Table 3 Accent 5" w:uiPriority="48"/>
+    <w:lsdException w:name="Grid Table 4 Accent 5" w:uiPriority="49"/>
+    <w:lsdException w:name="Grid Table 5 Dark Accent 5" w:uiPriority="50"/>
+    <w:lsdException w:name="Grid Table 6 Colorful Accent 5" w:uiPriority="51"/>
+    <w:lsdException w:name="Grid Table 7 Colorful Accent 5" w:uiPriority="52"/>
+    <w:lsdException w:name="Grid Table 1 Light Accent 6" w:uiPriority="46"/>
+    <w:lsdException w:name="Grid Table 2 Accent 6" w:uiPriority="47"/>
+    <w:lsdException w:name="Grid Table 3 Accent 6" w:uiPriority="48"/>
+    <w:lsdException w:name="Grid Table 4 Accent 6" w:uiPriority="49"/>
+    <w:lsdException w:name="Grid Table 5 Dark Accent 6" w:uiPriority="50"/>
+    <w:lsdException w:name="Grid Table 6 Colorful Accent 6" w:uiPriority="51"/>
+    <w:lsdException w:name="Grid Table 7 Colorful Accent 6" w:uiPriority="52"/>
+    <w:lsdException w:name="List Table 1 Light" w:uiPriority="46"/>
+    <w:lsdException w:name="List Table 2" w:uiPriority="47"/>
+    <w:lsdException w:name="List Table 3" w:uiPriority="48"/>
+    <w:lsdException w:name="List Table 4" w:uiPriority="49"/>
+    <w:lsdException w:name="List Table 5 Dark" w:uiPriority="50"/>
+    <w:lsdException w:name="List Table 6 Colorful" w:uiPriority="51"/>
+    <w:lsdException w:name="List Table 7 Colorful" w:uiPriority="52"/>
+    <w:lsdException w:name="List Table 1 Light Accent 1" w:uiPriority="46"/>
+    <w:lsdException w:name="List Table 2 Accent 1" w:uiPriority="47"/>
+    <w:lsdException w:name="List Table 3 Accent 1" w:uiPriority="48"/>
+    <w:lsdException w:name="List Table 4 Accent 1" w:uiPriority="49"/>
+    <w:lsdException w:name="List Table 5 Dark Accent 1" w:uiPriority="50"/>
+    <w:lsdException w:name="List Table 6 Colorful Accent 1" w:uiPriority="51"/>
+    <w:lsdException w:name="List Table 7 Colorful Accent 1" w:uiPriority="52"/>
+    <w:lsdException w:name="List Table 1 Light Accent 2" w:uiPriority="46"/>
+    <w:lsdException w:name="List Table 2 Accent 2" w:uiPriority="47"/>
+    <w:lsdException w:name="List Table 3 Accent 2" w:uiPriority="48"/>
+    <w:lsdException w:name="List Table 4 Accent 2" w:uiPriority="49"/>
+    <w:lsdException w:name="List Table 5 Dark Accent 2" w:uiPriority="50"/>
+    <w:lsdException w:name="List Table 6 Colorful Accent 2" w:uiPriority="51"/>
+    <w:lsdException w:name="List Table 7 Colorful Accent 2" w:uiPriority="52"/>
+    <w:lsdException w:name="List Table 1 Light Accent 3" w:uiPriority="46"/>
+    <w:lsdException w:name="List Table 2 Accent 3" w:uiPriority="47"/>
+    <w:lsdException w:name="List Table 3 Accent 3" w:uiPriority="48"/>
+    <w:lsdException w:name="List Table 4 Accent 3" w:uiPriority="49"/>
+    <w:lsdException w:name="List Table 5 Dark Accent 3" w:uiPriority="50"/>
+    <w:lsdException w:name="List Table 6 Colorful Accent 3" w:uiPriority="51"/>
+    <w:lsdException w:name="List Table 7 Colorful Accent 3" w:uiPriority="52"/>
+    <w:lsdException w:name="List Table 1 Light Accent 4" w:uiPriority="46"/>
+    <w:lsdException w:name="List Table 2 Accent 4" w:uiPriority="47"/>
+    <w:lsdException w:name="List Table 3 Accent 4" w:uiPriority="48"/>
+    <w:lsdException w:name="List Table 4 Accent 4" w:uiPriority="49"/>
+    <w:lsdException w:name="List Table 5 Dark Accent 4" w:uiPriority="50"/>
+    <w:lsdException w:name="List Table 6 Colorful Accent 4" w:uiPriority="51"/>
+    <w:lsdException w:name="List Table 7 Colorful Accent 4" w:uiPriority="52"/>
+    <w:lsdException w:name="List Table 1 Light Accent 5" w:uiPriority="46"/>
+    <w:lsdException w:name="List Table 2 Accent 5" w:uiPriority="47"/>
+    <w:lsdException w:name="List Table 3 Accent 5" w:uiPriority="48"/>
+    <w:lsdException w:name="List Table 4 Accent 5" w:uiPriority="49"/>
+    <w:lsdException w:name="List Table 5 Dark Accent 5" w:uiPriority="50"/>
+    <w:lsdException w:name="List Table 6 Colorful Accent 5" w:uiPriority="51"/>
+    <w:lsdException w:name="List Table 7 Colorful Accent 5" w:uiPriority="52"/>
+    <w:lsdException w:name="List Table 1 Light Accent 6" w:uiPriority="46"/>
+    <w:lsdException w:name="List Table 2 Accent 6" w:uiPriority="47"/>
+    <w:lsdException w:name="List Table 3 Accent 6" w:uiPriority="48"/>
+    <w:lsdException w:name="List Table 4 Accent 6" w:uiPriority="49"/>
+    <w:lsdException w:name="List Table 5 Dark Accent 6" w:uiPriority="50"/>
+    <w:lsdException w:name="List Table 6 Colorful Accent 6" w:uiPriority="51"/>
+    <w:lsdException w:name="List Table 7 Colorful Accent 6" w:uiPriority="52"/>
   </w:latentStyles>
   <w:style w:type="paragraph" w:default="1" w:styleId="Normal">
     <w:name w:val="Normal"/>
@@ -36740,7 +35950,7 @@
 </file>
 
 <file path=customXml/itemProps1.xml><?xml version="1.0" encoding="utf-8"?>
-<ds:datastoreItem xmlns:ds="http://schemas.openxmlformats.org/officeDocument/2006/customXml" ds:itemID="{2D4EC6C5-BBF7-43AC-B2E3-92A8F83B493F}">
+<ds:datastoreItem xmlns:ds="http://schemas.openxmlformats.org/officeDocument/2006/customXml" ds:itemID="{D4DDC149-A93A-4795-A90C-36309750E108}">
   <ds:schemaRefs>
     <ds:schemaRef ds:uri="http://schemas.openxmlformats.org/officeDocument/2006/bibliography"/>
   </ds:schemaRefs>

</xml_diff>

<commit_message>
gestion releases completo, agrega los reportes
</commit_message>
<xml_diff>
--- a/Documentos/PGC.docx
+++ b/Documentos/PGC.docx
@@ -30843,28 +30843,35 @@
       </w:pPr>
       <w:r>
         <w:lastRenderedPageBreak/>
-        <w:t>Formato de Liberación</w:t>
-      </w:r>
-      <w:r>
-        <w:t xml:space="preserve"> de Software</w:t>
-      </w:r>
-    </w:p>
-    <w:p>
-      <w:pPr>
-        <w:rPr>
-          <w:b/>
-          <w:sz w:val="28"/>
-          <w:lang w:eastAsia="en-US"/>
-        </w:rPr>
-      </w:pPr>
-      <w:r>
-        <w:rPr>
-          <w:b/>
-          <w:sz w:val="28"/>
-          <w:lang w:eastAsia="en-US"/>
-        </w:rPr>
-        <w:t>Lista de elemento de liberación</w:t>
-      </w:r>
+        <w:t>Formato de Liberación de Software</w:t>
+      </w:r>
+    </w:p>
+    <w:p>
+      <w:pPr>
+        <w:jc w:val="both"/>
+        <w:rPr>
+          <w:lang w:eastAsia="en-US"/>
+        </w:rPr>
+      </w:pPr>
+      <w:r>
+        <w:rPr>
+          <w:lang w:eastAsia="en-US"/>
+        </w:rPr>
+        <w:t xml:space="preserve">Una vez que el área de Calidad haya dado su visto bueno </w:t>
+      </w:r>
+      <w:r>
+        <w:rPr>
+          <w:lang w:eastAsia="en-US"/>
+        </w:rPr>
+        <w:t>se procederá a armar el paquete de liberación y el encargado usara el formato siguiente para realizar el pase a producción y dar su aceptación.</w:t>
+      </w:r>
+    </w:p>
+    <w:p>
+      <w:pPr>
+        <w:rPr>
+          <w:lang w:eastAsia="en-US"/>
+        </w:rPr>
+      </w:pPr>
     </w:p>
     <w:p>
       <w:pPr>
@@ -30874,10 +30881,10 @@
       </w:pPr>
       <w:r>
         <w:drawing>
-          <wp:inline distT="0" distB="0" distL="0" distR="0">
-            <wp:extent cx="6189345" cy="2073709"/>
-            <wp:effectExtent l="0" t="0" r="1905" b="3175"/>
-            <wp:docPr id="1" name="Imagen 1"/>
+          <wp:inline distT="0" distB="0" distL="0" distR="0" wp14:anchorId="12954039" wp14:editId="02CD93EB">
+            <wp:extent cx="6188984" cy="3476625"/>
+            <wp:effectExtent l="0" t="0" r="2540" b="0"/>
+            <wp:docPr id="5" name="Imagen 5"/>
             <wp:cNvGraphicFramePr>
               <a:graphicFrameLocks xmlns:a="http://schemas.openxmlformats.org/drawingml/2006/main" noChangeAspect="1"/>
             </wp:cNvGraphicFramePr>
@@ -30906,7 +30913,7 @@
                   <pic:spPr bwMode="auto">
                     <a:xfrm>
                       <a:off x="0" y="0"/>
-                      <a:ext cx="6189345" cy="2073709"/>
+                      <a:ext cx="6190167" cy="3477290"/>
                     </a:xfrm>
                     <a:prstGeom prst="rect">
                       <a:avLst/>
@@ -30941,15 +30948,31 @@
         <w:rPr>
           <w:lang w:eastAsia="en-US"/>
         </w:rPr>
-        <w:t>Descripción de las carpetas que contienen los diferentes elementos a liberar</w:t>
-      </w:r>
-    </w:p>
-    <w:p>
-      <w:pPr>
-        <w:pStyle w:val="Ttulo3"/>
-      </w:pPr>
-      <w:r>
-        <w:t>Librería actualizada</w:t>
+        <w:t>Automáticamente</w:t>
+      </w:r>
+      <w:r>
+        <w:rPr>
+          <w:lang w:eastAsia="en-US"/>
+        </w:rPr>
+        <w:t xml:space="preserve"> se generará el siguiente árbol de directorios, donde se almacenaran los diferentes </w:t>
+      </w:r>
+      <w:r>
+        <w:rPr>
+          <w:lang w:eastAsia="en-US"/>
+        </w:rPr>
+        <w:t xml:space="preserve">elementos </w:t>
+      </w:r>
+      <w:r>
+        <w:rPr>
+          <w:lang w:eastAsia="en-US"/>
+        </w:rPr>
+        <w:t xml:space="preserve"> a liberar</w:t>
+      </w:r>
+      <w:r>
+        <w:rPr>
+          <w:lang w:eastAsia="en-US"/>
+        </w:rPr>
+        <w:t>.</w:t>
       </w:r>
     </w:p>
     <w:p>
@@ -30960,18 +30983,18 @@
       </w:pPr>
       <w:r>
         <w:drawing>
-          <wp:anchor distT="0" distB="0" distL="114300" distR="114300" simplePos="0" relativeHeight="251658240" behindDoc="0" locked="0" layoutInCell="1" allowOverlap="1" wp14:anchorId="0A74FB35" wp14:editId="44D5C737">
+          <wp:anchor distT="0" distB="0" distL="114300" distR="114300" simplePos="0" relativeHeight="251662848" behindDoc="0" locked="0" layoutInCell="1" allowOverlap="1" wp14:anchorId="3BE5231F" wp14:editId="6081405D">
             <wp:simplePos x="0" y="0"/>
             <wp:positionH relativeFrom="column">
-              <wp:posOffset>1620520</wp:posOffset>
+              <wp:posOffset>1104900</wp:posOffset>
             </wp:positionH>
             <wp:positionV relativeFrom="paragraph">
-              <wp:posOffset>549275</wp:posOffset>
+              <wp:posOffset>361315</wp:posOffset>
             </wp:positionV>
-            <wp:extent cx="2844800" cy="3305175"/>
-            <wp:effectExtent l="0" t="0" r="0" b="9525"/>
+            <wp:extent cx="2714400" cy="2304000"/>
+            <wp:effectExtent l="0" t="0" r="0" b="1270"/>
             <wp:wrapTopAndBottom/>
-            <wp:docPr id="3" name="Imagen 3"/>
+            <wp:docPr id="7" name="Imagen 7"/>
             <wp:cNvGraphicFramePr>
               <a:graphicFrameLocks xmlns:a="http://schemas.openxmlformats.org/drawingml/2006/main" noChangeAspect="1"/>
             </wp:cNvGraphicFramePr>
@@ -30979,7 +31002,7 @@
               <a:graphicData uri="http://schemas.openxmlformats.org/drawingml/2006/picture">
                 <pic:pic xmlns:pic="http://schemas.openxmlformats.org/drawingml/2006/picture">
                   <pic:nvPicPr>
-                    <pic:cNvPr id="0" name="Picture 3"/>
+                    <pic:cNvPr id="0" name="Picture 4"/>
                     <pic:cNvPicPr>
                       <a:picLocks noChangeAspect="1" noChangeArrowheads="1"/>
                     </pic:cNvPicPr>
@@ -31000,7 +31023,7 @@
                   <pic:spPr bwMode="auto">
                     <a:xfrm>
                       <a:off x="0" y="0"/>
-                      <a:ext cx="2844800" cy="3305175"/>
+                      <a:ext cx="2714400" cy="2304000"/>
                     </a:xfrm>
                     <a:prstGeom prst="rect">
                       <a:avLst/>
@@ -31022,116 +31045,900 @@
           </wp:anchor>
         </w:drawing>
       </w:r>
+    </w:p>
+    <w:p>
+      <w:pPr>
+        <w:spacing w:after="200" w:line="276" w:lineRule="auto"/>
+        <w:ind w:left="0"/>
+        <w:rPr>
+          <w:rFonts w:asciiTheme="majorHAnsi" w:eastAsiaTheme="majorEastAsia" w:hAnsiTheme="majorHAnsi" w:cstheme="majorBidi"/>
+          <w:b/>
+          <w:bCs/>
+          <w:color w:val="4F81BD" w:themeColor="accent1"/>
+          <w:sz w:val="22"/>
+          <w:szCs w:val="22"/>
+          <w:lang w:eastAsia="en-US"/>
+        </w:rPr>
+      </w:pPr>
+      <w:r>
+        <w:br w:type="page"/>
+      </w:r>
+    </w:p>
+    <w:p>
+      <w:pPr>
+        <w:pStyle w:val="Ttulo3"/>
+      </w:pPr>
+      <w:r>
+        <w:lastRenderedPageBreak/>
+        <w:t>Librería actualizada</w:t>
+      </w:r>
+    </w:p>
+    <w:p>
+      <w:pPr>
+        <w:rPr>
+          <w:lang w:eastAsia="en-US"/>
+        </w:rPr>
+      </w:pPr>
+      <w:r>
+        <w:rPr>
+          <w:noProof/>
+          <w:lang w:eastAsia="es-PE"/>
+        </w:rPr>
+        <w:drawing>
+          <wp:anchor distT="0" distB="0" distL="114300" distR="114300" simplePos="0" relativeHeight="251658240" behindDoc="0" locked="0" layoutInCell="1" allowOverlap="1" wp14:anchorId="0A74FB35" wp14:editId="44D5C737">
+            <wp:simplePos x="0" y="0"/>
+            <wp:positionH relativeFrom="column">
+              <wp:posOffset>1847850</wp:posOffset>
+            </wp:positionH>
+            <wp:positionV relativeFrom="paragraph">
+              <wp:posOffset>535305</wp:posOffset>
+            </wp:positionV>
+            <wp:extent cx="2482850" cy="2884170"/>
+            <wp:effectExtent l="0" t="0" r="0" b="0"/>
+            <wp:wrapTopAndBottom/>
+            <wp:docPr id="3" name="Imagen 3"/>
+            <wp:cNvGraphicFramePr>
+              <a:graphicFrameLocks xmlns:a="http://schemas.openxmlformats.org/drawingml/2006/main" noChangeAspect="1"/>
+            </wp:cNvGraphicFramePr>
+            <a:graphic xmlns:a="http://schemas.openxmlformats.org/drawingml/2006/main">
+              <a:graphicData uri="http://schemas.openxmlformats.org/drawingml/2006/picture">
+                <pic:pic xmlns:pic="http://schemas.openxmlformats.org/drawingml/2006/picture">
+                  <pic:nvPicPr>
+                    <pic:cNvPr id="0" name="Picture 3"/>
+                    <pic:cNvPicPr>
+                      <a:picLocks noChangeAspect="1" noChangeArrowheads="1"/>
+                    </pic:cNvPicPr>
+                  </pic:nvPicPr>
+                  <pic:blipFill>
+                    <a:blip r:embed="rId13">
+                      <a:extLst>
+                        <a:ext uri="{28A0092B-C50C-407E-A947-70E740481C1C}">
+                          <a14:useLocalDpi xmlns:a14="http://schemas.microsoft.com/office/drawing/2010/main" val="0"/>
+                        </a:ext>
+                      </a:extLst>
+                    </a:blip>
+                    <a:srcRect/>
+                    <a:stretch>
+                      <a:fillRect/>
+                    </a:stretch>
+                  </pic:blipFill>
+                  <pic:spPr bwMode="auto">
+                    <a:xfrm>
+                      <a:off x="0" y="0"/>
+                      <a:ext cx="2482850" cy="2884170"/>
+                    </a:xfrm>
+                    <a:prstGeom prst="rect">
+                      <a:avLst/>
+                    </a:prstGeom>
+                    <a:noFill/>
+                    <a:ln>
+                      <a:noFill/>
+                    </a:ln>
+                  </pic:spPr>
+                </pic:pic>
+              </a:graphicData>
+            </a:graphic>
+            <wp14:sizeRelH relativeFrom="margin">
+              <wp14:pctWidth>0</wp14:pctWidth>
+            </wp14:sizeRelH>
+            <wp14:sizeRelV relativeFrom="margin">
+              <wp14:pctHeight>0</wp14:pctHeight>
+            </wp14:sizeRelV>
+          </wp:anchor>
+        </w:drawing>
+      </w:r>
       <w:r>
         <w:rPr>
           <w:lang w:eastAsia="en-US"/>
         </w:rPr>
         <w:t>La librería anteriormente definida en 3.2.2.3 es configurada para poder manejar las entregas realizadas a múltiples clientes, tal como se muestra a continuación:</w:t>
+      </w:r>
+    </w:p>
+    <w:p>
+      <w:pPr>
+        <w:pStyle w:val="Ttulo3"/>
+      </w:pPr>
+      <w:r>
+        <w:t>Archivo BAT que crea el Paquete de Liberación</w:t>
+      </w:r>
+    </w:p>
+    <w:p>
+      <w:pPr>
+        <w:rPr>
+          <w:lang w:eastAsia="en-US"/>
+        </w:rPr>
+      </w:pPr>
+      <w:r>
+        <w:rPr>
+          <w:lang w:eastAsia="en-US"/>
+        </w:rPr>
+        <w:t xml:space="preserve">Para la generación automática del árbol de directorios de liberación se ejecutará el siguiente comando: &gt; libera.bat </w:t>
+      </w:r>
+      <w:r>
+        <w:rPr>
+          <w:lang w:eastAsia="en-US"/>
+        </w:rPr>
+        <w:t xml:space="preserve"> ACRONIMOSISTEMA  </w:t>
+      </w:r>
+      <w:r>
+        <w:rPr>
+          <w:lang w:eastAsia="en-US"/>
+        </w:rPr>
+        <w:t xml:space="preserve">c:\carpeta raíz de </w:t>
+      </w:r>
+      <w:r>
+        <w:rPr>
+          <w:lang w:eastAsia="en-US"/>
+        </w:rPr>
+        <w:t>liberación</w:t>
+      </w:r>
+    </w:p>
+    <w:p>
+      <w:pPr>
+        <w:rPr>
+          <w:lang w:eastAsia="en-US"/>
+        </w:rPr>
+      </w:pPr>
+      <w:r>
+        <w:rPr>
+          <w:lang w:eastAsia="en-US"/>
+        </w:rPr>
+        <w:t>Y se generara el directorio mostrado en 3.5.2</w:t>
+      </w:r>
+    </w:p>
+    <w:p>
+      <w:pPr>
+        <w:rPr>
+          <w:b/>
+          <w:lang w:eastAsia="en-US"/>
+        </w:rPr>
+      </w:pPr>
+      <w:r>
+        <w:rPr>
+          <w:lang w:eastAsia="en-US"/>
+        </w:rPr>
+        <w:t xml:space="preserve"> </w:t>
+      </w:r>
+      <w:r>
+        <w:rPr>
+          <w:b/>
+          <w:color w:val="4F81BD" w:themeColor="accent1"/>
+          <w:lang w:eastAsia="en-US"/>
+        </w:rPr>
+        <w:t>LIBERA.BAT</w:t>
+      </w:r>
+    </w:p>
+    <w:p>
+      <w:pPr>
+        <w:rPr>
+          <w:rFonts w:asciiTheme="majorHAnsi" w:hAnsiTheme="majorHAnsi"/>
+          <w:color w:val="4F81BD" w:themeColor="accent1"/>
+          <w:sz w:val="20"/>
+          <w:szCs w:val="20"/>
+          <w:lang w:eastAsia="en-US"/>
+        </w:rPr>
+      </w:pPr>
+      <w:r>
+        <w:rPr>
+          <w:rFonts w:asciiTheme="majorHAnsi" w:hAnsiTheme="majorHAnsi"/>
+          <w:color w:val="4F81BD" w:themeColor="accent1"/>
+          <w:sz w:val="20"/>
+          <w:szCs w:val="20"/>
+          <w:lang w:eastAsia="en-US"/>
+        </w:rPr>
+        <w:t>ECHO OFF</w:t>
+      </w:r>
+    </w:p>
+    <w:p>
+      <w:pPr>
+        <w:rPr>
+          <w:rFonts w:asciiTheme="majorHAnsi" w:hAnsiTheme="majorHAnsi"/>
+          <w:color w:val="4F81BD" w:themeColor="accent1"/>
+          <w:sz w:val="20"/>
+          <w:szCs w:val="20"/>
+          <w:lang w:eastAsia="en-US"/>
+        </w:rPr>
+      </w:pPr>
+      <w:r>
+        <w:rPr>
+          <w:rFonts w:asciiTheme="majorHAnsi" w:hAnsiTheme="majorHAnsi"/>
+          <w:color w:val="4F81BD" w:themeColor="accent1"/>
+          <w:sz w:val="20"/>
+          <w:szCs w:val="20"/>
+          <w:lang w:eastAsia="en-US"/>
+        </w:rPr>
+        <w:t>IF %1</w:t>
+      </w:r>
+      <w:proofErr w:type="gramStart"/>
+      <w:r>
+        <w:rPr>
+          <w:rFonts w:asciiTheme="majorHAnsi" w:hAnsiTheme="majorHAnsi"/>
+          <w:color w:val="4F81BD" w:themeColor="accent1"/>
+          <w:sz w:val="20"/>
+          <w:szCs w:val="20"/>
+          <w:lang w:eastAsia="en-US"/>
+        </w:rPr>
+        <w:t>.=</w:t>
+      </w:r>
+      <w:proofErr w:type="gramEnd"/>
+      <w:r>
+        <w:rPr>
+          <w:rFonts w:asciiTheme="majorHAnsi" w:hAnsiTheme="majorHAnsi"/>
+          <w:color w:val="4F81BD" w:themeColor="accent1"/>
+          <w:sz w:val="20"/>
+          <w:szCs w:val="20"/>
+          <w:lang w:eastAsia="en-US"/>
+        </w:rPr>
+        <w:t>=. GOTO No1</w:t>
+      </w:r>
+    </w:p>
+    <w:p>
+      <w:pPr>
+        <w:rPr>
+          <w:rFonts w:asciiTheme="majorHAnsi" w:hAnsiTheme="majorHAnsi"/>
+          <w:color w:val="4F81BD" w:themeColor="accent1"/>
+          <w:sz w:val="20"/>
+          <w:szCs w:val="20"/>
+          <w:lang w:eastAsia="en-US"/>
+        </w:rPr>
+      </w:pPr>
+      <w:r>
+        <w:rPr>
+          <w:rFonts w:asciiTheme="majorHAnsi" w:hAnsiTheme="majorHAnsi"/>
+          <w:color w:val="4F81BD" w:themeColor="accent1"/>
+          <w:sz w:val="20"/>
+          <w:szCs w:val="20"/>
+          <w:lang w:eastAsia="en-US"/>
+        </w:rPr>
+        <w:t>IF %2</w:t>
+      </w:r>
+      <w:proofErr w:type="gramStart"/>
+      <w:r>
+        <w:rPr>
+          <w:rFonts w:asciiTheme="majorHAnsi" w:hAnsiTheme="majorHAnsi"/>
+          <w:color w:val="4F81BD" w:themeColor="accent1"/>
+          <w:sz w:val="20"/>
+          <w:szCs w:val="20"/>
+          <w:lang w:eastAsia="en-US"/>
+        </w:rPr>
+        <w:t>.=</w:t>
+      </w:r>
+      <w:proofErr w:type="gramEnd"/>
+      <w:r>
+        <w:rPr>
+          <w:rFonts w:asciiTheme="majorHAnsi" w:hAnsiTheme="majorHAnsi"/>
+          <w:color w:val="4F81BD" w:themeColor="accent1"/>
+          <w:sz w:val="20"/>
+          <w:szCs w:val="20"/>
+          <w:lang w:eastAsia="en-US"/>
+        </w:rPr>
+        <w:t>=. GOTO No2</w:t>
+      </w:r>
+    </w:p>
+    <w:p>
+      <w:pPr>
+        <w:rPr>
+          <w:rFonts w:asciiTheme="majorHAnsi" w:hAnsiTheme="majorHAnsi"/>
+          <w:color w:val="4F81BD" w:themeColor="accent1"/>
+          <w:sz w:val="20"/>
+          <w:szCs w:val="20"/>
+          <w:lang w:eastAsia="en-US"/>
+        </w:rPr>
+      </w:pPr>
+      <w:r>
+        <w:rPr>
+          <w:rFonts w:asciiTheme="majorHAnsi" w:hAnsiTheme="majorHAnsi"/>
+          <w:color w:val="4F81BD" w:themeColor="accent1"/>
+          <w:sz w:val="20"/>
+          <w:szCs w:val="20"/>
+          <w:lang w:eastAsia="en-US"/>
+        </w:rPr>
+        <w:t xml:space="preserve">REM * Crea </w:t>
+      </w:r>
+      <w:r>
+        <w:rPr>
+          <w:rFonts w:asciiTheme="majorHAnsi" w:hAnsiTheme="majorHAnsi"/>
+          <w:color w:val="4F81BD" w:themeColor="accent1"/>
+          <w:sz w:val="20"/>
+          <w:szCs w:val="20"/>
+          <w:lang w:eastAsia="en-US"/>
+        </w:rPr>
+        <w:t>árbol</w:t>
+      </w:r>
+      <w:r>
+        <w:rPr>
+          <w:rFonts w:asciiTheme="majorHAnsi" w:hAnsiTheme="majorHAnsi"/>
+          <w:color w:val="4F81BD" w:themeColor="accent1"/>
+          <w:sz w:val="20"/>
+          <w:szCs w:val="20"/>
+          <w:lang w:eastAsia="en-US"/>
+        </w:rPr>
+        <w:t xml:space="preserve"> de directorios de </w:t>
+      </w:r>
+      <w:r>
+        <w:rPr>
+          <w:rFonts w:asciiTheme="majorHAnsi" w:hAnsiTheme="majorHAnsi"/>
+          <w:color w:val="4F81BD" w:themeColor="accent1"/>
+          <w:sz w:val="20"/>
+          <w:szCs w:val="20"/>
+          <w:lang w:eastAsia="en-US"/>
+        </w:rPr>
+        <w:t>liberación</w:t>
+      </w:r>
+      <w:r>
+        <w:rPr>
+          <w:rFonts w:asciiTheme="majorHAnsi" w:hAnsiTheme="majorHAnsi"/>
+          <w:color w:val="4F81BD" w:themeColor="accent1"/>
+          <w:sz w:val="20"/>
+          <w:szCs w:val="20"/>
+          <w:lang w:eastAsia="en-US"/>
+        </w:rPr>
+        <w:t xml:space="preserve"> **</w:t>
+      </w:r>
+    </w:p>
+    <w:p>
+      <w:pPr>
+        <w:rPr>
+          <w:rFonts w:asciiTheme="majorHAnsi" w:hAnsiTheme="majorHAnsi"/>
+          <w:color w:val="4F81BD" w:themeColor="accent1"/>
+          <w:sz w:val="20"/>
+          <w:szCs w:val="20"/>
+          <w:lang w:eastAsia="en-US"/>
+        </w:rPr>
+      </w:pPr>
+      <w:proofErr w:type="gramStart"/>
+      <w:r>
+        <w:rPr>
+          <w:rFonts w:asciiTheme="majorHAnsi" w:hAnsiTheme="majorHAnsi"/>
+          <w:color w:val="4F81BD" w:themeColor="accent1"/>
+          <w:sz w:val="20"/>
+          <w:szCs w:val="20"/>
+          <w:lang w:eastAsia="en-US"/>
+        </w:rPr>
+        <w:t>set</w:t>
+      </w:r>
+      <w:proofErr w:type="gramEnd"/>
+      <w:r>
+        <w:rPr>
+          <w:rFonts w:asciiTheme="majorHAnsi" w:hAnsiTheme="majorHAnsi"/>
+          <w:color w:val="4F81BD" w:themeColor="accent1"/>
+          <w:sz w:val="20"/>
+          <w:szCs w:val="20"/>
+          <w:lang w:eastAsia="en-US"/>
+        </w:rPr>
+        <w:t xml:space="preserve"> Fecha=%Date:~0,2%%Date:~3,2%%Date:~6,4%</w:t>
+      </w:r>
+    </w:p>
+    <w:p>
+      <w:pPr>
+        <w:rPr>
+          <w:rFonts w:asciiTheme="majorHAnsi" w:hAnsiTheme="majorHAnsi"/>
+          <w:color w:val="4F81BD" w:themeColor="accent1"/>
+          <w:sz w:val="20"/>
+          <w:szCs w:val="20"/>
+          <w:lang w:eastAsia="en-US"/>
+        </w:rPr>
+      </w:pPr>
+      <w:proofErr w:type="gramStart"/>
+      <w:r>
+        <w:rPr>
+          <w:rFonts w:asciiTheme="majorHAnsi" w:hAnsiTheme="majorHAnsi"/>
+          <w:color w:val="4F81BD" w:themeColor="accent1"/>
+          <w:sz w:val="20"/>
+          <w:szCs w:val="20"/>
+          <w:lang w:eastAsia="en-US"/>
+        </w:rPr>
+        <w:t>set</w:t>
+      </w:r>
+      <w:proofErr w:type="gramEnd"/>
+      <w:r>
+        <w:rPr>
+          <w:rFonts w:asciiTheme="majorHAnsi" w:hAnsiTheme="majorHAnsi"/>
+          <w:color w:val="4F81BD" w:themeColor="accent1"/>
+          <w:sz w:val="20"/>
+          <w:szCs w:val="20"/>
+          <w:lang w:eastAsia="en-US"/>
+        </w:rPr>
+        <w:t xml:space="preserve"> ruta=%2\%Fecha%-%1-Liberacion</w:t>
+      </w:r>
+    </w:p>
+    <w:p>
+      <w:pPr>
+        <w:rPr>
+          <w:rFonts w:asciiTheme="majorHAnsi" w:hAnsiTheme="majorHAnsi"/>
+          <w:color w:val="4F81BD" w:themeColor="accent1"/>
+          <w:sz w:val="20"/>
+          <w:szCs w:val="20"/>
+          <w:lang w:eastAsia="en-US"/>
+        </w:rPr>
+      </w:pPr>
+      <w:proofErr w:type="gramStart"/>
+      <w:r>
+        <w:rPr>
+          <w:rFonts w:asciiTheme="majorHAnsi" w:hAnsiTheme="majorHAnsi"/>
+          <w:color w:val="4F81BD" w:themeColor="accent1"/>
+          <w:sz w:val="20"/>
+          <w:szCs w:val="20"/>
+          <w:lang w:eastAsia="en-US"/>
+        </w:rPr>
+        <w:t>rem</w:t>
+      </w:r>
+      <w:proofErr w:type="gramEnd"/>
+      <w:r>
+        <w:rPr>
+          <w:rFonts w:asciiTheme="majorHAnsi" w:hAnsiTheme="majorHAnsi"/>
+          <w:color w:val="4F81BD" w:themeColor="accent1"/>
+          <w:sz w:val="20"/>
+          <w:szCs w:val="20"/>
+          <w:lang w:eastAsia="en-US"/>
+        </w:rPr>
+        <w:t xml:space="preserve"> echo %ruta%</w:t>
+      </w:r>
+    </w:p>
+    <w:p>
+      <w:pPr>
+        <w:rPr>
+          <w:rFonts w:asciiTheme="majorHAnsi" w:hAnsiTheme="majorHAnsi"/>
+          <w:color w:val="4F81BD" w:themeColor="accent1"/>
+          <w:sz w:val="20"/>
+          <w:szCs w:val="20"/>
+          <w:lang w:eastAsia="en-US"/>
+        </w:rPr>
+      </w:pPr>
+      <w:r>
+        <w:rPr>
+          <w:rFonts w:asciiTheme="majorHAnsi" w:hAnsiTheme="majorHAnsi"/>
+          <w:color w:val="4F81BD" w:themeColor="accent1"/>
+          <w:sz w:val="20"/>
+          <w:szCs w:val="20"/>
+          <w:lang w:eastAsia="en-US"/>
+        </w:rPr>
+        <w:t>MD %ruta%</w:t>
+      </w:r>
+    </w:p>
+    <w:p>
+      <w:pPr>
+        <w:rPr>
+          <w:rFonts w:asciiTheme="majorHAnsi" w:hAnsiTheme="majorHAnsi"/>
+          <w:color w:val="4F81BD" w:themeColor="accent1"/>
+          <w:sz w:val="20"/>
+          <w:szCs w:val="20"/>
+          <w:lang w:eastAsia="en-US"/>
+        </w:rPr>
+      </w:pPr>
+      <w:proofErr w:type="gramStart"/>
+      <w:r>
+        <w:rPr>
+          <w:rFonts w:asciiTheme="majorHAnsi" w:hAnsiTheme="majorHAnsi"/>
+          <w:color w:val="4F81BD" w:themeColor="accent1"/>
+          <w:sz w:val="20"/>
+          <w:szCs w:val="20"/>
+          <w:lang w:eastAsia="en-US"/>
+        </w:rPr>
+        <w:t>cd</w:t>
+      </w:r>
+      <w:proofErr w:type="gramEnd"/>
+      <w:r>
+        <w:rPr>
+          <w:rFonts w:asciiTheme="majorHAnsi" w:hAnsiTheme="majorHAnsi"/>
+          <w:color w:val="4F81BD" w:themeColor="accent1"/>
+          <w:sz w:val="20"/>
+          <w:szCs w:val="20"/>
+          <w:lang w:eastAsia="en-US"/>
+        </w:rPr>
+        <w:t xml:space="preserve"> %ruta%</w:t>
+      </w:r>
+    </w:p>
+    <w:p>
+      <w:pPr>
+        <w:rPr>
+          <w:rFonts w:asciiTheme="majorHAnsi" w:hAnsiTheme="majorHAnsi"/>
+          <w:color w:val="4F81BD" w:themeColor="accent1"/>
+          <w:sz w:val="20"/>
+          <w:szCs w:val="20"/>
+          <w:lang w:eastAsia="en-US"/>
+        </w:rPr>
+      </w:pPr>
+      <w:r>
+        <w:rPr>
+          <w:rFonts w:asciiTheme="majorHAnsi" w:hAnsiTheme="majorHAnsi"/>
+          <w:color w:val="4F81BD" w:themeColor="accent1"/>
+          <w:sz w:val="20"/>
+          <w:szCs w:val="20"/>
+          <w:lang w:eastAsia="en-US"/>
+        </w:rPr>
+        <w:t>MD Documentos</w:t>
+      </w:r>
+    </w:p>
+    <w:p>
+      <w:pPr>
+        <w:rPr>
+          <w:rFonts w:asciiTheme="majorHAnsi" w:hAnsiTheme="majorHAnsi"/>
+          <w:color w:val="4F81BD" w:themeColor="accent1"/>
+          <w:sz w:val="20"/>
+          <w:szCs w:val="20"/>
+          <w:lang w:eastAsia="en-US"/>
+        </w:rPr>
+      </w:pPr>
+      <w:r>
+        <w:rPr>
+          <w:rFonts w:asciiTheme="majorHAnsi" w:hAnsiTheme="majorHAnsi"/>
+          <w:color w:val="4F81BD" w:themeColor="accent1"/>
+          <w:sz w:val="20"/>
+          <w:szCs w:val="20"/>
+          <w:lang w:eastAsia="en-US"/>
+        </w:rPr>
+        <w:t>MD PHP</w:t>
+      </w:r>
+    </w:p>
+    <w:p>
+      <w:pPr>
+        <w:rPr>
+          <w:rFonts w:asciiTheme="majorHAnsi" w:hAnsiTheme="majorHAnsi"/>
+          <w:color w:val="4F81BD" w:themeColor="accent1"/>
+          <w:sz w:val="20"/>
+          <w:szCs w:val="20"/>
+          <w:lang w:eastAsia="en-US"/>
+        </w:rPr>
+      </w:pPr>
+      <w:r>
+        <w:rPr>
+          <w:rFonts w:asciiTheme="majorHAnsi" w:hAnsiTheme="majorHAnsi"/>
+          <w:color w:val="4F81BD" w:themeColor="accent1"/>
+          <w:sz w:val="20"/>
+          <w:szCs w:val="20"/>
+          <w:lang w:eastAsia="en-US"/>
+        </w:rPr>
+        <w:t>MD HTML</w:t>
+      </w:r>
+    </w:p>
+    <w:p>
+      <w:pPr>
+        <w:rPr>
+          <w:rFonts w:asciiTheme="majorHAnsi" w:hAnsiTheme="majorHAnsi"/>
+          <w:color w:val="4F81BD" w:themeColor="accent1"/>
+          <w:sz w:val="20"/>
+          <w:szCs w:val="20"/>
+          <w:lang w:eastAsia="en-US"/>
+        </w:rPr>
+      </w:pPr>
+      <w:r>
+        <w:rPr>
+          <w:rFonts w:asciiTheme="majorHAnsi" w:hAnsiTheme="majorHAnsi"/>
+          <w:color w:val="4F81BD" w:themeColor="accent1"/>
+          <w:sz w:val="20"/>
+          <w:szCs w:val="20"/>
+          <w:lang w:eastAsia="en-US"/>
+        </w:rPr>
+        <w:t>MD JS</w:t>
+      </w:r>
+    </w:p>
+    <w:p>
+      <w:pPr>
+        <w:rPr>
+          <w:rFonts w:asciiTheme="majorHAnsi" w:hAnsiTheme="majorHAnsi"/>
+          <w:color w:val="4F81BD" w:themeColor="accent1"/>
+          <w:sz w:val="20"/>
+          <w:szCs w:val="20"/>
+          <w:lang w:eastAsia="en-US"/>
+        </w:rPr>
+      </w:pPr>
+      <w:r>
+        <w:rPr>
+          <w:rFonts w:asciiTheme="majorHAnsi" w:hAnsiTheme="majorHAnsi"/>
+          <w:color w:val="4F81BD" w:themeColor="accent1"/>
+          <w:sz w:val="20"/>
+          <w:szCs w:val="20"/>
+          <w:lang w:eastAsia="en-US"/>
+        </w:rPr>
+        <w:t xml:space="preserve">MD </w:t>
+      </w:r>
+      <w:proofErr w:type="spellStart"/>
+      <w:r>
+        <w:rPr>
+          <w:rFonts w:asciiTheme="majorHAnsi" w:hAnsiTheme="majorHAnsi"/>
+          <w:color w:val="4F81BD" w:themeColor="accent1"/>
+          <w:sz w:val="20"/>
+          <w:szCs w:val="20"/>
+          <w:lang w:eastAsia="en-US"/>
+        </w:rPr>
+        <w:t>Imagenes</w:t>
+      </w:r>
+      <w:proofErr w:type="spellEnd"/>
+    </w:p>
+    <w:p>
+      <w:pPr>
+        <w:rPr>
+          <w:rFonts w:asciiTheme="majorHAnsi" w:hAnsiTheme="majorHAnsi"/>
+          <w:color w:val="4F81BD" w:themeColor="accent1"/>
+          <w:sz w:val="20"/>
+          <w:szCs w:val="20"/>
+          <w:lang w:eastAsia="en-US"/>
+        </w:rPr>
+      </w:pPr>
+      <w:r>
+        <w:rPr>
+          <w:rFonts w:asciiTheme="majorHAnsi" w:hAnsiTheme="majorHAnsi"/>
+          <w:color w:val="4F81BD" w:themeColor="accent1"/>
+          <w:sz w:val="20"/>
+          <w:szCs w:val="20"/>
+          <w:lang w:eastAsia="en-US"/>
+        </w:rPr>
+        <w:t xml:space="preserve">MD </w:t>
+      </w:r>
+      <w:proofErr w:type="spellStart"/>
+      <w:r>
+        <w:rPr>
+          <w:rFonts w:asciiTheme="majorHAnsi" w:hAnsiTheme="majorHAnsi"/>
+          <w:color w:val="4F81BD" w:themeColor="accent1"/>
+          <w:sz w:val="20"/>
+          <w:szCs w:val="20"/>
+          <w:lang w:eastAsia="en-US"/>
+        </w:rPr>
+        <w:t>DBScripts</w:t>
+      </w:r>
+      <w:proofErr w:type="spellEnd"/>
+    </w:p>
+    <w:p>
+      <w:pPr>
+        <w:rPr>
+          <w:rFonts w:asciiTheme="majorHAnsi" w:hAnsiTheme="majorHAnsi"/>
+          <w:color w:val="4F81BD" w:themeColor="accent1"/>
+          <w:sz w:val="20"/>
+          <w:szCs w:val="20"/>
+          <w:lang w:eastAsia="en-US"/>
+        </w:rPr>
+      </w:pPr>
+      <w:r>
+        <w:rPr>
+          <w:rFonts w:asciiTheme="majorHAnsi" w:hAnsiTheme="majorHAnsi"/>
+          <w:color w:val="4F81BD" w:themeColor="accent1"/>
+          <w:sz w:val="20"/>
+          <w:szCs w:val="20"/>
+          <w:lang w:eastAsia="en-US"/>
+        </w:rPr>
+        <w:t>ECHO ** LIBRERIA CREADA **</w:t>
+      </w:r>
+    </w:p>
+    <w:p>
+      <w:pPr>
+        <w:rPr>
+          <w:rFonts w:asciiTheme="majorHAnsi" w:hAnsiTheme="majorHAnsi"/>
+          <w:color w:val="4F81BD" w:themeColor="accent1"/>
+          <w:sz w:val="20"/>
+          <w:szCs w:val="20"/>
+          <w:lang w:eastAsia="en-US"/>
+        </w:rPr>
+      </w:pPr>
+      <w:r>
+        <w:rPr>
+          <w:rFonts w:asciiTheme="majorHAnsi" w:hAnsiTheme="majorHAnsi"/>
+          <w:color w:val="4F81BD" w:themeColor="accent1"/>
+          <w:sz w:val="20"/>
+          <w:szCs w:val="20"/>
+          <w:lang w:eastAsia="en-US"/>
+        </w:rPr>
+        <w:t>DIR</w:t>
+      </w:r>
+    </w:p>
+    <w:p>
+      <w:pPr>
+        <w:rPr>
+          <w:rFonts w:asciiTheme="majorHAnsi" w:hAnsiTheme="majorHAnsi"/>
+          <w:color w:val="4F81BD" w:themeColor="accent1"/>
+          <w:sz w:val="20"/>
+          <w:szCs w:val="20"/>
+          <w:lang w:eastAsia="en-US"/>
+        </w:rPr>
+      </w:pPr>
+      <w:r>
+        <w:rPr>
+          <w:rFonts w:asciiTheme="majorHAnsi" w:hAnsiTheme="majorHAnsi"/>
+          <w:color w:val="4F81BD" w:themeColor="accent1"/>
+          <w:sz w:val="20"/>
+          <w:szCs w:val="20"/>
+          <w:lang w:eastAsia="en-US"/>
+        </w:rPr>
+        <w:t>GOTO End1</w:t>
+      </w:r>
+    </w:p>
+    <w:p>
+      <w:pPr>
+        <w:rPr>
+          <w:rFonts w:asciiTheme="majorHAnsi" w:hAnsiTheme="majorHAnsi"/>
+          <w:color w:val="4F81BD" w:themeColor="accent1"/>
+          <w:sz w:val="20"/>
+          <w:szCs w:val="20"/>
+          <w:lang w:eastAsia="en-US"/>
+        </w:rPr>
+      </w:pPr>
+      <w:proofErr w:type="gramStart"/>
+      <w:r>
+        <w:rPr>
+          <w:rFonts w:asciiTheme="majorHAnsi" w:hAnsiTheme="majorHAnsi"/>
+          <w:color w:val="4F81BD" w:themeColor="accent1"/>
+          <w:sz w:val="20"/>
+          <w:szCs w:val="20"/>
+          <w:lang w:eastAsia="en-US"/>
+        </w:rPr>
+        <w:t>:No1</w:t>
+      </w:r>
+      <w:proofErr w:type="gramEnd"/>
+    </w:p>
+    <w:p>
+      <w:pPr>
+        <w:rPr>
+          <w:rFonts w:asciiTheme="majorHAnsi" w:hAnsiTheme="majorHAnsi"/>
+          <w:color w:val="4F81BD" w:themeColor="accent1"/>
+          <w:sz w:val="20"/>
+          <w:szCs w:val="20"/>
+          <w:lang w:eastAsia="en-US"/>
+        </w:rPr>
+      </w:pPr>
+      <w:r>
+        <w:rPr>
+          <w:rFonts w:asciiTheme="majorHAnsi" w:hAnsiTheme="majorHAnsi"/>
+          <w:color w:val="4F81BD" w:themeColor="accent1"/>
+          <w:sz w:val="20"/>
+          <w:szCs w:val="20"/>
+          <w:lang w:eastAsia="en-US"/>
+        </w:rPr>
+        <w:t xml:space="preserve">  ECHO Debe ingresar las siglas del SISTEMA</w:t>
+      </w:r>
+      <w:proofErr w:type="gramStart"/>
+      <w:r>
+        <w:rPr>
+          <w:rFonts w:asciiTheme="majorHAnsi" w:hAnsiTheme="majorHAnsi"/>
+          <w:color w:val="4F81BD" w:themeColor="accent1"/>
+          <w:sz w:val="20"/>
+          <w:szCs w:val="20"/>
+          <w:lang w:eastAsia="en-US"/>
+        </w:rPr>
+        <w:t>!</w:t>
+      </w:r>
+      <w:proofErr w:type="gramEnd"/>
+    </w:p>
+    <w:p>
+      <w:pPr>
+        <w:rPr>
+          <w:rFonts w:asciiTheme="majorHAnsi" w:hAnsiTheme="majorHAnsi"/>
+          <w:color w:val="4F81BD" w:themeColor="accent1"/>
+          <w:sz w:val="20"/>
+          <w:szCs w:val="20"/>
+          <w:lang w:eastAsia="en-US"/>
+        </w:rPr>
+      </w:pPr>
+      <w:r>
+        <w:rPr>
+          <w:rFonts w:asciiTheme="majorHAnsi" w:hAnsiTheme="majorHAnsi"/>
+          <w:color w:val="4F81BD" w:themeColor="accent1"/>
+          <w:sz w:val="20"/>
+          <w:szCs w:val="20"/>
+          <w:lang w:eastAsia="en-US"/>
+        </w:rPr>
+        <w:t>GOTO End1</w:t>
+      </w:r>
+    </w:p>
+    <w:p>
+      <w:pPr>
+        <w:rPr>
+          <w:rFonts w:asciiTheme="majorHAnsi" w:hAnsiTheme="majorHAnsi"/>
+          <w:color w:val="4F81BD" w:themeColor="accent1"/>
+          <w:sz w:val="20"/>
+          <w:szCs w:val="20"/>
+          <w:lang w:eastAsia="en-US"/>
+        </w:rPr>
+      </w:pPr>
+      <w:proofErr w:type="gramStart"/>
+      <w:r>
+        <w:rPr>
+          <w:rFonts w:asciiTheme="majorHAnsi" w:hAnsiTheme="majorHAnsi"/>
+          <w:color w:val="4F81BD" w:themeColor="accent1"/>
+          <w:sz w:val="20"/>
+          <w:szCs w:val="20"/>
+          <w:lang w:eastAsia="en-US"/>
+        </w:rPr>
+        <w:t>:No2</w:t>
+      </w:r>
+      <w:proofErr w:type="gramEnd"/>
+    </w:p>
+    <w:p>
+      <w:pPr>
+        <w:rPr>
+          <w:rFonts w:asciiTheme="majorHAnsi" w:hAnsiTheme="majorHAnsi"/>
+          <w:color w:val="4F81BD" w:themeColor="accent1"/>
+          <w:sz w:val="20"/>
+          <w:szCs w:val="20"/>
+          <w:lang w:eastAsia="en-US"/>
+        </w:rPr>
+      </w:pPr>
+      <w:r>
+        <w:rPr>
+          <w:rFonts w:asciiTheme="majorHAnsi" w:hAnsiTheme="majorHAnsi"/>
+          <w:color w:val="4F81BD" w:themeColor="accent1"/>
+          <w:sz w:val="20"/>
+          <w:szCs w:val="20"/>
+          <w:lang w:eastAsia="en-US"/>
+        </w:rPr>
+        <w:t xml:space="preserve">  ECHO Debe ingresar la ruta destino</w:t>
+      </w:r>
+      <w:proofErr w:type="gramStart"/>
+      <w:r>
+        <w:rPr>
+          <w:rFonts w:asciiTheme="majorHAnsi" w:hAnsiTheme="majorHAnsi"/>
+          <w:color w:val="4F81BD" w:themeColor="accent1"/>
+          <w:sz w:val="20"/>
+          <w:szCs w:val="20"/>
+          <w:lang w:eastAsia="en-US"/>
+        </w:rPr>
+        <w:t>!</w:t>
+      </w:r>
+      <w:proofErr w:type="gramEnd"/>
+    </w:p>
+    <w:p>
+      <w:pPr>
+        <w:rPr>
+          <w:rFonts w:asciiTheme="majorHAnsi" w:hAnsiTheme="majorHAnsi"/>
+          <w:color w:val="4F81BD" w:themeColor="accent1"/>
+          <w:sz w:val="20"/>
+          <w:szCs w:val="20"/>
+          <w:lang w:eastAsia="en-US"/>
+        </w:rPr>
+      </w:pPr>
+      <w:r>
+        <w:rPr>
+          <w:rFonts w:asciiTheme="majorHAnsi" w:hAnsiTheme="majorHAnsi"/>
+          <w:color w:val="4F81BD" w:themeColor="accent1"/>
+          <w:sz w:val="20"/>
+          <w:szCs w:val="20"/>
+          <w:lang w:eastAsia="en-US"/>
+        </w:rPr>
+        <w:t>GOTO End1</w:t>
+      </w:r>
+    </w:p>
+    <w:p>
+      <w:pPr>
+        <w:rPr>
+          <w:lang w:eastAsia="en-US"/>
+        </w:rPr>
+      </w:pPr>
+      <w:proofErr w:type="gramStart"/>
+      <w:r>
+        <w:rPr>
+          <w:rFonts w:asciiTheme="majorHAnsi" w:hAnsiTheme="majorHAnsi"/>
+          <w:color w:val="4F81BD" w:themeColor="accent1"/>
+          <w:sz w:val="20"/>
+          <w:szCs w:val="20"/>
+          <w:lang w:eastAsia="en-US"/>
+        </w:rPr>
+        <w:t>:End1</w:t>
       </w:r>
       <w:bookmarkStart w:id="21" w:name="_GoBack"/>
       <w:bookmarkEnd w:id="21"/>
-    </w:p>
-    <w:p>
-      <w:pPr>
-        <w:rPr>
-          <w:lang w:eastAsia="en-US"/>
-        </w:rPr>
-      </w:pPr>
-    </w:p>
-    <w:p>
-      <w:pPr>
-        <w:rPr>
-          <w:lang w:eastAsia="en-US"/>
-        </w:rPr>
-      </w:pPr>
-    </w:p>
-    <w:p>
-      <w:pPr>
-        <w:pStyle w:val="Ttulo3"/>
-      </w:pPr>
-      <w:r>
-        <w:t>Archivo BAT que crea el Paquete de Liberación</w:t>
-      </w:r>
-    </w:p>
-    <w:p>
-      <w:pPr>
-        <w:rPr>
-          <w:lang w:eastAsia="en-US"/>
-        </w:rPr>
-      </w:pPr>
-    </w:p>
-    <w:p>
-      <w:pPr>
-        <w:rPr>
-          <w:lang w:eastAsia="en-US"/>
-        </w:rPr>
-      </w:pPr>
-    </w:p>
-    <w:p>
-      <w:pPr>
-        <w:rPr>
-          <w:lang w:eastAsia="en-US"/>
-        </w:rPr>
-      </w:pPr>
-    </w:p>
-    <w:p>
-      <w:pPr>
-        <w:rPr>
-          <w:lang w:eastAsia="en-US"/>
-        </w:rPr>
-      </w:pPr>
-    </w:p>
-    <w:p>
-      <w:pPr>
-        <w:rPr>
-          <w:lang w:eastAsia="en-US"/>
-        </w:rPr>
-      </w:pPr>
-    </w:p>
-    <w:p>
-      <w:pPr>
-        <w:rPr>
-          <w:lang w:eastAsia="en-US"/>
-        </w:rPr>
-      </w:pPr>
-    </w:p>
-    <w:p>
-      <w:pPr>
-        <w:rPr>
-          <w:lang w:eastAsia="en-US"/>
-        </w:rPr>
-      </w:pPr>
-    </w:p>
-    <w:p>
-      <w:pPr>
-        <w:rPr>
-          <w:lang w:eastAsia="en-US"/>
-        </w:rPr>
-      </w:pPr>
-    </w:p>
-    <w:p>
-      <w:pPr>
-        <w:rPr>
-          <w:lang w:eastAsia="en-US"/>
-        </w:rPr>
-      </w:pPr>
-    </w:p>
-    <w:p>
-      <w:pPr>
-        <w:rPr>
-          <w:lang w:eastAsia="en-US"/>
-        </w:rPr>
-      </w:pPr>
-    </w:p>
-    <w:p>
-      <w:pPr>
-        <w:rPr>
-          <w:lang w:eastAsia="en-US"/>
-        </w:rPr>
-      </w:pPr>
+      <w:proofErr w:type="gramEnd"/>
     </w:p>
     <w:sectPr>
-      <w:footerReference w:type="default" r:id="rId13"/>
+      <w:footerReference w:type="default" r:id="rId14"/>
       <w:pgSz w:w="11907" w:h="16839" w:code="9"/>
       <w:pgMar w:top="1440" w:right="1080" w:bottom="1440" w:left="1080" w:header="708" w:footer="708" w:gutter="0"/>
       <w:cols w:space="708"/>
@@ -31212,7 +32019,7 @@
               <w:color w:val="FFFFFF" w:themeColor="background1"/>
               <w:lang w:val="es-ES"/>
             </w:rPr>
-            <w:t>20</w:t>
+            <w:t>21</w:t>
           </w:r>
           <w:r>
             <w:rPr>
@@ -35950,7 +36757,7 @@
 </file>
 
 <file path=customXml/itemProps1.xml><?xml version="1.0" encoding="utf-8"?>
-<ds:datastoreItem xmlns:ds="http://schemas.openxmlformats.org/officeDocument/2006/customXml" ds:itemID="{D4DDC149-A93A-4795-A90C-36309750E108}">
+<ds:datastoreItem xmlns:ds="http://schemas.openxmlformats.org/officeDocument/2006/customXml" ds:itemID="{266C8A8A-6C8C-4DF8-9C97-F199AB9D529A}">
   <ds:schemaRefs>
     <ds:schemaRef ds:uri="http://schemas.openxmlformats.org/officeDocument/2006/bibliography"/>
   </ds:schemaRefs>

</xml_diff>